<commit_message>
fin script db + début interface graphique
ajouts de plusieurs exemples dans le projet afin de m'aider.
</commit_message>
<xml_diff>
--- a/Pre-TPI_Morpion.docx
+++ b/Pre-TPI_Morpion.docx
@@ -797,7 +797,7 @@
           <w:r>
             <w:fldChar w:fldCharType="separate"/>
           </w:r>
-          <w:hyperlink w:anchor="_Toc427715" w:history="1">
+          <w:hyperlink w:anchor="_Toc785602" w:history="1">
             <w:r>
               <w:rPr>
                 <w:rStyle w:val="Lienhypertexte"/>
@@ -824,7 +824,7 @@
                 <w:noProof/>
                 <w:webHidden/>
               </w:rPr>
-              <w:instrText xml:space="preserve"> PAGEREF _Toc427715 \h </w:instrText>
+              <w:instrText xml:space="preserve"> PAGEREF _Toc785602 \h </w:instrText>
             </w:r>
             <w:r>
               <w:rPr>
@@ -867,7 +867,7 @@
               <w:lang w:val="fr-CH" w:eastAsia="fr-CH"/>
             </w:rPr>
           </w:pPr>
-          <w:hyperlink w:anchor="_Toc427716" w:history="1">
+          <w:hyperlink w:anchor="_Toc785603" w:history="1">
             <w:r>
               <w:rPr>
                 <w:rStyle w:val="Lienhypertexte"/>
@@ -894,7 +894,7 @@
                 <w:noProof/>
                 <w:webHidden/>
               </w:rPr>
-              <w:instrText xml:space="preserve"> PAGEREF _Toc427716 \h </w:instrText>
+              <w:instrText xml:space="preserve"> PAGEREF _Toc785603 \h </w:instrText>
             </w:r>
             <w:r>
               <w:rPr>
@@ -937,7 +937,7 @@
               <w:lang w:val="fr-CH" w:eastAsia="fr-CH"/>
             </w:rPr>
           </w:pPr>
-          <w:hyperlink w:anchor="_Toc427717" w:history="1">
+          <w:hyperlink w:anchor="_Toc785604" w:history="1">
             <w:r>
               <w:rPr>
                 <w:rStyle w:val="Lienhypertexte"/>
@@ -964,7 +964,7 @@
                 <w:noProof/>
                 <w:webHidden/>
               </w:rPr>
-              <w:instrText xml:space="preserve"> PAGEREF _Toc427717 \h </w:instrText>
+              <w:instrText xml:space="preserve"> PAGEREF _Toc785604 \h </w:instrText>
             </w:r>
             <w:r>
               <w:rPr>
@@ -1007,7 +1007,7 @@
               <w:lang w:val="fr-CH" w:eastAsia="fr-CH"/>
             </w:rPr>
           </w:pPr>
-          <w:hyperlink w:anchor="_Toc427718" w:history="1">
+          <w:hyperlink w:anchor="_Toc785605" w:history="1">
             <w:r>
               <w:rPr>
                 <w:rStyle w:val="Lienhypertexte"/>
@@ -1034,7 +1034,7 @@
                 <w:noProof/>
                 <w:webHidden/>
               </w:rPr>
-              <w:instrText xml:space="preserve"> PAGEREF _Toc427718 \h </w:instrText>
+              <w:instrText xml:space="preserve"> PAGEREF _Toc785605 \h </w:instrText>
             </w:r>
             <w:r>
               <w:rPr>
@@ -1077,7 +1077,7 @@
               <w:lang w:val="fr-CH" w:eastAsia="fr-CH"/>
             </w:rPr>
           </w:pPr>
-          <w:hyperlink w:anchor="_Toc427719" w:history="1">
+          <w:hyperlink w:anchor="_Toc785606" w:history="1">
             <w:r>
               <w:rPr>
                 <w:rStyle w:val="Lienhypertexte"/>
@@ -1105,7 +1105,7 @@
                 <w:noProof/>
                 <w:webHidden/>
               </w:rPr>
-              <w:instrText xml:space="preserve"> PAGEREF _Toc427719 \h </w:instrText>
+              <w:instrText xml:space="preserve"> PAGEREF _Toc785606 \h </w:instrText>
             </w:r>
             <w:r>
               <w:rPr>
@@ -1148,7 +1148,7 @@
               <w:lang w:val="fr-CH" w:eastAsia="fr-CH"/>
             </w:rPr>
           </w:pPr>
-          <w:hyperlink w:anchor="_Toc427720" w:history="1">
+          <w:hyperlink w:anchor="_Toc785607" w:history="1">
             <w:r>
               <w:rPr>
                 <w:rStyle w:val="Lienhypertexte"/>
@@ -1176,7 +1176,7 @@
                 <w:noProof/>
                 <w:webHidden/>
               </w:rPr>
-              <w:instrText xml:space="preserve"> PAGEREF _Toc427720 \h </w:instrText>
+              <w:instrText xml:space="preserve"> PAGEREF _Toc785607 \h </w:instrText>
             </w:r>
             <w:r>
               <w:rPr>
@@ -1219,7 +1219,7 @@
               <w:lang w:val="fr-CH" w:eastAsia="fr-CH"/>
             </w:rPr>
           </w:pPr>
-          <w:hyperlink w:anchor="_Toc427721" w:history="1">
+          <w:hyperlink w:anchor="_Toc785608" w:history="1">
             <w:r>
               <w:rPr>
                 <w:rStyle w:val="Lienhypertexte"/>
@@ -1246,7 +1246,7 @@
                 <w:noProof/>
                 <w:webHidden/>
               </w:rPr>
-              <w:instrText xml:space="preserve"> PAGEREF _Toc427721 \h </w:instrText>
+              <w:instrText xml:space="preserve"> PAGEREF _Toc785608 \h </w:instrText>
             </w:r>
             <w:r>
               <w:rPr>
@@ -1266,7 +1266,301 @@
                 <w:noProof/>
                 <w:webHidden/>
               </w:rPr>
+              <w:t>2</w:t>
+            </w:r>
+            <w:r>
+              <w:rPr>
+                <w:noProof/>
+                <w:webHidden/>
+              </w:rPr>
+              <w:fldChar w:fldCharType="end"/>
+            </w:r>
+          </w:hyperlink>
+        </w:p>
+        <w:p>
+          <w:pPr>
+            <w:pStyle w:val="TM1"/>
+            <w:rPr>
+              <w:rFonts w:eastAsiaTheme="minorEastAsia"/>
+              <w:noProof/>
+              <w:color w:val="auto"/>
+              <w:sz w:val="22"/>
+              <w:szCs w:val="22"/>
+              <w:lang w:val="fr-CH" w:eastAsia="fr-CH"/>
+            </w:rPr>
+          </w:pPr>
+          <w:hyperlink w:anchor="_Toc785609" w:history="1">
+            <w:r>
+              <w:rPr>
+                <w:rStyle w:val="Lienhypertexte"/>
+                <w:noProof/>
+              </w:rPr>
+              <w:t>Analyse</w:t>
+            </w:r>
+            <w:r>
+              <w:rPr>
+                <w:noProof/>
+                <w:webHidden/>
+              </w:rPr>
+              <w:tab/>
+            </w:r>
+            <w:r>
+              <w:rPr>
+                <w:noProof/>
+                <w:webHidden/>
+              </w:rPr>
+              <w:fldChar w:fldCharType="begin"/>
+            </w:r>
+            <w:r>
+              <w:rPr>
+                <w:noProof/>
+                <w:webHidden/>
+              </w:rPr>
+              <w:instrText xml:space="preserve"> PAGEREF _Toc785609 \h </w:instrText>
+            </w:r>
+            <w:r>
+              <w:rPr>
+                <w:noProof/>
+                <w:webHidden/>
+              </w:rPr>
+            </w:r>
+            <w:r>
+              <w:rPr>
+                <w:noProof/>
+                <w:webHidden/>
+              </w:rPr>
+              <w:fldChar w:fldCharType="separate"/>
+            </w:r>
+            <w:r>
+              <w:rPr>
+                <w:noProof/>
+                <w:webHidden/>
+              </w:rPr>
               <w:t>3</w:t>
+            </w:r>
+            <w:r>
+              <w:rPr>
+                <w:noProof/>
+                <w:webHidden/>
+              </w:rPr>
+              <w:fldChar w:fldCharType="end"/>
+            </w:r>
+          </w:hyperlink>
+        </w:p>
+        <w:p>
+          <w:pPr>
+            <w:pStyle w:val="TM2"/>
+            <w:rPr>
+              <w:rFonts w:eastAsiaTheme="minorEastAsia"/>
+              <w:noProof/>
+              <w:color w:val="auto"/>
+              <w:sz w:val="22"/>
+              <w:szCs w:val="22"/>
+              <w:lang w:val="fr-CH" w:eastAsia="fr-CH"/>
+            </w:rPr>
+          </w:pPr>
+          <w:hyperlink w:anchor="_Toc785610" w:history="1">
+            <w:r>
+              <w:rPr>
+                <w:rStyle w:val="Lienhypertexte"/>
+                <w:noProof/>
+              </w:rPr>
+              <w:t>MCD, MLD</w:t>
+            </w:r>
+            <w:r>
+              <w:rPr>
+                <w:noProof/>
+                <w:webHidden/>
+              </w:rPr>
+              <w:tab/>
+            </w:r>
+            <w:r>
+              <w:rPr>
+                <w:noProof/>
+                <w:webHidden/>
+              </w:rPr>
+              <w:fldChar w:fldCharType="begin"/>
+            </w:r>
+            <w:r>
+              <w:rPr>
+                <w:noProof/>
+                <w:webHidden/>
+              </w:rPr>
+              <w:instrText xml:space="preserve"> PAGEREF _Toc785610 \h </w:instrText>
+            </w:r>
+            <w:r>
+              <w:rPr>
+                <w:noProof/>
+                <w:webHidden/>
+              </w:rPr>
+            </w:r>
+            <w:r>
+              <w:rPr>
+                <w:noProof/>
+                <w:webHidden/>
+              </w:rPr>
+              <w:fldChar w:fldCharType="separate"/>
+            </w:r>
+            <w:r>
+              <w:rPr>
+                <w:noProof/>
+                <w:webHidden/>
+              </w:rPr>
+              <w:t>3</w:t>
+            </w:r>
+            <w:r>
+              <w:rPr>
+                <w:noProof/>
+                <w:webHidden/>
+              </w:rPr>
+              <w:fldChar w:fldCharType="end"/>
+            </w:r>
+          </w:hyperlink>
+        </w:p>
+        <w:p>
+          <w:pPr>
+            <w:pStyle w:val="TM2"/>
+            <w:rPr>
+              <w:rFonts w:eastAsiaTheme="minorEastAsia"/>
+              <w:noProof/>
+              <w:color w:val="auto"/>
+              <w:sz w:val="22"/>
+              <w:szCs w:val="22"/>
+              <w:lang w:val="fr-CH" w:eastAsia="fr-CH"/>
+            </w:rPr>
+          </w:pPr>
+          <w:hyperlink w:anchor="_Toc785611" w:history="1">
+            <w:r>
+              <w:rPr>
+                <w:rStyle w:val="Lienhypertexte"/>
+                <w:noProof/>
+              </w:rPr>
+              <w:t>Scéna</w:t>
+            </w:r>
+            <w:r>
+              <w:rPr>
+                <w:rStyle w:val="Lienhypertexte"/>
+                <w:noProof/>
+              </w:rPr>
+              <w:t>r</w:t>
+            </w:r>
+            <w:r>
+              <w:rPr>
+                <w:rStyle w:val="Lienhypertexte"/>
+                <w:noProof/>
+              </w:rPr>
+              <w:t>ios (première version)</w:t>
+            </w:r>
+            <w:r>
+              <w:rPr>
+                <w:noProof/>
+                <w:webHidden/>
+              </w:rPr>
+              <w:tab/>
+            </w:r>
+            <w:r>
+              <w:rPr>
+                <w:noProof/>
+                <w:webHidden/>
+              </w:rPr>
+              <w:fldChar w:fldCharType="begin"/>
+            </w:r>
+            <w:r>
+              <w:rPr>
+                <w:noProof/>
+                <w:webHidden/>
+              </w:rPr>
+              <w:instrText xml:space="preserve"> PAGEREF _Toc785611 \h </w:instrText>
+            </w:r>
+            <w:r>
+              <w:rPr>
+                <w:noProof/>
+                <w:webHidden/>
+              </w:rPr>
+            </w:r>
+            <w:r>
+              <w:rPr>
+                <w:noProof/>
+                <w:webHidden/>
+              </w:rPr>
+              <w:fldChar w:fldCharType="separate"/>
+            </w:r>
+            <w:r>
+              <w:rPr>
+                <w:noProof/>
+                <w:webHidden/>
+              </w:rPr>
+              <w:t>3</w:t>
+            </w:r>
+            <w:r>
+              <w:rPr>
+                <w:noProof/>
+                <w:webHidden/>
+              </w:rPr>
+              <w:fldChar w:fldCharType="end"/>
+            </w:r>
+          </w:hyperlink>
+        </w:p>
+        <w:p>
+          <w:pPr>
+            <w:pStyle w:val="TM2"/>
+            <w:rPr>
+              <w:rFonts w:eastAsiaTheme="minorEastAsia"/>
+              <w:noProof/>
+              <w:color w:val="auto"/>
+              <w:sz w:val="22"/>
+              <w:szCs w:val="22"/>
+              <w:lang w:val="fr-CH" w:eastAsia="fr-CH"/>
+            </w:rPr>
+          </w:pPr>
+          <w:hyperlink w:anchor="_Toc785612" w:history="1">
+            <w:r>
+              <w:rPr>
+                <w:rStyle w:val="Lienhypertexte"/>
+                <w:noProof/>
+              </w:rPr>
+              <w:t>Choix Graphiques</w:t>
+            </w:r>
+            <w:r>
+              <w:rPr>
+                <w:noProof/>
+                <w:webHidden/>
+              </w:rPr>
+              <w:tab/>
+            </w:r>
+            <w:r>
+              <w:rPr>
+                <w:noProof/>
+                <w:webHidden/>
+              </w:rPr>
+              <w:fldChar w:fldCharType="begin"/>
+            </w:r>
+            <w:r>
+              <w:rPr>
+                <w:noProof/>
+                <w:webHidden/>
+              </w:rPr>
+              <w:instrText xml:space="preserve"> PAGEREF _Toc785612 \h </w:instrText>
+            </w:r>
+            <w:r>
+              <w:rPr>
+                <w:noProof/>
+                <w:webHidden/>
+              </w:rPr>
+            </w:r>
+            <w:r>
+              <w:rPr>
+                <w:noProof/>
+                <w:webHidden/>
+              </w:rPr>
+              <w:fldChar w:fldCharType="separate"/>
+            </w:r>
+            <w:r>
+              <w:rPr>
+                <w:noProof/>
+                <w:webHidden/>
+              </w:rPr>
+              <w:t>4</w:t>
             </w:r>
             <w:r>
               <w:rPr>
@@ -1293,7 +1587,7 @@
         <w:pStyle w:val="Titre1"/>
         <w:ind w:left="426"/>
       </w:pPr>
-      <w:bookmarkStart w:id="1" w:name="_Toc427715"/>
+      <w:bookmarkStart w:id="1" w:name="_Toc785602"/>
       <w:bookmarkEnd w:id="0"/>
       <w:r>
         <w:lastRenderedPageBreak/>
@@ -1305,7 +1599,7 @@
       <w:pPr>
         <w:pStyle w:val="Titre2"/>
       </w:pPr>
-      <w:bookmarkStart w:id="2" w:name="_Toc427716"/>
+      <w:bookmarkStart w:id="2" w:name="_Toc785603"/>
       <w:r>
         <w:t>Introduction</w:t>
       </w:r>
@@ -1458,7 +1752,7 @@
       <w:pPr>
         <w:pStyle w:val="Titre2"/>
       </w:pPr>
-      <w:bookmarkStart w:id="3" w:name="_Toc427717"/>
+      <w:bookmarkStart w:id="3" w:name="_Toc785604"/>
       <w:r>
         <w:t>Organisation</w:t>
       </w:r>
@@ -1697,7 +1991,7 @@
       <w:pPr>
         <w:pStyle w:val="Titre2"/>
       </w:pPr>
-      <w:bookmarkStart w:id="4" w:name="_Toc427718"/>
+      <w:bookmarkStart w:id="4" w:name="_Toc785605"/>
       <w:r>
         <w:t>Objectifs</w:t>
       </w:r>
@@ -1747,7 +2041,7 @@
           <w:lang w:val="fr-CH"/>
         </w:rPr>
       </w:pPr>
-      <w:bookmarkStart w:id="5" w:name="_Toc427719"/>
+      <w:bookmarkStart w:id="5" w:name="_Toc785606"/>
       <w:r>
         <w:rPr>
           <w:lang w:val="fr-CH"/>
@@ -2002,7 +2296,7 @@
           <w:lang w:val="fr-CH"/>
         </w:rPr>
       </w:pPr>
-      <w:bookmarkStart w:id="6" w:name="_Toc427720"/>
+      <w:bookmarkStart w:id="6" w:name="_Toc785607"/>
       <w:r>
         <w:rPr>
           <w:lang w:val="fr-CH"/>
@@ -2068,7 +2362,7 @@
       <w:pPr>
         <w:pStyle w:val="Titre2"/>
       </w:pPr>
-      <w:bookmarkStart w:id="7" w:name="_Toc427721"/>
+      <w:bookmarkStart w:id="7" w:name="_Toc785608"/>
       <w:r>
         <w:t>Planification Initiale</w:t>
       </w:r>
@@ -2083,18 +2377,22 @@
       <w:pPr>
         <w:pStyle w:val="Titre1"/>
       </w:pPr>
+      <w:bookmarkStart w:id="8" w:name="_Toc785609"/>
       <w:r>
         <w:lastRenderedPageBreak/>
         <w:t>Analyse</w:t>
       </w:r>
+      <w:bookmarkEnd w:id="8"/>
     </w:p>
     <w:p>
       <w:pPr>
         <w:pStyle w:val="Titre2"/>
       </w:pPr>
+      <w:bookmarkStart w:id="9" w:name="_Toc785610"/>
       <w:r>
         <w:t>MCD, MLD</w:t>
       </w:r>
+      <w:bookmarkEnd w:id="9"/>
     </w:p>
     <w:p>
       <w:r>
@@ -2105,12 +2403,14 @@
       <w:pPr>
         <w:pStyle w:val="Titre2"/>
       </w:pPr>
+      <w:bookmarkStart w:id="10" w:name="_Toc785611"/>
       <w:r>
         <w:t>Scénarios</w:t>
       </w:r>
       <w:r>
         <w:t xml:space="preserve"> (première version)</w:t>
       </w:r>
+      <w:bookmarkEnd w:id="10"/>
     </w:p>
     <w:p>
       <w:pPr>
@@ -2446,13 +2746,7 @@
               <w:ind w:left="0"/>
             </w:pPr>
             <w:r>
-              <w:t>Cliquer sur une case</w:t>
-            </w:r>
-            <w:r>
-              <w:t xml:space="preserve"> vide</w:t>
-            </w:r>
-            <w:r>
-              <w:t xml:space="preserve"> pour placer son symbole</w:t>
+              <w:t>Cliquer sur une case vide pour placer son symbole</w:t>
             </w:r>
           </w:p>
         </w:tc>
@@ -2717,10 +3011,7 @@
               <w:ind w:left="0"/>
             </w:pPr>
             <w:r>
-              <w:t xml:space="preserve">Cliquer sur </w:t>
-            </w:r>
-            <w:r>
-              <w:t>oui</w:t>
+              <w:t>Cliquer sur oui</w:t>
             </w:r>
           </w:p>
         </w:tc>
@@ -2766,29 +3057,41 @@
           </w:p>
           <w:p>
             <w:pPr>
-              <w:ind w:left="0"/>
+              <w:ind w:left="1561" w:hanging="283"/>
             </w:pPr>
             <w:r>
-              <w:t xml:space="preserve">Si partie multijoueur : joueur01 vs joueur02 - </w:t>
-            </w:r>
-            <w:proofErr w:type="gramStart"/>
-            <w:r>
-              <w:t>5:</w:t>
-            </w:r>
-            <w:proofErr w:type="gramEnd"/>
-            <w:r>
-              <w:t>2*</w:t>
+              <w:t>Pour une</w:t>
+            </w:r>
+            <w:r>
+              <w:t xml:space="preserve"> partie multijoueur :</w:t>
+            </w:r>
+            <w:r>
+              <w:br/>
+            </w:r>
+            <w:r>
+              <w:t>joueur01 vs joueur02 - 5:2*</w:t>
             </w:r>
           </w:p>
           <w:p>
             <w:pPr>
-              <w:ind w:left="0"/>
+              <w:ind w:left="1561" w:hanging="283"/>
             </w:pPr>
             <w:r>
-              <w:t>Si partie solo : joueur vs ordinateur – 2:0*</w:t>
+              <w:t>Pour une</w:t>
+            </w:r>
+            <w:r>
+              <w:t xml:space="preserve"> partie solo : </w:t>
+            </w:r>
+            <w:r>
+              <w:br/>
+            </w:r>
+            <w:r>
+              <w:t>joueur vs ordinateur – 2:0*</w:t>
             </w:r>
           </w:p>
         </w:tc>
+        <w:bookmarkStart w:id="11" w:name="_GoBack"/>
+        <w:bookmarkEnd w:id="11"/>
       </w:tr>
     </w:tbl>
     <w:p>
@@ -2864,19 +3167,7 @@
               <w:ind w:left="0"/>
             </w:pPr>
             <w:r>
-              <w:t xml:space="preserve">Cliquer sur local et choisir </w:t>
-            </w:r>
-            <w:r>
-              <w:t>multijoueur</w:t>
-            </w:r>
-            <w:r>
-              <w:t xml:space="preserve"> (via le menu du haut</w:t>
-            </w:r>
-            <w:r>
-              <w:t xml:space="preserve"> </w:t>
-            </w:r>
-            <w:r>
-              <w:t>ou les boutons)</w:t>
+              <w:t>Cliquer sur local et choisir multijoueur (via le menu du haut ou les boutons)</w:t>
             </w:r>
           </w:p>
         </w:tc>
@@ -2889,10 +3180,7 @@
               <w:ind w:left="0"/>
             </w:pPr>
             <w:r>
-              <w:t xml:space="preserve">Une pop-up </w:t>
-            </w:r>
-            <w:r>
-              <w:t>annonce que ce n’est pas encore disponible</w:t>
+              <w:t>Une pop-up annonce que ce n’est pas encore disponible</w:t>
             </w:r>
           </w:p>
         </w:tc>
@@ -2983,13 +3271,7 @@
         <w:spacing w:before="240" w:after="0"/>
       </w:pPr>
       <w:r>
-        <w:t xml:space="preserve">Cliquer sur </w:t>
-      </w:r>
-      <w:r>
-        <w:t>Informations</w:t>
-      </w:r>
-      <w:r>
-        <w:t xml:space="preserve"> </w:t>
+        <w:t xml:space="preserve">Cliquer sur Informations </w:t>
       </w:r>
     </w:p>
     <w:tbl>
@@ -3058,10 +3340,7 @@
               <w:ind w:left="0"/>
             </w:pPr>
             <w:r>
-              <w:t xml:space="preserve">Une pop-up </w:t>
-            </w:r>
-            <w:r>
-              <w:t>affiche le nom du développeur, la date de création et la version du jeu</w:t>
+              <w:t>Une pop-up affiche le nom du développeur, la date de création et la version du jeu</w:t>
             </w:r>
           </w:p>
         </w:tc>
@@ -3071,9 +3350,11 @@
       <w:pPr>
         <w:pStyle w:val="Titre2"/>
       </w:pPr>
+      <w:bookmarkStart w:id="12" w:name="_Toc785612"/>
       <w:r>
         <w:t>Choix Graphiques</w:t>
       </w:r>
+      <w:bookmarkEnd w:id="12"/>
     </w:p>
     <w:p>
       <w:r>
@@ -3082,8 +3363,6 @@
       <w:r>
         <w:t>basique afin de simplifier les choix de l’utilisateur.</w:t>
       </w:r>
-      <w:bookmarkStart w:id="8" w:name="_GoBack"/>
-      <w:bookmarkEnd w:id="8"/>
     </w:p>
     <w:sectPr>
       <w:headerReference w:type="even" r:id="rId11"/>
@@ -3227,6 +3506,43 @@
         <w:noProof/>
         <w:color w:val="auto"/>
       </w:rPr>
+      <w:t>3</w:t>
+    </w:r>
+    <w:r>
+      <w:rPr>
+        <w:color w:val="auto"/>
+      </w:rPr>
+      <w:fldChar w:fldCharType="end"/>
+    </w:r>
+    <w:r>
+      <w:rPr>
+        <w:color w:val="auto"/>
+      </w:rPr>
+      <w:t xml:space="preserve"> - </w:t>
+    </w:r>
+    <w:r>
+      <w:rPr>
+        <w:color w:val="auto"/>
+      </w:rPr>
+      <w:fldChar w:fldCharType="begin"/>
+    </w:r>
+    <w:r>
+      <w:rPr>
+        <w:color w:val="auto"/>
+      </w:rPr>
+      <w:instrText xml:space="preserve"> NUMPAGES  \* Arabic  \* MERGEFORMAT </w:instrText>
+    </w:r>
+    <w:r>
+      <w:rPr>
+        <w:color w:val="auto"/>
+      </w:rPr>
+      <w:fldChar w:fldCharType="separate"/>
+    </w:r>
+    <w:r>
+      <w:rPr>
+        <w:noProof/>
+        <w:color w:val="auto"/>
+      </w:rPr>
       <w:t>4</w:t>
     </w:r>
     <w:r>
@@ -3239,7 +3555,7 @@
       <w:rPr>
         <w:color w:val="auto"/>
       </w:rPr>
-      <w:t xml:space="preserve"> - </w:t>
+      <w:tab/>
     </w:r>
     <w:r>
       <w:rPr>
@@ -3251,7 +3567,7 @@
       <w:rPr>
         <w:color w:val="auto"/>
       </w:rPr>
-      <w:instrText xml:space="preserve"> NUMPAGES  \* Arabic  \* MERGEFORMAT </w:instrText>
+      <w:instrText xml:space="preserve"> TIME \@ "d MMMM yyyy" </w:instrText>
     </w:r>
     <w:r>
       <w:rPr>
@@ -3264,44 +3580,7 @@
         <w:noProof/>
         <w:color w:val="auto"/>
       </w:rPr>
-      <w:t>4</w:t>
-    </w:r>
-    <w:r>
-      <w:rPr>
-        <w:color w:val="auto"/>
-      </w:rPr>
-      <w:fldChar w:fldCharType="end"/>
-    </w:r>
-    <w:r>
-      <w:rPr>
-        <w:color w:val="auto"/>
-      </w:rPr>
-      <w:tab/>
-    </w:r>
-    <w:r>
-      <w:rPr>
-        <w:color w:val="auto"/>
-      </w:rPr>
-      <w:fldChar w:fldCharType="begin"/>
-    </w:r>
-    <w:r>
-      <w:rPr>
-        <w:color w:val="auto"/>
-      </w:rPr>
-      <w:instrText xml:space="preserve"> TIME \@ "d MMMM yyyy" </w:instrText>
-    </w:r>
-    <w:r>
-      <w:rPr>
-        <w:color w:val="auto"/>
-      </w:rPr>
-      <w:fldChar w:fldCharType="separate"/>
-    </w:r>
-    <w:r>
-      <w:rPr>
-        <w:noProof/>
-        <w:color w:val="auto"/>
-      </w:rPr>
-      <w:t>8 février 2019</w:t>
+      <w:t>11 février 2019</w:t>
     </w:r>
     <w:r>
       <w:rPr>
@@ -6129,7 +6408,7 @@
 </file>
 
 <file path=customXml/itemProps3.xml><?xml version="1.0" encoding="utf-8"?>
-<ds:datastoreItem xmlns:ds="http://schemas.openxmlformats.org/officeDocument/2006/customXml" ds:itemID="{04D7A175-4F35-44D7-8519-B4B9EE99E06B}">
+<ds:datastoreItem xmlns:ds="http://schemas.openxmlformats.org/officeDocument/2006/customXml" ds:itemID="{DABD28EA-100F-4742-90C8-2437FC095E95}">
   <ds:schemaRefs>
     <ds:schemaRef ds:uri="http://schemas.openxmlformats.org/officeDocument/2006/bibliography"/>
   </ds:schemaRefs>

</xml_diff>

<commit_message>
documentation pour la partie base de donnée
</commit_message>
<xml_diff>
--- a/Pre-TPI_Morpion.docx
+++ b/Pre-TPI_Morpion.docx
@@ -1435,21 +1435,7 @@
                 <w:rStyle w:val="Lienhypertexte"/>
                 <w:noProof/>
               </w:rPr>
-              <w:t>Scéna</w:t>
-            </w:r>
-            <w:r>
-              <w:rPr>
-                <w:rStyle w:val="Lienhypertexte"/>
-                <w:noProof/>
-              </w:rPr>
-              <w:t>r</w:t>
-            </w:r>
-            <w:r>
-              <w:rPr>
-                <w:rStyle w:val="Lienhypertexte"/>
-                <w:noProof/>
-              </w:rPr>
-              <w:t>ios (première version)</w:t>
+              <w:t>Scénarios (première version)</w:t>
             </w:r>
             <w:r>
               <w:rPr>
@@ -1615,21 +1601,7 @@
         <w:rPr>
           <w:lang w:val="fr-CH"/>
         </w:rPr>
-        <w:t>Le jeu morpion, aussi appelé Tic-Tac-</w:t>
-      </w:r>
-      <w:proofErr w:type="spellStart"/>
-      <w:r>
-        <w:rPr>
-          <w:lang w:val="fr-CH"/>
-        </w:rPr>
-        <w:t>Toe</w:t>
-      </w:r>
-      <w:proofErr w:type="spellEnd"/>
-      <w:r>
-        <w:rPr>
-          <w:lang w:val="fr-CH"/>
-        </w:rPr>
-        <w:t xml:space="preserve">, </w:t>
+        <w:t xml:space="preserve">Le jeu morpion, aussi appelé Tic-Tac-Toe, </w:t>
       </w:r>
       <w:r>
         <w:rPr>
@@ -1799,19 +1771,11 @@
         <w:tab/>
         <w:t xml:space="preserve"> </w:t>
       </w:r>
-      <w:proofErr w:type="spellStart"/>
       <w:r>
         <w:rPr>
           <w:lang w:val="fr-CH"/>
         </w:rPr>
-        <w:t>Andolfatto</w:t>
-      </w:r>
-      <w:proofErr w:type="spellEnd"/>
-      <w:r>
-        <w:rPr>
-          <w:lang w:val="fr-CH"/>
-        </w:rPr>
-        <w:t xml:space="preserve"> </w:t>
+        <w:t xml:space="preserve">Andolfatto </w:t>
       </w:r>
       <w:r>
         <w:rPr>
@@ -2022,15 +1986,7 @@
       </w:sdt>
       <w:r>
         <w:tab/>
-        <w:t>Créer une interface « </w:t>
-      </w:r>
-      <w:proofErr w:type="spellStart"/>
-      <w:r>
-        <w:t>Friendly</w:t>
-      </w:r>
-      <w:proofErr w:type="spellEnd"/>
-      <w:r>
-        <w:t xml:space="preserve"> user », c’est-à-dire facile d’utilisation dès le premier regard.</w:t>
+        <w:t>Créer une interface « Friendly user », c’est-à-dire facile d’utilisation dès le premier regard.</w:t>
       </w:r>
     </w:p>
     <w:p>
@@ -3090,8 +3046,6 @@
             </w:r>
           </w:p>
         </w:tc>
-        <w:bookmarkStart w:id="11" w:name="_GoBack"/>
-        <w:bookmarkEnd w:id="11"/>
       </w:tr>
     </w:tbl>
     <w:p>
@@ -3350,19 +3304,137 @@
       <w:pPr>
         <w:pStyle w:val="Titre2"/>
       </w:pPr>
-      <w:bookmarkStart w:id="12" w:name="_Toc785612"/>
+      <w:bookmarkStart w:id="11" w:name="_Toc785612"/>
       <w:r>
         <w:t>Choix Graphiques</w:t>
       </w:r>
+      <w:bookmarkEnd w:id="11"/>
+    </w:p>
+    <w:p>
+      <w:r>
+        <w:t xml:space="preserve">Pour ce projet, j’ai préféré mettre en place une interface graphique </w:t>
+      </w:r>
+      <w:r>
+        <w:t>basique afin de simplifier les choix de l’utilisateur.</w:t>
+      </w:r>
+    </w:p>
+    <w:p>
+      <w:pPr>
+        <w:pStyle w:val="Titre1"/>
+      </w:pPr>
+      <w:r>
+        <w:lastRenderedPageBreak/>
+        <w:t>Implémentation</w:t>
+      </w:r>
+    </w:p>
+    <w:p>
+      <w:pPr>
+        <w:pStyle w:val="Titre2"/>
+      </w:pPr>
+      <w:r>
+        <w:t>Base de données</w:t>
+      </w:r>
+    </w:p>
+    <w:p>
+      <w:r>
+        <w:t>Actuellement dans le code nous avons plusieurs fonctionnalités pour la base de données.</w:t>
+      </w:r>
+    </w:p>
+    <w:p>
+      <w:pPr>
+        <w:pStyle w:val="Titre3"/>
+      </w:pPr>
+      <w:r>
+        <w:t>Création de la base de données</w:t>
+      </w:r>
+    </w:p>
+    <w:p>
+      <w:r>
+        <w:t>Quand l’utilisateur lancera l’application, le jeu va vérifier si la base de donnée existe et créera celle-ci au besoin.</w:t>
+      </w:r>
+      <w:r>
+        <w:t xml:space="preserve"> </w:t>
+      </w:r>
+    </w:p>
+    <w:p>
+      <w:pPr>
+        <w:pStyle w:val="Titre3"/>
+      </w:pPr>
+      <w:r>
+        <w:t>Insertion des scores</w:t>
+      </w:r>
+    </w:p>
+    <w:p>
+      <w:r>
+        <w:t>A la fin d’une partie, quand l’utilisateur ne souhaite plus continuer ses match, le score est sauvegardé dans la base de données</w:t>
+      </w:r>
+      <w:r>
+        <w:t xml:space="preserve"> tout en vérifiant la limite de scores.</w:t>
+      </w:r>
+    </w:p>
+    <w:p>
+      <w:pPr>
+        <w:pStyle w:val="Titre3"/>
+      </w:pPr>
+      <w:r>
+        <w:t>Limite de scores</w:t>
+      </w:r>
+    </w:p>
+    <w:p>
+      <w:r>
+        <w:t xml:space="preserve">J’ai décidé de garder dans la base de données un total de 10 scores, si nous souhaitons garder plus il nous suffit de modifier la valeur </w:t>
+      </w:r>
+      <w:r>
+        <w:t xml:space="preserve">par défaut </w:t>
+      </w:r>
+      <w:r>
+        <w:t>dans notre code.</w:t>
+      </w:r>
+    </w:p>
+    <w:p>
+      <w:pPr>
+        <w:pStyle w:val="Titre3"/>
+      </w:pPr>
+      <w:r>
+        <w:t>Effacer les scores</w:t>
+      </w:r>
+    </w:p>
+    <w:p>
+      <w:r>
+        <w:t>Si l’utilisateur désires supprimer tous les scores par une raison X ou Y, j’ai mis en place un système de suppression de toutes les données.</w:t>
+      </w:r>
+    </w:p>
+    <w:p>
+      <w:pPr>
+        <w:pStyle w:val="Titre3"/>
+      </w:pPr>
+      <w:r>
+        <w:t>Liste de scores</w:t>
+      </w:r>
+    </w:p>
+    <w:p>
+      <w:r>
+        <w:t>Dans l’onglet approprié, nous aurons la possibilité de voir les 10 derniers scores, le tout sera affiché de manière suivante :</w:t>
+      </w:r>
+    </w:p>
+    <w:p>
+      <w:r>
+        <w:t>« Développeur VS Ordinateur</w:t>
+      </w:r>
+      <w:r>
+        <w:tab/>
+        <w:t>2 : 0 »</w:t>
+      </w:r>
+    </w:p>
+    <w:p>
+      <w:r>
+        <w:t>Le joueur 1 sera toujours le premier nom et le joueur 2 / ordinateu</w:t>
+      </w:r>
+      <w:r>
+        <w:t>r sera toujours celui de droite.</w:t>
+      </w:r>
+      <w:bookmarkStart w:id="12" w:name="_GoBack"/>
       <w:bookmarkEnd w:id="12"/>
-    </w:p>
-    <w:p>
-      <w:r>
-        <w:t xml:space="preserve">Pour ce projet, j’ai préféré mettre en place une interface graphique </w:t>
-      </w:r>
-      <w:r>
-        <w:t>basique afin de simplifier les choix de l’utilisateur.</w:t>
-      </w:r>
     </w:p>
     <w:sectPr>
       <w:headerReference w:type="even" r:id="rId11"/>
@@ -3506,7 +3578,7 @@
         <w:noProof/>
         <w:color w:val="auto"/>
       </w:rPr>
-      <w:t>3</w:t>
+      <w:t>5</w:t>
     </w:r>
     <w:r>
       <w:rPr>
@@ -3543,7 +3615,7 @@
         <w:noProof/>
         <w:color w:val="auto"/>
       </w:rPr>
-      <w:t>4</w:t>
+      <w:t>5</w:t>
     </w:r>
     <w:r>
       <w:rPr>
@@ -3580,7 +3652,7 @@
         <w:noProof/>
         <w:color w:val="auto"/>
       </w:rPr>
-      <w:t>11 février 2019</w:t>
+      <w:t>18 février 2019</w:t>
     </w:r>
     <w:r>
       <w:rPr>
@@ -3740,7 +3812,7 @@
             <w:rPr>
               <w:noProof/>
             </w:rPr>
-            <w:instrText>Analyse</w:instrText>
+            <w:instrText>Implémentation</w:instrText>
           </w:r>
           <w:r>
             <w:rPr>
@@ -3770,7 +3842,7 @@
             <w:rPr>
               <w:noProof/>
             </w:rPr>
-            <w:instrText>Analyse</w:instrText>
+            <w:instrText>Implémentation</w:instrText>
           </w:r>
           <w:r>
             <w:rPr>
@@ -3785,7 +3857,7 @@
             <w:rPr>
               <w:noProof/>
             </w:rPr>
-            <w:t>Analyse</w:t>
+            <w:t>Implémentation</w:t>
           </w:r>
           <w:r>
             <w:fldChar w:fldCharType="end"/>
@@ -6408,7 +6480,7 @@
 </file>
 
 <file path=customXml/itemProps3.xml><?xml version="1.0" encoding="utf-8"?>
-<ds:datastoreItem xmlns:ds="http://schemas.openxmlformats.org/officeDocument/2006/customXml" ds:itemID="{DABD28EA-100F-4742-90C8-2437FC095E95}">
+<ds:datastoreItem xmlns:ds="http://schemas.openxmlformats.org/officeDocument/2006/customXml" ds:itemID="{9BE45698-ACC7-473B-9219-1FF47B2DE510}">
   <ds:schemaRefs>
     <ds:schemaRef ds:uri="http://schemas.openxmlformats.org/officeDocument/2006/bibliography"/>
   </ds:schemaRefs>

</xml_diff>

<commit_message>
avancement dans la doc
ia niveau moyen terminée, début des test pour voir si elle plante
</commit_message>
<xml_diff>
--- a/Pre-TPI_Morpion.docx
+++ b/Pre-TPI_Morpion.docx
@@ -10,7 +10,6 @@
           <w:docPartUnique/>
         </w:docPartObj>
       </w:sdtPr>
-      <w:sdtEndPr/>
       <w:sdtContent>
         <w:p>
           <w:r>
@@ -188,7 +187,6 @@
                                     <w:dataBinding w:prefixMappings="xmlns:ns0='http://purl.org/dc/elements/1.1/' xmlns:ns1='http://schemas.openxmlformats.org/package/2006/metadata/core-properties' " w:xpath="/ns1:coreProperties[1]/ns0:title[1]" w:storeItemID="{6C3C8BC8-F283-45AE-878A-BAB7291924A1}"/>
                                     <w:text/>
                                   </w:sdtPr>
-                                  <w:sdtEndPr/>
                                   <w:sdtContent>
                                     <w:p>
                                       <w:pPr>
@@ -229,7 +227,6 @@
                                     <w:dataBinding w:prefixMappings="xmlns:ns0='http://purl.org/dc/elements/1.1/' xmlns:ns1='http://schemas.openxmlformats.org/package/2006/metadata/core-properties' " w:xpath="/ns1:coreProperties[1]/ns0:subject[1]" w:storeItemID="{6C3C8BC8-F283-45AE-878A-BAB7291924A1}"/>
                                     <w:text/>
                                   </w:sdtPr>
-                                  <w:sdtEndPr/>
                                   <w:sdtContent>
                                     <w:p>
                                       <w:pPr>
@@ -315,7 +312,6 @@
                               <w:dataBinding w:prefixMappings="xmlns:ns0='http://purl.org/dc/elements/1.1/' xmlns:ns1='http://schemas.openxmlformats.org/package/2006/metadata/core-properties' " w:xpath="/ns1:coreProperties[1]/ns0:title[1]" w:storeItemID="{6C3C8BC8-F283-45AE-878A-BAB7291924A1}"/>
                               <w:text/>
                             </w:sdtPr>
-                            <w:sdtEndPr/>
                             <w:sdtContent>
                               <w:p>
                                 <w:pPr>
@@ -356,7 +352,6 @@
                               <w:dataBinding w:prefixMappings="xmlns:ns0='http://purl.org/dc/elements/1.1/' xmlns:ns1='http://schemas.openxmlformats.org/package/2006/metadata/core-properties' " w:xpath="/ns1:coreProperties[1]/ns0:subject[1]" w:storeItemID="{6C3C8BC8-F283-45AE-878A-BAB7291924A1}"/>
                               <w:text/>
                             </w:sdtPr>
-                            <w:sdtEndPr/>
                             <w:sdtContent>
                               <w:p>
                                 <w:pPr>
@@ -797,7 +792,7 @@
           <w:r>
             <w:fldChar w:fldCharType="separate"/>
           </w:r>
-          <w:hyperlink w:anchor="_Toc785602" w:history="1">
+          <w:hyperlink w:anchor="_Toc2931454" w:history="1">
             <w:r>
               <w:rPr>
                 <w:rStyle w:val="Lienhypertexte"/>
@@ -824,7 +819,7 @@
                 <w:noProof/>
                 <w:webHidden/>
               </w:rPr>
-              <w:instrText xml:space="preserve"> PAGEREF _Toc785602 \h </w:instrText>
+              <w:instrText xml:space="preserve"> PAGEREF _Toc2931454 \h </w:instrText>
             </w:r>
             <w:r>
               <w:rPr>
@@ -867,7 +862,7 @@
               <w:lang w:val="fr-CH" w:eastAsia="fr-CH"/>
             </w:rPr>
           </w:pPr>
-          <w:hyperlink w:anchor="_Toc785603" w:history="1">
+          <w:hyperlink w:anchor="_Toc2931455" w:history="1">
             <w:r>
               <w:rPr>
                 <w:rStyle w:val="Lienhypertexte"/>
@@ -894,7 +889,7 @@
                 <w:noProof/>
                 <w:webHidden/>
               </w:rPr>
-              <w:instrText xml:space="preserve"> PAGEREF _Toc785603 \h </w:instrText>
+              <w:instrText xml:space="preserve"> PAGEREF _Toc2931455 \h </w:instrText>
             </w:r>
             <w:r>
               <w:rPr>
@@ -937,7 +932,7 @@
               <w:lang w:val="fr-CH" w:eastAsia="fr-CH"/>
             </w:rPr>
           </w:pPr>
-          <w:hyperlink w:anchor="_Toc785604" w:history="1">
+          <w:hyperlink w:anchor="_Toc2931456" w:history="1">
             <w:r>
               <w:rPr>
                 <w:rStyle w:val="Lienhypertexte"/>
@@ -964,7 +959,7 @@
                 <w:noProof/>
                 <w:webHidden/>
               </w:rPr>
-              <w:instrText xml:space="preserve"> PAGEREF _Toc785604 \h </w:instrText>
+              <w:instrText xml:space="preserve"> PAGEREF _Toc2931456 \h </w:instrText>
             </w:r>
             <w:r>
               <w:rPr>
@@ -1007,7 +1002,7 @@
               <w:lang w:val="fr-CH" w:eastAsia="fr-CH"/>
             </w:rPr>
           </w:pPr>
-          <w:hyperlink w:anchor="_Toc785605" w:history="1">
+          <w:hyperlink w:anchor="_Toc2931457" w:history="1">
             <w:r>
               <w:rPr>
                 <w:rStyle w:val="Lienhypertexte"/>
@@ -1034,7 +1029,7 @@
                 <w:noProof/>
                 <w:webHidden/>
               </w:rPr>
-              <w:instrText xml:space="preserve"> PAGEREF _Toc785605 \h </w:instrText>
+              <w:instrText xml:space="preserve"> PAGEREF _Toc2931457 \h </w:instrText>
             </w:r>
             <w:r>
               <w:rPr>
@@ -1077,7 +1072,7 @@
               <w:lang w:val="fr-CH" w:eastAsia="fr-CH"/>
             </w:rPr>
           </w:pPr>
-          <w:hyperlink w:anchor="_Toc785606" w:history="1">
+          <w:hyperlink w:anchor="_Toc2931458" w:history="1">
             <w:r>
               <w:rPr>
                 <w:rStyle w:val="Lienhypertexte"/>
@@ -1105,7 +1100,7 @@
                 <w:noProof/>
                 <w:webHidden/>
               </w:rPr>
-              <w:instrText xml:space="preserve"> PAGEREF _Toc785606 \h </w:instrText>
+              <w:instrText xml:space="preserve"> PAGEREF _Toc2931458 \h </w:instrText>
             </w:r>
             <w:r>
               <w:rPr>
@@ -1148,7 +1143,7 @@
               <w:lang w:val="fr-CH" w:eastAsia="fr-CH"/>
             </w:rPr>
           </w:pPr>
-          <w:hyperlink w:anchor="_Toc785607" w:history="1">
+          <w:hyperlink w:anchor="_Toc2931459" w:history="1">
             <w:r>
               <w:rPr>
                 <w:rStyle w:val="Lienhypertexte"/>
@@ -1176,7 +1171,7 @@
                 <w:noProof/>
                 <w:webHidden/>
               </w:rPr>
-              <w:instrText xml:space="preserve"> PAGEREF _Toc785607 \h </w:instrText>
+              <w:instrText xml:space="preserve"> PAGEREF _Toc2931459 \h </w:instrText>
             </w:r>
             <w:r>
               <w:rPr>
@@ -1219,7 +1214,7 @@
               <w:lang w:val="fr-CH" w:eastAsia="fr-CH"/>
             </w:rPr>
           </w:pPr>
-          <w:hyperlink w:anchor="_Toc785608" w:history="1">
+          <w:hyperlink w:anchor="_Toc2931460" w:history="1">
             <w:r>
               <w:rPr>
                 <w:rStyle w:val="Lienhypertexte"/>
@@ -1246,7 +1241,7 @@
                 <w:noProof/>
                 <w:webHidden/>
               </w:rPr>
-              <w:instrText xml:space="preserve"> PAGEREF _Toc785608 \h </w:instrText>
+              <w:instrText xml:space="preserve"> PAGEREF _Toc2931460 \h </w:instrText>
             </w:r>
             <w:r>
               <w:rPr>
@@ -1266,7 +1261,7 @@
                 <w:noProof/>
                 <w:webHidden/>
               </w:rPr>
-              <w:t>2</w:t>
+              <w:t>0</w:t>
             </w:r>
             <w:r>
               <w:rPr>
@@ -1289,7 +1284,7 @@
               <w:lang w:val="fr-CH" w:eastAsia="fr-CH"/>
             </w:rPr>
           </w:pPr>
-          <w:hyperlink w:anchor="_Toc785609" w:history="1">
+          <w:hyperlink w:anchor="_Toc2931461" w:history="1">
             <w:r>
               <w:rPr>
                 <w:rStyle w:val="Lienhypertexte"/>
@@ -1316,7 +1311,7 @@
                 <w:noProof/>
                 <w:webHidden/>
               </w:rPr>
-              <w:instrText xml:space="preserve"> PAGEREF _Toc785609 \h </w:instrText>
+              <w:instrText xml:space="preserve"> PAGEREF _Toc2931461 \h </w:instrText>
             </w:r>
             <w:r>
               <w:rPr>
@@ -1336,7 +1331,7 @@
                 <w:noProof/>
                 <w:webHidden/>
               </w:rPr>
-              <w:t>3</w:t>
+              <w:t>0</w:t>
             </w:r>
             <w:r>
               <w:rPr>
@@ -1359,13 +1354,13 @@
               <w:lang w:val="fr-CH" w:eastAsia="fr-CH"/>
             </w:rPr>
           </w:pPr>
-          <w:hyperlink w:anchor="_Toc785610" w:history="1">
+          <w:hyperlink w:anchor="_Toc2931462" w:history="1">
             <w:r>
               <w:rPr>
                 <w:rStyle w:val="Lienhypertexte"/>
                 <w:noProof/>
               </w:rPr>
-              <w:t>MCD, MLD</w:t>
+              <w:t>MCD</w:t>
             </w:r>
             <w:r>
               <w:rPr>
@@ -1386,7 +1381,7 @@
                 <w:noProof/>
                 <w:webHidden/>
               </w:rPr>
-              <w:instrText xml:space="preserve"> PAGEREF _Toc785610 \h </w:instrText>
+              <w:instrText xml:space="preserve"> PAGEREF _Toc2931462 \h </w:instrText>
             </w:r>
             <w:r>
               <w:rPr>
@@ -1406,7 +1401,7 @@
                 <w:noProof/>
                 <w:webHidden/>
               </w:rPr>
-              <w:t>3</w:t>
+              <w:t>0</w:t>
             </w:r>
             <w:r>
               <w:rPr>
@@ -1429,13 +1424,13 @@
               <w:lang w:val="fr-CH" w:eastAsia="fr-CH"/>
             </w:rPr>
           </w:pPr>
-          <w:hyperlink w:anchor="_Toc785611" w:history="1">
+          <w:hyperlink w:anchor="_Toc2931463" w:history="1">
             <w:r>
               <w:rPr>
                 <w:rStyle w:val="Lienhypertexte"/>
                 <w:noProof/>
               </w:rPr>
-              <w:t>Scénarios (première version)</w:t>
+              <w:t>MLD</w:t>
             </w:r>
             <w:r>
               <w:rPr>
@@ -1456,7 +1451,7 @@
                 <w:noProof/>
                 <w:webHidden/>
               </w:rPr>
-              <w:instrText xml:space="preserve"> PAGEREF _Toc785611 \h </w:instrText>
+              <w:instrText xml:space="preserve"> PAGEREF _Toc2931463 \h </w:instrText>
             </w:r>
             <w:r>
               <w:rPr>
@@ -1476,7 +1471,7 @@
                 <w:noProof/>
                 <w:webHidden/>
               </w:rPr>
-              <w:t>3</w:t>
+              <w:t>0</w:t>
             </w:r>
             <w:r>
               <w:rPr>
@@ -1499,13 +1494,13 @@
               <w:lang w:val="fr-CH" w:eastAsia="fr-CH"/>
             </w:rPr>
           </w:pPr>
-          <w:hyperlink w:anchor="_Toc785612" w:history="1">
+          <w:hyperlink w:anchor="_Toc2931464" w:history="1">
             <w:r>
               <w:rPr>
                 <w:rStyle w:val="Lienhypertexte"/>
                 <w:noProof/>
               </w:rPr>
-              <w:t>Choix Graphiques</w:t>
+              <w:t>Scénarios (première version)</w:t>
             </w:r>
             <w:r>
               <w:rPr>
@@ -1526,7 +1521,7 @@
                 <w:noProof/>
                 <w:webHidden/>
               </w:rPr>
-              <w:instrText xml:space="preserve"> PAGEREF _Toc785612 \h </w:instrText>
+              <w:instrText xml:space="preserve"> PAGEREF _Toc2931464 \h </w:instrText>
             </w:r>
             <w:r>
               <w:rPr>
@@ -1546,7 +1541,581 @@
                 <w:noProof/>
                 <w:webHidden/>
               </w:rPr>
+              <w:t>1</w:t>
+            </w:r>
+            <w:r>
+              <w:rPr>
+                <w:noProof/>
+                <w:webHidden/>
+              </w:rPr>
+              <w:fldChar w:fldCharType="end"/>
+            </w:r>
+          </w:hyperlink>
+        </w:p>
+        <w:p>
+          <w:pPr>
+            <w:pStyle w:val="TM2"/>
+            <w:rPr>
+              <w:rFonts w:eastAsiaTheme="minorEastAsia"/>
+              <w:noProof/>
+              <w:color w:val="auto"/>
+              <w:sz w:val="22"/>
+              <w:szCs w:val="22"/>
+              <w:lang w:val="fr-CH" w:eastAsia="fr-CH"/>
+            </w:rPr>
+          </w:pPr>
+          <w:hyperlink w:anchor="_Toc2931465" w:history="1">
+            <w:r>
+              <w:rPr>
+                <w:rStyle w:val="Lienhypertexte"/>
+                <w:noProof/>
+              </w:rPr>
+              <w:t>Choix Gr</w:t>
+            </w:r>
+            <w:r>
+              <w:rPr>
+                <w:rStyle w:val="Lienhypertexte"/>
+                <w:noProof/>
+              </w:rPr>
+              <w:t>a</w:t>
+            </w:r>
+            <w:r>
+              <w:rPr>
+                <w:rStyle w:val="Lienhypertexte"/>
+                <w:noProof/>
+              </w:rPr>
+              <w:t>phiques</w:t>
+            </w:r>
+            <w:r>
+              <w:rPr>
+                <w:noProof/>
+                <w:webHidden/>
+              </w:rPr>
+              <w:tab/>
+            </w:r>
+            <w:r>
+              <w:rPr>
+                <w:noProof/>
+                <w:webHidden/>
+              </w:rPr>
+              <w:fldChar w:fldCharType="begin"/>
+            </w:r>
+            <w:r>
+              <w:rPr>
+                <w:noProof/>
+                <w:webHidden/>
+              </w:rPr>
+              <w:instrText xml:space="preserve"> PAGEREF _Toc2931465 \h </w:instrText>
+            </w:r>
+            <w:r>
+              <w:rPr>
+                <w:noProof/>
+                <w:webHidden/>
+              </w:rPr>
+            </w:r>
+            <w:r>
+              <w:rPr>
+                <w:noProof/>
+                <w:webHidden/>
+              </w:rPr>
+              <w:fldChar w:fldCharType="separate"/>
+            </w:r>
+            <w:r>
+              <w:rPr>
+                <w:noProof/>
+                <w:webHidden/>
+              </w:rPr>
               <w:t>4</w:t>
+            </w:r>
+            <w:r>
+              <w:rPr>
+                <w:noProof/>
+                <w:webHidden/>
+              </w:rPr>
+              <w:fldChar w:fldCharType="end"/>
+            </w:r>
+          </w:hyperlink>
+        </w:p>
+        <w:p>
+          <w:pPr>
+            <w:pStyle w:val="TM1"/>
+            <w:rPr>
+              <w:rFonts w:eastAsiaTheme="minorEastAsia"/>
+              <w:noProof/>
+              <w:color w:val="auto"/>
+              <w:sz w:val="22"/>
+              <w:szCs w:val="22"/>
+              <w:lang w:val="fr-CH" w:eastAsia="fr-CH"/>
+            </w:rPr>
+          </w:pPr>
+          <w:hyperlink w:anchor="_Toc2931466" w:history="1">
+            <w:r>
+              <w:rPr>
+                <w:rStyle w:val="Lienhypertexte"/>
+                <w:noProof/>
+              </w:rPr>
+              <w:t>Implémentation</w:t>
+            </w:r>
+            <w:r>
+              <w:rPr>
+                <w:noProof/>
+                <w:webHidden/>
+              </w:rPr>
+              <w:tab/>
+            </w:r>
+            <w:r>
+              <w:rPr>
+                <w:noProof/>
+                <w:webHidden/>
+              </w:rPr>
+              <w:fldChar w:fldCharType="begin"/>
+            </w:r>
+            <w:r>
+              <w:rPr>
+                <w:noProof/>
+                <w:webHidden/>
+              </w:rPr>
+              <w:instrText xml:space="preserve"> PAGEREF _Toc2931466 \h </w:instrText>
+            </w:r>
+            <w:r>
+              <w:rPr>
+                <w:noProof/>
+                <w:webHidden/>
+              </w:rPr>
+            </w:r>
+            <w:r>
+              <w:rPr>
+                <w:noProof/>
+                <w:webHidden/>
+              </w:rPr>
+              <w:fldChar w:fldCharType="separate"/>
+            </w:r>
+            <w:r>
+              <w:rPr>
+                <w:noProof/>
+                <w:webHidden/>
+              </w:rPr>
+              <w:t>5</w:t>
+            </w:r>
+            <w:r>
+              <w:rPr>
+                <w:noProof/>
+                <w:webHidden/>
+              </w:rPr>
+              <w:fldChar w:fldCharType="end"/>
+            </w:r>
+          </w:hyperlink>
+        </w:p>
+        <w:p>
+          <w:pPr>
+            <w:pStyle w:val="TM2"/>
+            <w:rPr>
+              <w:rFonts w:eastAsiaTheme="minorEastAsia"/>
+              <w:noProof/>
+              <w:color w:val="auto"/>
+              <w:sz w:val="22"/>
+              <w:szCs w:val="22"/>
+              <w:lang w:val="fr-CH" w:eastAsia="fr-CH"/>
+            </w:rPr>
+          </w:pPr>
+          <w:hyperlink w:anchor="_Toc2931467" w:history="1">
+            <w:r>
+              <w:rPr>
+                <w:rStyle w:val="Lienhypertexte"/>
+                <w:noProof/>
+              </w:rPr>
+              <w:t>Base de données</w:t>
+            </w:r>
+            <w:r>
+              <w:rPr>
+                <w:noProof/>
+                <w:webHidden/>
+              </w:rPr>
+              <w:tab/>
+            </w:r>
+            <w:r>
+              <w:rPr>
+                <w:noProof/>
+                <w:webHidden/>
+              </w:rPr>
+              <w:fldChar w:fldCharType="begin"/>
+            </w:r>
+            <w:r>
+              <w:rPr>
+                <w:noProof/>
+                <w:webHidden/>
+              </w:rPr>
+              <w:instrText xml:space="preserve"> PAGEREF _Toc2931467 \h </w:instrText>
+            </w:r>
+            <w:r>
+              <w:rPr>
+                <w:noProof/>
+                <w:webHidden/>
+              </w:rPr>
+            </w:r>
+            <w:r>
+              <w:rPr>
+                <w:noProof/>
+                <w:webHidden/>
+              </w:rPr>
+              <w:fldChar w:fldCharType="separate"/>
+            </w:r>
+            <w:r>
+              <w:rPr>
+                <w:noProof/>
+                <w:webHidden/>
+              </w:rPr>
+              <w:t>5</w:t>
+            </w:r>
+            <w:r>
+              <w:rPr>
+                <w:noProof/>
+                <w:webHidden/>
+              </w:rPr>
+              <w:fldChar w:fldCharType="end"/>
+            </w:r>
+          </w:hyperlink>
+        </w:p>
+        <w:p>
+          <w:pPr>
+            <w:pStyle w:val="TM3"/>
+            <w:rPr>
+              <w:rFonts w:eastAsiaTheme="minorEastAsia"/>
+              <w:noProof/>
+              <w:color w:val="auto"/>
+              <w:sz w:val="22"/>
+              <w:szCs w:val="22"/>
+              <w:lang w:val="fr-CH" w:eastAsia="fr-CH"/>
+            </w:rPr>
+          </w:pPr>
+          <w:hyperlink w:anchor="_Toc2931468" w:history="1">
+            <w:r>
+              <w:rPr>
+                <w:rStyle w:val="Lienhypertexte"/>
+                <w:noProof/>
+              </w:rPr>
+              <w:t>Création de la base de données</w:t>
+            </w:r>
+            <w:r>
+              <w:rPr>
+                <w:noProof/>
+                <w:webHidden/>
+              </w:rPr>
+              <w:tab/>
+            </w:r>
+            <w:r>
+              <w:rPr>
+                <w:noProof/>
+                <w:webHidden/>
+              </w:rPr>
+              <w:fldChar w:fldCharType="begin"/>
+            </w:r>
+            <w:r>
+              <w:rPr>
+                <w:noProof/>
+                <w:webHidden/>
+              </w:rPr>
+              <w:instrText xml:space="preserve"> PAGEREF _Toc2931468 \h </w:instrText>
+            </w:r>
+            <w:r>
+              <w:rPr>
+                <w:noProof/>
+                <w:webHidden/>
+              </w:rPr>
+            </w:r>
+            <w:r>
+              <w:rPr>
+                <w:noProof/>
+                <w:webHidden/>
+              </w:rPr>
+              <w:fldChar w:fldCharType="separate"/>
+            </w:r>
+            <w:r>
+              <w:rPr>
+                <w:noProof/>
+                <w:webHidden/>
+              </w:rPr>
+              <w:t>5</w:t>
+            </w:r>
+            <w:r>
+              <w:rPr>
+                <w:noProof/>
+                <w:webHidden/>
+              </w:rPr>
+              <w:fldChar w:fldCharType="end"/>
+            </w:r>
+          </w:hyperlink>
+        </w:p>
+        <w:p>
+          <w:pPr>
+            <w:pStyle w:val="TM3"/>
+            <w:rPr>
+              <w:rFonts w:eastAsiaTheme="minorEastAsia"/>
+              <w:noProof/>
+              <w:color w:val="auto"/>
+              <w:sz w:val="22"/>
+              <w:szCs w:val="22"/>
+              <w:lang w:val="fr-CH" w:eastAsia="fr-CH"/>
+            </w:rPr>
+          </w:pPr>
+          <w:hyperlink w:anchor="_Toc2931469" w:history="1">
+            <w:r>
+              <w:rPr>
+                <w:rStyle w:val="Lienhypertexte"/>
+                <w:noProof/>
+              </w:rPr>
+              <w:t>Insertion des scores</w:t>
+            </w:r>
+            <w:r>
+              <w:rPr>
+                <w:noProof/>
+                <w:webHidden/>
+              </w:rPr>
+              <w:tab/>
+            </w:r>
+            <w:r>
+              <w:rPr>
+                <w:noProof/>
+                <w:webHidden/>
+              </w:rPr>
+              <w:fldChar w:fldCharType="begin"/>
+            </w:r>
+            <w:r>
+              <w:rPr>
+                <w:noProof/>
+                <w:webHidden/>
+              </w:rPr>
+              <w:instrText xml:space="preserve"> PAGEREF _Toc2931469 \h </w:instrText>
+            </w:r>
+            <w:r>
+              <w:rPr>
+                <w:noProof/>
+                <w:webHidden/>
+              </w:rPr>
+            </w:r>
+            <w:r>
+              <w:rPr>
+                <w:noProof/>
+                <w:webHidden/>
+              </w:rPr>
+              <w:fldChar w:fldCharType="separate"/>
+            </w:r>
+            <w:r>
+              <w:rPr>
+                <w:noProof/>
+                <w:webHidden/>
+              </w:rPr>
+              <w:t>5</w:t>
+            </w:r>
+            <w:r>
+              <w:rPr>
+                <w:noProof/>
+                <w:webHidden/>
+              </w:rPr>
+              <w:fldChar w:fldCharType="end"/>
+            </w:r>
+          </w:hyperlink>
+        </w:p>
+        <w:p>
+          <w:pPr>
+            <w:pStyle w:val="TM3"/>
+            <w:rPr>
+              <w:rFonts w:eastAsiaTheme="minorEastAsia"/>
+              <w:noProof/>
+              <w:color w:val="auto"/>
+              <w:sz w:val="22"/>
+              <w:szCs w:val="22"/>
+              <w:lang w:val="fr-CH" w:eastAsia="fr-CH"/>
+            </w:rPr>
+          </w:pPr>
+          <w:hyperlink w:anchor="_Toc2931470" w:history="1">
+            <w:r>
+              <w:rPr>
+                <w:rStyle w:val="Lienhypertexte"/>
+                <w:noProof/>
+              </w:rPr>
+              <w:t>Limite de scores</w:t>
+            </w:r>
+            <w:r>
+              <w:rPr>
+                <w:noProof/>
+                <w:webHidden/>
+              </w:rPr>
+              <w:tab/>
+            </w:r>
+            <w:r>
+              <w:rPr>
+                <w:noProof/>
+                <w:webHidden/>
+              </w:rPr>
+              <w:fldChar w:fldCharType="begin"/>
+            </w:r>
+            <w:r>
+              <w:rPr>
+                <w:noProof/>
+                <w:webHidden/>
+              </w:rPr>
+              <w:instrText xml:space="preserve"> PAGEREF _Toc2931470 \h </w:instrText>
+            </w:r>
+            <w:r>
+              <w:rPr>
+                <w:noProof/>
+                <w:webHidden/>
+              </w:rPr>
+            </w:r>
+            <w:r>
+              <w:rPr>
+                <w:noProof/>
+                <w:webHidden/>
+              </w:rPr>
+              <w:fldChar w:fldCharType="separate"/>
+            </w:r>
+            <w:r>
+              <w:rPr>
+                <w:noProof/>
+                <w:webHidden/>
+              </w:rPr>
+              <w:t>5</w:t>
+            </w:r>
+            <w:r>
+              <w:rPr>
+                <w:noProof/>
+                <w:webHidden/>
+              </w:rPr>
+              <w:fldChar w:fldCharType="end"/>
+            </w:r>
+          </w:hyperlink>
+        </w:p>
+        <w:p>
+          <w:pPr>
+            <w:pStyle w:val="TM3"/>
+            <w:rPr>
+              <w:rFonts w:eastAsiaTheme="minorEastAsia"/>
+              <w:noProof/>
+              <w:color w:val="auto"/>
+              <w:sz w:val="22"/>
+              <w:szCs w:val="22"/>
+              <w:lang w:val="fr-CH" w:eastAsia="fr-CH"/>
+            </w:rPr>
+          </w:pPr>
+          <w:hyperlink w:anchor="_Toc2931471" w:history="1">
+            <w:r>
+              <w:rPr>
+                <w:rStyle w:val="Lienhypertexte"/>
+                <w:noProof/>
+              </w:rPr>
+              <w:t>Effacer les scores</w:t>
+            </w:r>
+            <w:r>
+              <w:rPr>
+                <w:noProof/>
+                <w:webHidden/>
+              </w:rPr>
+              <w:tab/>
+            </w:r>
+            <w:r>
+              <w:rPr>
+                <w:noProof/>
+                <w:webHidden/>
+              </w:rPr>
+              <w:fldChar w:fldCharType="begin"/>
+            </w:r>
+            <w:r>
+              <w:rPr>
+                <w:noProof/>
+                <w:webHidden/>
+              </w:rPr>
+              <w:instrText xml:space="preserve"> PAGEREF _Toc2931471 \h </w:instrText>
+            </w:r>
+            <w:r>
+              <w:rPr>
+                <w:noProof/>
+                <w:webHidden/>
+              </w:rPr>
+            </w:r>
+            <w:r>
+              <w:rPr>
+                <w:noProof/>
+                <w:webHidden/>
+              </w:rPr>
+              <w:fldChar w:fldCharType="separate"/>
+            </w:r>
+            <w:r>
+              <w:rPr>
+                <w:noProof/>
+                <w:webHidden/>
+              </w:rPr>
+              <w:t>5</w:t>
+            </w:r>
+            <w:r>
+              <w:rPr>
+                <w:noProof/>
+                <w:webHidden/>
+              </w:rPr>
+              <w:fldChar w:fldCharType="end"/>
+            </w:r>
+          </w:hyperlink>
+        </w:p>
+        <w:p>
+          <w:pPr>
+            <w:pStyle w:val="TM3"/>
+            <w:rPr>
+              <w:rFonts w:eastAsiaTheme="minorEastAsia"/>
+              <w:noProof/>
+              <w:color w:val="auto"/>
+              <w:sz w:val="22"/>
+              <w:szCs w:val="22"/>
+              <w:lang w:val="fr-CH" w:eastAsia="fr-CH"/>
+            </w:rPr>
+          </w:pPr>
+          <w:hyperlink w:anchor="_Toc2931472" w:history="1">
+            <w:r>
+              <w:rPr>
+                <w:rStyle w:val="Lienhypertexte"/>
+                <w:noProof/>
+              </w:rPr>
+              <w:t>Liste de scores</w:t>
+            </w:r>
+            <w:r>
+              <w:rPr>
+                <w:noProof/>
+                <w:webHidden/>
+              </w:rPr>
+              <w:tab/>
+            </w:r>
+            <w:r>
+              <w:rPr>
+                <w:noProof/>
+                <w:webHidden/>
+              </w:rPr>
+              <w:fldChar w:fldCharType="begin"/>
+            </w:r>
+            <w:r>
+              <w:rPr>
+                <w:noProof/>
+                <w:webHidden/>
+              </w:rPr>
+              <w:instrText xml:space="preserve"> PAGEREF _Toc2931472 \h </w:instrText>
+            </w:r>
+            <w:r>
+              <w:rPr>
+                <w:noProof/>
+                <w:webHidden/>
+              </w:rPr>
+            </w:r>
+            <w:r>
+              <w:rPr>
+                <w:noProof/>
+                <w:webHidden/>
+              </w:rPr>
+              <w:fldChar w:fldCharType="separate"/>
+            </w:r>
+            <w:r>
+              <w:rPr>
+                <w:noProof/>
+                <w:webHidden/>
+              </w:rPr>
+              <w:t>5</w:t>
             </w:r>
             <w:r>
               <w:rPr>
@@ -1573,7 +2142,7 @@
         <w:pStyle w:val="Titre1"/>
         <w:ind w:left="426"/>
       </w:pPr>
-      <w:bookmarkStart w:id="1" w:name="_Toc785602"/>
+      <w:bookmarkStart w:id="1" w:name="_Toc2931454"/>
       <w:bookmarkEnd w:id="0"/>
       <w:r>
         <w:lastRenderedPageBreak/>
@@ -1585,7 +2154,7 @@
       <w:pPr>
         <w:pStyle w:val="Titre2"/>
       </w:pPr>
-      <w:bookmarkStart w:id="2" w:name="_Toc785603"/>
+      <w:bookmarkStart w:id="2" w:name="_Toc2931455"/>
       <w:r>
         <w:t>Introduction</w:t>
       </w:r>
@@ -1601,7 +2170,21 @@
         <w:rPr>
           <w:lang w:val="fr-CH"/>
         </w:rPr>
-        <w:t xml:space="preserve">Le jeu morpion, aussi appelé Tic-Tac-Toe, </w:t>
+        <w:t>Le jeu morpion, aussi appelé Tic-Tac-</w:t>
+      </w:r>
+      <w:proofErr w:type="spellStart"/>
+      <w:r>
+        <w:rPr>
+          <w:lang w:val="fr-CH"/>
+        </w:rPr>
+        <w:t>Toe</w:t>
+      </w:r>
+      <w:proofErr w:type="spellEnd"/>
+      <w:r>
+        <w:rPr>
+          <w:lang w:val="fr-CH"/>
+        </w:rPr>
+        <w:t xml:space="preserve">, </w:t>
       </w:r>
       <w:r>
         <w:rPr>
@@ -1724,7 +2307,7 @@
       <w:pPr>
         <w:pStyle w:val="Titre2"/>
       </w:pPr>
-      <w:bookmarkStart w:id="3" w:name="_Toc785604"/>
+      <w:bookmarkStart w:id="3" w:name="_Toc2931456"/>
       <w:r>
         <w:t>Organisation</w:t>
       </w:r>
@@ -1771,11 +2354,19 @@
         <w:tab/>
         <w:t xml:space="preserve"> </w:t>
       </w:r>
+      <w:proofErr w:type="spellStart"/>
       <w:r>
         <w:rPr>
           <w:lang w:val="fr-CH"/>
         </w:rPr>
-        <w:t xml:space="preserve">Andolfatto </w:t>
+        <w:t>Andolfatto</w:t>
+      </w:r>
+      <w:proofErr w:type="spellEnd"/>
+      <w:r>
+        <w:rPr>
+          <w:lang w:val="fr-CH"/>
+        </w:rPr>
+        <w:t xml:space="preserve"> </w:t>
       </w:r>
       <w:r>
         <w:rPr>
@@ -1955,7 +2546,7 @@
       <w:pPr>
         <w:pStyle w:val="Titre2"/>
       </w:pPr>
-      <w:bookmarkStart w:id="4" w:name="_Toc785605"/>
+      <w:bookmarkStart w:id="4" w:name="_Toc2931457"/>
       <w:r>
         <w:t>Objectifs</w:t>
       </w:r>
@@ -1974,7 +2565,6 @@
             <w14:uncheckedState w14:val="2610" w14:font="MS Gothic"/>
           </w14:checkbox>
         </w:sdtPr>
-        <w:sdtEndPr/>
         <w:sdtContent>
           <w:r>
             <w:rPr>
@@ -1986,7 +2576,15 @@
       </w:sdt>
       <w:r>
         <w:tab/>
-        <w:t>Créer une interface « Friendly user », c’est-à-dire facile d’utilisation dès le premier regard.</w:t>
+        <w:t>Créer une interface « </w:t>
+      </w:r>
+      <w:proofErr w:type="spellStart"/>
+      <w:r>
+        <w:t>Friendly</w:t>
+      </w:r>
+      <w:proofErr w:type="spellEnd"/>
+      <w:r>
+        <w:t xml:space="preserve"> user », c’est-à-dire facile d’utilisation dès le premier regard.</w:t>
       </w:r>
     </w:p>
     <w:p>
@@ -1997,7 +2595,7 @@
           <w:lang w:val="fr-CH"/>
         </w:rPr>
       </w:pPr>
-      <w:bookmarkStart w:id="5" w:name="_Toc785606"/>
+      <w:bookmarkStart w:id="5" w:name="_Toc2931458"/>
       <w:r>
         <w:rPr>
           <w:lang w:val="fr-CH"/>
@@ -2023,7 +2621,6 @@
             <w14:uncheckedState w14:val="2610" w14:font="MS Gothic"/>
           </w14:checkbox>
         </w:sdtPr>
-        <w:sdtEndPr/>
         <w:sdtContent>
           <w:r>
             <w:rPr>
@@ -2058,7 +2655,6 @@
             <w14:uncheckedState w14:val="2610" w14:font="MS Gothic"/>
           </w14:checkbox>
         </w:sdtPr>
-        <w:sdtEndPr/>
         <w:sdtContent>
           <w:r>
             <w:rPr>
@@ -2093,7 +2689,6 @@
             <w14:uncheckedState w14:val="2610" w14:font="MS Gothic"/>
           </w14:checkbox>
         </w:sdtPr>
-        <w:sdtEndPr/>
         <w:sdtContent>
           <w:r>
             <w:rPr>
@@ -2125,7 +2720,6 @@
             <w14:uncheckedState w14:val="2610" w14:font="MS Gothic"/>
           </w14:checkbox>
         </w:sdtPr>
-        <w:sdtEndPr/>
         <w:sdtContent>
           <w:r>
             <w:rPr>
@@ -2160,7 +2754,6 @@
             <w14:uncheckedState w14:val="2610" w14:font="MS Gothic"/>
           </w14:checkbox>
         </w:sdtPr>
-        <w:sdtEndPr/>
         <w:sdtContent>
           <w:r>
             <w:rPr>
@@ -2192,7 +2785,6 @@
             <w14:uncheckedState w14:val="2610" w14:font="MS Gothic"/>
           </w14:checkbox>
         </w:sdtPr>
-        <w:sdtEndPr/>
         <w:sdtContent>
           <w:r>
             <w:rPr>
@@ -2229,7 +2821,6 @@
             <w14:uncheckedState w14:val="2610" w14:font="MS Gothic"/>
           </w14:checkbox>
         </w:sdtPr>
-        <w:sdtEndPr/>
         <w:sdtContent>
           <w:r>
             <w:rPr>
@@ -2252,7 +2843,7 @@
           <w:lang w:val="fr-CH"/>
         </w:rPr>
       </w:pPr>
-      <w:bookmarkStart w:id="6" w:name="_Toc785607"/>
+      <w:bookmarkStart w:id="6" w:name="_Toc2931459"/>
       <w:r>
         <w:rPr>
           <w:lang w:val="fr-CH"/>
@@ -2293,7 +2884,6 @@
             <w14:uncheckedState w14:val="2610" w14:font="MS Gothic"/>
           </w14:checkbox>
         </w:sdtPr>
-        <w:sdtEndPr/>
         <w:sdtContent>
           <w:r>
             <w:rPr>
@@ -2317,23 +2907,108 @@
     <w:p>
       <w:pPr>
         <w:pStyle w:val="Titre2"/>
-      </w:pPr>
-      <w:bookmarkStart w:id="7" w:name="_Toc785608"/>
-      <w:r>
+        <w:sectPr>
+          <w:headerReference w:type="default" r:id="rId11"/>
+          <w:footerReference w:type="default" r:id="rId12"/>
+          <w:headerReference w:type="first" r:id="rId13"/>
+          <w:footerReference w:type="first" r:id="rId14"/>
+          <w:pgSz w:w="12240" w:h="15840" w:code="1"/>
+          <w:pgMar w:top="433" w:right="720" w:bottom="993" w:left="709" w:header="284" w:footer="361" w:gutter="0"/>
+          <w:pgNumType w:start="0"/>
+          <w:cols w:space="708"/>
+          <w:titlePg/>
+          <w:docGrid w:linePitch="360"/>
+        </w:sectPr>
+      </w:pPr>
+    </w:p>
+    <w:p>
+      <w:pPr>
+        <w:pStyle w:val="Titre2"/>
+      </w:pPr>
+      <w:bookmarkStart w:id="7" w:name="_Toc2931460"/>
+      <w:r>
+        <w:lastRenderedPageBreak/>
         <w:t>Planification Initiale</w:t>
       </w:r>
       <w:bookmarkEnd w:id="7"/>
     </w:p>
     <w:p>
       <w:r>
-        <w:t>La planification initiale sera fournie en pièce jointe au format PDF.</w:t>
+        <w:rPr>
+          <w:noProof/>
+          <w:lang w:val="fr-CH" w:eastAsia="fr-CH"/>
+        </w:rPr>
+        <w:drawing>
+          <wp:anchor distT="0" distB="0" distL="114300" distR="114300" simplePos="0" relativeHeight="251659264" behindDoc="0" locked="0" layoutInCell="1" allowOverlap="1">
+            <wp:simplePos x="0" y="0"/>
+            <wp:positionH relativeFrom="page">
+              <wp:align>center</wp:align>
+            </wp:positionH>
+            <wp:positionV relativeFrom="paragraph">
+              <wp:posOffset>538953</wp:posOffset>
+            </wp:positionV>
+            <wp:extent cx="9152890" cy="3871595"/>
+            <wp:effectExtent l="0" t="0" r="0" b="0"/>
+            <wp:wrapSquare wrapText="bothSides"/>
+            <wp:docPr id="5" name="Image 5"/>
+            <wp:cNvGraphicFramePr>
+              <a:graphicFrameLocks xmlns:a="http://schemas.openxmlformats.org/drawingml/2006/main" noChangeAspect="1"/>
+            </wp:cNvGraphicFramePr>
+            <a:graphic xmlns:a="http://schemas.openxmlformats.org/drawingml/2006/main">
+              <a:graphicData uri="http://schemas.openxmlformats.org/drawingml/2006/picture">
+                <pic:pic xmlns:pic="http://schemas.openxmlformats.org/drawingml/2006/picture">
+                  <pic:nvPicPr>
+                    <pic:cNvPr id="1" name=""/>
+                    <pic:cNvPicPr/>
+                  </pic:nvPicPr>
+                  <pic:blipFill>
+                    <a:blip r:embed="rId15">
+                      <a:extLst>
+                        <a:ext uri="{28A0092B-C50C-407E-A947-70E740481C1C}">
+                          <a14:useLocalDpi xmlns:a14="http://schemas.microsoft.com/office/drawing/2010/main" val="0"/>
+                        </a:ext>
+                      </a:extLst>
+                    </a:blip>
+                    <a:stretch>
+                      <a:fillRect/>
+                    </a:stretch>
+                  </pic:blipFill>
+                  <pic:spPr>
+                    <a:xfrm>
+                      <a:off x="0" y="0"/>
+                      <a:ext cx="9152890" cy="3871595"/>
+                    </a:xfrm>
+                    <a:prstGeom prst="rect">
+                      <a:avLst/>
+                    </a:prstGeom>
+                  </pic:spPr>
+                </pic:pic>
+              </a:graphicData>
+            </a:graphic>
+            <wp14:sizeRelV relativeFrom="margin">
+              <wp14:pctHeight>0</wp14:pctHeight>
+            </wp14:sizeRelV>
+          </wp:anchor>
+        </w:drawing>
       </w:r>
     </w:p>
     <w:p>
       <w:pPr>
+        <w:sectPr>
+          <w:pgSz w:w="15840" w:h="12240" w:orient="landscape" w:code="1"/>
+          <w:pgMar w:top="709" w:right="433" w:bottom="720" w:left="993" w:header="284" w:footer="361" w:gutter="0"/>
+          <w:pgNumType w:start="0"/>
+          <w:cols w:space="708"/>
+          <w:titlePg/>
+          <w:docGrid w:linePitch="360"/>
+        </w:sectPr>
+      </w:pPr>
+    </w:p>
+    <w:p>
+      <w:pPr>
         <w:pStyle w:val="Titre1"/>
       </w:pPr>
-      <w:bookmarkStart w:id="8" w:name="_Toc785609"/>
+      <w:bookmarkStart w:id="8" w:name="_Toc2931461"/>
       <w:r>
         <w:lastRenderedPageBreak/>
         <w:t>Analyse</w:t>
@@ -2344,63 +3019,260 @@
       <w:pPr>
         <w:pStyle w:val="Titre2"/>
       </w:pPr>
-      <w:bookmarkStart w:id="9" w:name="_Toc785610"/>
-      <w:r>
-        <w:t>MCD, MLD</w:t>
+      <w:bookmarkStart w:id="9" w:name="_Toc2931462"/>
+      <w:r>
+        <w:rPr>
+          <w:noProof/>
+          <w:lang w:val="fr-CH" w:eastAsia="fr-CH"/>
+        </w:rPr>
+        <w:drawing>
+          <wp:anchor distT="0" distB="0" distL="114300" distR="114300" simplePos="0" relativeHeight="251658240" behindDoc="0" locked="0" layoutInCell="1" allowOverlap="1">
+            <wp:simplePos x="0" y="0"/>
+            <wp:positionH relativeFrom="column">
+              <wp:posOffset>735965</wp:posOffset>
+            </wp:positionH>
+            <wp:positionV relativeFrom="paragraph">
+              <wp:posOffset>223169</wp:posOffset>
+            </wp:positionV>
+            <wp:extent cx="3451860" cy="2664460"/>
+            <wp:effectExtent l="0" t="0" r="0" b="2540"/>
+            <wp:wrapTopAndBottom/>
+            <wp:docPr id="3" name="Image 3"/>
+            <wp:cNvGraphicFramePr>
+              <a:graphicFrameLocks xmlns:a="http://schemas.openxmlformats.org/drawingml/2006/main" noChangeAspect="1"/>
+            </wp:cNvGraphicFramePr>
+            <a:graphic xmlns:a="http://schemas.openxmlformats.org/drawingml/2006/main">
+              <a:graphicData uri="http://schemas.openxmlformats.org/drawingml/2006/picture">
+                <pic:pic xmlns:pic="http://schemas.openxmlformats.org/drawingml/2006/picture">
+                  <pic:nvPicPr>
+                    <pic:cNvPr id="1" name=""/>
+                    <pic:cNvPicPr/>
+                  </pic:nvPicPr>
+                  <pic:blipFill rotWithShape="1">
+                    <a:blip r:embed="rId16">
+                      <a:extLst>
+                        <a:ext uri="{28A0092B-C50C-407E-A947-70E740481C1C}">
+                          <a14:useLocalDpi xmlns:a14="http://schemas.microsoft.com/office/drawing/2010/main" val="0"/>
+                        </a:ext>
+                      </a:extLst>
+                    </a:blip>
+                    <a:srcRect l="8245" t="13366" r="10468" b="13366"/>
+                    <a:stretch/>
+                  </pic:blipFill>
+                  <pic:spPr bwMode="auto">
+                    <a:xfrm>
+                      <a:off x="0" y="0"/>
+                      <a:ext cx="3451860" cy="2664460"/>
+                    </a:xfrm>
+                    <a:prstGeom prst="rect">
+                      <a:avLst/>
+                    </a:prstGeom>
+                    <a:ln>
+                      <a:noFill/>
+                    </a:ln>
+                    <a:extLst>
+                      <a:ext uri="{53640926-AAD7-44D8-BBD7-CCE9431645EC}">
+                        <a14:shadowObscured xmlns:a14="http://schemas.microsoft.com/office/drawing/2010/main"/>
+                      </a:ext>
+                    </a:extLst>
+                  </pic:spPr>
+                </pic:pic>
+              </a:graphicData>
+            </a:graphic>
+          </wp:anchor>
+        </w:drawing>
+      </w:r>
+      <w:r>
+        <w:t>MCD</w:t>
       </w:r>
       <w:bookmarkEnd w:id="9"/>
     </w:p>
     <w:p>
-      <w:r>
-        <w:t>Le MCD et MLD seront fournis eux aussi au format PDF en pièce jointe.</w:t>
+      <w:pPr>
+        <w:spacing w:before="240" w:after="0"/>
+      </w:pPr>
+      <w:r>
+        <w:t>Je suis parti sur un choix d’une seule table pour les raisons suivantes :</w:t>
       </w:r>
     </w:p>
     <w:p>
       <w:pPr>
+        <w:spacing w:after="0"/>
+        <w:ind w:left="1418"/>
+      </w:pPr>
+      <w:r>
+        <w:t>Etant donné que c’est un mini jeu, je ne pense pas garder plus de 10 scores.</w:t>
+      </w:r>
+    </w:p>
+    <w:p>
+      <w:pPr>
+        <w:spacing w:after="0"/>
+        <w:ind w:left="1418"/>
+      </w:pPr>
+      <w:r>
+        <w:t>De plus, il est possible d’avoir des personnes qui possèdent le même prénom que quelqu’un d’autre.</w:t>
+      </w:r>
+    </w:p>
+    <w:p>
+      <w:pPr>
+        <w:spacing w:after="0"/>
+        <w:ind w:left="1418"/>
+      </w:pPr>
+      <w:r>
+        <w:t>Je ne pense pas que ce soit utile de vérifier si le nom existe sur une autre table et récupérer son id pour 10 scores.</w:t>
+      </w:r>
+    </w:p>
+    <w:p>
+      <w:pPr>
         <w:pStyle w:val="Titre2"/>
       </w:pPr>
-      <w:bookmarkStart w:id="10" w:name="_Toc785611"/>
-      <w:r>
-        <w:t>Scénarios</w:t>
-      </w:r>
-      <w:r>
-        <w:t xml:space="preserve"> (première version)</w:t>
+      <w:bookmarkStart w:id="10" w:name="_Toc2931463"/>
+      <w:r>
+        <w:t>MLD</w:t>
       </w:r>
       <w:bookmarkEnd w:id="10"/>
     </w:p>
     <w:p>
-      <w:pPr>
-        <w:spacing w:after="0"/>
-      </w:pPr>
-      <w:r>
-        <w:t>Jouer une partie</w:t>
-      </w:r>
-      <w:r>
-        <w:t xml:space="preserve"> locale</w:t>
-      </w:r>
-      <w:r>
-        <w:t xml:space="preserve"> </w:t>
+      <w:r>
+        <w:rPr>
+          <w:noProof/>
+          <w:lang w:val="fr-CH" w:eastAsia="fr-CH"/>
+        </w:rPr>
+        <w:drawing>
+          <wp:inline distT="0" distB="0" distL="0" distR="0" wp14:anchorId="59C86769" wp14:editId="46D7CF9D">
+            <wp:extent cx="2276475" cy="2362200"/>
+            <wp:effectExtent l="0" t="0" r="9525" b="0"/>
+            <wp:docPr id="4" name="Image 4"/>
+            <wp:cNvGraphicFramePr>
+              <a:graphicFrameLocks xmlns:a="http://schemas.openxmlformats.org/drawingml/2006/main" noChangeAspect="1"/>
+            </wp:cNvGraphicFramePr>
+            <a:graphic xmlns:a="http://schemas.openxmlformats.org/drawingml/2006/main">
+              <a:graphicData uri="http://schemas.openxmlformats.org/drawingml/2006/picture">
+                <pic:pic xmlns:pic="http://schemas.openxmlformats.org/drawingml/2006/picture">
+                  <pic:nvPicPr>
+                    <pic:cNvPr id="1" name=""/>
+                    <pic:cNvPicPr/>
+                  </pic:nvPicPr>
+                  <pic:blipFill>
+                    <a:blip r:embed="rId17"/>
+                    <a:stretch>
+                      <a:fillRect/>
+                    </a:stretch>
+                  </pic:blipFill>
+                  <pic:spPr>
+                    <a:xfrm>
+                      <a:off x="0" y="0"/>
+                      <a:ext cx="2276475" cy="2362200"/>
+                    </a:xfrm>
+                    <a:prstGeom prst="rect">
+                      <a:avLst/>
+                    </a:prstGeom>
+                  </pic:spPr>
+                </pic:pic>
+              </a:graphicData>
+            </a:graphic>
+          </wp:inline>
+        </w:drawing>
       </w:r>
     </w:p>
     <w:p>
       <w:pPr>
+        <w:ind w:left="0"/>
+        <w:rPr>
+          <w:rFonts w:asciiTheme="majorHAnsi" w:eastAsiaTheme="majorEastAsia" w:hAnsiTheme="majorHAnsi" w:cstheme="majorBidi"/>
+          <w:color w:val="BF2B0E" w:themeColor="accent1" w:themeShade="BF"/>
+          <w:sz w:val="26"/>
+          <w:szCs w:val="26"/>
+        </w:rPr>
+      </w:pPr>
+      <w:r>
+        <w:br w:type="page"/>
+      </w:r>
+    </w:p>
+    <w:p>
+      <w:pPr>
+        <w:pStyle w:val="Titre2"/>
+      </w:pPr>
+      <w:bookmarkStart w:id="11" w:name="_Toc2931464"/>
+      <w:r>
+        <w:lastRenderedPageBreak/>
+        <w:t>Scénarios</w:t>
+      </w:r>
+      <w:r>
+        <w:t xml:space="preserve"> (première version)</w:t>
+      </w:r>
+      <w:bookmarkEnd w:id="11"/>
+    </w:p>
+    <w:p>
+      <w:pPr>
+        <w:spacing w:after="0"/>
+      </w:pPr>
+      <w:r>
+        <w:t>J</w:t>
+      </w:r>
+      <w:r>
+        <w:t>ouer une partie en local</w:t>
+      </w:r>
+      <w:r>
+        <w:t xml:space="preserve"> </w:t>
+      </w:r>
+    </w:p>
+    <w:p>
+      <w:pPr>
         <w:spacing w:after="0"/>
         <w:ind w:firstLine="306"/>
       </w:pPr>
       <w:r>
         <w:t>Solo</w:t>
+      </w:r>
+    </w:p>
+    <w:p>
+      <w:pPr>
+        <w:spacing w:after="0"/>
+        <w:ind w:left="1418"/>
+      </w:pPr>
+      <w:r>
+        <w:tab/>
+      </w:r>
+      <w:r>
+        <w:tab/>
+        <w:t>En tant que joueur,</w:t>
+      </w:r>
+      <w:r>
+        <w:br/>
+      </w:r>
+      <w:r>
+        <w:tab/>
+      </w:r>
+      <w:r>
+        <w:tab/>
+        <w:t>Je veux jouer tout seul,</w:t>
+      </w:r>
+      <w:r>
+        <w:br/>
+      </w:r>
+      <w:r>
+        <w:tab/>
+      </w:r>
+      <w:r>
+        <w:tab/>
+        <w:t>Afin de m’amuser</w:t>
+      </w:r>
+      <w:r>
+        <w:br/>
       </w:r>
     </w:p>
     <w:tbl>
       <w:tblPr>
         <w:tblStyle w:val="Grilledutableau"/>
-        <w:tblW w:w="9355" w:type="dxa"/>
+        <w:tblW w:w="9388" w:type="dxa"/>
         <w:tblInd w:w="1413" w:type="dxa"/>
         <w:tblLook w:val="04A0" w:firstRow="1" w:lastRow="0" w:firstColumn="1" w:lastColumn="0" w:noHBand="0" w:noVBand="1"/>
       </w:tblPr>
       <w:tblGrid>
-        <w:gridCol w:w="4812"/>
-        <w:gridCol w:w="4543"/>
+        <w:gridCol w:w="3376"/>
+        <w:gridCol w:w="2789"/>
+        <w:gridCol w:w="3223"/>
       </w:tblGrid>
       <w:tr>
         <w:trPr>
@@ -2409,7 +3281,7 @@
         </w:trPr>
         <w:tc>
           <w:tcPr>
-            <w:tcW w:w="4812" w:type="dxa"/>
+            <w:tcW w:w="3376" w:type="dxa"/>
           </w:tcPr>
           <w:p>
             <w:pPr>
@@ -2422,7 +3294,20 @@
         </w:tc>
         <w:tc>
           <w:tcPr>
-            <w:tcW w:w="4543" w:type="dxa"/>
+            <w:tcW w:w="2789" w:type="dxa"/>
+          </w:tcPr>
+          <w:p>
+            <w:pPr>
+              <w:ind w:left="0"/>
+            </w:pPr>
+            <w:r>
+              <w:t>Condition particulière</w:t>
+            </w:r>
+          </w:p>
+        </w:tc>
+        <w:tc>
+          <w:tcPr>
+            <w:tcW w:w="3223" w:type="dxa"/>
           </w:tcPr>
           <w:p>
             <w:pPr>
@@ -2437,27 +3322,587 @@
       <w:tr>
         <w:tc>
           <w:tcPr>
-            <w:tcW w:w="4812" w:type="dxa"/>
-          </w:tcPr>
-          <w:p>
-            <w:pPr>
-              <w:ind w:left="0"/>
-            </w:pPr>
-            <w:r>
-              <w:t>Cliquer sur local et choisir solo (via le menu du haut ou les boutons)</w:t>
-            </w:r>
-          </w:p>
-        </w:tc>
-        <w:tc>
-          <w:tcPr>
-            <w:tcW w:w="4543" w:type="dxa"/>
-          </w:tcPr>
-          <w:p>
-            <w:pPr>
-              <w:ind w:left="0"/>
-            </w:pPr>
-            <w:r>
-              <w:t>Une pop-up demandera le nom du joueur</w:t>
+            <w:tcW w:w="3376" w:type="dxa"/>
+          </w:tcPr>
+          <w:p>
+            <w:pPr>
+              <w:ind w:left="0"/>
+            </w:pPr>
+            <w:r>
+              <w:t>Lancer l’application</w:t>
+            </w:r>
+          </w:p>
+        </w:tc>
+        <w:tc>
+          <w:tcPr>
+            <w:tcW w:w="2789" w:type="dxa"/>
+          </w:tcPr>
+          <w:p>
+            <w:pPr>
+              <w:ind w:left="0"/>
+            </w:pPr>
+          </w:p>
+        </w:tc>
+        <w:tc>
+          <w:tcPr>
+            <w:tcW w:w="3223" w:type="dxa"/>
+          </w:tcPr>
+          <w:p>
+            <w:pPr>
+              <w:ind w:left="0"/>
+            </w:pPr>
+            <w:r>
+              <w:t>Elle s’ouvre</w:t>
+            </w:r>
+          </w:p>
+        </w:tc>
+      </w:tr>
+      <w:tr>
+        <w:trPr>
+          <w:trHeight w:val="1620"/>
+        </w:trPr>
+        <w:tc>
+          <w:tcPr>
+            <w:tcW w:w="3376" w:type="dxa"/>
+          </w:tcPr>
+          <w:p>
+            <w:pPr>
+              <w:ind w:left="0"/>
+            </w:pPr>
+            <w:r>
+              <w:t>Lancer une partie solo</w:t>
+            </w:r>
+            <w:r>
+              <w:t>,</w:t>
+            </w:r>
+            <w:r>
+              <w:br/>
+              <w:t>soit depuis le menu d’en haut, cliquer sur partie local et « partie en solo »</w:t>
+            </w:r>
+            <w:r>
+              <w:br/>
+              <w:t>ou bien depuis l’accueil cliquer sur « Solo »</w:t>
+            </w:r>
+          </w:p>
+        </w:tc>
+        <w:tc>
+          <w:tcPr>
+            <w:tcW w:w="2789" w:type="dxa"/>
+          </w:tcPr>
+          <w:p>
+            <w:pPr>
+              <w:ind w:left="0"/>
+            </w:pPr>
+          </w:p>
+        </w:tc>
+        <w:tc>
+          <w:tcPr>
+            <w:tcW w:w="3223" w:type="dxa"/>
+          </w:tcPr>
+          <w:p>
+            <w:pPr>
+              <w:ind w:left="0"/>
+            </w:pPr>
+            <w:r>
+              <w:t>Demander le nom du joueur</w:t>
+            </w:r>
+          </w:p>
+        </w:tc>
+      </w:tr>
+      <w:tr>
+        <w:tc>
+          <w:tcPr>
+            <w:tcW w:w="3376" w:type="dxa"/>
+            <w:vMerge w:val="restart"/>
+          </w:tcPr>
+          <w:p>
+            <w:pPr>
+              <w:ind w:left="0"/>
+            </w:pPr>
+            <w:r>
+              <w:t>Introduire le nom</w:t>
+            </w:r>
+          </w:p>
+        </w:tc>
+        <w:tc>
+          <w:tcPr>
+            <w:tcW w:w="2789" w:type="dxa"/>
+          </w:tcPr>
+          <w:p>
+            <w:pPr>
+              <w:ind w:left="0"/>
+            </w:pPr>
+            <w:r>
+              <w:t>Le joueur clique sur enter ou clique sur le bouton « OK » </w:t>
+            </w:r>
+          </w:p>
+        </w:tc>
+        <w:tc>
+          <w:tcPr>
+            <w:tcW w:w="3223" w:type="dxa"/>
+          </w:tcPr>
+          <w:p>
+            <w:pPr>
+              <w:ind w:left="0"/>
+            </w:pPr>
+            <w:r>
+              <w:t>la partie se lance, affichage de l’interface de jeu</w:t>
+            </w:r>
+          </w:p>
+        </w:tc>
+      </w:tr>
+      <w:tr>
+        <w:trPr>
+          <w:trHeight w:val="394"/>
+        </w:trPr>
+        <w:tc>
+          <w:tcPr>
+            <w:tcW w:w="3376" w:type="dxa"/>
+            <w:vMerge/>
+          </w:tcPr>
+          <w:p>
+            <w:pPr>
+              <w:ind w:left="0"/>
+            </w:pPr>
+          </w:p>
+        </w:tc>
+        <w:tc>
+          <w:tcPr>
+            <w:tcW w:w="2789" w:type="dxa"/>
+          </w:tcPr>
+          <w:p>
+            <w:pPr>
+              <w:ind w:left="0"/>
+            </w:pPr>
+            <w:r>
+              <w:t>Le joueur introduit que des espaces</w:t>
+            </w:r>
+          </w:p>
+        </w:tc>
+        <w:tc>
+          <w:tcPr>
+            <w:tcW w:w="3223" w:type="dxa"/>
+            <w:vMerge w:val="restart"/>
+          </w:tcPr>
+          <w:p>
+            <w:pPr>
+              <w:ind w:left="0"/>
+            </w:pPr>
+            <w:r>
+              <w:t>Demande à l’utilisateur de rentrer son nom</w:t>
+            </w:r>
+          </w:p>
+        </w:tc>
+      </w:tr>
+      <w:tr>
+        <w:trPr>
+          <w:trHeight w:val="393"/>
+        </w:trPr>
+        <w:tc>
+          <w:tcPr>
+            <w:tcW w:w="3376" w:type="dxa"/>
+            <w:vMerge/>
+          </w:tcPr>
+          <w:p>
+            <w:pPr>
+              <w:ind w:left="0"/>
+            </w:pPr>
+          </w:p>
+        </w:tc>
+        <w:tc>
+          <w:tcPr>
+            <w:tcW w:w="2789" w:type="dxa"/>
+          </w:tcPr>
+          <w:p>
+            <w:pPr>
+              <w:ind w:left="0"/>
+            </w:pPr>
+            <w:r>
+              <w:t>Le(s) Joueur(s) écrit un prénom plus grand que 11 caractères</w:t>
+            </w:r>
+          </w:p>
+        </w:tc>
+        <w:tc>
+          <w:tcPr>
+            <w:tcW w:w="3223" w:type="dxa"/>
+            <w:vMerge/>
+          </w:tcPr>
+          <w:p>
+            <w:pPr>
+              <w:ind w:left="0"/>
+            </w:pPr>
+          </w:p>
+        </w:tc>
+      </w:tr>
+      <w:tr>
+        <w:tc>
+          <w:tcPr>
+            <w:tcW w:w="3376" w:type="dxa"/>
+          </w:tcPr>
+          <w:p>
+            <w:pPr>
+              <w:ind w:left="0"/>
+            </w:pPr>
+            <w:r>
+              <w:t>Cliquer sur une case</w:t>
+            </w:r>
+          </w:p>
+        </w:tc>
+        <w:tc>
+          <w:tcPr>
+            <w:tcW w:w="2789" w:type="dxa"/>
+          </w:tcPr>
+          <w:p>
+            <w:pPr>
+              <w:ind w:left="0"/>
+            </w:pPr>
+          </w:p>
+        </w:tc>
+        <w:tc>
+          <w:tcPr>
+            <w:tcW w:w="3223" w:type="dxa"/>
+          </w:tcPr>
+          <w:p>
+            <w:pPr>
+              <w:ind w:left="0"/>
+            </w:pPr>
+            <w:r>
+              <w:t>Une croix est posée, l’ordinateur pose un rond</w:t>
+            </w:r>
+          </w:p>
+        </w:tc>
+      </w:tr>
+      <w:tr>
+        <w:trPr>
+          <w:trHeight w:val="394"/>
+        </w:trPr>
+        <w:tc>
+          <w:tcPr>
+            <w:tcW w:w="3376" w:type="dxa"/>
+            <w:vMerge w:val="restart"/>
+          </w:tcPr>
+          <w:p>
+            <w:pPr>
+              <w:ind w:left="0"/>
+            </w:pPr>
+            <w:r>
+              <w:t>Après le tour de l’ordi, on clique sur une case</w:t>
+            </w:r>
+          </w:p>
+        </w:tc>
+        <w:tc>
+          <w:tcPr>
+            <w:tcW w:w="2789" w:type="dxa"/>
+            <w:vAlign w:val="top"/>
+          </w:tcPr>
+          <w:p>
+            <w:pPr>
+              <w:ind w:left="0"/>
+            </w:pPr>
+            <w:r>
+              <w:t>une croix ou rond existant</w:t>
+            </w:r>
+          </w:p>
+        </w:tc>
+        <w:tc>
+          <w:tcPr>
+            <w:tcW w:w="3223" w:type="dxa"/>
+          </w:tcPr>
+          <w:p>
+            <w:pPr>
+              <w:ind w:left="0"/>
+            </w:pPr>
+            <w:r>
+              <w:t>Rien ne se passe</w:t>
+            </w:r>
+          </w:p>
+        </w:tc>
+      </w:tr>
+      <w:tr>
+        <w:trPr>
+          <w:trHeight w:val="393"/>
+        </w:trPr>
+        <w:tc>
+          <w:tcPr>
+            <w:tcW w:w="3376" w:type="dxa"/>
+            <w:vMerge/>
+          </w:tcPr>
+          <w:p>
+            <w:pPr>
+              <w:ind w:left="0"/>
+            </w:pPr>
+          </w:p>
+        </w:tc>
+        <w:tc>
+          <w:tcPr>
+            <w:tcW w:w="2789" w:type="dxa"/>
+            <w:vAlign w:val="top"/>
+          </w:tcPr>
+          <w:p/>
+        </w:tc>
+        <w:tc>
+          <w:tcPr>
+            <w:tcW w:w="3223" w:type="dxa"/>
+          </w:tcPr>
+          <w:p>
+            <w:pPr>
+              <w:ind w:left="0"/>
+            </w:pPr>
+            <w:r>
+              <w:t>Une autre croix est posée</w:t>
+            </w:r>
+          </w:p>
+        </w:tc>
+      </w:tr>
+      <w:tr>
+        <w:trPr>
+          <w:trHeight w:val="393"/>
+        </w:trPr>
+        <w:tc>
+          <w:tcPr>
+            <w:tcW w:w="3376" w:type="dxa"/>
+          </w:tcPr>
+          <w:p>
+            <w:pPr>
+              <w:ind w:left="0"/>
+            </w:pPr>
+            <w:r>
+              <w:t>3 croix du joueur sont alignées</w:t>
+            </w:r>
+          </w:p>
+        </w:tc>
+        <w:tc>
+          <w:tcPr>
+            <w:tcW w:w="2789" w:type="dxa"/>
+            <w:vAlign w:val="top"/>
+          </w:tcPr>
+          <w:p/>
+        </w:tc>
+        <w:tc>
+          <w:tcPr>
+            <w:tcW w:w="3223" w:type="dxa"/>
+          </w:tcPr>
+          <w:p>
+            <w:pPr>
+              <w:ind w:left="0"/>
+            </w:pPr>
+            <w:r>
+              <w:t>Un message de victoire s’affiche</w:t>
+            </w:r>
+          </w:p>
+        </w:tc>
+      </w:tr>
+      <w:tr>
+        <w:trPr>
+          <w:trHeight w:val="393"/>
+        </w:trPr>
+        <w:tc>
+          <w:tcPr>
+            <w:tcW w:w="3376" w:type="dxa"/>
+          </w:tcPr>
+          <w:p>
+            <w:pPr>
+              <w:ind w:left="0"/>
+            </w:pPr>
+            <w:r>
+              <w:t>3 ronds de l’ordinateur sont alignés</w:t>
+            </w:r>
+          </w:p>
+        </w:tc>
+        <w:tc>
+          <w:tcPr>
+            <w:tcW w:w="2789" w:type="dxa"/>
+            <w:vAlign w:val="top"/>
+          </w:tcPr>
+          <w:p>
+            <w:pPr>
+              <w:ind w:left="0"/>
+            </w:pPr>
+          </w:p>
+        </w:tc>
+        <w:tc>
+          <w:tcPr>
+            <w:tcW w:w="3223" w:type="dxa"/>
+          </w:tcPr>
+          <w:p>
+            <w:pPr>
+              <w:ind w:left="0"/>
+            </w:pPr>
+            <w:r>
+              <w:t>Un message de défaite s’affiche</w:t>
+            </w:r>
+          </w:p>
+        </w:tc>
+      </w:tr>
+      <w:tr>
+        <w:trPr>
+          <w:trHeight w:val="393"/>
+        </w:trPr>
+        <w:tc>
+          <w:tcPr>
+            <w:tcW w:w="3376" w:type="dxa"/>
+          </w:tcPr>
+          <w:p>
+            <w:pPr>
+              <w:ind w:left="0"/>
+            </w:pPr>
+            <w:r>
+              <w:t>Aucun joueur n’arrive à marquer</w:t>
+            </w:r>
+          </w:p>
+        </w:tc>
+        <w:tc>
+          <w:tcPr>
+            <w:tcW w:w="2789" w:type="dxa"/>
+            <w:vAlign w:val="top"/>
+          </w:tcPr>
+          <w:p>
+            <w:pPr>
+              <w:ind w:left="0"/>
+            </w:pPr>
+          </w:p>
+        </w:tc>
+        <w:tc>
+          <w:tcPr>
+            <w:tcW w:w="3223" w:type="dxa"/>
+          </w:tcPr>
+          <w:p>
+            <w:pPr>
+              <w:ind w:left="0"/>
+            </w:pPr>
+            <w:r>
+              <w:t>Un message d’égalité s’affiche</w:t>
+            </w:r>
+          </w:p>
+        </w:tc>
+      </w:tr>
+      <w:tr>
+        <w:trPr>
+          <w:trHeight w:val="393"/>
+        </w:trPr>
+        <w:tc>
+          <w:tcPr>
+            <w:tcW w:w="3376" w:type="dxa"/>
+          </w:tcPr>
+          <w:p>
+            <w:pPr>
+              <w:ind w:left="0"/>
+            </w:pPr>
+            <w:r>
+              <w:t>La partie est finie</w:t>
+            </w:r>
+          </w:p>
+        </w:tc>
+        <w:tc>
+          <w:tcPr>
+            <w:tcW w:w="2789" w:type="dxa"/>
+            <w:vAlign w:val="top"/>
+          </w:tcPr>
+          <w:p>
+            <w:pPr>
+              <w:ind w:left="0"/>
+            </w:pPr>
+          </w:p>
+        </w:tc>
+        <w:tc>
+          <w:tcPr>
+            <w:tcW w:w="3223" w:type="dxa"/>
+          </w:tcPr>
+          <w:p>
+            <w:pPr>
+              <w:ind w:left="0"/>
+            </w:pPr>
+            <w:r>
+              <w:t>Le score du gagnant est incrémenté de 1, puis demande au joueur s’il veut recommencer</w:t>
+            </w:r>
+          </w:p>
+        </w:tc>
+      </w:tr>
+      <w:tr>
+        <w:trPr>
+          <w:trHeight w:val="260"/>
+        </w:trPr>
+        <w:tc>
+          <w:tcPr>
+            <w:tcW w:w="3376" w:type="dxa"/>
+            <w:vMerge w:val="restart"/>
+          </w:tcPr>
+          <w:p>
+            <w:pPr>
+              <w:ind w:left="0"/>
+            </w:pPr>
+            <w:r>
+              <w:t>Le joueur répond à la demande</w:t>
+            </w:r>
+          </w:p>
+        </w:tc>
+        <w:tc>
+          <w:tcPr>
+            <w:tcW w:w="2789" w:type="dxa"/>
+            <w:vAlign w:val="top"/>
+          </w:tcPr>
+          <w:p>
+            <w:pPr>
+              <w:ind w:left="0"/>
+            </w:pPr>
+            <w:r>
+              <w:t>oui</w:t>
+            </w:r>
+          </w:p>
+        </w:tc>
+        <w:tc>
+          <w:tcPr>
+            <w:tcW w:w="3223" w:type="dxa"/>
+          </w:tcPr>
+          <w:p>
+            <w:pPr>
+              <w:ind w:left="0"/>
+            </w:pPr>
+            <w:r>
+              <w:t>Une nouvelle partie est relancée en gardant l’ancien score</w:t>
+            </w:r>
+          </w:p>
+        </w:tc>
+      </w:tr>
+      <w:tr>
+        <w:trPr>
+          <w:trHeight w:val="259"/>
+        </w:trPr>
+        <w:tc>
+          <w:tcPr>
+            <w:tcW w:w="3376" w:type="dxa"/>
+            <w:vMerge/>
+          </w:tcPr>
+          <w:p>
+            <w:pPr>
+              <w:ind w:left="0"/>
+            </w:pPr>
+          </w:p>
+        </w:tc>
+        <w:tc>
+          <w:tcPr>
+            <w:tcW w:w="2789" w:type="dxa"/>
+            <w:vAlign w:val="top"/>
+          </w:tcPr>
+          <w:p>
+            <w:pPr>
+              <w:ind w:left="0"/>
+            </w:pPr>
+            <w:r>
+              <w:t>non</w:t>
+            </w:r>
+          </w:p>
+        </w:tc>
+        <w:tc>
+          <w:tcPr>
+            <w:tcW w:w="3223" w:type="dxa"/>
+          </w:tcPr>
+          <w:p>
+            <w:pPr>
+              <w:ind w:left="0"/>
+            </w:pPr>
+            <w:r>
+              <w:t>Sauvegarde la totalité des points dans la base de données</w:t>
             </w:r>
           </w:p>
         </w:tc>
@@ -2466,6 +3911,7 @@
     <w:p>
       <w:pPr>
         <w:spacing w:after="0"/>
+        <w:ind w:left="1418"/>
       </w:pPr>
     </w:p>
     <w:p>
@@ -2474,19 +3920,54 @@
         <w:ind w:firstLine="306"/>
       </w:pPr>
       <w:r>
-        <w:t>Multijoueur</w:t>
+        <w:lastRenderedPageBreak/>
+        <w:t>M</w:t>
+      </w:r>
+      <w:r>
+        <w:t>ultijoueur</w:t>
+      </w:r>
+    </w:p>
+    <w:p>
+      <w:pPr>
+        <w:spacing w:after="0"/>
+        <w:ind w:firstLine="306"/>
+      </w:pPr>
+      <w:r>
+        <w:tab/>
+        <w:t>En tant que joueur,</w:t>
+      </w:r>
+      <w:r>
+        <w:br/>
+      </w:r>
+      <w:r>
+        <w:tab/>
+      </w:r>
+      <w:r>
+        <w:tab/>
+        <w:t>Je veux jouer tout seul,</w:t>
+      </w:r>
+      <w:r>
+        <w:br/>
+      </w:r>
+      <w:r>
+        <w:tab/>
+      </w:r>
+      <w:r>
+        <w:tab/>
+        <w:t>Afin de m’amuser</w:t>
       </w:r>
     </w:p>
     <w:tbl>
       <w:tblPr>
         <w:tblStyle w:val="Grilledutableau"/>
-        <w:tblW w:w="9355" w:type="dxa"/>
+        <w:tblW w:w="9388" w:type="dxa"/>
         <w:tblInd w:w="1413" w:type="dxa"/>
         <w:tblLook w:val="04A0" w:firstRow="1" w:lastRow="0" w:firstColumn="1" w:lastColumn="0" w:noHBand="0" w:noVBand="1"/>
       </w:tblPr>
       <w:tblGrid>
-        <w:gridCol w:w="4812"/>
-        <w:gridCol w:w="4543"/>
+        <w:gridCol w:w="3376"/>
+        <w:gridCol w:w="2789"/>
+        <w:gridCol w:w="3223"/>
       </w:tblGrid>
       <w:tr>
         <w:trPr>
@@ -2495,7 +3976,7 @@
         </w:trPr>
         <w:tc>
           <w:tcPr>
-            <w:tcW w:w="4812" w:type="dxa"/>
+            <w:tcW w:w="3376" w:type="dxa"/>
           </w:tcPr>
           <w:p>
             <w:pPr>
@@ -2508,7 +3989,20 @@
         </w:tc>
         <w:tc>
           <w:tcPr>
-            <w:tcW w:w="4543" w:type="dxa"/>
+            <w:tcW w:w="2789" w:type="dxa"/>
+          </w:tcPr>
+          <w:p>
+            <w:pPr>
+              <w:ind w:left="0"/>
+            </w:pPr>
+            <w:r>
+              <w:t>Condition particulière</w:t>
+            </w:r>
+          </w:p>
+        </w:tc>
+        <w:tc>
+          <w:tcPr>
+            <w:tcW w:w="3223" w:type="dxa"/>
           </w:tcPr>
           <w:p>
             <w:pPr>
@@ -2523,27 +4017,638 @@
       <w:tr>
         <w:tc>
           <w:tcPr>
-            <w:tcW w:w="4812" w:type="dxa"/>
-          </w:tcPr>
-          <w:p>
-            <w:pPr>
-              <w:ind w:left="0"/>
-            </w:pPr>
-            <w:r>
-              <w:t>Cliquer sur local et choisir Multijoueur (via le menu du haut ou les boutons)</w:t>
-            </w:r>
-          </w:p>
-        </w:tc>
-        <w:tc>
-          <w:tcPr>
-            <w:tcW w:w="4543" w:type="dxa"/>
-          </w:tcPr>
-          <w:p>
-            <w:pPr>
-              <w:ind w:left="0"/>
-            </w:pPr>
-            <w:r>
-              <w:t>Une pop-up demandera le nom du joueur 1, puis du joueur 2</w:t>
+            <w:tcW w:w="3376" w:type="dxa"/>
+          </w:tcPr>
+          <w:p>
+            <w:pPr>
+              <w:ind w:left="0"/>
+            </w:pPr>
+            <w:r>
+              <w:t>Lancer l’application</w:t>
+            </w:r>
+          </w:p>
+        </w:tc>
+        <w:tc>
+          <w:tcPr>
+            <w:tcW w:w="2789" w:type="dxa"/>
+          </w:tcPr>
+          <w:p>
+            <w:pPr>
+              <w:ind w:left="0"/>
+            </w:pPr>
+          </w:p>
+        </w:tc>
+        <w:tc>
+          <w:tcPr>
+            <w:tcW w:w="3223" w:type="dxa"/>
+          </w:tcPr>
+          <w:p>
+            <w:pPr>
+              <w:ind w:left="0"/>
+            </w:pPr>
+            <w:r>
+              <w:t>Elle s’ouvre</w:t>
+            </w:r>
+          </w:p>
+        </w:tc>
+      </w:tr>
+      <w:tr>
+        <w:tc>
+          <w:tcPr>
+            <w:tcW w:w="3376" w:type="dxa"/>
+          </w:tcPr>
+          <w:p>
+            <w:pPr>
+              <w:ind w:left="0"/>
+            </w:pPr>
+            <w:r>
+              <w:t>Lancer une partie multijoueur locale,</w:t>
+            </w:r>
+            <w:r>
+              <w:br/>
+              <w:t>soit depuis le menu d’en haut, cliquer sur Partie Local et « en Multijoueur »</w:t>
+            </w:r>
+            <w:r>
+              <w:br/>
+              <w:t>ou bien depuis l’accueil cliquer sur « Multijoueur »</w:t>
+            </w:r>
+          </w:p>
+        </w:tc>
+        <w:tc>
+          <w:tcPr>
+            <w:tcW w:w="2789" w:type="dxa"/>
+          </w:tcPr>
+          <w:p>
+            <w:pPr>
+              <w:ind w:left="0"/>
+            </w:pPr>
+          </w:p>
+        </w:tc>
+        <w:tc>
+          <w:tcPr>
+            <w:tcW w:w="3223" w:type="dxa"/>
+          </w:tcPr>
+          <w:p>
+            <w:pPr>
+              <w:ind w:left="0"/>
+            </w:pPr>
+            <w:r>
+              <w:t>D</w:t>
+            </w:r>
+            <w:r>
+              <w:t>emande le nom des 2 joueurs</w:t>
+            </w:r>
+          </w:p>
+        </w:tc>
+      </w:tr>
+      <w:tr>
+        <w:tc>
+          <w:tcPr>
+            <w:tcW w:w="3376" w:type="dxa"/>
+            <w:vMerge w:val="restart"/>
+          </w:tcPr>
+          <w:p>
+            <w:pPr>
+              <w:ind w:left="0"/>
+            </w:pPr>
+            <w:r>
+              <w:t>Introduire le nom</w:t>
+            </w:r>
+          </w:p>
+        </w:tc>
+        <w:tc>
+          <w:tcPr>
+            <w:tcW w:w="2789" w:type="dxa"/>
+          </w:tcPr>
+          <w:p>
+            <w:pPr>
+              <w:ind w:left="0"/>
+            </w:pPr>
+            <w:r>
+              <w:t>Les joueurs cliquent sur le bouton « OK » </w:t>
+            </w:r>
+          </w:p>
+        </w:tc>
+        <w:tc>
+          <w:tcPr>
+            <w:tcW w:w="3223" w:type="dxa"/>
+          </w:tcPr>
+          <w:p>
+            <w:pPr>
+              <w:ind w:left="0"/>
+            </w:pPr>
+            <w:r>
+              <w:t>la partie se lance</w:t>
+            </w:r>
+          </w:p>
+        </w:tc>
+      </w:tr>
+      <w:tr>
+        <w:trPr>
+          <w:trHeight w:val="394"/>
+        </w:trPr>
+        <w:tc>
+          <w:tcPr>
+            <w:tcW w:w="3376" w:type="dxa"/>
+            <w:vMerge/>
+          </w:tcPr>
+          <w:p>
+            <w:pPr>
+              <w:ind w:left="0"/>
+            </w:pPr>
+          </w:p>
+        </w:tc>
+        <w:tc>
+          <w:tcPr>
+            <w:tcW w:w="2789" w:type="dxa"/>
+          </w:tcPr>
+          <w:p>
+            <w:pPr>
+              <w:ind w:left="0"/>
+            </w:pPr>
+            <w:r>
+              <w:t>Le(s) joueur(s) introduit que des espaces</w:t>
+            </w:r>
+          </w:p>
+        </w:tc>
+        <w:tc>
+          <w:tcPr>
+            <w:tcW w:w="3223" w:type="dxa"/>
+            <w:vMerge w:val="restart"/>
+          </w:tcPr>
+          <w:p>
+            <w:pPr>
+              <w:ind w:left="0"/>
+            </w:pPr>
+            <w:r>
+              <w:t>Demande à l’utilisateur de rentrer son nom</w:t>
+            </w:r>
+          </w:p>
+        </w:tc>
+      </w:tr>
+      <w:tr>
+        <w:trPr>
+          <w:trHeight w:val="393"/>
+        </w:trPr>
+        <w:tc>
+          <w:tcPr>
+            <w:tcW w:w="3376" w:type="dxa"/>
+            <w:vMerge/>
+          </w:tcPr>
+          <w:p>
+            <w:pPr>
+              <w:ind w:left="0"/>
+            </w:pPr>
+          </w:p>
+        </w:tc>
+        <w:tc>
+          <w:tcPr>
+            <w:tcW w:w="2789" w:type="dxa"/>
+          </w:tcPr>
+          <w:p>
+            <w:pPr>
+              <w:ind w:left="0"/>
+            </w:pPr>
+            <w:r>
+              <w:t>Le(s) Joueur(s) écrit un prénom plus grand que 11 caractères</w:t>
+            </w:r>
+          </w:p>
+        </w:tc>
+        <w:tc>
+          <w:tcPr>
+            <w:tcW w:w="3223" w:type="dxa"/>
+            <w:vMerge/>
+          </w:tcPr>
+          <w:p>
+            <w:pPr>
+              <w:ind w:left="0"/>
+            </w:pPr>
+          </w:p>
+        </w:tc>
+      </w:tr>
+      <w:tr>
+        <w:tc>
+          <w:tcPr>
+            <w:tcW w:w="3376" w:type="dxa"/>
+          </w:tcPr>
+          <w:p>
+            <w:pPr>
+              <w:ind w:left="0"/>
+            </w:pPr>
+            <w:r>
+              <w:t xml:space="preserve">Joueur 1, </w:t>
+            </w:r>
+            <w:r>
+              <w:t>Clique sur une case</w:t>
+            </w:r>
+          </w:p>
+        </w:tc>
+        <w:tc>
+          <w:tcPr>
+            <w:tcW w:w="2789" w:type="dxa"/>
+          </w:tcPr>
+          <w:p>
+            <w:pPr>
+              <w:ind w:left="0"/>
+            </w:pPr>
+          </w:p>
+        </w:tc>
+        <w:tc>
+          <w:tcPr>
+            <w:tcW w:w="3223" w:type="dxa"/>
+          </w:tcPr>
+          <w:p>
+            <w:pPr>
+              <w:ind w:left="0"/>
+            </w:pPr>
+            <w:r>
+              <w:t>Une croix est posée</w:t>
+            </w:r>
+          </w:p>
+        </w:tc>
+      </w:tr>
+      <w:tr>
+        <w:tc>
+          <w:tcPr>
+            <w:tcW w:w="3376" w:type="dxa"/>
+          </w:tcPr>
+          <w:p>
+            <w:pPr>
+              <w:ind w:left="0"/>
+            </w:pPr>
+            <w:r>
+              <w:t>Joueur 2, Clique sur une case</w:t>
+            </w:r>
+          </w:p>
+        </w:tc>
+        <w:tc>
+          <w:tcPr>
+            <w:tcW w:w="2789" w:type="dxa"/>
+          </w:tcPr>
+          <w:p>
+            <w:pPr>
+              <w:ind w:left="0"/>
+            </w:pPr>
+          </w:p>
+        </w:tc>
+        <w:tc>
+          <w:tcPr>
+            <w:tcW w:w="3223" w:type="dxa"/>
+          </w:tcPr>
+          <w:p>
+            <w:pPr>
+              <w:ind w:left="0"/>
+            </w:pPr>
+            <w:r>
+              <w:t>Un rond est posé</w:t>
+            </w:r>
+          </w:p>
+        </w:tc>
+      </w:tr>
+      <w:tr>
+        <w:trPr>
+          <w:trHeight w:val="394"/>
+        </w:trPr>
+        <w:tc>
+          <w:tcPr>
+            <w:tcW w:w="3376" w:type="dxa"/>
+            <w:vMerge w:val="restart"/>
+          </w:tcPr>
+          <w:p>
+            <w:pPr>
+              <w:ind w:left="0"/>
+            </w:pPr>
+            <w:r>
+              <w:t>Un joueur</w:t>
+            </w:r>
+            <w:r>
+              <w:t xml:space="preserve"> clique sur une case</w:t>
+            </w:r>
+          </w:p>
+        </w:tc>
+        <w:tc>
+          <w:tcPr>
+            <w:tcW w:w="2789" w:type="dxa"/>
+            <w:vAlign w:val="top"/>
+          </w:tcPr>
+          <w:p>
+            <w:pPr>
+              <w:ind w:left="0"/>
+            </w:pPr>
+            <w:r>
+              <w:t>une croix ou rond existant</w:t>
+            </w:r>
+          </w:p>
+        </w:tc>
+        <w:tc>
+          <w:tcPr>
+            <w:tcW w:w="3223" w:type="dxa"/>
+          </w:tcPr>
+          <w:p>
+            <w:pPr>
+              <w:ind w:left="0"/>
+            </w:pPr>
+            <w:r>
+              <w:t>Rien ne se passe</w:t>
+            </w:r>
+          </w:p>
+        </w:tc>
+      </w:tr>
+      <w:tr>
+        <w:trPr>
+          <w:trHeight w:val="393"/>
+        </w:trPr>
+        <w:tc>
+          <w:tcPr>
+            <w:tcW w:w="3376" w:type="dxa"/>
+            <w:vMerge/>
+          </w:tcPr>
+          <w:p>
+            <w:pPr>
+              <w:ind w:left="0"/>
+            </w:pPr>
+          </w:p>
+        </w:tc>
+        <w:tc>
+          <w:tcPr>
+            <w:tcW w:w="2789" w:type="dxa"/>
+            <w:vAlign w:val="top"/>
+          </w:tcPr>
+          <w:p/>
+        </w:tc>
+        <w:tc>
+          <w:tcPr>
+            <w:tcW w:w="3223" w:type="dxa"/>
+          </w:tcPr>
+          <w:p>
+            <w:pPr>
+              <w:ind w:left="0"/>
+            </w:pPr>
+            <w:r>
+              <w:t>Une croix</w:t>
+            </w:r>
+            <w:r>
+              <w:t xml:space="preserve"> / rond est posé</w:t>
+            </w:r>
+          </w:p>
+        </w:tc>
+      </w:tr>
+      <w:tr>
+        <w:trPr>
+          <w:trHeight w:val="393"/>
+        </w:trPr>
+        <w:tc>
+          <w:tcPr>
+            <w:tcW w:w="3376" w:type="dxa"/>
+          </w:tcPr>
+          <w:p>
+            <w:pPr>
+              <w:ind w:left="0"/>
+            </w:pPr>
+            <w:r>
+              <w:t xml:space="preserve">3 croix </w:t>
+            </w:r>
+            <w:proofErr w:type="spellStart"/>
+            <w:r>
+              <w:t>deu</w:t>
+            </w:r>
+            <w:proofErr w:type="spellEnd"/>
+            <w:r>
+              <w:t xml:space="preserve"> joueur sont alignées</w:t>
+            </w:r>
+          </w:p>
+        </w:tc>
+        <w:tc>
+          <w:tcPr>
+            <w:tcW w:w="2789" w:type="dxa"/>
+            <w:vAlign w:val="top"/>
+          </w:tcPr>
+          <w:p/>
+        </w:tc>
+        <w:tc>
+          <w:tcPr>
+            <w:tcW w:w="3223" w:type="dxa"/>
+            <w:vMerge w:val="restart"/>
+          </w:tcPr>
+          <w:p>
+            <w:pPr>
+              <w:ind w:left="0"/>
+            </w:pPr>
+            <w:r>
+              <w:t>Un message de victoire s’affiche avec le nom du joueur</w:t>
+            </w:r>
+          </w:p>
+        </w:tc>
+      </w:tr>
+      <w:tr>
+        <w:trPr>
+          <w:trHeight w:val="393"/>
+        </w:trPr>
+        <w:tc>
+          <w:tcPr>
+            <w:tcW w:w="3376" w:type="dxa"/>
+          </w:tcPr>
+          <w:p>
+            <w:pPr>
+              <w:ind w:left="0"/>
+            </w:pPr>
+            <w:r>
+              <w:t>3 ronds de l’ordinateur sont alignés</w:t>
+            </w:r>
+          </w:p>
+        </w:tc>
+        <w:tc>
+          <w:tcPr>
+            <w:tcW w:w="2789" w:type="dxa"/>
+            <w:vAlign w:val="top"/>
+          </w:tcPr>
+          <w:p>
+            <w:pPr>
+              <w:ind w:left="0"/>
+            </w:pPr>
+          </w:p>
+        </w:tc>
+        <w:tc>
+          <w:tcPr>
+            <w:tcW w:w="3223" w:type="dxa"/>
+            <w:vMerge/>
+          </w:tcPr>
+          <w:p>
+            <w:pPr>
+              <w:ind w:left="0"/>
+            </w:pPr>
+          </w:p>
+        </w:tc>
+      </w:tr>
+      <w:tr>
+        <w:trPr>
+          <w:trHeight w:val="393"/>
+        </w:trPr>
+        <w:tc>
+          <w:tcPr>
+            <w:tcW w:w="3376" w:type="dxa"/>
+          </w:tcPr>
+          <w:p>
+            <w:pPr>
+              <w:ind w:left="0"/>
+            </w:pPr>
+            <w:r>
+              <w:t>Aucun joueur n’arrive à marquer</w:t>
+            </w:r>
+          </w:p>
+        </w:tc>
+        <w:tc>
+          <w:tcPr>
+            <w:tcW w:w="2789" w:type="dxa"/>
+            <w:vAlign w:val="top"/>
+          </w:tcPr>
+          <w:p>
+            <w:pPr>
+              <w:ind w:left="0"/>
+            </w:pPr>
+          </w:p>
+        </w:tc>
+        <w:tc>
+          <w:tcPr>
+            <w:tcW w:w="3223" w:type="dxa"/>
+          </w:tcPr>
+          <w:p>
+            <w:pPr>
+              <w:ind w:left="0"/>
+            </w:pPr>
+            <w:r>
+              <w:t>Un message d’égalité s’affiche</w:t>
+            </w:r>
+          </w:p>
+        </w:tc>
+      </w:tr>
+      <w:tr>
+        <w:trPr>
+          <w:trHeight w:val="393"/>
+        </w:trPr>
+        <w:tc>
+          <w:tcPr>
+            <w:tcW w:w="3376" w:type="dxa"/>
+          </w:tcPr>
+          <w:p>
+            <w:pPr>
+              <w:ind w:left="0"/>
+            </w:pPr>
+            <w:r>
+              <w:t>La partie est finie</w:t>
+            </w:r>
+          </w:p>
+        </w:tc>
+        <w:tc>
+          <w:tcPr>
+            <w:tcW w:w="2789" w:type="dxa"/>
+            <w:vAlign w:val="top"/>
+          </w:tcPr>
+          <w:p>
+            <w:pPr>
+              <w:ind w:left="0"/>
+            </w:pPr>
+          </w:p>
+        </w:tc>
+        <w:tc>
+          <w:tcPr>
+            <w:tcW w:w="3223" w:type="dxa"/>
+          </w:tcPr>
+          <w:p>
+            <w:pPr>
+              <w:ind w:left="0"/>
+            </w:pPr>
+            <w:r>
+              <w:t>Le score du gagnant est incrémenté de 1, puis demande au joueur s’il veut recommencer</w:t>
+            </w:r>
+          </w:p>
+        </w:tc>
+      </w:tr>
+      <w:tr>
+        <w:trPr>
+          <w:trHeight w:val="260"/>
+        </w:trPr>
+        <w:tc>
+          <w:tcPr>
+            <w:tcW w:w="3376" w:type="dxa"/>
+            <w:vMerge w:val="restart"/>
+          </w:tcPr>
+          <w:p>
+            <w:pPr>
+              <w:ind w:left="0"/>
+            </w:pPr>
+            <w:r>
+              <w:t>Le joueur répond à la demande</w:t>
+            </w:r>
+          </w:p>
+        </w:tc>
+        <w:tc>
+          <w:tcPr>
+            <w:tcW w:w="2789" w:type="dxa"/>
+            <w:vAlign w:val="top"/>
+          </w:tcPr>
+          <w:p>
+            <w:pPr>
+              <w:ind w:left="0"/>
+            </w:pPr>
+            <w:r>
+              <w:t>oui</w:t>
+            </w:r>
+          </w:p>
+        </w:tc>
+        <w:tc>
+          <w:tcPr>
+            <w:tcW w:w="3223" w:type="dxa"/>
+          </w:tcPr>
+          <w:p>
+            <w:pPr>
+              <w:ind w:left="0"/>
+            </w:pPr>
+            <w:r>
+              <w:t>Une nouvelle partie est relancée en gardant l’ancien score</w:t>
+            </w:r>
+          </w:p>
+        </w:tc>
+      </w:tr>
+      <w:tr>
+        <w:trPr>
+          <w:trHeight w:val="259"/>
+        </w:trPr>
+        <w:tc>
+          <w:tcPr>
+            <w:tcW w:w="3376" w:type="dxa"/>
+            <w:vMerge/>
+          </w:tcPr>
+          <w:p>
+            <w:pPr>
+              <w:ind w:left="0"/>
+            </w:pPr>
+          </w:p>
+        </w:tc>
+        <w:tc>
+          <w:tcPr>
+            <w:tcW w:w="2789" w:type="dxa"/>
+            <w:vAlign w:val="top"/>
+          </w:tcPr>
+          <w:p>
+            <w:pPr>
+              <w:ind w:left="0"/>
+            </w:pPr>
+            <w:r>
+              <w:t>non</w:t>
+            </w:r>
+          </w:p>
+        </w:tc>
+        <w:tc>
+          <w:tcPr>
+            <w:tcW w:w="3223" w:type="dxa"/>
+          </w:tcPr>
+          <w:p>
+            <w:pPr>
+              <w:ind w:left="0"/>
+            </w:pPr>
+            <w:r>
+              <w:t>Sauvegarde la totalité des points dans la base de données</w:t>
             </w:r>
           </w:p>
         </w:tc>
@@ -2551,28 +4656,72 @@
     </w:tbl>
     <w:p>
       <w:pPr>
-        <w:spacing w:after="0"/>
+        <w:spacing w:before="240" w:after="0"/>
       </w:pPr>
     </w:p>
     <w:p>
       <w:pPr>
+        <w:ind w:left="0"/>
+      </w:pPr>
+      <w:r>
+        <w:br w:type="page"/>
+      </w:r>
+    </w:p>
+    <w:p>
+      <w:pPr>
+        <w:spacing w:after="0"/>
+      </w:pPr>
+      <w:r>
+        <w:lastRenderedPageBreak/>
+        <w:t>J</w:t>
+      </w:r>
+      <w:r>
+        <w:t xml:space="preserve">ouer une partie en </w:t>
+      </w:r>
+      <w:r>
+        <w:t>réseau</w:t>
+      </w:r>
+      <w:r>
+        <w:t xml:space="preserve"> </w:t>
+      </w:r>
+    </w:p>
+    <w:p>
+      <w:pPr>
         <w:spacing w:after="0"/>
         <w:ind w:firstLine="306"/>
       </w:pPr>
       <w:r>
-        <w:t>Le Joueur entre son nom</w:t>
+        <w:t>En tant que joueur,</w:t>
+      </w:r>
+      <w:r>
+        <w:br/>
+      </w:r>
+      <w:r>
+        <w:tab/>
+        <w:t>Je veux jouer sur le réseau,</w:t>
+      </w:r>
+      <w:r>
+        <w:br/>
+      </w:r>
+      <w:r>
+        <w:tab/>
+        <w:t>Afin de m’amuser avec quelqu’un</w:t>
+      </w:r>
+      <w:r>
+        <w:t xml:space="preserve"> </w:t>
       </w:r>
     </w:p>
     <w:tbl>
       <w:tblPr>
         <w:tblStyle w:val="Grilledutableau"/>
-        <w:tblW w:w="9355" w:type="dxa"/>
+        <w:tblW w:w="9388" w:type="dxa"/>
         <w:tblInd w:w="1413" w:type="dxa"/>
         <w:tblLook w:val="04A0" w:firstRow="1" w:lastRow="0" w:firstColumn="1" w:lastColumn="0" w:noHBand="0" w:noVBand="1"/>
       </w:tblPr>
       <w:tblGrid>
-        <w:gridCol w:w="4812"/>
-        <w:gridCol w:w="4543"/>
+        <w:gridCol w:w="3376"/>
+        <w:gridCol w:w="2789"/>
+        <w:gridCol w:w="3223"/>
       </w:tblGrid>
       <w:tr>
         <w:trPr>
@@ -2581,7 +4730,7 @@
         </w:trPr>
         <w:tc>
           <w:tcPr>
-            <w:tcW w:w="4812" w:type="dxa"/>
+            <w:tcW w:w="3376" w:type="dxa"/>
           </w:tcPr>
           <w:p>
             <w:pPr>
@@ -2594,7 +4743,20 @@
         </w:tc>
         <w:tc>
           <w:tcPr>
-            <w:tcW w:w="4543" w:type="dxa"/>
+            <w:tcW w:w="2789" w:type="dxa"/>
+          </w:tcPr>
+          <w:p>
+            <w:pPr>
+              <w:ind w:left="0"/>
+            </w:pPr>
+            <w:r>
+              <w:t>Condition particulière</w:t>
+            </w:r>
+          </w:p>
+        </w:tc>
+        <w:tc>
+          <w:tcPr>
+            <w:tcW w:w="3223" w:type="dxa"/>
           </w:tcPr>
           <w:p>
             <w:pPr>
@@ -2609,27 +4771,109 @@
       <w:tr>
         <w:tc>
           <w:tcPr>
-            <w:tcW w:w="4812" w:type="dxa"/>
-          </w:tcPr>
-          <w:p>
-            <w:pPr>
-              <w:ind w:left="0"/>
-            </w:pPr>
-            <w:r>
-              <w:t>Cliquer sur « go » après avoir introduit le(s) nom(s)</w:t>
-            </w:r>
-          </w:p>
-        </w:tc>
-        <w:tc>
-          <w:tcPr>
-            <w:tcW w:w="4543" w:type="dxa"/>
-          </w:tcPr>
-          <w:p>
-            <w:pPr>
-              <w:ind w:left="0"/>
-            </w:pPr>
-            <w:r>
-              <w:t>L’application affiche l’interface de jeu</w:t>
+            <w:tcW w:w="3376" w:type="dxa"/>
+          </w:tcPr>
+          <w:p>
+            <w:pPr>
+              <w:ind w:left="0"/>
+            </w:pPr>
+            <w:r>
+              <w:t>Lancer l’application</w:t>
+            </w:r>
+          </w:p>
+        </w:tc>
+        <w:tc>
+          <w:tcPr>
+            <w:tcW w:w="2789" w:type="dxa"/>
+          </w:tcPr>
+          <w:p>
+            <w:pPr>
+              <w:ind w:left="0"/>
+            </w:pPr>
+          </w:p>
+        </w:tc>
+        <w:tc>
+          <w:tcPr>
+            <w:tcW w:w="3223" w:type="dxa"/>
+          </w:tcPr>
+          <w:p>
+            <w:pPr>
+              <w:ind w:left="0"/>
+            </w:pPr>
+            <w:r>
+              <w:t>Elle s’ouvre</w:t>
+            </w:r>
+          </w:p>
+        </w:tc>
+      </w:tr>
+      <w:tr>
+        <w:tc>
+          <w:tcPr>
+            <w:tcW w:w="3376" w:type="dxa"/>
+          </w:tcPr>
+          <w:p>
+            <w:pPr>
+              <w:ind w:left="0"/>
+            </w:pPr>
+            <w:r>
+              <w:t>Lancer une partie</w:t>
+            </w:r>
+            <w:r>
+              <w:t xml:space="preserve"> sur le réseau</w:t>
+            </w:r>
+            <w:r>
+              <w:t>,</w:t>
+            </w:r>
+            <w:r>
+              <w:br/>
+              <w:t xml:space="preserve">soit depuis le menu d’en haut, cliquer sur </w:t>
+            </w:r>
+            <w:r>
+              <w:t>« </w:t>
+            </w:r>
+            <w:r>
+              <w:t xml:space="preserve">Partie </w:t>
+            </w:r>
+            <w:r>
+              <w:t>sur le réseau</w:t>
+            </w:r>
+            <w:r>
+              <w:t> »</w:t>
+            </w:r>
+            <w:r>
+              <w:br/>
+            </w:r>
+            <w:r>
+              <w:t>ou bien depuis l’accueil cliquer sur « </w:t>
+            </w:r>
+            <w:r>
+              <w:t>Partie sur le réseau</w:t>
+            </w:r>
+            <w:r>
+              <w:t> »</w:t>
+            </w:r>
+          </w:p>
+        </w:tc>
+        <w:tc>
+          <w:tcPr>
+            <w:tcW w:w="2789" w:type="dxa"/>
+          </w:tcPr>
+          <w:p>
+            <w:pPr>
+              <w:ind w:left="0"/>
+            </w:pPr>
+          </w:p>
+        </w:tc>
+        <w:tc>
+          <w:tcPr>
+            <w:tcW w:w="3223" w:type="dxa"/>
+          </w:tcPr>
+          <w:p>
+            <w:pPr>
+              <w:ind w:left="0"/>
+            </w:pPr>
+            <w:r>
+              <w:t>Affiche un message indiquant que la fonctionnalité n’est pas disponible.</w:t>
             </w:r>
           </w:p>
         </w:tc>
@@ -2637,8 +4881,11 @@
     </w:tbl>
     <w:p>
       <w:pPr>
-        <w:spacing w:after="0"/>
-      </w:pPr>
+        <w:spacing w:before="240" w:after="0"/>
+      </w:pPr>
+      <w:r>
+        <w:t>Lire les règles</w:t>
+      </w:r>
     </w:p>
     <w:p>
       <w:pPr>
@@ -2646,19 +4893,37 @@
         <w:ind w:firstLine="306"/>
       </w:pPr>
       <w:r>
-        <w:t>Le Joueur clique sur une case vide</w:t>
+        <w:t>En tant que joueur,</w:t>
+      </w:r>
+      <w:r>
+        <w:br/>
+      </w:r>
+      <w:r>
+        <w:tab/>
+        <w:t>Je veux jouer lire les règles</w:t>
+      </w:r>
+      <w:r>
+        <w:br/>
+      </w:r>
+      <w:r>
+        <w:tab/>
+        <w:t>Afin de connaître le jeu.</w:t>
+      </w:r>
+      <w:r>
+        <w:t xml:space="preserve"> </w:t>
       </w:r>
     </w:p>
     <w:tbl>
       <w:tblPr>
         <w:tblStyle w:val="Grilledutableau"/>
-        <w:tblW w:w="9355" w:type="dxa"/>
+        <w:tblW w:w="9388" w:type="dxa"/>
         <w:tblInd w:w="1413" w:type="dxa"/>
         <w:tblLook w:val="04A0" w:firstRow="1" w:lastRow="0" w:firstColumn="1" w:lastColumn="0" w:noHBand="0" w:noVBand="1"/>
       </w:tblPr>
       <w:tblGrid>
-        <w:gridCol w:w="4812"/>
-        <w:gridCol w:w="4543"/>
+        <w:gridCol w:w="3376"/>
+        <w:gridCol w:w="2789"/>
+        <w:gridCol w:w="3223"/>
       </w:tblGrid>
       <w:tr>
         <w:trPr>
@@ -2667,7 +4932,7 @@
         </w:trPr>
         <w:tc>
           <w:tcPr>
-            <w:tcW w:w="4812" w:type="dxa"/>
+            <w:tcW w:w="3376" w:type="dxa"/>
           </w:tcPr>
           <w:p>
             <w:pPr>
@@ -2680,7 +4945,20 @@
         </w:tc>
         <w:tc>
           <w:tcPr>
-            <w:tcW w:w="4543" w:type="dxa"/>
+            <w:tcW w:w="2789" w:type="dxa"/>
+          </w:tcPr>
+          <w:p>
+            <w:pPr>
+              <w:ind w:left="0"/>
+            </w:pPr>
+            <w:r>
+              <w:t>Condition particulière</w:t>
+            </w:r>
+          </w:p>
+        </w:tc>
+        <w:tc>
+          <w:tcPr>
+            <w:tcW w:w="3223" w:type="dxa"/>
           </w:tcPr>
           <w:p>
             <w:pPr>
@@ -2695,27 +4973,101 @@
       <w:tr>
         <w:tc>
           <w:tcPr>
-            <w:tcW w:w="4812" w:type="dxa"/>
-          </w:tcPr>
-          <w:p>
-            <w:pPr>
-              <w:ind w:left="0"/>
-            </w:pPr>
-            <w:r>
-              <w:t>Cliquer sur une case vide pour placer son symbole</w:t>
-            </w:r>
-          </w:p>
-        </w:tc>
-        <w:tc>
-          <w:tcPr>
-            <w:tcW w:w="4543" w:type="dxa"/>
-          </w:tcPr>
-          <w:p>
-            <w:pPr>
-              <w:ind w:left="0"/>
-            </w:pPr>
-            <w:r>
-              <w:t>Le symbole est placé</w:t>
+            <w:tcW w:w="3376" w:type="dxa"/>
+          </w:tcPr>
+          <w:p>
+            <w:pPr>
+              <w:ind w:left="0"/>
+            </w:pPr>
+            <w:r>
+              <w:t>Lancer l’application</w:t>
+            </w:r>
+          </w:p>
+        </w:tc>
+        <w:tc>
+          <w:tcPr>
+            <w:tcW w:w="2789" w:type="dxa"/>
+          </w:tcPr>
+          <w:p>
+            <w:pPr>
+              <w:ind w:left="0"/>
+            </w:pPr>
+          </w:p>
+        </w:tc>
+        <w:tc>
+          <w:tcPr>
+            <w:tcW w:w="3223" w:type="dxa"/>
+          </w:tcPr>
+          <w:p>
+            <w:pPr>
+              <w:ind w:left="0"/>
+            </w:pPr>
+            <w:r>
+              <w:t>Elle s’ouvre</w:t>
+            </w:r>
+          </w:p>
+        </w:tc>
+      </w:tr>
+      <w:tr>
+        <w:tc>
+          <w:tcPr>
+            <w:tcW w:w="3376" w:type="dxa"/>
+          </w:tcPr>
+          <w:p>
+            <w:pPr>
+              <w:ind w:left="0"/>
+            </w:pPr>
+            <w:r>
+              <w:t>Lire les règles</w:t>
+            </w:r>
+            <w:r>
+              <w:t>,</w:t>
+            </w:r>
+            <w:r>
+              <w:br/>
+              <w:t xml:space="preserve">soit depuis le menu d’en haut, cliquer sur </w:t>
+            </w:r>
+            <w:r>
+              <w:t>« Règles »</w:t>
+            </w:r>
+            <w:r>
+              <w:br/>
+              <w:t>ou bien</w:t>
+            </w:r>
+            <w:r>
+              <w:t xml:space="preserve"> depuis l’accueil cliquer sur « Règles »</w:t>
+            </w:r>
+          </w:p>
+        </w:tc>
+        <w:tc>
+          <w:tcPr>
+            <w:tcW w:w="2789" w:type="dxa"/>
+          </w:tcPr>
+          <w:p>
+            <w:pPr>
+              <w:ind w:left="0"/>
+            </w:pPr>
+          </w:p>
+        </w:tc>
+        <w:tc>
+          <w:tcPr>
+            <w:tcW w:w="3223" w:type="dxa"/>
+          </w:tcPr>
+          <w:p>
+            <w:pPr>
+              <w:ind w:left="0"/>
+            </w:pPr>
+            <w:r>
+              <w:t xml:space="preserve">Affiche </w:t>
+            </w:r>
+            <w:r>
+              <w:t xml:space="preserve">une </w:t>
+            </w:r>
+            <w:r>
+              <w:t>pop-up</w:t>
+            </w:r>
+            <w:r>
+              <w:t xml:space="preserve"> avec les règles</w:t>
             </w:r>
           </w:p>
         </w:tc>
@@ -2724,27 +5076,54 @@
     <w:p>
       <w:pPr>
         <w:spacing w:after="0"/>
+        <w:ind w:firstLine="306"/>
       </w:pPr>
     </w:p>
     <w:p>
       <w:pPr>
+        <w:spacing w:before="240" w:after="0"/>
+      </w:pPr>
+      <w:r>
+        <w:t>Lire les Informations</w:t>
+      </w:r>
+    </w:p>
+    <w:p>
+      <w:pPr>
         <w:spacing w:after="0"/>
         <w:ind w:firstLine="306"/>
       </w:pPr>
       <w:r>
-        <w:t>Le Joueur clique sur une case utilisée</w:t>
+        <w:t>En tant que joueur,</w:t>
+      </w:r>
+      <w:r>
+        <w:br/>
+      </w:r>
+      <w:r>
+        <w:tab/>
+        <w:t>Je veux connaître le développeur du jeu</w:t>
+      </w:r>
+      <w:r>
+        <w:br/>
+      </w:r>
+      <w:r>
+        <w:tab/>
+        <w:t>Afin de le remercier.</w:t>
+      </w:r>
+      <w:r>
+        <w:t xml:space="preserve"> </w:t>
       </w:r>
     </w:p>
     <w:tbl>
       <w:tblPr>
         <w:tblStyle w:val="Grilledutableau"/>
-        <w:tblW w:w="9355" w:type="dxa"/>
+        <w:tblW w:w="9388" w:type="dxa"/>
         <w:tblInd w:w="1413" w:type="dxa"/>
         <w:tblLook w:val="04A0" w:firstRow="1" w:lastRow="0" w:firstColumn="1" w:lastColumn="0" w:noHBand="0" w:noVBand="1"/>
       </w:tblPr>
       <w:tblGrid>
-        <w:gridCol w:w="4812"/>
-        <w:gridCol w:w="4543"/>
+        <w:gridCol w:w="3376"/>
+        <w:gridCol w:w="2789"/>
+        <w:gridCol w:w="3223"/>
       </w:tblGrid>
       <w:tr>
         <w:trPr>
@@ -2753,7 +5132,7 @@
         </w:trPr>
         <w:tc>
           <w:tcPr>
-            <w:tcW w:w="4812" w:type="dxa"/>
+            <w:tcW w:w="3376" w:type="dxa"/>
           </w:tcPr>
           <w:p>
             <w:pPr>
@@ -2766,7 +5145,20 @@
         </w:tc>
         <w:tc>
           <w:tcPr>
-            <w:tcW w:w="4543" w:type="dxa"/>
+            <w:tcW w:w="2789" w:type="dxa"/>
+          </w:tcPr>
+          <w:p>
+            <w:pPr>
+              <w:ind w:left="0"/>
+            </w:pPr>
+            <w:r>
+              <w:t>Condition particulière</w:t>
+            </w:r>
+          </w:p>
+        </w:tc>
+        <w:tc>
+          <w:tcPr>
+            <w:tcW w:w="3223" w:type="dxa"/>
           </w:tcPr>
           <w:p>
             <w:pPr>
@@ -2781,27 +5173,83 @@
       <w:tr>
         <w:tc>
           <w:tcPr>
-            <w:tcW w:w="4812" w:type="dxa"/>
-          </w:tcPr>
-          <w:p>
-            <w:pPr>
-              <w:ind w:left="0"/>
-            </w:pPr>
-            <w:r>
-              <w:t>Cliquer sur une case déjà utilisée pour placer son symbole</w:t>
-            </w:r>
-          </w:p>
-        </w:tc>
-        <w:tc>
-          <w:tcPr>
-            <w:tcW w:w="4543" w:type="dxa"/>
-          </w:tcPr>
-          <w:p>
-            <w:pPr>
-              <w:ind w:left="0"/>
-            </w:pPr>
-            <w:r>
-              <w:t>Rien ne se passe</w:t>
+            <w:tcW w:w="3376" w:type="dxa"/>
+          </w:tcPr>
+          <w:p>
+            <w:pPr>
+              <w:ind w:left="0"/>
+            </w:pPr>
+            <w:r>
+              <w:t>Lancer l’application</w:t>
+            </w:r>
+          </w:p>
+        </w:tc>
+        <w:tc>
+          <w:tcPr>
+            <w:tcW w:w="2789" w:type="dxa"/>
+          </w:tcPr>
+          <w:p>
+            <w:pPr>
+              <w:ind w:left="0"/>
+            </w:pPr>
+          </w:p>
+        </w:tc>
+        <w:tc>
+          <w:tcPr>
+            <w:tcW w:w="3223" w:type="dxa"/>
+          </w:tcPr>
+          <w:p>
+            <w:pPr>
+              <w:ind w:left="0"/>
+            </w:pPr>
+            <w:r>
+              <w:t>Elle s’ouvre</w:t>
+            </w:r>
+          </w:p>
+        </w:tc>
+      </w:tr>
+      <w:tr>
+        <w:tc>
+          <w:tcPr>
+            <w:tcW w:w="3376" w:type="dxa"/>
+          </w:tcPr>
+          <w:p>
+            <w:pPr>
+              <w:ind w:left="0"/>
+            </w:pPr>
+            <w:r>
+              <w:t>Lire les informations,</w:t>
+            </w:r>
+            <w:r>
+              <w:br/>
+              <w:t>soit depuis le menu d’en haut, cliquer sur « Informations »</w:t>
+            </w:r>
+            <w:r>
+              <w:br/>
+              <w:t>ou bien depuis l’accueil cliquer sur « Informations »</w:t>
+            </w:r>
+          </w:p>
+        </w:tc>
+        <w:tc>
+          <w:tcPr>
+            <w:tcW w:w="2789" w:type="dxa"/>
+          </w:tcPr>
+          <w:p>
+            <w:pPr>
+              <w:ind w:left="0"/>
+            </w:pPr>
+          </w:p>
+        </w:tc>
+        <w:tc>
+          <w:tcPr>
+            <w:tcW w:w="3223" w:type="dxa"/>
+          </w:tcPr>
+          <w:p>
+            <w:pPr>
+              <w:ind w:left="0"/>
+            </w:pPr>
+            <w:r>
+              <w:t>Une pop-up affiche le nom du développeur, la date de création et la version du jeu</w:t>
             </w:r>
           </w:p>
         </w:tc>
@@ -2809,640 +5257,178 @@
     </w:tbl>
     <w:p>
       <w:pPr>
-        <w:spacing w:after="0"/>
-      </w:pPr>
+        <w:pStyle w:val="Titre2"/>
+      </w:pPr>
+      <w:bookmarkStart w:id="12" w:name="_Toc2931465"/>
     </w:p>
     <w:p>
       <w:pPr>
-        <w:spacing w:after="0"/>
-        <w:ind w:firstLine="306"/>
-      </w:pPr>
-      <w:r>
-        <w:t>Le Joueur aligne 3 de ses symboles</w:t>
-      </w:r>
-    </w:p>
-    <w:tbl>
-      <w:tblPr>
-        <w:tblStyle w:val="Grilledutableau"/>
-        <w:tblW w:w="9355" w:type="dxa"/>
-        <w:tblInd w:w="1413" w:type="dxa"/>
-        <w:tblLook w:val="04A0" w:firstRow="1" w:lastRow="0" w:firstColumn="1" w:lastColumn="0" w:noHBand="0" w:noVBand="1"/>
-      </w:tblPr>
-      <w:tblGrid>
-        <w:gridCol w:w="4812"/>
-        <w:gridCol w:w="4543"/>
-      </w:tblGrid>
-      <w:tr>
-        <w:trPr>
-          <w:cnfStyle w:val="100000000000" w:firstRow="1" w:lastRow="0" w:firstColumn="0" w:lastColumn="0" w:oddVBand="0" w:evenVBand="0" w:oddHBand="0" w:evenHBand="0" w:firstRowFirstColumn="0" w:firstRowLastColumn="0" w:lastRowFirstColumn="0" w:lastRowLastColumn="0"/>
-          <w:trHeight w:val="163"/>
-        </w:trPr>
-        <w:tc>
-          <w:tcPr>
-            <w:tcW w:w="4812" w:type="dxa"/>
-          </w:tcPr>
-          <w:p>
-            <w:pPr>
-              <w:ind w:left="0"/>
-            </w:pPr>
-            <w:r>
-              <w:t>Action</w:t>
-            </w:r>
-          </w:p>
-        </w:tc>
-        <w:tc>
-          <w:tcPr>
-            <w:tcW w:w="4543" w:type="dxa"/>
-          </w:tcPr>
-          <w:p>
-            <w:pPr>
-              <w:ind w:left="0"/>
-            </w:pPr>
-            <w:r>
-              <w:t>Résultat</w:t>
-            </w:r>
-          </w:p>
-        </w:tc>
-      </w:tr>
-      <w:tr>
-        <w:tc>
-          <w:tcPr>
-            <w:tcW w:w="4812" w:type="dxa"/>
-          </w:tcPr>
-          <w:p>
-            <w:pPr>
-              <w:ind w:left="0"/>
-            </w:pPr>
-            <w:r>
-              <w:t>Cliquer sur une case et réussi à aligner 3 de ses symboles</w:t>
-            </w:r>
-          </w:p>
-        </w:tc>
-        <w:tc>
-          <w:tcPr>
-            <w:tcW w:w="4543" w:type="dxa"/>
-          </w:tcPr>
-          <w:p>
-            <w:pPr>
-              <w:ind w:left="0"/>
-            </w:pPr>
-            <w:r>
-              <w:t>Une pop</w:t>
-            </w:r>
-            <w:r>
-              <w:t>-up</w:t>
-            </w:r>
-            <w:r>
-              <w:t xml:space="preserve"> demande si nous voulons rejouer</w:t>
-            </w:r>
-          </w:p>
-        </w:tc>
-      </w:tr>
-    </w:tbl>
-    <w:p>
-      <w:pPr>
-        <w:spacing w:after="0"/>
-      </w:pPr>
+        <w:ind w:left="0"/>
+        <w:rPr>
+          <w:rFonts w:asciiTheme="majorHAnsi" w:eastAsiaTheme="majorEastAsia" w:hAnsiTheme="majorHAnsi" w:cstheme="majorBidi"/>
+          <w:color w:val="BF2B0E" w:themeColor="accent1" w:themeShade="BF"/>
+          <w:sz w:val="26"/>
+          <w:szCs w:val="26"/>
+        </w:rPr>
+      </w:pPr>
+      <w:r>
+        <w:br w:type="page"/>
+      </w:r>
     </w:p>
     <w:p>
       <w:pPr>
-        <w:spacing w:after="0"/>
-        <w:ind w:firstLine="306"/>
+        <w:pStyle w:val="Titre2"/>
       </w:pPr>
       <w:r>
         <w:lastRenderedPageBreak/>
-        <w:t>Pop-up nouvelle partie ?</w:t>
-      </w:r>
-    </w:p>
-    <w:tbl>
-      <w:tblPr>
-        <w:tblStyle w:val="Grilledutableau"/>
-        <w:tblW w:w="9355" w:type="dxa"/>
-        <w:tblInd w:w="1413" w:type="dxa"/>
-        <w:tblLook w:val="04A0" w:firstRow="1" w:lastRow="0" w:firstColumn="1" w:lastColumn="0" w:noHBand="0" w:noVBand="1"/>
-      </w:tblPr>
-      <w:tblGrid>
-        <w:gridCol w:w="4812"/>
-        <w:gridCol w:w="4543"/>
-      </w:tblGrid>
-      <w:tr>
-        <w:trPr>
-          <w:cnfStyle w:val="100000000000" w:firstRow="1" w:lastRow="0" w:firstColumn="0" w:lastColumn="0" w:oddVBand="0" w:evenVBand="0" w:oddHBand="0" w:evenHBand="0" w:firstRowFirstColumn="0" w:firstRowLastColumn="0" w:lastRowFirstColumn="0" w:lastRowLastColumn="0"/>
-          <w:trHeight w:val="163"/>
-        </w:trPr>
-        <w:tc>
-          <w:tcPr>
-            <w:tcW w:w="4812" w:type="dxa"/>
-          </w:tcPr>
-          <w:p>
-            <w:pPr>
-              <w:ind w:left="0"/>
-            </w:pPr>
-            <w:r>
-              <w:t>Action</w:t>
-            </w:r>
-          </w:p>
-        </w:tc>
-        <w:tc>
-          <w:tcPr>
-            <w:tcW w:w="4543" w:type="dxa"/>
-          </w:tcPr>
-          <w:p>
-            <w:pPr>
-              <w:ind w:left="0"/>
-            </w:pPr>
-            <w:r>
-              <w:t>Résultat</w:t>
-            </w:r>
-          </w:p>
-        </w:tc>
-      </w:tr>
-      <w:tr>
-        <w:tc>
-          <w:tcPr>
-            <w:tcW w:w="4812" w:type="dxa"/>
-          </w:tcPr>
-          <w:p>
-            <w:pPr>
-              <w:ind w:left="0"/>
-            </w:pPr>
-            <w:r>
-              <w:t>Cliquer sur oui</w:t>
-            </w:r>
-          </w:p>
-        </w:tc>
-        <w:tc>
-          <w:tcPr>
-            <w:tcW w:w="4543" w:type="dxa"/>
-          </w:tcPr>
-          <w:p>
-            <w:pPr>
-              <w:ind w:left="0"/>
-            </w:pPr>
-            <w:r>
-              <w:t>Le score est incrémenté de 1 pour le gagnant de la manche précédente et la partie recommence</w:t>
-            </w:r>
-          </w:p>
-        </w:tc>
-      </w:tr>
-      <w:tr>
-        <w:tc>
-          <w:tcPr>
-            <w:tcW w:w="4812" w:type="dxa"/>
-          </w:tcPr>
-          <w:p>
-            <w:pPr>
-              <w:ind w:left="0"/>
-            </w:pPr>
-            <w:r>
-              <w:t>Cliquer sur non</w:t>
-            </w:r>
-          </w:p>
-        </w:tc>
-        <w:tc>
-          <w:tcPr>
-            <w:tcW w:w="4543" w:type="dxa"/>
-          </w:tcPr>
-          <w:p>
-            <w:pPr>
-              <w:ind w:left="0"/>
-            </w:pPr>
-            <w:r>
-              <w:t>Sauvegarde sur la DB :</w:t>
-            </w:r>
-          </w:p>
-          <w:p>
-            <w:pPr>
-              <w:ind w:left="1561" w:hanging="283"/>
-            </w:pPr>
-            <w:r>
-              <w:t>Pour une</w:t>
-            </w:r>
-            <w:r>
-              <w:t xml:space="preserve"> partie multijoueur :</w:t>
-            </w:r>
-            <w:r>
-              <w:br/>
-            </w:r>
-            <w:r>
-              <w:t>joueur01 vs joueur02 - 5:2*</w:t>
-            </w:r>
-          </w:p>
-          <w:p>
-            <w:pPr>
-              <w:ind w:left="1561" w:hanging="283"/>
-            </w:pPr>
-            <w:r>
-              <w:t>Pour une</w:t>
-            </w:r>
-            <w:r>
-              <w:t xml:space="preserve"> partie solo : </w:t>
-            </w:r>
-            <w:r>
-              <w:br/>
-            </w:r>
-            <w:r>
-              <w:t>joueur vs ordinateur – 2:0*</w:t>
-            </w:r>
-          </w:p>
-        </w:tc>
-      </w:tr>
-    </w:tbl>
-    <w:p>
-      <w:pPr>
-        <w:spacing w:after="0"/>
-        <w:ind w:left="6379"/>
-      </w:pPr>
-      <w:r>
-        <w:t>*chiffres fictifs</w:t>
-      </w:r>
+        <w:t>Choix Graphiques</w:t>
+      </w:r>
+      <w:bookmarkEnd w:id="12"/>
     </w:p>
     <w:p>
-      <w:pPr>
-        <w:spacing w:before="240" w:after="0"/>
-      </w:pPr>
-      <w:r>
-        <w:t xml:space="preserve">Jouer une partie </w:t>
-      </w:r>
-      <w:r>
-        <w:t xml:space="preserve">Multijoueur </w:t>
-      </w:r>
-    </w:p>
-    <w:tbl>
-      <w:tblPr>
-        <w:tblStyle w:val="Grilledutableau"/>
-        <w:tblW w:w="0" w:type="auto"/>
-        <w:tblInd w:w="1134" w:type="dxa"/>
-        <w:tblLook w:val="04A0" w:firstRow="1" w:lastRow="0" w:firstColumn="1" w:lastColumn="0" w:noHBand="0" w:noVBand="1"/>
-      </w:tblPr>
-      <w:tblGrid>
-        <w:gridCol w:w="4838"/>
-        <w:gridCol w:w="4829"/>
-      </w:tblGrid>
-      <w:tr>
-        <w:trPr>
-          <w:cnfStyle w:val="100000000000" w:firstRow="1" w:lastRow="0" w:firstColumn="0" w:lastColumn="0" w:oddVBand="0" w:evenVBand="0" w:oddHBand="0" w:evenHBand="0" w:firstRowFirstColumn="0" w:firstRowLastColumn="0" w:lastRowFirstColumn="0" w:lastRowLastColumn="0"/>
-          <w:trHeight w:val="163"/>
-        </w:trPr>
-        <w:tc>
-          <w:tcPr>
-            <w:tcW w:w="4838" w:type="dxa"/>
-          </w:tcPr>
-          <w:p>
-            <w:pPr>
-              <w:ind w:left="0"/>
-            </w:pPr>
-            <w:r>
-              <w:t>Action</w:t>
-            </w:r>
-          </w:p>
-        </w:tc>
-        <w:tc>
-          <w:tcPr>
-            <w:tcW w:w="4829" w:type="dxa"/>
-          </w:tcPr>
-          <w:p>
-            <w:pPr>
-              <w:ind w:left="0"/>
-            </w:pPr>
-            <w:r>
-              <w:t>Résultat</w:t>
-            </w:r>
-          </w:p>
-        </w:tc>
-      </w:tr>
-      <w:tr>
-        <w:tc>
-          <w:tcPr>
-            <w:tcW w:w="4838" w:type="dxa"/>
-          </w:tcPr>
-          <w:p>
-            <w:pPr>
-              <w:ind w:left="0"/>
-            </w:pPr>
-            <w:r>
-              <w:t>Cliquer sur local et choisir multijoueur (via le menu du haut ou les boutons)</w:t>
-            </w:r>
-          </w:p>
-        </w:tc>
-        <w:tc>
-          <w:tcPr>
-            <w:tcW w:w="4829" w:type="dxa"/>
-          </w:tcPr>
-          <w:p>
-            <w:pPr>
-              <w:ind w:left="0"/>
-            </w:pPr>
-            <w:r>
-              <w:t>Une pop-up annonce que ce n’est pas encore disponible</w:t>
-            </w:r>
-          </w:p>
-        </w:tc>
-      </w:tr>
-    </w:tbl>
-    <w:p>
-      <w:pPr>
-        <w:spacing w:before="240" w:after="0"/>
-      </w:pPr>
-      <w:r>
-        <w:t xml:space="preserve">Cliquer sur règles </w:t>
-      </w:r>
-    </w:p>
-    <w:tbl>
-      <w:tblPr>
-        <w:tblStyle w:val="Grilledutableau"/>
-        <w:tblW w:w="0" w:type="auto"/>
-        <w:tblInd w:w="1134" w:type="dxa"/>
-        <w:tblLook w:val="04A0" w:firstRow="1" w:lastRow="0" w:firstColumn="1" w:lastColumn="0" w:noHBand="0" w:noVBand="1"/>
-      </w:tblPr>
-      <w:tblGrid>
-        <w:gridCol w:w="4822"/>
-        <w:gridCol w:w="4845"/>
-      </w:tblGrid>
-      <w:tr>
-        <w:trPr>
-          <w:cnfStyle w:val="100000000000" w:firstRow="1" w:lastRow="0" w:firstColumn="0" w:lastColumn="0" w:oddVBand="0" w:evenVBand="0" w:oddHBand="0" w:evenHBand="0" w:firstRowFirstColumn="0" w:firstRowLastColumn="0" w:lastRowFirstColumn="0" w:lastRowLastColumn="0"/>
-          <w:trHeight w:val="163"/>
-        </w:trPr>
-        <w:tc>
-          <w:tcPr>
-            <w:tcW w:w="4822" w:type="dxa"/>
-          </w:tcPr>
-          <w:p>
-            <w:pPr>
-              <w:ind w:left="0"/>
-            </w:pPr>
-            <w:r>
-              <w:t>Action</w:t>
-            </w:r>
-          </w:p>
-        </w:tc>
-        <w:tc>
-          <w:tcPr>
-            <w:tcW w:w="4845" w:type="dxa"/>
-          </w:tcPr>
-          <w:p>
-            <w:pPr>
-              <w:ind w:left="0"/>
-            </w:pPr>
-            <w:r>
-              <w:t>Résultat</w:t>
-            </w:r>
-          </w:p>
-        </w:tc>
-      </w:tr>
-      <w:tr>
-        <w:tc>
-          <w:tcPr>
-            <w:tcW w:w="4822" w:type="dxa"/>
-          </w:tcPr>
-          <w:p>
-            <w:pPr>
-              <w:ind w:left="0"/>
-            </w:pPr>
-            <w:r>
-              <w:t>Cliquer sur Règles (sur le menu ou sur le bouton)</w:t>
-            </w:r>
-          </w:p>
-        </w:tc>
-        <w:tc>
-          <w:tcPr>
-            <w:tcW w:w="4845" w:type="dxa"/>
-          </w:tcPr>
-          <w:p>
-            <w:pPr>
-              <w:ind w:left="0"/>
-            </w:pPr>
-            <w:r>
-              <w:t>Une pop-up affiche les règles</w:t>
-            </w:r>
-          </w:p>
-        </w:tc>
-      </w:tr>
-    </w:tbl>
-    <w:p>
-      <w:pPr>
-        <w:spacing w:before="240" w:after="0"/>
-      </w:pPr>
-      <w:r>
-        <w:t xml:space="preserve">Cliquer sur Informations </w:t>
-      </w:r>
-    </w:p>
-    <w:tbl>
-      <w:tblPr>
-        <w:tblStyle w:val="Grilledutableau"/>
-        <w:tblW w:w="0" w:type="auto"/>
-        <w:tblInd w:w="1134" w:type="dxa"/>
-        <w:tblLook w:val="04A0" w:firstRow="1" w:lastRow="0" w:firstColumn="1" w:lastColumn="0" w:noHBand="0" w:noVBand="1"/>
-      </w:tblPr>
-      <w:tblGrid>
-        <w:gridCol w:w="4829"/>
-        <w:gridCol w:w="4838"/>
-      </w:tblGrid>
-      <w:tr>
-        <w:trPr>
-          <w:cnfStyle w:val="100000000000" w:firstRow="1" w:lastRow="0" w:firstColumn="0" w:lastColumn="0" w:oddVBand="0" w:evenVBand="0" w:oddHBand="0" w:evenHBand="0" w:firstRowFirstColumn="0" w:firstRowLastColumn="0" w:lastRowFirstColumn="0" w:lastRowLastColumn="0"/>
-          <w:trHeight w:val="163"/>
-        </w:trPr>
-        <w:tc>
-          <w:tcPr>
-            <w:tcW w:w="4829" w:type="dxa"/>
-          </w:tcPr>
-          <w:p>
-            <w:pPr>
-              <w:ind w:left="0"/>
-            </w:pPr>
-            <w:r>
-              <w:t>Action</w:t>
-            </w:r>
-          </w:p>
-        </w:tc>
-        <w:tc>
-          <w:tcPr>
-            <w:tcW w:w="4838" w:type="dxa"/>
-          </w:tcPr>
-          <w:p>
-            <w:pPr>
-              <w:ind w:left="0"/>
-            </w:pPr>
-            <w:r>
-              <w:t>Résultat</w:t>
-            </w:r>
-          </w:p>
-        </w:tc>
-      </w:tr>
-      <w:tr>
-        <w:tc>
-          <w:tcPr>
-            <w:tcW w:w="4829" w:type="dxa"/>
-          </w:tcPr>
-          <w:p>
-            <w:pPr>
-              <w:ind w:left="0"/>
-            </w:pPr>
-            <w:r>
-              <w:t>Cliquer sur Informations (sur le menu ou sur le bouton)</w:t>
-            </w:r>
-          </w:p>
-        </w:tc>
-        <w:tc>
-          <w:tcPr>
-            <w:tcW w:w="4838" w:type="dxa"/>
-          </w:tcPr>
-          <w:p>
-            <w:pPr>
-              <w:ind w:left="0"/>
-            </w:pPr>
-            <w:r>
-              <w:t>Une pop-up affiche le nom du développeur, la date de création et la version du jeu</w:t>
-            </w:r>
-          </w:p>
-        </w:tc>
-      </w:tr>
-    </w:tbl>
-    <w:p>
-      <w:pPr>
-        <w:pStyle w:val="Titre2"/>
-      </w:pPr>
-      <w:bookmarkStart w:id="11" w:name="_Toc785612"/>
-      <w:r>
-        <w:t>Choix Graphiques</w:t>
-      </w:r>
-      <w:bookmarkEnd w:id="11"/>
+      <w:r>
+        <w:t xml:space="preserve">Pour ce projet, j’ai préféré mettre en place une interface graphique </w:t>
+      </w:r>
+      <w:r>
+        <w:t>basique afin de simplifier les choix de l’utilisateur.</w:t>
+      </w:r>
     </w:p>
     <w:p>
-      <w:r>
-        <w:t xml:space="preserve">Pour ce projet, j’ai préféré mettre en place une interface graphique </w:t>
-      </w:r>
-      <w:r>
-        <w:t>basique afin de simplifier les choix de l’utilisateur.</w:t>
-      </w:r>
+      <w:pPr>
+        <w:pStyle w:val="Titre1"/>
+      </w:pPr>
+      <w:bookmarkStart w:id="13" w:name="_Toc2931466"/>
+      <w:r>
+        <w:lastRenderedPageBreak/>
+        <w:t>Implémentation</w:t>
+      </w:r>
+      <w:bookmarkEnd w:id="13"/>
     </w:p>
     <w:p>
       <w:pPr>
-        <w:pStyle w:val="Titre1"/>
-      </w:pPr>
-      <w:r>
-        <w:lastRenderedPageBreak/>
-        <w:t>Implémentation</w:t>
-      </w:r>
+        <w:pStyle w:val="Titre2"/>
+      </w:pPr>
+      <w:bookmarkStart w:id="14" w:name="_Toc2931467"/>
+      <w:r>
+        <w:t>Base de données</w:t>
+      </w:r>
+      <w:bookmarkEnd w:id="14"/>
     </w:p>
     <w:p>
-      <w:pPr>
-        <w:pStyle w:val="Titre2"/>
-      </w:pPr>
-      <w:r>
-        <w:t>Base de données</w:t>
+      <w:r>
+        <w:t>Actuellement dans le code nous avons plusieurs fonctionnalités pour la base de données.</w:t>
       </w:r>
     </w:p>
     <w:p>
-      <w:r>
-        <w:t>Actuellement dans le code nous avons plusieurs fonctionnalités pour la base de données.</w:t>
-      </w:r>
+      <w:pPr>
+        <w:pStyle w:val="Titre3"/>
+      </w:pPr>
+      <w:bookmarkStart w:id="15" w:name="_Toc2931468"/>
+      <w:r>
+        <w:t>Création de la base de données</w:t>
+      </w:r>
+      <w:bookmarkEnd w:id="15"/>
     </w:p>
     <w:p>
-      <w:pPr>
-        <w:pStyle w:val="Titre3"/>
-      </w:pPr>
-      <w:r>
-        <w:t>Création de la base de données</w:t>
+      <w:r>
+        <w:t>Quand l’utilisateur lancera l’application, le jeu va vérifier si la base de donnée existe et créera celle-ci au besoin.</w:t>
+      </w:r>
+      <w:r>
+        <w:t xml:space="preserve"> </w:t>
       </w:r>
     </w:p>
     <w:p>
-      <w:r>
-        <w:t>Quand l’utilisateur lancera l’application, le jeu va vérifier si la base de donnée existe et créera celle-ci au besoin.</w:t>
-      </w:r>
-      <w:r>
-        <w:t xml:space="preserve"> </w:t>
-      </w:r>
+      <w:pPr>
+        <w:pStyle w:val="Titre3"/>
+      </w:pPr>
+      <w:bookmarkStart w:id="16" w:name="_Toc2931469"/>
+      <w:r>
+        <w:t>Insertion des scores</w:t>
+      </w:r>
+      <w:bookmarkEnd w:id="16"/>
     </w:p>
     <w:p>
-      <w:pPr>
-        <w:pStyle w:val="Titre3"/>
-      </w:pPr>
-      <w:r>
-        <w:t>Insertion des scores</w:t>
+      <w:r>
+        <w:t xml:space="preserve">A la fin d’une partie, quand l’utilisateur ne souhaite plus continuer </w:t>
+      </w:r>
+      <w:bookmarkStart w:id="17" w:name="_GoBack"/>
+      <w:bookmarkEnd w:id="17"/>
+      <w:r>
+        <w:t>ses matchs</w:t>
+      </w:r>
+      <w:r>
+        <w:t>, le score est sauvegardé dans la base de données tout en vérifiant la limite de scores.</w:t>
       </w:r>
     </w:p>
     <w:p>
-      <w:r>
-        <w:t>A la fin d’une partie, quand l’utilisateur ne souhaite plus continuer ses match, le score est sauvegardé dans la base de données</w:t>
-      </w:r>
-      <w:r>
-        <w:t xml:space="preserve"> tout en vérifiant la limite de scores.</w:t>
-      </w:r>
+      <w:pPr>
+        <w:pStyle w:val="Titre3"/>
+      </w:pPr>
+      <w:bookmarkStart w:id="18" w:name="_Toc2931470"/>
+      <w:r>
+        <w:t>Limite de scores</w:t>
+      </w:r>
+      <w:bookmarkEnd w:id="18"/>
     </w:p>
     <w:p>
-      <w:pPr>
-        <w:pStyle w:val="Titre3"/>
-      </w:pPr>
-      <w:r>
-        <w:t>Limite de scores</w:t>
+      <w:r>
+        <w:t xml:space="preserve">J’ai décidé de garder dans la base de données un total de 10 scores, si nous souhaitons garder plus il nous suffit de modifier la valeur </w:t>
+      </w:r>
+      <w:r>
+        <w:t xml:space="preserve">par défaut </w:t>
+      </w:r>
+      <w:r>
+        <w:t>dans notre code.</w:t>
       </w:r>
     </w:p>
     <w:p>
-      <w:r>
-        <w:t xml:space="preserve">J’ai décidé de garder dans la base de données un total de 10 scores, si nous souhaitons garder plus il nous suffit de modifier la valeur </w:t>
-      </w:r>
-      <w:r>
-        <w:t xml:space="preserve">par défaut </w:t>
-      </w:r>
-      <w:r>
-        <w:t>dans notre code.</w:t>
-      </w:r>
+      <w:pPr>
+        <w:pStyle w:val="Titre3"/>
+      </w:pPr>
+      <w:bookmarkStart w:id="19" w:name="_Toc2931471"/>
+      <w:r>
+        <w:t>Effacer les scores</w:t>
+      </w:r>
+      <w:bookmarkEnd w:id="19"/>
     </w:p>
     <w:p>
-      <w:pPr>
-        <w:pStyle w:val="Titre3"/>
-      </w:pPr>
-      <w:r>
-        <w:t>Effacer les scores</w:t>
+      <w:r>
+        <w:t>Si l’utilisateur désires supprimer tous les scores par une raison X ou Y, j’ai mis en place un système de suppression de toutes les données.</w:t>
       </w:r>
     </w:p>
     <w:p>
-      <w:r>
-        <w:t>Si l’utilisateur désires supprimer tous les scores par une raison X ou Y, j’ai mis en place un système de suppression de toutes les données.</w:t>
-      </w:r>
+      <w:pPr>
+        <w:pStyle w:val="Titre3"/>
+      </w:pPr>
+      <w:bookmarkStart w:id="20" w:name="_Toc2931472"/>
+      <w:r>
+        <w:t>Liste de scores</w:t>
+      </w:r>
+      <w:bookmarkEnd w:id="20"/>
     </w:p>
     <w:p>
-      <w:pPr>
-        <w:pStyle w:val="Titre3"/>
-      </w:pPr>
-      <w:r>
-        <w:t>Liste de scores</w:t>
+      <w:r>
+        <w:t>Dans l’onglet approprié, nous aurons la possibilité de voir les 10 derniers scores, le tout sera affiché de manière suivante :</w:t>
       </w:r>
     </w:p>
     <w:p>
       <w:r>
-        <w:t>Dans l’onglet approprié, nous aurons la possibilité de voir les 10 derniers scores, le tout sera affiché de manière suivante :</w:t>
+        <w:t>« Développeur VS Ordinateur</w:t>
+      </w:r>
+      <w:r>
+        <w:tab/>
+        <w:t>2 : 0 »</w:t>
       </w:r>
     </w:p>
     <w:p>
       <w:r>
-        <w:t>« Développeur VS Ordinateur</w:t>
-      </w:r>
-      <w:r>
-        <w:tab/>
-        <w:t>2 : 0 »</w:t>
-      </w:r>
-    </w:p>
-    <w:p>
-      <w:r>
         <w:t>Le joueur 1 sera toujours le premier nom et le joueur 2 / ordinateu</w:t>
       </w:r>
       <w:r>
         <w:t>r sera toujours celui de droite.</w:t>
       </w:r>
-      <w:bookmarkStart w:id="12" w:name="_GoBack"/>
-      <w:bookmarkEnd w:id="12"/>
     </w:p>
     <w:sectPr>
-      <w:headerReference w:type="even" r:id="rId11"/>
-      <w:headerReference w:type="default" r:id="rId12"/>
-      <w:footerReference w:type="even" r:id="rId13"/>
-      <w:footerReference w:type="default" r:id="rId14"/>
-      <w:headerReference w:type="first" r:id="rId15"/>
-      <w:footerReference w:type="first" r:id="rId16"/>
       <w:pgSz w:w="12240" w:h="15840" w:code="1"/>
       <w:pgMar w:top="433" w:right="720" w:bottom="993" w:left="709" w:header="284" w:footer="361" w:gutter="0"/>
       <w:pgNumType w:start="0"/>
@@ -3482,16 +5468,6 @@
 </file>
 
 <file path=word/footer1.xml><?xml version="1.0" encoding="utf-8"?>
-<w:ftr xmlns:wpc="http://schemas.microsoft.com/office/word/2010/wordprocessingCanvas" xmlns:cx="http://schemas.microsoft.com/office/drawing/2014/chartex" xmlns:cx1="http://schemas.microsoft.com/office/drawing/2015/9/8/chartex" xmlns:mc="http://schemas.openxmlformats.org/markup-compatibility/2006" xmlns:o="urn:schemas-microsoft-com:office:office" xmlns:r="http://schemas.openxmlformats.org/officeDocument/2006/relationships" xmlns:m="http://schemas.openxmlformats.org/officeDocument/2006/math" xmlns:v="urn:schemas-microsoft-com:vml" xmlns:wp14="http://schemas.microsoft.com/office/word/2010/wordprocessingDrawing" xmlns:wp="http://schemas.openxmlformats.org/drawingml/2006/wordprocessingDrawing" xmlns:w10="urn:schemas-microsoft-com:office:word" xmlns:w="http://schemas.openxmlformats.org/wordprocessingml/2006/main" xmlns:w14="http://schemas.microsoft.com/office/word/2010/wordml" xmlns:w15="http://schemas.microsoft.com/office/word/2012/wordml" xmlns:w16se="http://schemas.microsoft.com/office/word/2015/wordml/symex" xmlns:wpg="http://schemas.microsoft.com/office/word/2010/wordprocessingGroup" xmlns:wpi="http://schemas.microsoft.com/office/word/2010/wordprocessingInk" xmlns:wne="http://schemas.microsoft.com/office/word/2006/wordml" xmlns:wps="http://schemas.microsoft.com/office/word/2010/wordprocessingShape" mc:Ignorable="w14 w15 w16se wp14">
-  <w:p>
-    <w:pPr>
-      <w:pStyle w:val="Pieddepage"/>
-    </w:pPr>
-  </w:p>
-</w:ftr>
-</file>
-
-<file path=word/footer2.xml><?xml version="1.0" encoding="utf-8"?>
 <w:ftr xmlns:wpc="http://schemas.microsoft.com/office/word/2010/wordprocessingCanvas" xmlns:cx="http://schemas.microsoft.com/office/drawing/2014/chartex" xmlns:cx1="http://schemas.microsoft.com/office/drawing/2015/9/8/chartex" xmlns:mc="http://schemas.openxmlformats.org/markup-compatibility/2006" xmlns:o="urn:schemas-microsoft-com:office:office" xmlns:r="http://schemas.openxmlformats.org/officeDocument/2006/relationships" xmlns:m="http://schemas.openxmlformats.org/officeDocument/2006/math" xmlns:v="urn:schemas-microsoft-com:vml" xmlns:wp14="http://schemas.microsoft.com/office/word/2010/wordprocessingDrawing" xmlns:wp="http://schemas.openxmlformats.org/drawingml/2006/wordprocessingDrawing" xmlns:w10="urn:schemas-microsoft-com:office:word" xmlns:w="http://schemas.openxmlformats.org/wordprocessingml/2006/main" xmlns:w14="http://schemas.microsoft.com/office/word/2010/wordml" xmlns:w15="http://schemas.microsoft.com/office/word/2012/wordml" xmlns:w16se="http://schemas.microsoft.com/office/word/2015/wordml/symex" xmlns:wpg="http://schemas.microsoft.com/office/word/2010/wordprocessingGroup" xmlns:wpi="http://schemas.microsoft.com/office/word/2010/wordprocessingInk" xmlns:wne="http://schemas.microsoft.com/office/word/2006/wordml" xmlns:wps="http://schemas.microsoft.com/office/word/2010/wordprocessingShape" mc:Ignorable="w14 w15 w16se wp14">
   <w:tbl>
     <w:tblPr>
@@ -3578,7 +5554,7 @@
         <w:noProof/>
         <w:color w:val="auto"/>
       </w:rPr>
-      <w:t>5</w:t>
+      <w:t>4</w:t>
     </w:r>
     <w:r>
       <w:rPr>
@@ -3615,7 +5591,7 @@
         <w:noProof/>
         <w:color w:val="auto"/>
       </w:rPr>
-      <w:t>5</w:t>
+      <w:t>9</w:t>
     </w:r>
     <w:r>
       <w:rPr>
@@ -3652,7 +5628,7 @@
         <w:noProof/>
         <w:color w:val="auto"/>
       </w:rPr>
-      <w:t>18 février 2019</w:t>
+      <w:t>8 mars 2019</w:t>
     </w:r>
     <w:r>
       <w:rPr>
@@ -3664,7 +5640,7 @@
 </w:ftr>
 </file>
 
-<file path=word/footer3.xml><?xml version="1.0" encoding="utf-8"?>
+<file path=word/footer2.xml><?xml version="1.0" encoding="utf-8"?>
 <w:ftr xmlns:wpc="http://schemas.microsoft.com/office/word/2010/wordprocessingCanvas" xmlns:cx="http://schemas.microsoft.com/office/drawing/2014/chartex" xmlns:cx1="http://schemas.microsoft.com/office/drawing/2015/9/8/chartex" xmlns:mc="http://schemas.openxmlformats.org/markup-compatibility/2006" xmlns:o="urn:schemas-microsoft-com:office:office" xmlns:r="http://schemas.openxmlformats.org/officeDocument/2006/relationships" xmlns:m="http://schemas.openxmlformats.org/officeDocument/2006/math" xmlns:v="urn:schemas-microsoft-com:vml" xmlns:wp14="http://schemas.microsoft.com/office/word/2010/wordprocessingDrawing" xmlns:wp="http://schemas.openxmlformats.org/drawingml/2006/wordprocessingDrawing" xmlns:w10="urn:schemas-microsoft-com:office:word" xmlns:w="http://schemas.openxmlformats.org/wordprocessingml/2006/main" xmlns:w14="http://schemas.microsoft.com/office/word/2010/wordml" xmlns:w15="http://schemas.microsoft.com/office/word/2012/wordml" xmlns:w16se="http://schemas.microsoft.com/office/word/2015/wordml/symex" xmlns:wpg="http://schemas.microsoft.com/office/word/2010/wordprocessingGroup" xmlns:wpi="http://schemas.microsoft.com/office/word/2010/wordprocessingInk" xmlns:wne="http://schemas.microsoft.com/office/word/2006/wordml" xmlns:wps="http://schemas.microsoft.com/office/word/2010/wordprocessingShape" mc:Ignorable="w14 w15 w16se wp14">
   <w:tbl>
     <w:tblPr>
@@ -3740,16 +5716,6 @@
 </file>
 
 <file path=word/header1.xml><?xml version="1.0" encoding="utf-8"?>
-<w:hdr xmlns:wpc="http://schemas.microsoft.com/office/word/2010/wordprocessingCanvas" xmlns:cx="http://schemas.microsoft.com/office/drawing/2014/chartex" xmlns:cx1="http://schemas.microsoft.com/office/drawing/2015/9/8/chartex" xmlns:mc="http://schemas.openxmlformats.org/markup-compatibility/2006" xmlns:o="urn:schemas-microsoft-com:office:office" xmlns:r="http://schemas.openxmlformats.org/officeDocument/2006/relationships" xmlns:m="http://schemas.openxmlformats.org/officeDocument/2006/math" xmlns:v="urn:schemas-microsoft-com:vml" xmlns:wp14="http://schemas.microsoft.com/office/word/2010/wordprocessingDrawing" xmlns:wp="http://schemas.openxmlformats.org/drawingml/2006/wordprocessingDrawing" xmlns:w10="urn:schemas-microsoft-com:office:word" xmlns:w="http://schemas.openxmlformats.org/wordprocessingml/2006/main" xmlns:w14="http://schemas.microsoft.com/office/word/2010/wordml" xmlns:w15="http://schemas.microsoft.com/office/word/2012/wordml" xmlns:w16se="http://schemas.microsoft.com/office/word/2015/wordml/symex" xmlns:wpg="http://schemas.microsoft.com/office/word/2010/wordprocessingGroup" xmlns:wpi="http://schemas.microsoft.com/office/word/2010/wordprocessingInk" xmlns:wne="http://schemas.microsoft.com/office/word/2006/wordml" xmlns:wps="http://schemas.microsoft.com/office/word/2010/wordprocessingShape" mc:Ignorable="w14 w15 w16se wp14">
-  <w:p>
-    <w:pPr>
-      <w:pStyle w:val="En-tte"/>
-    </w:pPr>
-  </w:p>
-</w:hdr>
-</file>
-
-<file path=word/header2.xml><?xml version="1.0" encoding="utf-8"?>
 <w:hdr xmlns:wpc="http://schemas.microsoft.com/office/word/2010/wordprocessingCanvas" xmlns:cx="http://schemas.microsoft.com/office/drawing/2014/chartex" xmlns:cx1="http://schemas.microsoft.com/office/drawing/2015/9/8/chartex" xmlns:mc="http://schemas.openxmlformats.org/markup-compatibility/2006" xmlns:o="urn:schemas-microsoft-com:office:office" xmlns:r="http://schemas.openxmlformats.org/officeDocument/2006/relationships" xmlns:m="http://schemas.openxmlformats.org/officeDocument/2006/math" xmlns:v="urn:schemas-microsoft-com:vml" xmlns:wp14="http://schemas.microsoft.com/office/word/2010/wordprocessingDrawing" xmlns:wp="http://schemas.openxmlformats.org/drawingml/2006/wordprocessingDrawing" xmlns:w10="urn:schemas-microsoft-com:office:word" xmlns:w="http://schemas.openxmlformats.org/wordprocessingml/2006/main" xmlns:w14="http://schemas.microsoft.com/office/word/2010/wordml" xmlns:w15="http://schemas.microsoft.com/office/word/2012/wordml" xmlns:w16se="http://schemas.microsoft.com/office/word/2015/wordml/symex" xmlns:wpg="http://schemas.microsoft.com/office/word/2010/wordprocessingGroup" xmlns:wpi="http://schemas.microsoft.com/office/word/2010/wordprocessingInk" xmlns:wne="http://schemas.microsoft.com/office/word/2006/wordml" xmlns:wps="http://schemas.microsoft.com/office/word/2010/wordprocessingShape" mc:Ignorable="w14 w15 w16se wp14">
   <w:tbl>
     <w:tblPr>
@@ -3812,7 +5778,7 @@
             <w:rPr>
               <w:noProof/>
             </w:rPr>
-            <w:instrText>Implémentation</w:instrText>
+            <w:instrText>Analyse</w:instrText>
           </w:r>
           <w:r>
             <w:rPr>
@@ -3842,7 +5808,7 @@
             <w:rPr>
               <w:noProof/>
             </w:rPr>
-            <w:instrText>Implémentation</w:instrText>
+            <w:instrText>Analyse</w:instrText>
           </w:r>
           <w:r>
             <w:rPr>
@@ -3857,7 +5823,7 @@
             <w:rPr>
               <w:noProof/>
             </w:rPr>
-            <w:t>Implémentation</w:t>
+            <w:t>Analyse</w:t>
           </w:r>
           <w:r>
             <w:fldChar w:fldCharType="end"/>
@@ -3920,11 +5886,12 @@
 </w:hdr>
 </file>
 
-<file path=word/header3.xml><?xml version="1.0" encoding="utf-8"?>
+<file path=word/header2.xml><?xml version="1.0" encoding="utf-8"?>
 <w:hdr xmlns:wpc="http://schemas.microsoft.com/office/word/2010/wordprocessingCanvas" xmlns:cx="http://schemas.microsoft.com/office/drawing/2014/chartex" xmlns:cx1="http://schemas.microsoft.com/office/drawing/2015/9/8/chartex" xmlns:mc="http://schemas.openxmlformats.org/markup-compatibility/2006" xmlns:o="urn:schemas-microsoft-com:office:office" xmlns:r="http://schemas.openxmlformats.org/officeDocument/2006/relationships" xmlns:m="http://schemas.openxmlformats.org/officeDocument/2006/math" xmlns:v="urn:schemas-microsoft-com:vml" xmlns:wp14="http://schemas.microsoft.com/office/word/2010/wordprocessingDrawing" xmlns:wp="http://schemas.openxmlformats.org/drawingml/2006/wordprocessingDrawing" xmlns:w10="urn:schemas-microsoft-com:office:word" xmlns:w="http://schemas.openxmlformats.org/wordprocessingml/2006/main" xmlns:w14="http://schemas.microsoft.com/office/word/2010/wordml" xmlns:w15="http://schemas.microsoft.com/office/word/2012/wordml" xmlns:w16se="http://schemas.microsoft.com/office/word/2015/wordml/symex" xmlns:wpg="http://schemas.microsoft.com/office/word/2010/wordprocessingGroup" xmlns:wpi="http://schemas.microsoft.com/office/word/2010/wordprocessingInk" xmlns:wne="http://schemas.microsoft.com/office/word/2006/wordml" xmlns:wps="http://schemas.microsoft.com/office/word/2010/wordprocessingShape" mc:Ignorable="w14 w15 w16se wp14">
   <w:p>
     <w:pPr>
       <w:pStyle w:val="En-tte"/>
+      <w:ind w:left="0"/>
     </w:pPr>
   </w:p>
 </w:hdr>
@@ -6120,6 +8087,25 @@
       <w:shd w:val="clear" w:color="auto" w:fill="E6E6E6"/>
     </w:rPr>
   </w:style>
+  <w:style w:type="paragraph" w:styleId="Lgende">
+    <w:name w:val="caption"/>
+    <w:basedOn w:val="Normal"/>
+    <w:next w:val="Normal"/>
+    <w:uiPriority w:val="35"/>
+    <w:unhideWhenUsed/>
+    <w:qFormat/>
+    <w:rsid w:val="009454B1"/>
+    <w:pPr>
+      <w:spacing w:after="200" w:line="240" w:lineRule="auto"/>
+    </w:pPr>
+    <w:rPr>
+      <w:i/>
+      <w:iCs/>
+      <w:color w:val="000000" w:themeColor="text2"/>
+      <w:sz w:val="18"/>
+      <w:szCs w:val="18"/>
+    </w:rPr>
+  </w:style>
 </w:styles>
 </file>
 
@@ -6480,7 +8466,7 @@
 </file>
 
 <file path=customXml/itemProps3.xml><?xml version="1.0" encoding="utf-8"?>
-<ds:datastoreItem xmlns:ds="http://schemas.openxmlformats.org/officeDocument/2006/customXml" ds:itemID="{9BE45698-ACC7-473B-9219-1FF47B2DE510}">
+<ds:datastoreItem xmlns:ds="http://schemas.openxmlformats.org/officeDocument/2006/customXml" ds:itemID="{7EDF21C6-727D-4E09-B2A7-3F6C26F51D32}">
   <ds:schemaRefs>
     <ds:schemaRef ds:uri="http://schemas.openxmlformats.org/officeDocument/2006/bibliography"/>
   </ds:schemaRefs>

</xml_diff>

<commit_message>
toute la documentation pour la première partie est faite à 80%
</commit_message>
<xml_diff>
--- a/Pre-TPI_Morpion.docx
+++ b/Pre-TPI_Morpion.docx
@@ -1570,21 +1570,7 @@
                 <w:rStyle w:val="Lienhypertexte"/>
                 <w:noProof/>
               </w:rPr>
-              <w:t>Choix Gr</w:t>
-            </w:r>
-            <w:r>
-              <w:rPr>
-                <w:rStyle w:val="Lienhypertexte"/>
-                <w:noProof/>
-              </w:rPr>
-              <w:t>a</w:t>
-            </w:r>
-            <w:r>
-              <w:rPr>
-                <w:rStyle w:val="Lienhypertexte"/>
-                <w:noProof/>
-              </w:rPr>
-              <w:t>phiques</w:t>
+              <w:t>Choix Graphiques</w:t>
             </w:r>
             <w:r>
               <w:rPr>
@@ -2170,21 +2156,7 @@
         <w:rPr>
           <w:lang w:val="fr-CH"/>
         </w:rPr>
-        <w:t>Le jeu morpion, aussi appelé Tic-Tac-</w:t>
-      </w:r>
-      <w:proofErr w:type="spellStart"/>
-      <w:r>
-        <w:rPr>
-          <w:lang w:val="fr-CH"/>
-        </w:rPr>
-        <w:t>Toe</w:t>
-      </w:r>
-      <w:proofErr w:type="spellEnd"/>
-      <w:r>
-        <w:rPr>
-          <w:lang w:val="fr-CH"/>
-        </w:rPr>
-        <w:t xml:space="preserve">, </w:t>
+        <w:t xml:space="preserve">Le jeu morpion, aussi appelé Tic-Tac-Toe, </w:t>
       </w:r>
       <w:r>
         <w:rPr>
@@ -2354,19 +2326,11 @@
         <w:tab/>
         <w:t xml:space="preserve"> </w:t>
       </w:r>
-      <w:proofErr w:type="spellStart"/>
-      <w:r>
-        <w:rPr>
-          <w:lang w:val="fr-CH"/>
-        </w:rPr>
-        <w:t>Andolfatto</w:t>
-      </w:r>
-      <w:proofErr w:type="spellEnd"/>
-      <w:r>
-        <w:rPr>
-          <w:lang w:val="fr-CH"/>
-        </w:rPr>
-        <w:t xml:space="preserve"> </w:t>
+      <w:r>
+        <w:rPr>
+          <w:lang w:val="fr-CH"/>
+        </w:rPr>
+        <w:t xml:space="preserve">Andolfatto </w:t>
       </w:r>
       <w:r>
         <w:rPr>
@@ -2576,15 +2540,7 @@
       </w:sdt>
       <w:r>
         <w:tab/>
-        <w:t>Créer une interface « </w:t>
-      </w:r>
-      <w:proofErr w:type="spellStart"/>
-      <w:r>
-        <w:t>Friendly</w:t>
-      </w:r>
-      <w:proofErr w:type="spellEnd"/>
-      <w:r>
-        <w:t xml:space="preserve"> user », c’est-à-dire facile d’utilisation dès le premier regard.</w:t>
+        <w:t>Créer une interface « Friendly user », c’est-à-dire facile d’utilisation dès le premier regard.</w:t>
       </w:r>
     </w:p>
     <w:p>
@@ -4406,15 +4362,7 @@
               <w:ind w:left="0"/>
             </w:pPr>
             <w:r>
-              <w:t xml:space="preserve">3 croix </w:t>
-            </w:r>
-            <w:proofErr w:type="spellStart"/>
-            <w:r>
-              <w:t>deu</w:t>
-            </w:r>
-            <w:proofErr w:type="spellEnd"/>
-            <w:r>
-              <w:t xml:space="preserve"> joueur sont alignées</w:t>
+              <w:t>3 croix deu joueur sont alignées</w:t>
             </w:r>
           </w:p>
         </w:tc>
@@ -5070,6 +5018,20 @@
               <w:t xml:space="preserve"> avec les règles</w:t>
             </w:r>
           </w:p>
+          <w:p>
+            <w:pPr>
+              <w:ind w:left="0"/>
+            </w:pPr>
+            <w:r>
+              <w:t>« </w:t>
+            </w:r>
+            <w:r>
+              <w:t>Les joueurs cliquent à tour de rôle sur une case de la grille et le premier qui parvient à aligner trois de ses symboles horizontalement, verticalement ou en diagonale gagne un point.</w:t>
+            </w:r>
+            <w:r>
+              <w:t> »</w:t>
+            </w:r>
+          </w:p>
         </w:tc>
       </w:tr>
     </w:tbl>
@@ -5283,21 +5245,511 @@
         <w:lastRenderedPageBreak/>
         <w:t>Choix Graphiques</w:t>
       </w:r>
+      <w:bookmarkStart w:id="13" w:name="_Toc2931466"/>
       <w:bookmarkEnd w:id="12"/>
-    </w:p>
-    <w:p>
-      <w:r>
-        <w:t xml:space="preserve">Pour ce projet, j’ai préféré mettre en place une interface graphique </w:t>
-      </w:r>
-      <w:r>
-        <w:t>basique afin de simplifier les choix de l’utilisateur.</w:t>
-      </w:r>
-    </w:p>
+      <w:r>
+        <w:t xml:space="preserve"> </w:t>
+      </w:r>
+      <w:r>
+        <w:t>(1</w:t>
+      </w:r>
+      <w:r>
+        <w:rPr>
+          <w:vertAlign w:val="superscript"/>
+        </w:rPr>
+        <w:t>ère</w:t>
+      </w:r>
+      <w:r>
+        <w:t xml:space="preserve"> version)</w:t>
+      </w:r>
+    </w:p>
+    <w:p>
+      <w:r>
+        <w:t xml:space="preserve">Je me suis basé sur mon wireframe pour faire l’interface finale du jeu, il se peut qu’il y ait une légère différence avec le wireframe et le projet final. </w:t>
+      </w:r>
+    </w:p>
+    <w:p>
+      <w:pPr>
+        <w:pStyle w:val="Titre3"/>
+      </w:pPr>
+      <w:r>
+        <w:rPr>
+          <w:noProof/>
+          <w:lang w:val="fr-CH" w:eastAsia="fr-CH"/>
+        </w:rPr>
+        <w:drawing>
+          <wp:anchor distT="0" distB="0" distL="114300" distR="114300" simplePos="0" relativeHeight="251660288" behindDoc="0" locked="0" layoutInCell="1" allowOverlap="1">
+            <wp:simplePos x="0" y="0"/>
+            <wp:positionH relativeFrom="margin">
+              <wp:align>center</wp:align>
+            </wp:positionH>
+            <wp:positionV relativeFrom="paragraph">
+              <wp:posOffset>290668</wp:posOffset>
+            </wp:positionV>
+            <wp:extent cx="3667760" cy="2744470"/>
+            <wp:effectExtent l="0" t="0" r="8890" b="0"/>
+            <wp:wrapTopAndBottom/>
+            <wp:docPr id="6" name="Image 6"/>
+            <wp:cNvGraphicFramePr>
+              <a:graphicFrameLocks xmlns:a="http://schemas.openxmlformats.org/drawingml/2006/main" noChangeAspect="1"/>
+            </wp:cNvGraphicFramePr>
+            <a:graphic xmlns:a="http://schemas.openxmlformats.org/drawingml/2006/main">
+              <a:graphicData uri="http://schemas.openxmlformats.org/drawingml/2006/picture">
+                <pic:pic xmlns:pic="http://schemas.openxmlformats.org/drawingml/2006/picture">
+                  <pic:nvPicPr>
+                    <pic:cNvPr id="1" name=""/>
+                    <pic:cNvPicPr/>
+                  </pic:nvPicPr>
+                  <pic:blipFill>
+                    <a:blip r:embed="rId18">
+                      <a:extLst>
+                        <a:ext uri="{28A0092B-C50C-407E-A947-70E740481C1C}">
+                          <a14:useLocalDpi xmlns:a14="http://schemas.microsoft.com/office/drawing/2010/main" val="0"/>
+                        </a:ext>
+                      </a:extLst>
+                    </a:blip>
+                    <a:stretch>
+                      <a:fillRect/>
+                    </a:stretch>
+                  </pic:blipFill>
+                  <pic:spPr>
+                    <a:xfrm>
+                      <a:off x="0" y="0"/>
+                      <a:ext cx="3667760" cy="2744470"/>
+                    </a:xfrm>
+                    <a:prstGeom prst="rect">
+                      <a:avLst/>
+                    </a:prstGeom>
+                  </pic:spPr>
+                </pic:pic>
+              </a:graphicData>
+            </a:graphic>
+            <wp14:sizeRelH relativeFrom="margin">
+              <wp14:pctWidth>0</wp14:pctWidth>
+            </wp14:sizeRelH>
+            <wp14:sizeRelV relativeFrom="margin">
+              <wp14:pctHeight>0</wp14:pctHeight>
+            </wp14:sizeRelV>
+          </wp:anchor>
+        </w:drawing>
+      </w:r>
+      <w:r>
+        <w:t>Page principale</w:t>
+      </w:r>
+    </w:p>
+    <w:p>
+      <w:pPr>
+        <w:pStyle w:val="Titre3"/>
+      </w:pPr>
+      <w:r>
+        <w:t>Choix pour une partie locale</w:t>
+      </w:r>
+    </w:p>
+    <w:p>
+      <w:pPr>
+        <w:rPr>
+          <w:noProof/>
+          <w:lang w:val="fr-CH" w:eastAsia="fr-CH"/>
+        </w:rPr>
+      </w:pPr>
+      <w:r>
+        <w:rPr>
+          <w:noProof/>
+          <w:lang w:val="fr-CH" w:eastAsia="fr-CH"/>
+        </w:rPr>
+        <w:drawing>
+          <wp:anchor distT="0" distB="0" distL="114300" distR="114300" simplePos="0" relativeHeight="251662336" behindDoc="0" locked="0" layoutInCell="1" allowOverlap="1">
+            <wp:simplePos x="0" y="0"/>
+            <wp:positionH relativeFrom="margin">
+              <wp:posOffset>1521460</wp:posOffset>
+            </wp:positionH>
+            <wp:positionV relativeFrom="paragraph">
+              <wp:posOffset>1182370</wp:posOffset>
+            </wp:positionV>
+            <wp:extent cx="853440" cy="413385"/>
+            <wp:effectExtent l="0" t="0" r="3810" b="5715"/>
+            <wp:wrapTopAndBottom/>
+            <wp:docPr id="9" name="Image 9"/>
+            <wp:cNvGraphicFramePr>
+              <a:graphicFrameLocks xmlns:a="http://schemas.openxmlformats.org/drawingml/2006/main" noChangeAspect="1"/>
+            </wp:cNvGraphicFramePr>
+            <a:graphic xmlns:a="http://schemas.openxmlformats.org/drawingml/2006/main">
+              <a:graphicData uri="http://schemas.openxmlformats.org/drawingml/2006/picture">
+                <pic:pic xmlns:pic="http://schemas.openxmlformats.org/drawingml/2006/picture">
+                  <pic:nvPicPr>
+                    <pic:cNvPr id="1" name=""/>
+                    <pic:cNvPicPr/>
+                  </pic:nvPicPr>
+                  <pic:blipFill rotWithShape="1">
+                    <a:blip r:embed="rId19">
+                      <a:extLst>
+                        <a:ext uri="{28A0092B-C50C-407E-A947-70E740481C1C}">
+                          <a14:useLocalDpi xmlns:a14="http://schemas.microsoft.com/office/drawing/2010/main" val="0"/>
+                        </a:ext>
+                      </a:extLst>
+                    </a:blip>
+                    <a:srcRect l="3307" t="30863" r="13183" b="4752"/>
+                    <a:stretch/>
+                  </pic:blipFill>
+                  <pic:spPr bwMode="auto">
+                    <a:xfrm>
+                      <a:off x="0" y="0"/>
+                      <a:ext cx="853440" cy="413385"/>
+                    </a:xfrm>
+                    <a:prstGeom prst="rect">
+                      <a:avLst/>
+                    </a:prstGeom>
+                    <a:ln>
+                      <a:noFill/>
+                    </a:ln>
+                    <a:extLst>
+                      <a:ext uri="{53640926-AAD7-44D8-BBD7-CCE9431645EC}">
+                        <a14:shadowObscured xmlns:a14="http://schemas.microsoft.com/office/drawing/2010/main"/>
+                      </a:ext>
+                    </a:extLst>
+                  </pic:spPr>
+                </pic:pic>
+              </a:graphicData>
+            </a:graphic>
+            <wp14:sizeRelH relativeFrom="margin">
+              <wp14:pctWidth>0</wp14:pctWidth>
+            </wp14:sizeRelH>
+            <wp14:sizeRelV relativeFrom="margin">
+              <wp14:pctHeight>0</wp14:pctHeight>
+            </wp14:sizeRelV>
+          </wp:anchor>
+        </w:drawing>
+      </w:r>
+      <w:r>
+        <w:rPr>
+          <w:noProof/>
+          <w:lang w:val="fr-CH" w:eastAsia="fr-CH"/>
+        </w:rPr>
+        <w:drawing>
+          <wp:anchor distT="0" distB="0" distL="114300" distR="114300" simplePos="0" relativeHeight="251661312" behindDoc="0" locked="0" layoutInCell="1" allowOverlap="1">
+            <wp:simplePos x="0" y="0"/>
+            <wp:positionH relativeFrom="margin">
+              <wp:posOffset>1509423</wp:posOffset>
+            </wp:positionH>
+            <wp:positionV relativeFrom="paragraph">
+              <wp:posOffset>800542</wp:posOffset>
+            </wp:positionV>
+            <wp:extent cx="3859530" cy="2900045"/>
+            <wp:effectExtent l="0" t="0" r="7620" b="0"/>
+            <wp:wrapTopAndBottom/>
+            <wp:docPr id="7" name="Image 7"/>
+            <wp:cNvGraphicFramePr>
+              <a:graphicFrameLocks xmlns:a="http://schemas.openxmlformats.org/drawingml/2006/main" noChangeAspect="1"/>
+            </wp:cNvGraphicFramePr>
+            <a:graphic xmlns:a="http://schemas.openxmlformats.org/drawingml/2006/main">
+              <a:graphicData uri="http://schemas.openxmlformats.org/drawingml/2006/picture">
+                <pic:pic xmlns:pic="http://schemas.openxmlformats.org/drawingml/2006/picture">
+                  <pic:nvPicPr>
+                    <pic:cNvPr id="1" name=""/>
+                    <pic:cNvPicPr/>
+                  </pic:nvPicPr>
+                  <pic:blipFill>
+                    <a:blip r:embed="rId20">
+                      <a:extLst>
+                        <a:ext uri="{28A0092B-C50C-407E-A947-70E740481C1C}">
+                          <a14:useLocalDpi xmlns:a14="http://schemas.microsoft.com/office/drawing/2010/main" val="0"/>
+                        </a:ext>
+                      </a:extLst>
+                    </a:blip>
+                    <a:stretch>
+                      <a:fillRect/>
+                    </a:stretch>
+                  </pic:blipFill>
+                  <pic:spPr>
+                    <a:xfrm>
+                      <a:off x="0" y="0"/>
+                      <a:ext cx="3859530" cy="2900045"/>
+                    </a:xfrm>
+                    <a:prstGeom prst="rect">
+                      <a:avLst/>
+                    </a:prstGeom>
+                  </pic:spPr>
+                </pic:pic>
+              </a:graphicData>
+            </a:graphic>
+            <wp14:sizeRelH relativeFrom="margin">
+              <wp14:pctWidth>0</wp14:pctWidth>
+            </wp14:sizeRelH>
+            <wp14:sizeRelV relativeFrom="margin">
+              <wp14:pctHeight>0</wp14:pctHeight>
+            </wp14:sizeRelV>
+          </wp:anchor>
+        </w:drawing>
+      </w:r>
+      <w:r>
+        <w:rPr>
+          <w:noProof/>
+          <w:lang w:val="fr-CH" w:eastAsia="fr-CH"/>
+        </w:rPr>
+        <w:t>Quand l’utlisateur clique sur local du menu en haut il aura le choix entre une partie solo ou multijoueur, c’est-à-dire avec quelqu’un d’autre sur son pc, et il aura les même choix, mais via des boutons s’il passe par le bouton local de l’interface d’accueil</w:t>
+      </w:r>
+    </w:p>
+    <w:p>
+      <w:pPr>
+        <w:ind w:left="0"/>
+      </w:pPr>
+      <w:r>
+        <w:br w:type="page"/>
+      </w:r>
+    </w:p>
+    <w:p>
+      <w:pPr>
+        <w:pStyle w:val="Titre3"/>
+      </w:pPr>
+      <w:r>
+        <w:lastRenderedPageBreak/>
+        <w:t>Demande du nom</w:t>
+      </w:r>
+    </w:p>
+    <w:p>
+      <w:r>
+        <w:rPr>
+          <w:noProof/>
+          <w:lang w:val="fr-CH" w:eastAsia="fr-CH"/>
+        </w:rPr>
+        <w:drawing>
+          <wp:anchor distT="0" distB="0" distL="114300" distR="114300" simplePos="0" relativeHeight="251663360" behindDoc="0" locked="0" layoutInCell="1" allowOverlap="1">
+            <wp:simplePos x="0" y="0"/>
+            <wp:positionH relativeFrom="margin">
+              <wp:align>center</wp:align>
+            </wp:positionH>
+            <wp:positionV relativeFrom="paragraph">
+              <wp:posOffset>325479</wp:posOffset>
+            </wp:positionV>
+            <wp:extent cx="3156585" cy="1263650"/>
+            <wp:effectExtent l="0" t="0" r="5715" b="0"/>
+            <wp:wrapTopAndBottom/>
+            <wp:docPr id="10" name="Image 10"/>
+            <wp:cNvGraphicFramePr>
+              <a:graphicFrameLocks xmlns:a="http://schemas.openxmlformats.org/drawingml/2006/main" noChangeAspect="1"/>
+            </wp:cNvGraphicFramePr>
+            <a:graphic xmlns:a="http://schemas.openxmlformats.org/drawingml/2006/main">
+              <a:graphicData uri="http://schemas.openxmlformats.org/drawingml/2006/picture">
+                <pic:pic xmlns:pic="http://schemas.openxmlformats.org/drawingml/2006/picture">
+                  <pic:nvPicPr>
+                    <pic:cNvPr id="1" name=""/>
+                    <pic:cNvPicPr/>
+                  </pic:nvPicPr>
+                  <pic:blipFill>
+                    <a:blip r:embed="rId21">
+                      <a:extLst>
+                        <a:ext uri="{28A0092B-C50C-407E-A947-70E740481C1C}">
+                          <a14:useLocalDpi xmlns:a14="http://schemas.microsoft.com/office/drawing/2010/main" val="0"/>
+                        </a:ext>
+                      </a:extLst>
+                    </a:blip>
+                    <a:stretch>
+                      <a:fillRect/>
+                    </a:stretch>
+                  </pic:blipFill>
+                  <pic:spPr>
+                    <a:xfrm>
+                      <a:off x="0" y="0"/>
+                      <a:ext cx="3156585" cy="1263650"/>
+                    </a:xfrm>
+                    <a:prstGeom prst="rect">
+                      <a:avLst/>
+                    </a:prstGeom>
+                  </pic:spPr>
+                </pic:pic>
+              </a:graphicData>
+            </a:graphic>
+            <wp14:sizeRelH relativeFrom="margin">
+              <wp14:pctWidth>0</wp14:pctWidth>
+            </wp14:sizeRelH>
+            <wp14:sizeRelV relativeFrom="margin">
+              <wp14:pctHeight>0</wp14:pctHeight>
+            </wp14:sizeRelV>
+          </wp:anchor>
+        </w:drawing>
+      </w:r>
+      <w:r>
+        <w:t>Après avoir choisi entre une partie solo ou une partie multijoueur, une pop-up demande le nom du joueur.</w:t>
+      </w:r>
+    </w:p>
+    <w:p>
+      <w:pPr>
+        <w:pStyle w:val="Titre3"/>
+      </w:pPr>
+      <w:r>
+        <w:t>Partie</w:t>
+      </w:r>
+    </w:p>
+    <w:p>
+      <w:r>
+        <w:rPr>
+          <w:noProof/>
+          <w:lang w:val="fr-CH" w:eastAsia="fr-CH"/>
+        </w:rPr>
+        <w:drawing>
+          <wp:anchor distT="0" distB="0" distL="114300" distR="114300" simplePos="0" relativeHeight="251664384" behindDoc="0" locked="0" layoutInCell="1" allowOverlap="1">
+            <wp:simplePos x="0" y="0"/>
+            <wp:positionH relativeFrom="margin">
+              <wp:align>center</wp:align>
+            </wp:positionH>
+            <wp:positionV relativeFrom="paragraph">
+              <wp:posOffset>439641</wp:posOffset>
+            </wp:positionV>
+            <wp:extent cx="5576570" cy="4166235"/>
+            <wp:effectExtent l="0" t="0" r="5080" b="5715"/>
+            <wp:wrapTopAndBottom/>
+            <wp:docPr id="11" name="Image 11"/>
+            <wp:cNvGraphicFramePr>
+              <a:graphicFrameLocks xmlns:a="http://schemas.openxmlformats.org/drawingml/2006/main" noChangeAspect="1"/>
+            </wp:cNvGraphicFramePr>
+            <a:graphic xmlns:a="http://schemas.openxmlformats.org/drawingml/2006/main">
+              <a:graphicData uri="http://schemas.openxmlformats.org/drawingml/2006/picture">
+                <pic:pic xmlns:pic="http://schemas.openxmlformats.org/drawingml/2006/picture">
+                  <pic:nvPicPr>
+                    <pic:cNvPr id="1" name=""/>
+                    <pic:cNvPicPr/>
+                  </pic:nvPicPr>
+                  <pic:blipFill>
+                    <a:blip r:embed="rId22">
+                      <a:extLst>
+                        <a:ext uri="{28A0092B-C50C-407E-A947-70E740481C1C}">
+                          <a14:useLocalDpi xmlns:a14="http://schemas.microsoft.com/office/drawing/2010/main" val="0"/>
+                        </a:ext>
+                      </a:extLst>
+                    </a:blip>
+                    <a:stretch>
+                      <a:fillRect/>
+                    </a:stretch>
+                  </pic:blipFill>
+                  <pic:spPr>
+                    <a:xfrm>
+                      <a:off x="0" y="0"/>
+                      <a:ext cx="5576570" cy="4166235"/>
+                    </a:xfrm>
+                    <a:prstGeom prst="rect">
+                      <a:avLst/>
+                    </a:prstGeom>
+                  </pic:spPr>
+                </pic:pic>
+              </a:graphicData>
+            </a:graphic>
+            <wp14:sizeRelH relativeFrom="margin">
+              <wp14:pctWidth>0</wp14:pctWidth>
+            </wp14:sizeRelH>
+            <wp14:sizeRelV relativeFrom="margin">
+              <wp14:pctHeight>0</wp14:pctHeight>
+            </wp14:sizeRelV>
+          </wp:anchor>
+        </w:drawing>
+      </w:r>
+      <w:r>
+        <w:t>Suite à l’insertion de son nom, qui doit être inférieur à 11 pour qu’il ne dépasse pas la séparation, l’interface change pour laisser place au jeu et le(s) joueur(s) peut jouer contre son adversaire jusqu’à la fin de partie</w:t>
+      </w:r>
+    </w:p>
+    <w:p/>
+    <w:p>
+      <w:pPr>
+        <w:ind w:left="0"/>
+      </w:pPr>
+      <w:r>
+        <w:br w:type="page"/>
+      </w:r>
+    </w:p>
+    <w:p>
+      <w:pPr>
+        <w:pStyle w:val="Titre2"/>
+      </w:pPr>
+      <w:r>
+        <w:lastRenderedPageBreak/>
+        <w:t>UML</w:t>
+      </w:r>
+    </w:p>
+    <w:p>
+      <w:r>
+        <w:rPr>
+          <w:noProof/>
+          <w:lang w:val="fr-CH" w:eastAsia="fr-CH"/>
+        </w:rPr>
+        <w:drawing>
+          <wp:anchor distT="0" distB="0" distL="114300" distR="114300" simplePos="0" relativeHeight="251670528" behindDoc="0" locked="0" layoutInCell="1" allowOverlap="1">
+            <wp:simplePos x="0" y="0"/>
+            <wp:positionH relativeFrom="column">
+              <wp:posOffset>225069</wp:posOffset>
+            </wp:positionH>
+            <wp:positionV relativeFrom="paragraph">
+              <wp:posOffset>352984</wp:posOffset>
+            </wp:positionV>
+            <wp:extent cx="6572885" cy="5061585"/>
+            <wp:effectExtent l="0" t="0" r="0" b="5715"/>
+            <wp:wrapTopAndBottom/>
+            <wp:docPr id="17" name="Image 17"/>
+            <wp:cNvGraphicFramePr>
+              <a:graphicFrameLocks xmlns:a="http://schemas.openxmlformats.org/drawingml/2006/main" noChangeAspect="1"/>
+            </wp:cNvGraphicFramePr>
+            <a:graphic xmlns:a="http://schemas.openxmlformats.org/drawingml/2006/main">
+              <a:graphicData uri="http://schemas.openxmlformats.org/drawingml/2006/picture">
+                <pic:pic xmlns:pic="http://schemas.openxmlformats.org/drawingml/2006/picture">
+                  <pic:nvPicPr>
+                    <pic:cNvPr id="1" name=""/>
+                    <pic:cNvPicPr/>
+                  </pic:nvPicPr>
+                  <pic:blipFill rotWithShape="1">
+                    <a:blip r:embed="rId23">
+                      <a:extLst>
+                        <a:ext uri="{28A0092B-C50C-407E-A947-70E740481C1C}">
+                          <a14:useLocalDpi xmlns:a14="http://schemas.microsoft.com/office/drawing/2010/main" val="0"/>
+                        </a:ext>
+                      </a:extLst>
+                    </a:blip>
+                    <a:srcRect l="2451" r="9959"/>
+                    <a:stretch/>
+                  </pic:blipFill>
+                  <pic:spPr bwMode="auto">
+                    <a:xfrm>
+                      <a:off x="0" y="0"/>
+                      <a:ext cx="6572885" cy="5061585"/>
+                    </a:xfrm>
+                    <a:prstGeom prst="rect">
+                      <a:avLst/>
+                    </a:prstGeom>
+                    <a:ln>
+                      <a:noFill/>
+                    </a:ln>
+                    <a:extLst>
+                      <a:ext uri="{53640926-AAD7-44D8-BBD7-CCE9431645EC}">
+                        <a14:shadowObscured xmlns:a14="http://schemas.microsoft.com/office/drawing/2010/main"/>
+                      </a:ext>
+                    </a:extLst>
+                  </pic:spPr>
+                </pic:pic>
+              </a:graphicData>
+            </a:graphic>
+            <wp14:sizeRelH relativeFrom="margin">
+              <wp14:pctWidth>0</wp14:pctWidth>
+            </wp14:sizeRelH>
+            <wp14:sizeRelV relativeFrom="margin">
+              <wp14:pctHeight>0</wp14:pctHeight>
+            </wp14:sizeRelV>
+          </wp:anchor>
+        </w:drawing>
+      </w:r>
+      <w:r>
+        <w:t xml:space="preserve"> </w:t>
+      </w:r>
+    </w:p>
+    <w:p>
+      <w:pPr>
+        <w:rPr>
+          <w:noProof/>
+          <w:lang w:val="fr-CH" w:eastAsia="fr-CH"/>
+        </w:rPr>
+      </w:pPr>
+    </w:p>
+    <w:p/>
     <w:p>
       <w:pPr>
         <w:pStyle w:val="Titre1"/>
       </w:pPr>
-      <w:bookmarkStart w:id="13" w:name="_Toc2931466"/>
       <w:r>
         <w:lastRenderedPageBreak/>
         <w:t>Implémentation</w:t>
@@ -5308,103 +5760,349 @@
       <w:pPr>
         <w:pStyle w:val="Titre2"/>
       </w:pPr>
-      <w:bookmarkStart w:id="14" w:name="_Toc2931467"/>
-      <w:r>
-        <w:t>Base de données</w:t>
+      <w:r>
+        <w:t>DataBase</w:t>
+      </w:r>
+    </w:p>
+    <w:p>
+      <w:r>
+        <w:t>Pour la base de données, j’ai opté pour une base de donnée SQLITE au lieu de MySQL.</w:t>
+      </w:r>
+    </w:p>
+    <w:p>
+      <w:pPr>
+        <w:spacing w:after="0"/>
+      </w:pPr>
+      <w:r>
+        <w:t>J’ai choisi SQLITE</w:t>
+      </w:r>
+      <w:r>
+        <w:t> :</w:t>
+      </w:r>
+    </w:p>
+    <w:p>
+      <w:pPr>
+        <w:spacing w:after="0"/>
+        <w:ind w:left="1418"/>
+      </w:pPr>
+      <w:r>
+        <w:t>D’abord, le but</w:t>
+      </w:r>
+      <w:r>
+        <w:t xml:space="preserve"> est de pouvoir jouer avec l’application</w:t>
+      </w:r>
+      <w:r>
+        <w:t xml:space="preserve"> sans avoir besoin d’un accès quelconque à une base de données extérieur.</w:t>
+      </w:r>
+    </w:p>
+    <w:p>
+      <w:pPr>
+        <w:spacing w:after="0"/>
+        <w:ind w:left="1418"/>
+      </w:pPr>
+      <w:r>
+        <w:t>Ensuite, pour 10 score je ne trouve pas que le fait de devoir créer une base de donnée sur le réseau soit nécessaire</w:t>
+      </w:r>
+      <w:r>
+        <w:t>.</w:t>
+      </w:r>
+    </w:p>
+    <w:p>
+      <w:pPr>
+        <w:spacing w:after="0"/>
+        <w:ind w:left="1418"/>
+      </w:pPr>
+      <w:r>
+        <w:t>La lecture aux données est beaucoup plus rapide.</w:t>
+      </w:r>
+    </w:p>
+    <w:p>
+      <w:pPr>
+        <w:ind w:left="1418"/>
+      </w:pPr>
+      <w:r>
+        <w:t>L’inconvénient est que la base de données occupera un peu de place sur le disque de l’utilisateur.</w:t>
+      </w:r>
+    </w:p>
+    <w:p>
+      <w:pPr>
+        <w:pStyle w:val="Titre3"/>
+      </w:pPr>
+      <w:bookmarkStart w:id="14" w:name="_Toc2931468"/>
+      <w:r>
+        <w:t>Création de la base de données</w:t>
       </w:r>
       <w:bookmarkEnd w:id="14"/>
     </w:p>
     <w:p>
       <w:r>
-        <w:t>Actuellement dans le code nous avons plusieurs fonctionnalités pour la base de données.</w:t>
+        <w:t>Quand l’utilisateur lancera l’application, le jeu va vérifier si la base de donnée existe et créera celle-ci au besoin.</w:t>
+      </w:r>
+      <w:r>
+        <w:t xml:space="preserve"> </w:t>
       </w:r>
     </w:p>
     <w:p>
       <w:pPr>
         <w:pStyle w:val="Titre3"/>
       </w:pPr>
-      <w:bookmarkStart w:id="15" w:name="_Toc2931468"/>
-      <w:r>
-        <w:t>Création de la base de données</w:t>
+      <w:r>
+        <w:t>InsertScore</w:t>
+      </w:r>
+    </w:p>
+    <w:p>
+      <w:r>
+        <w:t>Quand le joueur ne souha</w:t>
+      </w:r>
+      <w:r>
+        <w:t>ite plus continuer de jouer, le score est sauvegardé dans la base de données.</w:t>
+      </w:r>
+    </w:p>
+    <w:p>
+      <w:r>
+        <w:rPr>
+          <w:noProof/>
+        </w:rPr>
+        <mc:AlternateContent>
+          <mc:Choice Requires="wps">
+            <w:drawing>
+              <wp:anchor distT="0" distB="0" distL="114300" distR="114300" simplePos="0" relativeHeight="251667456" behindDoc="0" locked="0" layoutInCell="1" allowOverlap="1" wp14:anchorId="5F4CBDC6" wp14:editId="1E1938A9">
+                <wp:simplePos x="0" y="0"/>
+                <wp:positionH relativeFrom="column">
+                  <wp:posOffset>197485</wp:posOffset>
+                </wp:positionH>
+                <wp:positionV relativeFrom="paragraph">
+                  <wp:posOffset>1456690</wp:posOffset>
+                </wp:positionV>
+                <wp:extent cx="6864985" cy="635"/>
+                <wp:effectExtent l="0" t="0" r="0" b="8255"/>
+                <wp:wrapTopAndBottom/>
+                <wp:docPr id="12" name="Zone de texte 12"/>
+                <wp:cNvGraphicFramePr/>
+                <a:graphic xmlns:a="http://schemas.openxmlformats.org/drawingml/2006/main">
+                  <a:graphicData uri="http://schemas.microsoft.com/office/word/2010/wordprocessingShape">
+                    <wps:wsp>
+                      <wps:cNvSpPr txBox="1"/>
+                      <wps:spPr>
+                        <a:xfrm>
+                          <a:off x="0" y="0"/>
+                          <a:ext cx="6864985" cy="635"/>
+                        </a:xfrm>
+                        <a:prstGeom prst="rect">
+                          <a:avLst/>
+                        </a:prstGeom>
+                        <a:solidFill>
+                          <a:prstClr val="white"/>
+                        </a:solidFill>
+                        <a:ln>
+                          <a:noFill/>
+                        </a:ln>
+                      </wps:spPr>
+                      <wps:txbx>
+                        <w:txbxContent>
+                          <w:p>
+                            <w:pPr>
+                              <w:pStyle w:val="Lgende"/>
+                              <w:ind w:left="0"/>
+                              <w:jc w:val="center"/>
+                              <w:rPr>
+                                <w:noProof/>
+                                <w:color w:val="404040" w:themeColor="text1" w:themeTint="BF"/>
+                                <w:sz w:val="20"/>
+                                <w:szCs w:val="20"/>
+                              </w:rPr>
+                            </w:pPr>
+                            <w:r>
+                              <w:t>On insère le nom du joueur 01, puis du 02 et les 2 scores</w:t>
+                            </w:r>
+                          </w:p>
+                        </w:txbxContent>
+                      </wps:txbx>
+                      <wps:bodyPr rot="0" spcFirstLastPara="0" vertOverflow="overflow" horzOverflow="overflow" vert="horz" wrap="square" lIns="0" tIns="0" rIns="0" bIns="0" numCol="1" spcCol="0" rtlCol="0" fromWordArt="0" anchor="t" anchorCtr="0" forceAA="0" compatLnSpc="1">
+                        <a:prstTxWarp prst="textNoShape">
+                          <a:avLst/>
+                        </a:prstTxWarp>
+                        <a:spAutoFit/>
+                      </wps:bodyPr>
+                    </wps:wsp>
+                  </a:graphicData>
+                </a:graphic>
+              </wp:anchor>
+            </w:drawing>
+          </mc:Choice>
+          <mc:Fallback>
+            <w:pict>
+              <v:shape w14:anchorId="5F4CBDC6" id="Zone de texte 12" o:spid="_x0000_s1032" type="#_x0000_t202" style="position:absolute;left:0;text-align:left;margin-left:15.55pt;margin-top:114.7pt;width:540.55pt;height:.05pt;z-index:251667456;visibility:visible;mso-wrap-style:square;mso-wrap-distance-left:9pt;mso-wrap-distance-top:0;mso-wrap-distance-right:9pt;mso-wrap-distance-bottom:0;mso-position-horizontal:absolute;mso-position-horizontal-relative:text;mso-position-vertical:absolute;mso-position-vertical-relative:text;v-text-anchor:top" o:gfxdata="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" stroked="f">
+                <v:textbox style="mso-fit-shape-to-text:t" inset="0,0,0,0">
+                  <w:txbxContent>
+                    <w:p>
+                      <w:pPr>
+                        <w:pStyle w:val="Lgende"/>
+                        <w:ind w:left="0"/>
+                        <w:jc w:val="center"/>
+                        <w:rPr>
+                          <w:noProof/>
+                          <w:color w:val="404040" w:themeColor="text1" w:themeTint="BF"/>
+                          <w:sz w:val="20"/>
+                          <w:szCs w:val="20"/>
+                        </w:rPr>
+                      </w:pPr>
+                      <w:r>
+                        <w:t>On insère le nom du joueur 01, puis du 02 et les 2 scores</w:t>
+                      </w:r>
+                    </w:p>
+                  </w:txbxContent>
+                </v:textbox>
+                <w10:wrap type="topAndBottom"/>
+              </v:shape>
+            </w:pict>
+          </mc:Fallback>
+        </mc:AlternateContent>
+      </w:r>
+      <w:r>
+        <w:rPr>
+          <w:noProof/>
+          <w:lang w:val="fr-CH" w:eastAsia="fr-CH"/>
+        </w:rPr>
+        <w:drawing>
+          <wp:anchor distT="0" distB="360045" distL="114300" distR="114300" simplePos="0" relativeHeight="251665408" behindDoc="0" locked="0" layoutInCell="1" allowOverlap="1">
+            <wp:simplePos x="0" y="0"/>
+            <wp:positionH relativeFrom="column">
+              <wp:posOffset>197485</wp:posOffset>
+            </wp:positionH>
+            <wp:positionV relativeFrom="paragraph">
+              <wp:posOffset>577850</wp:posOffset>
+            </wp:positionV>
+            <wp:extent cx="6865200" cy="860400"/>
+            <wp:effectExtent l="0" t="0" r="0" b="0"/>
+            <wp:wrapTopAndBottom/>
+            <wp:docPr id="8" name="Image 8"/>
+            <wp:cNvGraphicFramePr>
+              <a:graphicFrameLocks xmlns:a="http://schemas.openxmlformats.org/drawingml/2006/main" noChangeAspect="1"/>
+            </wp:cNvGraphicFramePr>
+            <a:graphic xmlns:a="http://schemas.openxmlformats.org/drawingml/2006/main">
+              <a:graphicData uri="http://schemas.openxmlformats.org/drawingml/2006/picture">
+                <pic:pic xmlns:pic="http://schemas.openxmlformats.org/drawingml/2006/picture">
+                  <pic:nvPicPr>
+                    <pic:cNvPr id="1" name=""/>
+                    <pic:cNvPicPr/>
+                  </pic:nvPicPr>
+                  <pic:blipFill>
+                    <a:blip r:embed="rId24">
+                      <a:extLst>
+                        <a:ext uri="{28A0092B-C50C-407E-A947-70E740481C1C}">
+                          <a14:useLocalDpi xmlns:a14="http://schemas.microsoft.com/office/drawing/2010/main" val="0"/>
+                        </a:ext>
+                      </a:extLst>
+                    </a:blip>
+                    <a:stretch>
+                      <a:fillRect/>
+                    </a:stretch>
+                  </pic:blipFill>
+                  <pic:spPr>
+                    <a:xfrm>
+                      <a:off x="0" y="0"/>
+                      <a:ext cx="6865200" cy="860400"/>
+                    </a:xfrm>
+                    <a:prstGeom prst="rect">
+                      <a:avLst/>
+                    </a:prstGeom>
+                  </pic:spPr>
+                </pic:pic>
+              </a:graphicData>
+            </a:graphic>
+            <wp14:sizeRelH relativeFrom="page">
+              <wp14:pctWidth>0</wp14:pctWidth>
+            </wp14:sizeRelH>
+            <wp14:sizeRelV relativeFrom="page">
+              <wp14:pctHeight>0</wp14:pctHeight>
+            </wp14:sizeRelV>
+          </wp:anchor>
+        </w:drawing>
+      </w:r>
+      <w:r>
+        <w:t>J’ai protégé la requête d’insertion avec une commande qui prépare la requête avant de l’exécuter</w:t>
+      </w:r>
+      <w:r>
+        <w:t>, pour une meilleure représentation, voici le code :</w:t>
+      </w:r>
+    </w:p>
+    <w:p>
+      <w:r>
+        <w:t>Chaque fois qu’un score est inséré, le jeu vérifie que la base de données ne possède que la limite de données choisie.</w:t>
+      </w:r>
+    </w:p>
+    <w:p>
+      <w:pPr>
+        <w:pStyle w:val="Titre3"/>
+      </w:pPr>
+      <w:bookmarkStart w:id="15" w:name="_Toc2931470"/>
+      <w:r>
+        <w:t>Limite de scores</w:t>
       </w:r>
       <w:bookmarkEnd w:id="15"/>
     </w:p>
     <w:p>
       <w:r>
-        <w:t>Quand l’utilisateur lancera l’application, le jeu va vérifier si la base de donnée existe et créera celle-ci au besoin.</w:t>
-      </w:r>
-      <w:r>
-        <w:t xml:space="preserve"> </w:t>
+        <w:t xml:space="preserve">J’ai décidé de garder dans la base de données un total de 10 scores, si nous souhaitons garder plus il nous suffit de modifier la valeur </w:t>
+      </w:r>
+      <w:r>
+        <w:t>dans le code. Je pense que dans la prochaine version je vais faire un fichier texte</w:t>
+      </w:r>
+      <w:r>
+        <w:t>.</w:t>
       </w:r>
     </w:p>
     <w:p>
       <w:pPr>
         <w:pStyle w:val="Titre3"/>
-      </w:pPr>
-      <w:bookmarkStart w:id="16" w:name="_Toc2931469"/>
-      <w:r>
-        <w:t>Insertion des scores</w:t>
-      </w:r>
-      <w:bookmarkEnd w:id="16"/>
-    </w:p>
-    <w:p>
-      <w:r>
-        <w:t xml:space="preserve">A la fin d’une partie, quand l’utilisateur ne souhaite plus continuer </w:t>
-      </w:r>
-      <w:bookmarkStart w:id="17" w:name="_GoBack"/>
-      <w:bookmarkEnd w:id="17"/>
-      <w:r>
-        <w:t>ses matchs</w:t>
-      </w:r>
-      <w:r>
-        <w:t>, le score est sauvegardé dans la base de données tout en vérifiant la limite de scores.</w:t>
+        <w:rPr>
+          <w:lang w:val="fr-CH"/>
+        </w:rPr>
+      </w:pPr>
+      <w:r>
+        <w:rPr>
+          <w:lang w:val="fr-CH"/>
+        </w:rPr>
+        <w:t>ClearScores</w:t>
+      </w:r>
+    </w:p>
+    <w:p>
+      <w:r>
+        <w:t>Si l’utilisateur dési</w:t>
+      </w:r>
+      <w:r>
+        <w:t>res supprimer tous les scores pour</w:t>
+      </w:r>
+      <w:r>
+        <w:t xml:space="preserve"> une raison X ou Y, j’ai mis en place un système de suppression de toutes les données.</w:t>
+      </w:r>
+    </w:p>
+    <w:p>
+      <w:r>
+        <w:t>Je</w:t>
+      </w:r>
+      <w:r>
+        <w:t xml:space="preserve"> vais l’ajouter à l’interface des informations</w:t>
+      </w:r>
+      <w:r>
+        <w:t>.</w:t>
       </w:r>
     </w:p>
     <w:p>
       <w:pPr>
         <w:pStyle w:val="Titre3"/>
-      </w:pPr>
-      <w:bookmarkStart w:id="18" w:name="_Toc2931470"/>
-      <w:r>
-        <w:t>Limite de scores</w:t>
-      </w:r>
-      <w:bookmarkEnd w:id="18"/>
-    </w:p>
-    <w:p>
-      <w:r>
-        <w:t xml:space="preserve">J’ai décidé de garder dans la base de données un total de 10 scores, si nous souhaitons garder plus il nous suffit de modifier la valeur </w:t>
-      </w:r>
-      <w:r>
-        <w:t xml:space="preserve">par défaut </w:t>
-      </w:r>
-      <w:r>
-        <w:t>dans notre code.</w:t>
-      </w:r>
-    </w:p>
-    <w:p>
-      <w:pPr>
-        <w:pStyle w:val="Titre3"/>
-      </w:pPr>
-      <w:bookmarkStart w:id="19" w:name="_Toc2931471"/>
-      <w:r>
-        <w:t>Effacer les scores</w:t>
-      </w:r>
-      <w:bookmarkEnd w:id="19"/>
-    </w:p>
-    <w:p>
-      <w:r>
-        <w:t>Si l’utilisateur désires supprimer tous les scores par une raison X ou Y, j’ai mis en place un système de suppression de toutes les données.</w:t>
-      </w:r>
-    </w:p>
-    <w:p>
-      <w:pPr>
-        <w:pStyle w:val="Titre3"/>
-      </w:pPr>
-      <w:bookmarkStart w:id="20" w:name="_Toc2931472"/>
-      <w:r>
-        <w:t>Liste de scores</w:t>
-      </w:r>
-      <w:bookmarkEnd w:id="20"/>
+        <w:rPr>
+          <w:lang w:val="fr-CH"/>
+        </w:rPr>
+      </w:pPr>
+      <w:r>
+        <w:rPr>
+          <w:lang w:val="fr-CH"/>
+        </w:rPr>
+        <w:lastRenderedPageBreak/>
+        <w:t>ScoreList</w:t>
+      </w:r>
     </w:p>
     <w:p>
       <w:r>
@@ -5427,6 +6125,1209 @@
       <w:r>
         <w:t>r sera toujours celui de droite.</w:t>
       </w:r>
+    </w:p>
+    <w:p>
+      <w:pPr>
+        <w:pStyle w:val="Titre2"/>
+      </w:pPr>
+      <w:r>
+        <w:t>Test Database</w:t>
+      </w:r>
+      <w:bookmarkStart w:id="16" w:name="_GoBack"/>
+      <w:bookmarkEnd w:id="16"/>
+      <w:r>
+        <w:br w:type="page"/>
+      </w:r>
+    </w:p>
+    <w:p>
+      <w:pPr>
+        <w:pStyle w:val="Titre2"/>
+      </w:pPr>
+      <w:r>
+        <w:lastRenderedPageBreak/>
+        <w:t>Contr</w:t>
+      </w:r>
+      <w:r>
+        <w:t>olor</w:t>
+      </w:r>
+    </w:p>
+    <w:p>
+      <w:r>
+        <w:t>Dès que l’application démarre, le contrôleur est appelé en premier, celui-ci appel les classe « Model » et « View ».</w:t>
+      </w:r>
+    </w:p>
+    <w:p>
+      <w:r>
+        <w:t>Dans le</w:t>
+      </w:r>
+      <w:r>
+        <w:t xml:space="preserve"> contrôleur</w:t>
+      </w:r>
+      <w:r>
+        <w:t xml:space="preserve">, </w:t>
+      </w:r>
+      <w:r>
+        <w:t>je crée toutes les parties graphiques (buttons, labels, etc..)</w:t>
+      </w:r>
+      <w:r>
+        <w:t xml:space="preserve"> et </w:t>
+      </w:r>
+      <w:r>
+        <w:t>je demande au modèle dès que j’ai besoin d’informations spécifiques telles que</w:t>
+      </w:r>
+      <w:r>
+        <w:t xml:space="preserve"> les scores, les noms des joueurs, la partie, etc…</w:t>
+      </w:r>
+    </w:p>
+    <w:p>
+      <w:pPr>
+        <w:pStyle w:val="Titre3"/>
+        <w:rPr>
+          <w:lang w:val="fr-CH"/>
+        </w:rPr>
+      </w:pPr>
+      <w:r>
+        <w:rPr>
+          <w:lang w:val="fr-CH"/>
+        </w:rPr>
+        <w:t>topMenu</w:t>
+      </w:r>
+    </w:p>
+    <w:p>
+      <w:pPr>
+        <w:rPr>
+          <w:lang w:val="fr-CH"/>
+        </w:rPr>
+      </w:pPr>
+      <w:r>
+        <w:rPr>
+          <w:lang w:val="fr-CH"/>
+        </w:rPr>
+        <w:t>Permet de mettre un menu en haut de la vue.</w:t>
+      </w:r>
+    </w:p>
+    <w:p>
+      <w:pPr>
+        <w:rPr>
+          <w:lang w:val="fr-CH"/>
+        </w:rPr>
+      </w:pPr>
+      <w:r>
+        <w:rPr>
+          <w:lang w:val="fr-CH"/>
+        </w:rPr>
+        <w:t>Il possède les boutons / menus suivants :</w:t>
+      </w:r>
+    </w:p>
+    <w:p>
+      <w:pPr>
+        <w:spacing w:after="0"/>
+        <w:ind w:left="1440"/>
+        <w:rPr>
+          <w:lang w:val="fr-CH"/>
+        </w:rPr>
+      </w:pPr>
+      <w:r>
+        <w:rPr>
+          <w:lang w:val="fr-CH"/>
+        </w:rPr>
+        <w:t>Le menu « Local » qui permet de choisir entre une partie :</w:t>
+      </w:r>
+    </w:p>
+    <w:p>
+      <w:pPr>
+        <w:spacing w:after="0"/>
+        <w:ind w:left="1440" w:firstLine="720"/>
+        <w:rPr>
+          <w:lang w:val="fr-CH"/>
+        </w:rPr>
+      </w:pPr>
+      <w:r>
+        <w:rPr>
+          <w:lang w:val="fr-CH"/>
+        </w:rPr>
+        <w:t>« Solo », qui demandera le nom du joueur et lance une partie contre l’ordinateur.</w:t>
+      </w:r>
+    </w:p>
+    <w:p>
+      <w:pPr>
+        <w:spacing w:after="0"/>
+        <w:ind w:left="1440" w:firstLine="720"/>
+        <w:rPr>
+          <w:lang w:val="fr-CH"/>
+        </w:rPr>
+      </w:pPr>
+      <w:r>
+        <w:rPr>
+          <w:lang w:val="fr-CH"/>
+        </w:rPr>
+        <w:t>« Multijoueur », qui demandera le nom des joueurs lance une partie locale multijoueur.</w:t>
+      </w:r>
+    </w:p>
+    <w:p>
+      <w:pPr>
+        <w:spacing w:after="0"/>
+        <w:ind w:left="1440"/>
+        <w:rPr>
+          <w:lang w:val="fr-CH"/>
+        </w:rPr>
+      </w:pPr>
+      <w:r>
+        <w:rPr>
+          <w:lang w:val="fr-CH"/>
+        </w:rPr>
+        <w:t>« </w:t>
+      </w:r>
+      <w:r>
+        <w:rPr>
+          <w:lang w:val="fr-CH"/>
+        </w:rPr>
+        <w:t>Partie sur le Réseau</w:t>
+      </w:r>
+      <w:r>
+        <w:rPr>
+          <w:lang w:val="fr-CH"/>
+        </w:rPr>
+        <w:t> », Demande avec qui nous voulons jouer sur le réseau, Actuellement indisponible.</w:t>
+      </w:r>
+    </w:p>
+    <w:p>
+      <w:pPr>
+        <w:spacing w:after="0"/>
+        <w:ind w:left="1440"/>
+        <w:rPr>
+          <w:lang w:val="fr-CH"/>
+        </w:rPr>
+      </w:pPr>
+      <w:r>
+        <w:rPr>
+          <w:lang w:val="fr-CH"/>
+        </w:rPr>
+        <w:t>« Règles », affiche les règles du jeu.</w:t>
+      </w:r>
+    </w:p>
+    <w:p>
+      <w:pPr>
+        <w:ind w:left="1440"/>
+        <w:rPr>
+          <w:lang w:val="fr-CH"/>
+        </w:rPr>
+      </w:pPr>
+      <w:r>
+        <w:rPr>
+          <w:lang w:val="fr-CH"/>
+        </w:rPr>
+        <w:t>« Informations », Affiche la version du jeu, les 10 scores de la base de donnée et le nom du développeur sera mentionné.</w:t>
+      </w:r>
+    </w:p>
+    <w:p>
+      <w:pPr>
+        <w:pStyle w:val="Titre3"/>
+        <w:rPr>
+          <w:lang w:val="fr-CH"/>
+        </w:rPr>
+      </w:pPr>
+      <w:r>
+        <w:rPr>
+          <w:lang w:val="fr-CH"/>
+        </w:rPr>
+        <w:t>main_menu</w:t>
+      </w:r>
+    </w:p>
+    <w:p>
+      <w:pPr>
+        <w:rPr>
+          <w:lang w:val="fr-CH"/>
+        </w:rPr>
+      </w:pPr>
+      <w:r>
+        <w:rPr>
+          <w:lang w:val="fr-CH"/>
+        </w:rPr>
+        <w:t xml:space="preserve">Interface d’accueil, </w:t>
+      </w:r>
+      <w:r>
+        <w:rPr>
+          <w:lang w:val="fr-CH"/>
+        </w:rPr>
+        <w:t>ayant les mêmes boutons que « </w:t>
+      </w:r>
+      <w:r>
+        <w:rPr>
+          <w:lang w:val="fr-CH"/>
+        </w:rPr>
+        <w:t>topMenu</w:t>
+      </w:r>
+      <w:r>
+        <w:rPr>
+          <w:lang w:val="fr-CH"/>
+        </w:rPr>
+        <w:t> »</w:t>
+      </w:r>
+      <w:r>
+        <w:rPr>
+          <w:lang w:val="fr-CH"/>
+        </w:rPr>
+        <w:t> :</w:t>
+      </w:r>
+    </w:p>
+    <w:p>
+      <w:pPr>
+        <w:spacing w:after="0"/>
+        <w:ind w:left="1440"/>
+        <w:rPr>
+          <w:lang w:val="fr-CH"/>
+        </w:rPr>
+      </w:pPr>
+      <w:r>
+        <w:rPr>
+          <w:lang w:val="fr-CH"/>
+        </w:rPr>
+        <w:t>Solo</w:t>
+      </w:r>
+    </w:p>
+    <w:p>
+      <w:pPr>
+        <w:spacing w:after="0"/>
+        <w:ind w:left="1440"/>
+        <w:rPr>
+          <w:lang w:val="fr-CH"/>
+        </w:rPr>
+      </w:pPr>
+      <w:r>
+        <w:rPr>
+          <w:lang w:val="fr-CH"/>
+        </w:rPr>
+        <w:t>Multijoueur</w:t>
+      </w:r>
+    </w:p>
+    <w:p>
+      <w:pPr>
+        <w:spacing w:after="0"/>
+        <w:ind w:left="1440"/>
+        <w:rPr>
+          <w:lang w:val="fr-CH"/>
+        </w:rPr>
+      </w:pPr>
+      <w:r>
+        <w:rPr>
+          <w:lang w:val="fr-CH"/>
+        </w:rPr>
+        <w:t>Partie sur le réseau</w:t>
+      </w:r>
+    </w:p>
+    <w:p>
+      <w:pPr>
+        <w:spacing w:after="0"/>
+        <w:ind w:left="1440"/>
+        <w:rPr>
+          <w:lang w:val="fr-CH"/>
+        </w:rPr>
+      </w:pPr>
+      <w:r>
+        <w:rPr>
+          <w:lang w:val="fr-CH"/>
+        </w:rPr>
+        <w:t>Règles</w:t>
+      </w:r>
+    </w:p>
+    <w:p>
+      <w:pPr>
+        <w:ind w:left="1440"/>
+        <w:rPr>
+          <w:lang w:val="fr-CH"/>
+        </w:rPr>
+      </w:pPr>
+      <w:r>
+        <w:rPr>
+          <w:lang w:val="fr-CH"/>
+        </w:rPr>
+        <w:t>Informations</w:t>
+      </w:r>
+    </w:p>
+    <w:p>
+      <w:pPr>
+        <w:pStyle w:val="Titre3"/>
+        <w:rPr>
+          <w:lang w:val="fr-CH"/>
+        </w:rPr>
+      </w:pPr>
+      <w:r>
+        <w:rPr>
+          <w:lang w:val="fr-CH"/>
+        </w:rPr>
+        <w:t>game_int</w:t>
+      </w:r>
+    </w:p>
+    <w:p>
+      <w:pPr>
+        <w:rPr>
+          <w:lang w:val="fr-CH"/>
+        </w:rPr>
+      </w:pPr>
+      <w:r>
+        <w:rPr>
+          <w:lang w:val="fr-CH"/>
+        </w:rPr>
+        <w:t>Interface de jeu, cette interface contacte le modèle afin d’avoir le nom des joueurs, même les données de l’ordinateur y sont stockées.</w:t>
+      </w:r>
+    </w:p>
+    <w:p>
+      <w:pPr>
+        <w:spacing w:after="0"/>
+        <w:rPr>
+          <w:lang w:val="fr-CH"/>
+        </w:rPr>
+      </w:pPr>
+      <w:r>
+        <w:rPr>
+          <w:lang w:val="fr-CH"/>
+        </w:rPr>
+        <w:t>Elle y récupère aussi le score de chaque joueur et initialise le tableau de jeu</w:t>
+      </w:r>
+      <w:r>
+        <w:rPr>
+          <w:lang w:val="fr-CH"/>
+        </w:rPr>
+        <w:t>.</w:t>
+      </w:r>
+    </w:p>
+    <w:p>
+      <w:pPr>
+        <w:rPr>
+          <w:lang w:val="fr-CH"/>
+        </w:rPr>
+      </w:pPr>
+      <w:r>
+        <w:rPr>
+          <w:lang w:val="fr-CH"/>
+        </w:rPr>
+        <w:t>Pour les 9 cases de jeu, j’ai opté pour des Picture</w:t>
+      </w:r>
+      <w:r>
+        <w:rPr>
+          <w:lang w:val="fr-CH"/>
+        </w:rPr>
+        <w:t xml:space="preserve"> B</w:t>
+      </w:r>
+      <w:r>
+        <w:rPr>
+          <w:lang w:val="fr-CH"/>
+        </w:rPr>
+        <w:t xml:space="preserve">ox avec un événement au </w:t>
+      </w:r>
+      <w:r>
+        <w:rPr>
+          <w:lang w:val="fr-CH"/>
+        </w:rPr>
+        <w:t>clic</w:t>
+      </w:r>
+      <w:r>
+        <w:rPr>
+          <w:lang w:val="fr-CH"/>
+        </w:rPr>
+        <w:t xml:space="preserve"> sur </w:t>
+      </w:r>
+      <w:r>
+        <w:rPr>
+          <w:lang w:val="fr-CH"/>
+        </w:rPr>
+        <w:t>chacune</w:t>
+      </w:r>
+      <w:r>
+        <w:rPr>
+          <w:lang w:val="fr-CH"/>
+        </w:rPr>
+        <w:t xml:space="preserve"> d’elles afin de lui mettre le symbole du joueur ayant cliqué sur la case.</w:t>
+      </w:r>
+    </w:p>
+    <w:p>
+      <w:pPr>
+        <w:rPr>
+          <w:lang w:val="fr-CH"/>
+        </w:rPr>
+      </w:pPr>
+      <w:r>
+        <w:rPr>
+          <w:lang w:val="fr-CH"/>
+        </w:rPr>
+        <w:t>Sur la page suivante vous pourrez voir une image du code pour générer les 9 Picture</w:t>
+      </w:r>
+      <w:r>
+        <w:rPr>
+          <w:lang w:val="fr-CH"/>
+        </w:rPr>
+        <w:t xml:space="preserve"> B</w:t>
+      </w:r>
+      <w:r>
+        <w:rPr>
+          <w:lang w:val="fr-CH"/>
+        </w:rPr>
+        <w:t>ox aux bons emplacements.</w:t>
+      </w:r>
+    </w:p>
+    <w:p>
+      <w:pPr>
+        <w:spacing w:before="240"/>
+        <w:rPr>
+          <w:lang w:val="fr-CH"/>
+        </w:rPr>
+      </w:pPr>
+      <w:r>
+        <w:rPr>
+          <w:noProof/>
+          <w:lang w:val="fr-CH" w:eastAsia="fr-CH"/>
+        </w:rPr>
+        <w:lastRenderedPageBreak/>
+        <w:drawing>
+          <wp:anchor distT="0" distB="71755" distL="114300" distR="114300" simplePos="0" relativeHeight="251669504" behindDoc="0" locked="0" layoutInCell="1" allowOverlap="1">
+            <wp:simplePos x="0" y="0"/>
+            <wp:positionH relativeFrom="margin">
+              <wp:posOffset>1611317</wp:posOffset>
+            </wp:positionH>
+            <wp:positionV relativeFrom="paragraph">
+              <wp:posOffset>4958080</wp:posOffset>
+            </wp:positionV>
+            <wp:extent cx="3564000" cy="619200"/>
+            <wp:effectExtent l="0" t="0" r="0" b="9525"/>
+            <wp:wrapTopAndBottom/>
+            <wp:docPr id="14" name="Image 14"/>
+            <wp:cNvGraphicFramePr>
+              <a:graphicFrameLocks xmlns:a="http://schemas.openxmlformats.org/drawingml/2006/main" noChangeAspect="1"/>
+            </wp:cNvGraphicFramePr>
+            <a:graphic xmlns:a="http://schemas.openxmlformats.org/drawingml/2006/main">
+              <a:graphicData uri="http://schemas.openxmlformats.org/drawingml/2006/picture">
+                <pic:pic xmlns:pic="http://schemas.openxmlformats.org/drawingml/2006/picture">
+                  <pic:nvPicPr>
+                    <pic:cNvPr id="1" name=""/>
+                    <pic:cNvPicPr/>
+                  </pic:nvPicPr>
+                  <pic:blipFill>
+                    <a:blip r:embed="rId25">
+                      <a:extLst>
+                        <a:ext uri="{28A0092B-C50C-407E-A947-70E740481C1C}">
+                          <a14:useLocalDpi xmlns:a14="http://schemas.microsoft.com/office/drawing/2010/main" val="0"/>
+                        </a:ext>
+                      </a:extLst>
+                    </a:blip>
+                    <a:stretch>
+                      <a:fillRect/>
+                    </a:stretch>
+                  </pic:blipFill>
+                  <pic:spPr>
+                    <a:xfrm>
+                      <a:off x="0" y="0"/>
+                      <a:ext cx="3564000" cy="619200"/>
+                    </a:xfrm>
+                    <a:prstGeom prst="rect">
+                      <a:avLst/>
+                    </a:prstGeom>
+                  </pic:spPr>
+                </pic:pic>
+              </a:graphicData>
+            </a:graphic>
+            <wp14:sizeRelH relativeFrom="margin">
+              <wp14:pctWidth>0</wp14:pctWidth>
+            </wp14:sizeRelH>
+            <wp14:sizeRelV relativeFrom="margin">
+              <wp14:pctHeight>0</wp14:pctHeight>
+            </wp14:sizeRelV>
+          </wp:anchor>
+        </w:drawing>
+      </w:r>
+      <w:r>
+        <w:rPr>
+          <w:noProof/>
+          <w:lang w:val="fr-CH" w:eastAsia="fr-CH"/>
+        </w:rPr>
+        <w:drawing>
+          <wp:anchor distT="0" distB="0" distL="114300" distR="114300" simplePos="0" relativeHeight="251668480" behindDoc="0" locked="0" layoutInCell="1" allowOverlap="1">
+            <wp:simplePos x="0" y="0"/>
+            <wp:positionH relativeFrom="margin">
+              <wp:align>center</wp:align>
+            </wp:positionH>
+            <wp:positionV relativeFrom="paragraph">
+              <wp:posOffset>3175</wp:posOffset>
+            </wp:positionV>
+            <wp:extent cx="4048125" cy="4638675"/>
+            <wp:effectExtent l="0" t="0" r="9525" b="9525"/>
+            <wp:wrapTopAndBottom/>
+            <wp:docPr id="13" name="Image 13"/>
+            <wp:cNvGraphicFramePr>
+              <a:graphicFrameLocks xmlns:a="http://schemas.openxmlformats.org/drawingml/2006/main" noChangeAspect="1"/>
+            </wp:cNvGraphicFramePr>
+            <a:graphic xmlns:a="http://schemas.openxmlformats.org/drawingml/2006/main">
+              <a:graphicData uri="http://schemas.openxmlformats.org/drawingml/2006/picture">
+                <pic:pic xmlns:pic="http://schemas.openxmlformats.org/drawingml/2006/picture">
+                  <pic:nvPicPr>
+                    <pic:cNvPr id="1" name=""/>
+                    <pic:cNvPicPr/>
+                  </pic:nvPicPr>
+                  <pic:blipFill>
+                    <a:blip r:embed="rId26">
+                      <a:extLst>
+                        <a:ext uri="{28A0092B-C50C-407E-A947-70E740481C1C}">
+                          <a14:useLocalDpi xmlns:a14="http://schemas.microsoft.com/office/drawing/2010/main" val="0"/>
+                        </a:ext>
+                      </a:extLst>
+                    </a:blip>
+                    <a:stretch>
+                      <a:fillRect/>
+                    </a:stretch>
+                  </pic:blipFill>
+                  <pic:spPr>
+                    <a:xfrm>
+                      <a:off x="0" y="0"/>
+                      <a:ext cx="4048125" cy="4638675"/>
+                    </a:xfrm>
+                    <a:prstGeom prst="rect">
+                      <a:avLst/>
+                    </a:prstGeom>
+                  </pic:spPr>
+                </pic:pic>
+              </a:graphicData>
+            </a:graphic>
+          </wp:anchor>
+        </w:drawing>
+      </w:r>
+      <w:r>
+        <w:rPr>
+          <w:lang w:val="fr-CH"/>
+        </w:rPr>
+        <w:t xml:space="preserve">Au moment du </w:t>
+      </w:r>
+      <w:r>
+        <w:rPr>
+          <w:lang w:val="fr-CH"/>
+        </w:rPr>
+        <w:t>clic</w:t>
+      </w:r>
+      <w:r>
+        <w:rPr>
+          <w:lang w:val="fr-CH"/>
+        </w:rPr>
+        <w:t xml:space="preserve">, je retourne </w:t>
+      </w:r>
+      <w:r>
+        <w:rPr>
+          <w:lang w:val="fr-CH"/>
+        </w:rPr>
+        <w:t>toute la Picture</w:t>
+      </w:r>
+      <w:r>
+        <w:rPr>
+          <w:lang w:val="fr-CH"/>
+        </w:rPr>
+        <w:t xml:space="preserve"> B</w:t>
+      </w:r>
+      <w:r>
+        <w:rPr>
+          <w:lang w:val="fr-CH"/>
+        </w:rPr>
+        <w:t>ox</w:t>
+      </w:r>
+      <w:r>
+        <w:rPr>
+          <w:lang w:val="fr-CH"/>
+        </w:rPr>
+        <w:t>.</w:t>
+      </w:r>
+    </w:p>
+    <w:p>
+      <w:pPr>
+        <w:pStyle w:val="Titre3"/>
+        <w:spacing w:after="240"/>
+        <w:rPr>
+          <w:lang w:val="fr-CH"/>
+        </w:rPr>
+      </w:pPr>
+      <w:r>
+        <w:rPr>
+          <w:lang w:val="fr-CH"/>
+        </w:rPr>
+        <w:t>Show_interface</w:t>
+      </w:r>
+    </w:p>
+    <w:p>
+      <w:pPr>
+        <w:rPr>
+          <w:lang w:val="fr-CH"/>
+        </w:rPr>
+      </w:pPr>
+      <w:r>
+        <w:rPr>
+          <w:lang w:val="fr-CH"/>
+        </w:rPr>
+        <w:t>Cette fonction attend une valeur de type int pour afficher les différentes interfaces de l’application.</w:t>
+      </w:r>
+    </w:p>
+    <w:p>
+      <w:pPr>
+        <w:rPr>
+          <w:lang w:val="fr-CH"/>
+        </w:rPr>
+      </w:pPr>
+      <w:r>
+        <w:rPr>
+          <w:lang w:val="fr-CH"/>
+        </w:rPr>
+        <w:t>Sur toutes les interfaces on affiche le menu du haut.</w:t>
+      </w:r>
+    </w:p>
+    <w:p>
+      <w:pPr>
+        <w:spacing w:after="0"/>
+        <w:rPr>
+          <w:lang w:val="fr-CH"/>
+        </w:rPr>
+      </w:pPr>
+      <w:r>
+        <w:rPr>
+          <w:lang w:val="fr-CH"/>
+        </w:rPr>
+        <w:t>L’interface 0, celle par défaut, correspond à l’interface d’accueil.</w:t>
+      </w:r>
+    </w:p>
+    <w:p>
+      <w:pPr>
+        <w:rPr>
+          <w:lang w:val="fr-CH"/>
+        </w:rPr>
+      </w:pPr>
+      <w:r>
+        <w:rPr>
+          <w:lang w:val="fr-CH"/>
+        </w:rPr>
+        <w:t>L’interface 1, affiche le jeu avec le</w:t>
+      </w:r>
+      <w:r>
+        <w:rPr>
+          <w:lang w:val="fr-CH"/>
+        </w:rPr>
+        <w:t>s</w:t>
+      </w:r>
+      <w:r>
+        <w:rPr>
+          <w:lang w:val="fr-CH"/>
+        </w:rPr>
+        <w:t xml:space="preserve"> noms des joueurs et les scores.</w:t>
+      </w:r>
+    </w:p>
+    <w:p>
+      <w:pPr>
+        <w:pStyle w:val="Titre3"/>
+        <w:rPr>
+          <w:lang w:val="fr-CH"/>
+        </w:rPr>
+      </w:pPr>
+      <w:r>
+        <w:rPr>
+          <w:lang w:val="fr-CH"/>
+        </w:rPr>
+        <w:t>A</w:t>
+      </w:r>
+      <w:r>
+        <w:rPr>
+          <w:lang w:val="fr-CH"/>
+        </w:rPr>
+        <w:t>skUserName</w:t>
+      </w:r>
+    </w:p>
+    <w:p>
+      <w:pPr>
+        <w:rPr>
+          <w:lang w:val="fr-CH"/>
+        </w:rPr>
+      </w:pPr>
+      <w:r>
+        <w:rPr>
+          <w:lang w:val="fr-CH"/>
+        </w:rPr>
+        <w:t xml:space="preserve">Crée une pop-up et demande le nom d’utilisateur, le bouton de validation envoi sur la méthode </w:t>
+      </w:r>
+      <w:r>
+        <w:rPr>
+          <w:lang w:val="fr-CH"/>
+        </w:rPr>
+        <w:t>CmdOk_Click</w:t>
+      </w:r>
+      <w:r>
+        <w:rPr>
+          <w:lang w:val="fr-CH"/>
+        </w:rPr>
+        <w:t xml:space="preserve"> et un Enter sur les Textebox appelle la méthode </w:t>
+      </w:r>
+      <w:r>
+        <w:rPr>
+          <w:lang w:val="fr-CH"/>
+        </w:rPr>
+        <w:t>MsgBoxAskUserName_KeyDown</w:t>
+      </w:r>
+      <w:r>
+        <w:rPr>
+          <w:lang w:val="fr-CH"/>
+        </w:rPr>
+        <w:t>.</w:t>
+      </w:r>
+    </w:p>
+    <w:p>
+      <w:pPr>
+        <w:rPr>
+          <w:rFonts w:ascii="Consolas" w:hAnsi="Consolas" w:cs="Consolas"/>
+          <w:color w:val="000000"/>
+          <w:sz w:val="19"/>
+          <w:szCs w:val="19"/>
+          <w:lang w:val="fr-CH"/>
+        </w:rPr>
+      </w:pPr>
+      <w:r>
+        <w:rPr>
+          <w:lang w:val="fr-CH"/>
+        </w:rPr>
+        <w:t>Ces deux méthodes vont appeler la méthode suivante « </w:t>
+      </w:r>
+      <w:r>
+        <w:rPr>
+          <w:rFonts w:ascii="Consolas" w:hAnsi="Consolas" w:cs="Consolas"/>
+          <w:color w:val="000000"/>
+          <w:sz w:val="19"/>
+          <w:szCs w:val="19"/>
+          <w:lang w:val="fr-CH"/>
+        </w:rPr>
+        <w:t>PopUpUserName »</w:t>
+      </w:r>
+    </w:p>
+    <w:p>
+      <w:pPr>
+        <w:pStyle w:val="Titre3"/>
+        <w:rPr>
+          <w:lang w:val="fr-CH"/>
+        </w:rPr>
+      </w:pPr>
+      <w:r>
+        <w:rPr>
+          <w:lang w:val="fr-CH"/>
+        </w:rPr>
+        <w:lastRenderedPageBreak/>
+        <w:t>PopUpUserName</w:t>
+      </w:r>
+    </w:p>
+    <w:p>
+      <w:pPr>
+        <w:rPr>
+          <w:lang w:val="fr-CH"/>
+        </w:rPr>
+      </w:pPr>
+      <w:r>
+        <w:rPr>
+          <w:lang w:val="fr-CH"/>
+        </w:rPr>
+        <w:t>Cette méthode vérifie en premier lieu si nous faisons une partie locale en solo ou en multijoueur, puis vérifie que le nom de cha</w:t>
+      </w:r>
+      <w:r>
+        <w:rPr>
+          <w:lang w:val="fr-CH"/>
+        </w:rPr>
+        <w:t xml:space="preserve">que joueur fait moins de 11 </w:t>
+      </w:r>
+      <w:r>
+        <w:rPr>
+          <w:lang w:val="fr-CH"/>
+        </w:rPr>
+        <w:t>lettres</w:t>
+      </w:r>
+      <w:r>
+        <w:rPr>
+          <w:lang w:val="fr-CH"/>
+        </w:rPr>
+        <w:t xml:space="preserve"> et qu’il ne soit pas composé de vide / espaces</w:t>
+      </w:r>
+      <w:r>
+        <w:rPr>
+          <w:lang w:val="fr-CH"/>
+        </w:rPr>
+        <w:t>.</w:t>
+      </w:r>
+    </w:p>
+    <w:p>
+      <w:pPr>
+        <w:rPr>
+          <w:lang w:val="fr-CH"/>
+        </w:rPr>
+      </w:pPr>
+      <w:r>
+        <w:rPr>
+          <w:lang w:val="fr-CH"/>
+        </w:rPr>
+        <w:t>Quand toutes les conditions sont remplies, l’interface de jeu est chargée et le ou les joueurs peuvent jouer.</w:t>
+      </w:r>
+    </w:p>
+    <w:p>
+      <w:pPr>
+        <w:pStyle w:val="Titre3"/>
+        <w:rPr>
+          <w:lang w:val="fr-CH"/>
+        </w:rPr>
+      </w:pPr>
+      <w:r>
+        <w:rPr>
+          <w:lang w:val="fr-CH"/>
+        </w:rPr>
+        <w:t>ThinkingGame</w:t>
+      </w:r>
+    </w:p>
+    <w:p>
+      <w:pPr>
+        <w:rPr>
+          <w:lang w:val="fr-CH"/>
+        </w:rPr>
+      </w:pPr>
+      <w:r>
+        <w:rPr>
+          <w:lang w:val="fr-CH"/>
+        </w:rPr>
+        <w:t>ThinkingGame</w:t>
+      </w:r>
+      <w:r>
+        <w:rPr>
+          <w:lang w:val="fr-CH"/>
+        </w:rPr>
+        <w:t xml:space="preserve"> est appelé par la méthode UserClick générée après l’événement de clic des Picture Box.</w:t>
+      </w:r>
+    </w:p>
+    <w:p>
+      <w:pPr>
+        <w:rPr>
+          <w:lang w:val="fr-CH"/>
+        </w:rPr>
+      </w:pPr>
+      <w:r>
+        <w:rPr>
+          <w:lang w:val="fr-CH"/>
+        </w:rPr>
+        <w:t>Cette méthode récupère le nom de la Pictu</w:t>
+      </w:r>
+      <w:r>
+        <w:rPr>
+          <w:lang w:val="fr-CH"/>
+        </w:rPr>
+        <w:t>re Box, qui correspond à son ID pour ensuite voir si elle n’est pas déjà utilisée, c’est-à-dire qu’un des deux joueurs à déjà son symbole dessus, puis on demande au modèle de nous dire si la partie est terminée.</w:t>
+      </w:r>
+    </w:p>
+    <w:p>
+      <w:pPr>
+        <w:rPr>
+          <w:lang w:val="fr-CH"/>
+        </w:rPr>
+      </w:pPr>
+      <w:r>
+        <w:rPr>
+          <w:lang w:val="fr-CH"/>
+        </w:rPr>
+        <w:t>Quand une partie est terminée on informe qui a gagné, puis une demande de revanche est affichée par le biais de la méthode « Replay ».</w:t>
+      </w:r>
+    </w:p>
+    <w:p>
+      <w:pPr>
+        <w:pStyle w:val="Titre3"/>
+      </w:pPr>
+      <w:r>
+        <w:t>Replay</w:t>
+      </w:r>
+    </w:p>
+    <w:p>
+      <w:r>
+        <w:t>L’utilisateur confirme qu’il veut rejouer une partie, l’interface de jeu est remise à neuf, et on reprend les scores pour savoir lequel des deux joueurs est en train de gagner.</w:t>
+      </w:r>
+    </w:p>
+    <w:p>
+      <w:r>
+        <w:t>Le joueur ne veut pas refaire une partie, les scores et les noms des joueurs sont sauvegardés dans la base de donnée.</w:t>
+      </w:r>
+      <w:r>
+        <w:br/>
+        <w:t>Ensuite on met à 0 les scores et on affiche l’interface d’accueil.</w:t>
+      </w:r>
+    </w:p>
+    <w:p>
+      <w:pPr>
+        <w:ind w:left="0"/>
+      </w:pPr>
+      <w:r>
+        <w:br w:type="page"/>
+      </w:r>
+    </w:p>
+    <w:p>
+      <w:pPr>
+        <w:pStyle w:val="Titre2"/>
+      </w:pPr>
+      <w:r>
+        <w:lastRenderedPageBreak/>
+        <w:t>Model</w:t>
+      </w:r>
+    </w:p>
+    <w:p>
+      <w:r>
+        <w:t xml:space="preserve">Le modèle est la classe qui contient toutes les données pour le bon fonctionnement du jeu, de plus celle si fait le lien avec la classe « DataBase » </w:t>
+      </w:r>
+      <w:r>
+        <w:t xml:space="preserve">dès son initialisation </w:t>
+      </w:r>
+      <w:r>
+        <w:t xml:space="preserve">afin de pouvoir </w:t>
+      </w:r>
+      <w:r>
+        <w:t>interagir</w:t>
+      </w:r>
+      <w:r>
+        <w:t xml:space="preserve"> avec celle-ci</w:t>
+      </w:r>
+      <w:r>
+        <w:t>.</w:t>
+      </w:r>
+    </w:p>
+    <w:p>
+      <w:pPr>
+        <w:pStyle w:val="Titre3"/>
+      </w:pPr>
+      <w:r>
+        <w:t>CheckGame</w:t>
+      </w:r>
+    </w:p>
+    <w:p>
+      <w:r>
+        <w:t xml:space="preserve">Vérifie </w:t>
+      </w:r>
+      <w:r>
+        <w:t>l’état de la partie afin d’annoncer au joueur si celle-ci est terminée ou si une égalité a été effectuée.</w:t>
+      </w:r>
+      <w:r>
+        <w:br/>
+        <w:t>Puis change le tour du joueur.</w:t>
+      </w:r>
+    </w:p>
+    <w:p>
+      <w:pPr>
+        <w:pStyle w:val="Titre3"/>
+      </w:pPr>
+      <w:r>
+        <w:t>checkPossibilities</w:t>
+      </w:r>
+    </w:p>
+    <w:p>
+      <w:r>
+        <w:t>Vérifie</w:t>
+      </w:r>
+      <w:r>
+        <w:t xml:space="preserve"> pour chaque ligne, colonne et diagonales s’il y a une possibilité pour terminer la partie, si ce n’est pas le cas une valeur de 999 est retournée.</w:t>
+      </w:r>
+    </w:p>
+    <w:p>
+      <w:pPr>
+        <w:pStyle w:val="Titre3"/>
+        <w:rPr>
+          <w:lang w:val="fr-CH"/>
+        </w:rPr>
+      </w:pPr>
+      <w:r>
+        <w:rPr>
+          <w:lang w:val="fr-CH"/>
+        </w:rPr>
+        <w:t>AI</w:t>
+      </w:r>
+      <w:r>
+        <w:rPr>
+          <w:lang w:val="fr-CH"/>
+        </w:rPr>
+        <w:t xml:space="preserve"> (intelligence artificielle en anglais)</w:t>
+      </w:r>
+    </w:p>
+    <w:p>
+      <w:pPr>
+        <w:rPr>
+          <w:lang w:val="fr-CH"/>
+        </w:rPr>
+      </w:pPr>
+      <w:r>
+        <w:rPr>
+          <w:lang w:val="fr-CH"/>
+        </w:rPr>
+        <w:t>Cette méthode permet de générer un ordinateur ayant trois types d’intelligence, facile, moyen, difficile.</w:t>
+      </w:r>
+    </w:p>
+    <w:p>
+      <w:pPr>
+        <w:rPr>
+          <w:lang w:val="fr-CH"/>
+        </w:rPr>
+      </w:pPr>
+      <w:r>
+        <w:rPr>
+          <w:lang w:val="fr-CH"/>
+        </w:rPr>
+        <w:t xml:space="preserve">L’IA </w:t>
+      </w:r>
+      <w:r>
+        <w:rPr>
+          <w:lang w:val="fr-CH"/>
+        </w:rPr>
+        <w:t xml:space="preserve">de niveau </w:t>
+      </w:r>
+      <w:r>
+        <w:rPr>
+          <w:lang w:val="fr-CH"/>
+        </w:rPr>
+        <w:t>facile :</w:t>
+      </w:r>
+    </w:p>
+    <w:p>
+      <w:pPr>
+        <w:ind w:left="1418"/>
+        <w:rPr>
+          <w:lang w:val="fr-CH"/>
+        </w:rPr>
+      </w:pPr>
+      <w:r>
+        <w:rPr>
+          <w:lang w:val="fr-CH"/>
+        </w:rPr>
+        <w:tab/>
+        <w:t>Va choisir où jouer de manière aléatoire en vérifiant que la case où elle joue ne soit pas déjà utilisée.</w:t>
+      </w:r>
+      <w:r>
+        <w:rPr>
+          <w:lang w:val="fr-CH"/>
+        </w:rPr>
+        <w:t xml:space="preserve"> </w:t>
+      </w:r>
+    </w:p>
+    <w:p>
+      <w:pPr>
+        <w:rPr>
+          <w:lang w:val="fr-CH"/>
+        </w:rPr>
+      </w:pPr>
+      <w:r>
+        <w:rPr>
+          <w:lang w:val="fr-CH"/>
+        </w:rPr>
+        <w:t>L’IA de niveau moyen :</w:t>
+      </w:r>
+    </w:p>
+    <w:p>
+      <w:pPr>
+        <w:ind w:left="1418"/>
+        <w:rPr>
+          <w:lang w:val="fr-CH"/>
+        </w:rPr>
+      </w:pPr>
+      <w:r>
+        <w:rPr>
+          <w:lang w:val="fr-CH"/>
+        </w:rPr>
+        <w:t>Place son premier coup de manière aléatoire.</w:t>
+      </w:r>
+      <w:r>
+        <w:rPr>
+          <w:lang w:val="fr-CH"/>
+        </w:rPr>
+        <w:br/>
+      </w:r>
+      <w:r>
+        <w:rPr>
+          <w:lang w:val="fr-CH"/>
+        </w:rPr>
+        <w:tab/>
+        <w:t>Va essayer d’empêcher le joueur d’aligner 3 de ses symboles.</w:t>
+      </w:r>
+    </w:p>
+    <w:p>
+      <w:pPr>
+        <w:rPr>
+          <w:lang w:val="fr-CH"/>
+        </w:rPr>
+      </w:pPr>
+      <w:r>
+        <w:rPr>
+          <w:lang w:val="fr-CH"/>
+        </w:rPr>
+        <w:t xml:space="preserve">L’IA de niveau </w:t>
+      </w:r>
+      <w:r>
+        <w:rPr>
+          <w:lang w:val="fr-CH"/>
+        </w:rPr>
+        <w:t>difficile</w:t>
+      </w:r>
+      <w:r>
+        <w:rPr>
+          <w:lang w:val="fr-CH"/>
+        </w:rPr>
+        <w:t> :</w:t>
+      </w:r>
+    </w:p>
+    <w:p>
+      <w:pPr>
+        <w:ind w:left="1418"/>
+        <w:rPr>
+          <w:lang w:val="fr-CH"/>
+        </w:rPr>
+      </w:pPr>
+      <w:r>
+        <w:rPr>
+          <w:lang w:val="fr-CH"/>
+        </w:rPr>
+        <w:t>Place son premier coup de façon aléatoire.</w:t>
+      </w:r>
+      <w:r>
+        <w:rPr>
+          <w:lang w:val="fr-CH"/>
+        </w:rPr>
+        <w:br/>
+        <w:t>Va d’abord essayer de voir si elle a moyen de gagner en alignant 3 de ses symboles,</w:t>
+      </w:r>
+      <w:r>
+        <w:rPr>
+          <w:lang w:val="fr-CH"/>
+        </w:rPr>
+        <w:br/>
+        <w:t>puis vérifie si elle peut bloquer le joueur et si aucune de ses conditions n’est possible, elle joue un coup aléatoirement.</w:t>
+      </w:r>
+    </w:p>
+    <w:p>
+      <w:pPr>
+        <w:pStyle w:val="Titre3"/>
+        <w:rPr>
+          <w:lang w:val="fr-CH"/>
+        </w:rPr>
+      </w:pPr>
+      <w:r>
+        <w:rPr>
+          <w:lang w:val="fr-CH"/>
+        </w:rPr>
+        <w:t>SaveGame</w:t>
+      </w:r>
+    </w:p>
+    <w:p>
+      <w:pPr>
+        <w:rPr>
+          <w:lang w:val="fr-CH"/>
+        </w:rPr>
+      </w:pPr>
+      <w:r>
+        <w:rPr>
+          <w:lang w:val="fr-CH"/>
+        </w:rPr>
+        <w:t>Va appeler la classe « DataBase » afin de lui envoyer les données à sauvegarder.</w:t>
+      </w:r>
+    </w:p>
+    <w:p>
+      <w:pPr>
+        <w:ind w:left="1418"/>
+        <w:rPr>
+          <w:lang w:val="fr-CH"/>
+        </w:rPr>
+      </w:pPr>
     </w:p>
     <w:sectPr>
       <w:pgSz w:w="12240" w:h="15840" w:code="1"/>
@@ -5554,7 +7455,7 @@
         <w:noProof/>
         <w:color w:val="auto"/>
       </w:rPr>
-      <w:t>4</w:t>
+      <w:t>8</w:t>
     </w:r>
     <w:r>
       <w:rPr>
@@ -5591,7 +7492,7 @@
         <w:noProof/>
         <w:color w:val="auto"/>
       </w:rPr>
-      <w:t>9</w:t>
+      <w:t>16</w:t>
     </w:r>
     <w:r>
       <w:rPr>
@@ -5628,7 +7529,7 @@
         <w:noProof/>
         <w:color w:val="auto"/>
       </w:rPr>
-      <w:t>8 mars 2019</w:t>
+      <w:t>15 mars 2019</w:t>
     </w:r>
     <w:r>
       <w:rPr>
@@ -5778,7 +7679,7 @@
             <w:rPr>
               <w:noProof/>
             </w:rPr>
-            <w:instrText>Analyse</w:instrText>
+            <w:instrText>Implémentation</w:instrText>
           </w:r>
           <w:r>
             <w:rPr>
@@ -5808,7 +7709,7 @@
             <w:rPr>
               <w:noProof/>
             </w:rPr>
-            <w:instrText>Analyse</w:instrText>
+            <w:instrText>Implémentation</w:instrText>
           </w:r>
           <w:r>
             <w:rPr>
@@ -5823,7 +7724,7 @@
             <w:rPr>
               <w:noProof/>
             </w:rPr>
-            <w:t>Analyse</w:t>
+            <w:t>Implémentation</w:t>
           </w:r>
           <w:r>
             <w:fldChar w:fldCharType="end"/>
@@ -8466,7 +10367,7 @@
 </file>
 
 <file path=customXml/itemProps3.xml><?xml version="1.0" encoding="utf-8"?>
-<ds:datastoreItem xmlns:ds="http://schemas.openxmlformats.org/officeDocument/2006/customXml" ds:itemID="{7EDF21C6-727D-4E09-B2A7-3F6C26F51D32}">
+<ds:datastoreItem xmlns:ds="http://schemas.openxmlformats.org/officeDocument/2006/customXml" ds:itemID="{B839F0C2-F356-45C4-9379-ACA20BAE7CBA}">
   <ds:schemaRefs>
     <ds:schemaRef ds:uri="http://schemas.openxmlformats.org/officeDocument/2006/bibliography"/>
   </ds:schemaRefs>

</xml_diff>

<commit_message>
affichage des règles et des informations terminé
</commit_message>
<xml_diff>
--- a/Pre-TPI_Morpion.docx
+++ b/Pre-TPI_Morpion.docx
@@ -10,6 +10,7 @@
           <w:docPartUnique/>
         </w:docPartObj>
       </w:sdtPr>
+      <w:sdtEndPr/>
       <w:sdtContent>
         <w:p>
           <w:r>
@@ -187,6 +188,7 @@
                                     <w:dataBinding w:prefixMappings="xmlns:ns0='http://purl.org/dc/elements/1.1/' xmlns:ns1='http://schemas.openxmlformats.org/package/2006/metadata/core-properties' " w:xpath="/ns1:coreProperties[1]/ns0:title[1]" w:storeItemID="{6C3C8BC8-F283-45AE-878A-BAB7291924A1}"/>
                                     <w:text/>
                                   </w:sdtPr>
+                                  <w:sdtEndPr/>
                                   <w:sdtContent>
                                     <w:p>
                                       <w:pPr>
@@ -227,6 +229,7 @@
                                     <w:dataBinding w:prefixMappings="xmlns:ns0='http://purl.org/dc/elements/1.1/' xmlns:ns1='http://schemas.openxmlformats.org/package/2006/metadata/core-properties' " w:xpath="/ns1:coreProperties[1]/ns0:subject[1]" w:storeItemID="{6C3C8BC8-F283-45AE-878A-BAB7291924A1}"/>
                                     <w:text/>
                                   </w:sdtPr>
+                                  <w:sdtEndPr/>
                                   <w:sdtContent>
                                     <w:p>
                                       <w:pPr>
@@ -2156,7 +2159,21 @@
         <w:rPr>
           <w:lang w:val="fr-CH"/>
         </w:rPr>
-        <w:t xml:space="preserve">Le jeu morpion, aussi appelé Tic-Tac-Toe, </w:t>
+        <w:t>Le jeu morpion, aussi appelé Tic-Tac-</w:t>
+      </w:r>
+      <w:proofErr w:type="spellStart"/>
+      <w:r>
+        <w:rPr>
+          <w:lang w:val="fr-CH"/>
+        </w:rPr>
+        <w:t>Toe</w:t>
+      </w:r>
+      <w:proofErr w:type="spellEnd"/>
+      <w:r>
+        <w:rPr>
+          <w:lang w:val="fr-CH"/>
+        </w:rPr>
+        <w:t xml:space="preserve">, </w:t>
       </w:r>
       <w:r>
         <w:rPr>
@@ -2326,11 +2343,19 @@
         <w:tab/>
         <w:t xml:space="preserve"> </w:t>
       </w:r>
-      <w:r>
-        <w:rPr>
-          <w:lang w:val="fr-CH"/>
-        </w:rPr>
-        <w:t xml:space="preserve">Andolfatto </w:t>
+      <w:proofErr w:type="spellStart"/>
+      <w:r>
+        <w:rPr>
+          <w:lang w:val="fr-CH"/>
+        </w:rPr>
+        <w:t>Andolfatto</w:t>
+      </w:r>
+      <w:proofErr w:type="spellEnd"/>
+      <w:r>
+        <w:rPr>
+          <w:lang w:val="fr-CH"/>
+        </w:rPr>
+        <w:t xml:space="preserve"> </w:t>
       </w:r>
       <w:r>
         <w:rPr>
@@ -2529,6 +2554,7 @@
             <w14:uncheckedState w14:val="2610" w14:font="MS Gothic"/>
           </w14:checkbox>
         </w:sdtPr>
+        <w:sdtEndPr/>
         <w:sdtContent>
           <w:r>
             <w:rPr>
@@ -2540,7 +2566,15 @@
       </w:sdt>
       <w:r>
         <w:tab/>
-        <w:t>Créer une interface « Friendly user », c’est-à-dire facile d’utilisation dès le premier regard.</w:t>
+        <w:t>Créer une interface « </w:t>
+      </w:r>
+      <w:proofErr w:type="spellStart"/>
+      <w:r>
+        <w:t>Friendly</w:t>
+      </w:r>
+      <w:proofErr w:type="spellEnd"/>
+      <w:r>
+        <w:t xml:space="preserve"> user », c’est-à-dire facile d’utilisation dès le premier regard.</w:t>
       </w:r>
     </w:p>
     <w:p>
@@ -2577,6 +2611,7 @@
             <w14:uncheckedState w14:val="2610" w14:font="MS Gothic"/>
           </w14:checkbox>
         </w:sdtPr>
+        <w:sdtEndPr/>
         <w:sdtContent>
           <w:r>
             <w:rPr>
@@ -2611,6 +2646,7 @@
             <w14:uncheckedState w14:val="2610" w14:font="MS Gothic"/>
           </w14:checkbox>
         </w:sdtPr>
+        <w:sdtEndPr/>
         <w:sdtContent>
           <w:r>
             <w:rPr>
@@ -2645,6 +2681,7 @@
             <w14:uncheckedState w14:val="2610" w14:font="MS Gothic"/>
           </w14:checkbox>
         </w:sdtPr>
+        <w:sdtEndPr/>
         <w:sdtContent>
           <w:r>
             <w:rPr>
@@ -2676,6 +2713,7 @@
             <w14:uncheckedState w14:val="2610" w14:font="MS Gothic"/>
           </w14:checkbox>
         </w:sdtPr>
+        <w:sdtEndPr/>
         <w:sdtContent>
           <w:r>
             <w:rPr>
@@ -2710,6 +2748,7 @@
             <w14:uncheckedState w14:val="2610" w14:font="MS Gothic"/>
           </w14:checkbox>
         </w:sdtPr>
+        <w:sdtEndPr/>
         <w:sdtContent>
           <w:r>
             <w:rPr>
@@ -2741,6 +2780,7 @@
             <w14:uncheckedState w14:val="2610" w14:font="MS Gothic"/>
           </w14:checkbox>
         </w:sdtPr>
+        <w:sdtEndPr/>
         <w:sdtContent>
           <w:r>
             <w:rPr>
@@ -2777,6 +2817,7 @@
             <w14:uncheckedState w14:val="2610" w14:font="MS Gothic"/>
           </w14:checkbox>
         </w:sdtPr>
+        <w:sdtEndPr/>
         <w:sdtContent>
           <w:r>
             <w:rPr>
@@ -2840,6 +2881,7 @@
             <w14:uncheckedState w14:val="2610" w14:font="MS Gothic"/>
           </w14:checkbox>
         </w:sdtPr>
+        <w:sdtEndPr/>
         <w:sdtContent>
           <w:r>
             <w:rPr>
@@ -4362,7 +4404,15 @@
               <w:ind w:left="0"/>
             </w:pPr>
             <w:r>
-              <w:t>3 croix deu joueur sont alignées</w:t>
+              <w:t xml:space="preserve">3 croix </w:t>
+            </w:r>
+            <w:proofErr w:type="spellStart"/>
+            <w:r>
+              <w:t>deu</w:t>
+            </w:r>
+            <w:proofErr w:type="spellEnd"/>
+            <w:r>
+              <w:t xml:space="preserve"> joueur sont alignées</w:t>
             </w:r>
           </w:p>
         </w:tc>
@@ -5265,7 +5315,23 @@
     </w:p>
     <w:p>
       <w:r>
-        <w:t xml:space="preserve">Je me suis basé sur mon wireframe pour faire l’interface finale du jeu, il se peut qu’il y ait une légère différence avec le wireframe et le projet final. </w:t>
+        <w:t xml:space="preserve">Je me suis basé sur mon </w:t>
+      </w:r>
+      <w:proofErr w:type="spellStart"/>
+      <w:r>
+        <w:t>wireframe</w:t>
+      </w:r>
+      <w:proofErr w:type="spellEnd"/>
+      <w:r>
+        <w:t xml:space="preserve"> pour faire l’interface finale du jeu, il se peut qu’il y ait une légère différence avec le </w:t>
+      </w:r>
+      <w:proofErr w:type="spellStart"/>
+      <w:r>
+        <w:t>wireframe</w:t>
+      </w:r>
+      <w:proofErr w:type="spellEnd"/>
+      <w:r>
+        <w:t xml:space="preserve"> et le projet final. </w:t>
       </w:r>
     </w:p>
     <w:p>
@@ -5760,9 +5826,11 @@
       <w:pPr>
         <w:pStyle w:val="Titre2"/>
       </w:pPr>
+      <w:proofErr w:type="spellStart"/>
       <w:r>
         <w:t>DataBase</w:t>
       </w:r>
+      <w:proofErr w:type="spellEnd"/>
     </w:p>
     <w:p>
       <w:r>
@@ -5846,9 +5914,11 @@
       <w:pPr>
         <w:pStyle w:val="Titre3"/>
       </w:pPr>
+      <w:proofErr w:type="spellStart"/>
       <w:r>
         <w:t>InsertScore</w:t>
       </w:r>
+      <w:proofErr w:type="spellEnd"/>
     </w:p>
     <w:p>
       <w:r>
@@ -5862,6 +5932,7 @@
       <w:r>
         <w:rPr>
           <w:noProof/>
+          <w:lang w:val="fr-CH" w:eastAsia="fr-CH"/>
         </w:rPr>
         <mc:AlternateContent>
           <mc:Choice Requires="wps">
@@ -6060,12 +6131,14 @@
           <w:lang w:val="fr-CH"/>
         </w:rPr>
       </w:pPr>
+      <w:proofErr w:type="spellStart"/>
       <w:r>
         <w:rPr>
           <w:lang w:val="fr-CH"/>
         </w:rPr>
         <w:t>ClearScores</w:t>
       </w:r>
+      <w:proofErr w:type="spellEnd"/>
     </w:p>
     <w:p>
       <w:r>
@@ -6096,6 +6169,7 @@
           <w:lang w:val="fr-CH"/>
         </w:rPr>
       </w:pPr>
+      <w:proofErr w:type="spellStart"/>
       <w:r>
         <w:rPr>
           <w:lang w:val="fr-CH"/>
@@ -6103,38 +6177,91 @@
         <w:lastRenderedPageBreak/>
         <w:t>ScoreList</w:t>
       </w:r>
-    </w:p>
-    <w:p>
-      <w:r>
-        <w:t>Dans l’onglet approprié, nous aurons la possibilité de voir les 10 derniers scores, le tout sera affiché de manière suivante :</w:t>
-      </w:r>
-    </w:p>
-    <w:p>
-      <w:r>
-        <w:t>« Développeur VS Ordinateur</w:t>
-      </w:r>
-      <w:r>
-        <w:tab/>
-        <w:t>2 : 0 »</w:t>
-      </w:r>
-    </w:p>
+      <w:proofErr w:type="spellEnd"/>
+    </w:p>
+    <w:p>
+      <w:r>
+        <w:rPr>
+          <w:noProof/>
+          <w:lang w:val="fr-CH" w:eastAsia="fr-CH"/>
+        </w:rPr>
+        <w:drawing>
+          <wp:anchor distT="0" distB="0" distL="114300" distR="114300" simplePos="0" relativeHeight="251671552" behindDoc="0" locked="0" layoutInCell="1" allowOverlap="1">
+            <wp:simplePos x="0" y="0"/>
+            <wp:positionH relativeFrom="column">
+              <wp:posOffset>2035810</wp:posOffset>
+            </wp:positionH>
+            <wp:positionV relativeFrom="paragraph">
+              <wp:posOffset>585470</wp:posOffset>
+            </wp:positionV>
+            <wp:extent cx="2781300" cy="1238250"/>
+            <wp:effectExtent l="0" t="0" r="0" b="0"/>
+            <wp:wrapTopAndBottom/>
+            <wp:docPr id="15" name="Image 15"/>
+            <wp:cNvGraphicFramePr>
+              <a:graphicFrameLocks xmlns:a="http://schemas.openxmlformats.org/drawingml/2006/main" noChangeAspect="1"/>
+            </wp:cNvGraphicFramePr>
+            <a:graphic xmlns:a="http://schemas.openxmlformats.org/drawingml/2006/main">
+              <a:graphicData uri="http://schemas.openxmlformats.org/drawingml/2006/picture">
+                <pic:pic xmlns:pic="http://schemas.openxmlformats.org/drawingml/2006/picture">
+                  <pic:nvPicPr>
+                    <pic:cNvPr id="1" name=""/>
+                    <pic:cNvPicPr/>
+                  </pic:nvPicPr>
+                  <pic:blipFill>
+                    <a:blip r:embed="rId25">
+                      <a:extLst>
+                        <a:ext uri="{28A0092B-C50C-407E-A947-70E740481C1C}">
+                          <a14:useLocalDpi xmlns:a14="http://schemas.microsoft.com/office/drawing/2010/main" val="0"/>
+                        </a:ext>
+                      </a:extLst>
+                    </a:blip>
+                    <a:stretch>
+                      <a:fillRect/>
+                    </a:stretch>
+                  </pic:blipFill>
+                  <pic:spPr>
+                    <a:xfrm>
+                      <a:off x="0" y="0"/>
+                      <a:ext cx="2781300" cy="1238250"/>
+                    </a:xfrm>
+                    <a:prstGeom prst="rect">
+                      <a:avLst/>
+                    </a:prstGeom>
+                  </pic:spPr>
+                </pic:pic>
+              </a:graphicData>
+            </a:graphic>
+          </wp:anchor>
+        </w:drawing>
+      </w:r>
+      <w:r>
+        <w:t>Cette méthode permet d’envoyer à la vue « Informations » une liste contenant les scores des 10 dernières parties Affichés de la manière suivante :</w:t>
+      </w:r>
+    </w:p>
+    <w:p/>
     <w:p>
       <w:r>
         <w:t>Le joueur 1 sera toujours le premier nom et le joueur 2 / ordinateu</w:t>
       </w:r>
       <w:r>
         <w:t>r sera toujours celui de droite.</w:t>
-      </w:r>
-    </w:p>
-    <w:p>
-      <w:pPr>
-        <w:pStyle w:val="Titre2"/>
-      </w:pPr>
-      <w:r>
-        <w:t>Test Database</w:t>
       </w:r>
       <w:bookmarkStart w:id="16" w:name="_GoBack"/>
       <w:bookmarkEnd w:id="16"/>
+    </w:p>
+    <w:p>
+      <w:pPr>
+        <w:pStyle w:val="Titre2"/>
+      </w:pPr>
+      <w:r>
+        <w:t xml:space="preserve">Test </w:t>
+      </w:r>
+      <w:proofErr w:type="spellStart"/>
+      <w:r>
+        <w:t>Database</w:t>
+      </w:r>
+      <w:proofErr w:type="spellEnd"/>
       <w:r>
         <w:br w:type="page"/>
       </w:r>
@@ -6143,6 +6270,7 @@
       <w:pPr>
         <w:pStyle w:val="Titre2"/>
       </w:pPr>
+      <w:proofErr w:type="spellStart"/>
       <w:r>
         <w:lastRenderedPageBreak/>
         <w:t>Contr</w:t>
@@ -6150,10 +6278,19 @@
       <w:r>
         <w:t>olor</w:t>
       </w:r>
-    </w:p>
-    <w:p>
-      <w:r>
-        <w:t>Dès que l’application démarre, le contrôleur est appelé en premier, celui-ci appel les classe « Model » et « View ».</w:t>
+      <w:proofErr w:type="spellEnd"/>
+    </w:p>
+    <w:p>
+      <w:r>
+        <w:t>Dès que l’application démarre, le contrôleur est appelé en premier, celui-ci appel les classe « Model » et « </w:t>
+      </w:r>
+      <w:proofErr w:type="spellStart"/>
+      <w:r>
+        <w:t>View</w:t>
+      </w:r>
+      <w:proofErr w:type="spellEnd"/>
+      <w:r>
+        <w:t> ».</w:t>
       </w:r>
     </w:p>
     <w:p>
@@ -6186,12 +6323,16 @@
           <w:lang w:val="fr-CH"/>
         </w:rPr>
       </w:pPr>
+      <w:proofErr w:type="spellStart"/>
+      <w:proofErr w:type="gramStart"/>
       <w:r>
         <w:rPr>
           <w:lang w:val="fr-CH"/>
         </w:rPr>
         <w:t>topMenu</w:t>
       </w:r>
+      <w:proofErr w:type="spellEnd"/>
+      <w:proofErr w:type="gramEnd"/>
     </w:p>
     <w:p>
       <w:pPr>
@@ -6327,12 +6468,22 @@
           <w:lang w:val="fr-CH"/>
         </w:rPr>
       </w:pPr>
-      <w:r>
-        <w:rPr>
-          <w:lang w:val="fr-CH"/>
-        </w:rPr>
-        <w:t>main_menu</w:t>
-      </w:r>
+      <w:proofErr w:type="spellStart"/>
+      <w:proofErr w:type="gramStart"/>
+      <w:r>
+        <w:rPr>
+          <w:lang w:val="fr-CH"/>
+        </w:rPr>
+        <w:t>main</w:t>
+      </w:r>
+      <w:proofErr w:type="gramEnd"/>
+      <w:r>
+        <w:rPr>
+          <w:lang w:val="fr-CH"/>
+        </w:rPr>
+        <w:t>_menu</w:t>
+      </w:r>
+      <w:proofErr w:type="spellEnd"/>
     </w:p>
     <w:p>
       <w:pPr>
@@ -6352,12 +6503,14 @@
         </w:rPr>
         <w:t>ayant les mêmes boutons que « </w:t>
       </w:r>
+      <w:proofErr w:type="spellStart"/>
       <w:r>
         <w:rPr>
           <w:lang w:val="fr-CH"/>
         </w:rPr>
         <w:t>topMenu</w:t>
       </w:r>
+      <w:proofErr w:type="spellEnd"/>
       <w:r>
         <w:rPr>
           <w:lang w:val="fr-CH"/>
@@ -6452,12 +6605,22 @@
           <w:lang w:val="fr-CH"/>
         </w:rPr>
       </w:pPr>
-      <w:r>
-        <w:rPr>
-          <w:lang w:val="fr-CH"/>
-        </w:rPr>
-        <w:t>game_int</w:t>
-      </w:r>
+      <w:proofErr w:type="spellStart"/>
+      <w:proofErr w:type="gramStart"/>
+      <w:r>
+        <w:rPr>
+          <w:lang w:val="fr-CH"/>
+        </w:rPr>
+        <w:t>game</w:t>
+      </w:r>
+      <w:proofErr w:type="gramEnd"/>
+      <w:r>
+        <w:rPr>
+          <w:lang w:val="fr-CH"/>
+        </w:rPr>
+        <w:t>_int</w:t>
+      </w:r>
+      <w:proofErr w:type="spellEnd"/>
     </w:p>
     <w:p>
       <w:pPr>
@@ -6603,7 +6766,7 @@
                     <pic:cNvPicPr/>
                   </pic:nvPicPr>
                   <pic:blipFill>
-                    <a:blip r:embed="rId25">
+                    <a:blip r:embed="rId26">
                       <a:extLst>
                         <a:ext uri="{28A0092B-C50C-407E-A947-70E740481C1C}">
                           <a14:useLocalDpi xmlns:a14="http://schemas.microsoft.com/office/drawing/2010/main" val="0"/>
@@ -6664,7 +6827,7 @@
                     <pic:cNvPicPr/>
                   </pic:nvPicPr>
                   <pic:blipFill>
-                    <a:blip r:embed="rId26">
+                    <a:blip r:embed="rId27">
                       <a:extLst>
                         <a:ext uri="{28A0092B-C50C-407E-A947-70E740481C1C}">
                           <a14:useLocalDpi xmlns:a14="http://schemas.microsoft.com/office/drawing/2010/main" val="0"/>
@@ -6741,24 +6904,40 @@
           <w:lang w:val="fr-CH"/>
         </w:rPr>
       </w:pPr>
+      <w:proofErr w:type="spellStart"/>
       <w:r>
         <w:rPr>
           <w:lang w:val="fr-CH"/>
         </w:rPr>
         <w:t>Show_interface</w:t>
       </w:r>
-    </w:p>
-    <w:p>
-      <w:pPr>
-        <w:rPr>
-          <w:lang w:val="fr-CH"/>
-        </w:rPr>
-      </w:pPr>
-      <w:r>
-        <w:rPr>
-          <w:lang w:val="fr-CH"/>
-        </w:rPr>
-        <w:t>Cette fonction attend une valeur de type int pour afficher les différentes interfaces de l’application.</w:t>
+      <w:proofErr w:type="spellEnd"/>
+    </w:p>
+    <w:p>
+      <w:pPr>
+        <w:rPr>
+          <w:lang w:val="fr-CH"/>
+        </w:rPr>
+      </w:pPr>
+      <w:r>
+        <w:rPr>
+          <w:lang w:val="fr-CH"/>
+        </w:rPr>
+        <w:t xml:space="preserve">Cette fonction attend une valeur de type </w:t>
+      </w:r>
+      <w:proofErr w:type="spellStart"/>
+      <w:r>
+        <w:rPr>
+          <w:lang w:val="fr-CH"/>
+        </w:rPr>
+        <w:t>int</w:t>
+      </w:r>
+      <w:proofErr w:type="spellEnd"/>
+      <w:r>
+        <w:rPr>
+          <w:lang w:val="fr-CH"/>
+        </w:rPr>
+        <w:t xml:space="preserve"> pour afficher les différentes interfaces de l’application.</w:t>
       </w:r>
     </w:p>
     <w:p>
@@ -6820,6 +6999,7 @@
           <w:lang w:val="fr-CH"/>
         </w:rPr>
       </w:pPr>
+      <w:proofErr w:type="spellStart"/>
       <w:r>
         <w:rPr>
           <w:lang w:val="fr-CH"/>
@@ -6832,6 +7012,7 @@
         </w:rPr>
         <w:t>skUserName</w:t>
       </w:r>
+      <w:proofErr w:type="spellEnd"/>
     </w:p>
     <w:p>
       <w:pPr>
@@ -6845,24 +7026,42 @@
         </w:rPr>
         <w:t xml:space="preserve">Crée une pop-up et demande le nom d’utilisateur, le bouton de validation envoi sur la méthode </w:t>
       </w:r>
+      <w:proofErr w:type="spellStart"/>
       <w:r>
         <w:rPr>
           <w:lang w:val="fr-CH"/>
         </w:rPr>
         <w:t>CmdOk_Click</w:t>
       </w:r>
-      <w:r>
-        <w:rPr>
-          <w:lang w:val="fr-CH"/>
-        </w:rPr>
-        <w:t xml:space="preserve"> et un Enter sur les Textebox appelle la méthode </w:t>
-      </w:r>
+      <w:proofErr w:type="spellEnd"/>
+      <w:r>
+        <w:rPr>
+          <w:lang w:val="fr-CH"/>
+        </w:rPr>
+        <w:t xml:space="preserve"> et un Enter sur les </w:t>
+      </w:r>
+      <w:proofErr w:type="spellStart"/>
+      <w:r>
+        <w:rPr>
+          <w:lang w:val="fr-CH"/>
+        </w:rPr>
+        <w:t>Textebox</w:t>
+      </w:r>
+      <w:proofErr w:type="spellEnd"/>
+      <w:r>
+        <w:rPr>
+          <w:lang w:val="fr-CH"/>
+        </w:rPr>
+        <w:t xml:space="preserve"> appelle la méthode </w:t>
+      </w:r>
+      <w:proofErr w:type="spellStart"/>
       <w:r>
         <w:rPr>
           <w:lang w:val="fr-CH"/>
         </w:rPr>
         <w:t>MsgBoxAskUserName_KeyDown</w:t>
       </w:r>
+      <w:proofErr w:type="spellEnd"/>
       <w:r>
         <w:rPr>
           <w:lang w:val="fr-CH"/>
@@ -6886,6 +7085,7 @@
         </w:rPr>
         <w:t>Ces deux méthodes vont appeler la méthode suivante « </w:t>
       </w:r>
+      <w:proofErr w:type="spellStart"/>
       <w:r>
         <w:rPr>
           <w:rFonts w:ascii="Consolas" w:hAnsi="Consolas" w:cs="Consolas"/>
@@ -6894,7 +7094,18 @@
           <w:szCs w:val="19"/>
           <w:lang w:val="fr-CH"/>
         </w:rPr>
-        <w:t>PopUpUserName »</w:t>
+        <w:t>PopUpUserName</w:t>
+      </w:r>
+      <w:proofErr w:type="spellEnd"/>
+      <w:r>
+        <w:rPr>
+          <w:rFonts w:ascii="Consolas" w:hAnsi="Consolas" w:cs="Consolas"/>
+          <w:color w:val="000000"/>
+          <w:sz w:val="19"/>
+          <w:szCs w:val="19"/>
+          <w:lang w:val="fr-CH"/>
+        </w:rPr>
+        <w:t> »</w:t>
       </w:r>
     </w:p>
     <w:p>
@@ -6904,6 +7115,7 @@
           <w:lang w:val="fr-CH"/>
         </w:rPr>
       </w:pPr>
+      <w:proofErr w:type="spellStart"/>
       <w:r>
         <w:rPr>
           <w:lang w:val="fr-CH"/>
@@ -6911,6 +7123,7 @@
         <w:lastRenderedPageBreak/>
         <w:t>PopUpUserName</w:t>
       </w:r>
+      <w:proofErr w:type="spellEnd"/>
     </w:p>
     <w:p>
       <w:pPr>
@@ -6969,30 +7182,48 @@
           <w:lang w:val="fr-CH"/>
         </w:rPr>
       </w:pPr>
+      <w:proofErr w:type="spellStart"/>
       <w:r>
         <w:rPr>
           <w:lang w:val="fr-CH"/>
         </w:rPr>
         <w:t>ThinkingGame</w:t>
       </w:r>
-    </w:p>
-    <w:p>
-      <w:pPr>
-        <w:rPr>
-          <w:lang w:val="fr-CH"/>
-        </w:rPr>
-      </w:pPr>
+      <w:proofErr w:type="spellEnd"/>
+    </w:p>
+    <w:p>
+      <w:pPr>
+        <w:rPr>
+          <w:lang w:val="fr-CH"/>
+        </w:rPr>
+      </w:pPr>
+      <w:proofErr w:type="spellStart"/>
       <w:r>
         <w:rPr>
           <w:lang w:val="fr-CH"/>
         </w:rPr>
         <w:t>ThinkingGame</w:t>
       </w:r>
-      <w:r>
-        <w:rPr>
-          <w:lang w:val="fr-CH"/>
-        </w:rPr>
-        <w:t xml:space="preserve"> est appelé par la méthode UserClick générée après l’événement de clic des Picture Box.</w:t>
+      <w:proofErr w:type="spellEnd"/>
+      <w:r>
+        <w:rPr>
+          <w:lang w:val="fr-CH"/>
+        </w:rPr>
+        <w:t xml:space="preserve"> est appelé par la méthode </w:t>
+      </w:r>
+      <w:proofErr w:type="spellStart"/>
+      <w:r>
+        <w:rPr>
+          <w:lang w:val="fr-CH"/>
+        </w:rPr>
+        <w:t>UserClick</w:t>
+      </w:r>
+      <w:proofErr w:type="spellEnd"/>
+      <w:r>
+        <w:rPr>
+          <w:lang w:val="fr-CH"/>
+        </w:rPr>
+        <w:t xml:space="preserve"> générée après l’événement de clic des Picture Box.</w:t>
       </w:r>
     </w:p>
     <w:p>
@@ -7024,16 +7255,32 @@
         <w:rPr>
           <w:lang w:val="fr-CH"/>
         </w:rPr>
-        <w:t>Quand une partie est terminée on informe qui a gagné, puis une demande de revanche est affichée par le biais de la méthode « Replay ».</w:t>
+        <w:t>Quand une partie est terminée on informe qui a gagné, puis une demande de revanche est affichée par le biais de la méthode « </w:t>
+      </w:r>
+      <w:proofErr w:type="spellStart"/>
+      <w:r>
+        <w:rPr>
+          <w:lang w:val="fr-CH"/>
+        </w:rPr>
+        <w:t>Replay</w:t>
+      </w:r>
+      <w:proofErr w:type="spellEnd"/>
+      <w:r>
+        <w:rPr>
+          <w:lang w:val="fr-CH"/>
+        </w:rPr>
+        <w:t> ».</w:t>
       </w:r>
     </w:p>
     <w:p>
       <w:pPr>
         <w:pStyle w:val="Titre3"/>
       </w:pPr>
+      <w:proofErr w:type="spellStart"/>
       <w:r>
         <w:t>Replay</w:t>
       </w:r>
+      <w:proofErr w:type="spellEnd"/>
     </w:p>
     <w:p>
       <w:r>
@@ -7068,7 +7315,15 @@
     </w:p>
     <w:p>
       <w:r>
-        <w:t xml:space="preserve">Le modèle est la classe qui contient toutes les données pour le bon fonctionnement du jeu, de plus celle si fait le lien avec la classe « DataBase » </w:t>
+        <w:t>Le modèle est la classe qui contient toutes les données pour le bon fonctionnement du jeu, de plus celle si fait le lien avec la classe « </w:t>
+      </w:r>
+      <w:proofErr w:type="spellStart"/>
+      <w:r>
+        <w:t>DataBase</w:t>
+      </w:r>
+      <w:proofErr w:type="spellEnd"/>
+      <w:r>
+        <w:t xml:space="preserve"> » </w:t>
       </w:r>
       <w:r>
         <w:t xml:space="preserve">dès son initialisation </w:t>
@@ -7090,16 +7345,15 @@
       <w:pPr>
         <w:pStyle w:val="Titre3"/>
       </w:pPr>
+      <w:proofErr w:type="spellStart"/>
       <w:r>
         <w:t>CheckGame</w:t>
       </w:r>
-    </w:p>
-    <w:p>
-      <w:r>
-        <w:t xml:space="preserve">Vérifie </w:t>
-      </w:r>
-      <w:r>
-        <w:t>l’état de la partie afin d’annoncer au joueur si celle-ci est terminée ou si une égalité a été effectuée.</w:t>
+      <w:proofErr w:type="spellEnd"/>
+    </w:p>
+    <w:p>
+      <w:r>
+        <w:t>Vérifie l’état de la partie afin d’annoncer au joueur si celle-ci est terminée ou si une égalité a été effectuée.</w:t>
       </w:r>
       <w:r>
         <w:br/>
@@ -7110,9 +7364,13 @@
       <w:pPr>
         <w:pStyle w:val="Titre3"/>
       </w:pPr>
+      <w:proofErr w:type="spellStart"/>
+      <w:proofErr w:type="gramStart"/>
       <w:r>
         <w:t>checkPossibilities</w:t>
       </w:r>
+      <w:proofErr w:type="spellEnd"/>
+      <w:proofErr w:type="gramEnd"/>
     </w:p>
     <w:p>
       <w:r>
@@ -7251,19 +7509,7 @@
         <w:rPr>
           <w:lang w:val="fr-CH"/>
         </w:rPr>
-        <w:t xml:space="preserve">L’IA de niveau </w:t>
-      </w:r>
-      <w:r>
-        <w:rPr>
-          <w:lang w:val="fr-CH"/>
-        </w:rPr>
-        <w:t>difficile</w:t>
-      </w:r>
-      <w:r>
-        <w:rPr>
-          <w:lang w:val="fr-CH"/>
-        </w:rPr>
-        <w:t> :</w:t>
+        <w:t>L’IA de niveau difficile :</w:t>
       </w:r>
     </w:p>
     <w:p>
@@ -7301,24 +7547,40 @@
           <w:lang w:val="fr-CH"/>
         </w:rPr>
       </w:pPr>
+      <w:proofErr w:type="spellStart"/>
       <w:r>
         <w:rPr>
           <w:lang w:val="fr-CH"/>
         </w:rPr>
         <w:t>SaveGame</w:t>
       </w:r>
-    </w:p>
-    <w:p>
-      <w:pPr>
-        <w:rPr>
-          <w:lang w:val="fr-CH"/>
-        </w:rPr>
-      </w:pPr>
-      <w:r>
-        <w:rPr>
-          <w:lang w:val="fr-CH"/>
-        </w:rPr>
-        <w:t>Va appeler la classe « DataBase » afin de lui envoyer les données à sauvegarder.</w:t>
+      <w:proofErr w:type="spellEnd"/>
+    </w:p>
+    <w:p>
+      <w:pPr>
+        <w:rPr>
+          <w:lang w:val="fr-CH"/>
+        </w:rPr>
+      </w:pPr>
+      <w:r>
+        <w:rPr>
+          <w:lang w:val="fr-CH"/>
+        </w:rPr>
+        <w:t>Va appeler la classe « </w:t>
+      </w:r>
+      <w:proofErr w:type="spellStart"/>
+      <w:r>
+        <w:rPr>
+          <w:lang w:val="fr-CH"/>
+        </w:rPr>
+        <w:t>DataBase</w:t>
+      </w:r>
+      <w:proofErr w:type="spellEnd"/>
+      <w:r>
+        <w:rPr>
+          <w:lang w:val="fr-CH"/>
+        </w:rPr>
+        <w:t> » afin de lui envoyer les données à sauvegarder.</w:t>
       </w:r>
     </w:p>
     <w:p>
@@ -7529,7 +7791,7 @@
         <w:noProof/>
         <w:color w:val="auto"/>
       </w:rPr>
-      <w:t>15 mars 2019</w:t>
+      <w:t>19 mars 2019</w:t>
     </w:r>
     <w:r>
       <w:rPr>
@@ -10367,7 +10629,7 @@
 </file>
 
 <file path=customXml/itemProps3.xml><?xml version="1.0" encoding="utf-8"?>
-<ds:datastoreItem xmlns:ds="http://schemas.openxmlformats.org/officeDocument/2006/customXml" ds:itemID="{B839F0C2-F356-45C4-9379-ACA20BAE7CBA}">
+<ds:datastoreItem xmlns:ds="http://schemas.openxmlformats.org/officeDocument/2006/customXml" ds:itemID="{79DD8C47-B149-44F1-A592-85459F3BDB82}">
   <ds:schemaRefs>
     <ds:schemaRef ds:uri="http://schemas.openxmlformats.org/officeDocument/2006/bibliography"/>
   </ds:schemaRefs>

</xml_diff>

<commit_message>
documentation et petites corrections
</commit_message>
<xml_diff>
--- a/Pre-TPI_Morpion.docx
+++ b/Pre-TPI_Morpion.docx
@@ -737,7 +737,7 @@
         </w:p>
       </w:sdtContent>
     </w:sdt>
-    <w:bookmarkStart w:id="0" w:name="_Toc3963677" w:displacedByCustomXml="next"/>
+    <w:bookmarkStart w:id="0" w:name="_Toc4058346" w:displacedByCustomXml="next"/>
     <w:bookmarkStart w:id="1" w:name="_Toc499745539" w:displacedByCustomXml="next"/>
     <w:sdt>
       <w:sdtPr>
@@ -790,7 +790,7 @@
           <w:r>
             <w:fldChar w:fldCharType="separate"/>
           </w:r>
-          <w:hyperlink w:anchor="_Toc3963677" w:history="1">
+          <w:hyperlink w:anchor="_Toc4058346" w:history="1">
             <w:r>
               <w:rPr>
                 <w:rStyle w:val="Lienhypertexte"/>
@@ -817,7 +817,7 @@
                 <w:noProof/>
                 <w:webHidden/>
               </w:rPr>
-              <w:instrText xml:space="preserve"> PAGEREF _Toc3963677 \h </w:instrText>
+              <w:instrText xml:space="preserve"> PAGEREF _Toc4058346 \h </w:instrText>
             </w:r>
             <w:r>
               <w:rPr>
@@ -860,7 +860,7 @@
               <w:lang w:val="fr-CH" w:eastAsia="fr-CH"/>
             </w:rPr>
           </w:pPr>
-          <w:hyperlink w:anchor="_Toc3963678" w:history="1">
+          <w:hyperlink w:anchor="_Toc4058347" w:history="1">
             <w:r>
               <w:rPr>
                 <w:rStyle w:val="Lienhypertexte"/>
@@ -887,7 +887,7 @@
                 <w:noProof/>
                 <w:webHidden/>
               </w:rPr>
-              <w:instrText xml:space="preserve"> PAGEREF _Toc3963678 \h </w:instrText>
+              <w:instrText xml:space="preserve"> PAGEREF _Toc4058347 \h </w:instrText>
             </w:r>
             <w:r>
               <w:rPr>
@@ -930,7 +930,7 @@
               <w:lang w:val="fr-CH" w:eastAsia="fr-CH"/>
             </w:rPr>
           </w:pPr>
-          <w:hyperlink w:anchor="_Toc3963679" w:history="1">
+          <w:hyperlink w:anchor="_Toc4058348" w:history="1">
             <w:r>
               <w:rPr>
                 <w:rStyle w:val="Lienhypertexte"/>
@@ -957,7 +957,7 @@
                 <w:noProof/>
                 <w:webHidden/>
               </w:rPr>
-              <w:instrText xml:space="preserve"> PAGEREF _Toc3963679 \h </w:instrText>
+              <w:instrText xml:space="preserve"> PAGEREF _Toc4058348 \h </w:instrText>
             </w:r>
             <w:r>
               <w:rPr>
@@ -1000,7 +1000,7 @@
               <w:lang w:val="fr-CH" w:eastAsia="fr-CH"/>
             </w:rPr>
           </w:pPr>
-          <w:hyperlink w:anchor="_Toc3963680" w:history="1">
+          <w:hyperlink w:anchor="_Toc4058349" w:history="1">
             <w:r>
               <w:rPr>
                 <w:rStyle w:val="Lienhypertexte"/>
@@ -1027,7 +1027,7 @@
                 <w:noProof/>
                 <w:webHidden/>
               </w:rPr>
-              <w:instrText xml:space="preserve"> PAGEREF _Toc3963680 \h </w:instrText>
+              <w:instrText xml:space="preserve"> PAGEREF _Toc4058349 \h </w:instrText>
             </w:r>
             <w:r>
               <w:rPr>
@@ -1070,7 +1070,7 @@
               <w:lang w:val="fr-CH" w:eastAsia="fr-CH"/>
             </w:rPr>
           </w:pPr>
-          <w:hyperlink w:anchor="_Toc3963681" w:history="1">
+          <w:hyperlink w:anchor="_Toc4058350" w:history="1">
             <w:r>
               <w:rPr>
                 <w:rStyle w:val="Lienhypertexte"/>
@@ -1097,7 +1097,7 @@
                 <w:noProof/>
                 <w:webHidden/>
               </w:rPr>
-              <w:instrText xml:space="preserve"> PAGEREF _Toc3963681 \h </w:instrText>
+              <w:instrText xml:space="preserve"> PAGEREF _Toc4058350 \h </w:instrText>
             </w:r>
             <w:r>
               <w:rPr>
@@ -1140,7 +1140,7 @@
               <w:lang w:val="fr-CH" w:eastAsia="fr-CH"/>
             </w:rPr>
           </w:pPr>
-          <w:hyperlink w:anchor="_Toc3963682" w:history="1">
+          <w:hyperlink w:anchor="_Toc4058351" w:history="1">
             <w:r>
               <w:rPr>
                 <w:rStyle w:val="Lienhypertexte"/>
@@ -1168,7 +1168,7 @@
                 <w:noProof/>
                 <w:webHidden/>
               </w:rPr>
-              <w:instrText xml:space="preserve"> PAGEREF _Toc3963682 \h </w:instrText>
+              <w:instrText xml:space="preserve"> PAGEREF _Toc4058351 \h </w:instrText>
             </w:r>
             <w:r>
               <w:rPr>
@@ -1211,7 +1211,7 @@
               <w:lang w:val="fr-CH" w:eastAsia="fr-CH"/>
             </w:rPr>
           </w:pPr>
-          <w:hyperlink w:anchor="_Toc3963683" w:history="1">
+          <w:hyperlink w:anchor="_Toc4058352" w:history="1">
             <w:r>
               <w:rPr>
                 <w:rStyle w:val="Lienhypertexte"/>
@@ -1239,7 +1239,7 @@
                 <w:noProof/>
                 <w:webHidden/>
               </w:rPr>
-              <w:instrText xml:space="preserve"> PAGEREF _Toc3963683 \h </w:instrText>
+              <w:instrText xml:space="preserve"> PAGEREF _Toc4058352 \h </w:instrText>
             </w:r>
             <w:r>
               <w:rPr>
@@ -1282,7 +1282,7 @@
               <w:lang w:val="fr-CH" w:eastAsia="fr-CH"/>
             </w:rPr>
           </w:pPr>
-          <w:hyperlink w:anchor="_Toc3963684" w:history="1">
+          <w:hyperlink w:anchor="_Toc4058353" w:history="1">
             <w:r>
               <w:rPr>
                 <w:rStyle w:val="Lienhypertexte"/>
@@ -1309,7 +1309,7 @@
                 <w:noProof/>
                 <w:webHidden/>
               </w:rPr>
-              <w:instrText xml:space="preserve"> PAGEREF _Toc3963684 \h </w:instrText>
+              <w:instrText xml:space="preserve"> PAGEREF _Toc4058353 \h </w:instrText>
             </w:r>
             <w:r>
               <w:rPr>
@@ -1352,7 +1352,7 @@
               <w:lang w:val="fr-CH" w:eastAsia="fr-CH"/>
             </w:rPr>
           </w:pPr>
-          <w:hyperlink w:anchor="_Toc3963685" w:history="1">
+          <w:hyperlink w:anchor="_Toc4058354" w:history="1">
             <w:r>
               <w:rPr>
                 <w:rStyle w:val="Lienhypertexte"/>
@@ -1379,7 +1379,7 @@
                 <w:noProof/>
                 <w:webHidden/>
               </w:rPr>
-              <w:instrText xml:space="preserve"> PAGEREF _Toc3963685 \h </w:instrText>
+              <w:instrText xml:space="preserve"> PAGEREF _Toc4058354 \h </w:instrText>
             </w:r>
             <w:r>
               <w:rPr>
@@ -1422,7 +1422,7 @@
               <w:lang w:val="fr-CH" w:eastAsia="fr-CH"/>
             </w:rPr>
           </w:pPr>
-          <w:hyperlink w:anchor="_Toc3963686" w:history="1">
+          <w:hyperlink w:anchor="_Toc4058355" w:history="1">
             <w:r>
               <w:rPr>
                 <w:rStyle w:val="Lienhypertexte"/>
@@ -1464,7 +1464,7 @@
                 <w:noProof/>
                 <w:webHidden/>
               </w:rPr>
-              <w:instrText xml:space="preserve"> PAGEREF _Toc3963686 \h </w:instrText>
+              <w:instrText xml:space="preserve"> PAGEREF _Toc4058355 \h </w:instrText>
             </w:r>
             <w:r>
               <w:rPr>
@@ -1507,7 +1507,7 @@
               <w:lang w:val="fr-CH" w:eastAsia="fr-CH"/>
             </w:rPr>
           </w:pPr>
-          <w:hyperlink w:anchor="_Toc3963687" w:history="1">
+          <w:hyperlink w:anchor="_Toc4058356" w:history="1">
             <w:r>
               <w:rPr>
                 <w:rStyle w:val="Lienhypertexte"/>
@@ -1534,7 +1534,7 @@
                 <w:noProof/>
                 <w:webHidden/>
               </w:rPr>
-              <w:instrText xml:space="preserve"> PAGEREF _Toc3963687 \h </w:instrText>
+              <w:instrText xml:space="preserve"> PAGEREF _Toc4058356 \h </w:instrText>
             </w:r>
             <w:r>
               <w:rPr>
@@ -1577,7 +1577,7 @@
               <w:lang w:val="fr-CH" w:eastAsia="fr-CH"/>
             </w:rPr>
           </w:pPr>
-          <w:hyperlink w:anchor="_Toc3963688" w:history="1">
+          <w:hyperlink w:anchor="_Toc4058357" w:history="1">
             <w:r>
               <w:rPr>
                 <w:rStyle w:val="Lienhypertexte"/>
@@ -1604,7 +1604,7 @@
                 <w:noProof/>
                 <w:webHidden/>
               </w:rPr>
-              <w:instrText xml:space="preserve"> PAGEREF _Toc3963688 \h </w:instrText>
+              <w:instrText xml:space="preserve"> PAGEREF _Toc4058357 \h </w:instrText>
             </w:r>
             <w:r>
               <w:rPr>
@@ -1647,7 +1647,7 @@
               <w:lang w:val="fr-CH" w:eastAsia="fr-CH"/>
             </w:rPr>
           </w:pPr>
-          <w:hyperlink w:anchor="_Toc3963689" w:history="1">
+          <w:hyperlink w:anchor="_Toc4058358" w:history="1">
             <w:r>
               <w:rPr>
                 <w:rStyle w:val="Lienhypertexte"/>
@@ -1689,7 +1689,7 @@
                 <w:noProof/>
                 <w:webHidden/>
               </w:rPr>
-              <w:instrText xml:space="preserve"> PAGEREF _Toc3963689 \h </w:instrText>
+              <w:instrText xml:space="preserve"> PAGEREF _Toc4058358 \h </w:instrText>
             </w:r>
             <w:r>
               <w:rPr>
@@ -1732,7 +1732,7 @@
               <w:lang w:val="fr-CH" w:eastAsia="fr-CH"/>
             </w:rPr>
           </w:pPr>
-          <w:hyperlink w:anchor="_Toc3963690" w:history="1">
+          <w:hyperlink w:anchor="_Toc4058359" w:history="1">
             <w:r>
               <w:rPr>
                 <w:rStyle w:val="Lienhypertexte"/>
@@ -1774,7 +1774,7 @@
                 <w:noProof/>
                 <w:webHidden/>
               </w:rPr>
-              <w:instrText xml:space="preserve"> PAGEREF _Toc3963690 \h </w:instrText>
+              <w:instrText xml:space="preserve"> PAGEREF _Toc4058359 \h </w:instrText>
             </w:r>
             <w:r>
               <w:rPr>
@@ -1817,7 +1817,7 @@
               <w:lang w:val="fr-CH" w:eastAsia="fr-CH"/>
             </w:rPr>
           </w:pPr>
-          <w:hyperlink w:anchor="_Toc3963691" w:history="1">
+          <w:hyperlink w:anchor="_Toc4058360" w:history="1">
             <w:r>
               <w:rPr>
                 <w:rStyle w:val="Lienhypertexte"/>
@@ -1844,7 +1844,7 @@
                 <w:noProof/>
                 <w:webHidden/>
               </w:rPr>
-              <w:instrText xml:space="preserve"> PAGEREF _Toc3963691 \h </w:instrText>
+              <w:instrText xml:space="preserve"> PAGEREF _Toc4058360 \h </w:instrText>
             </w:r>
             <w:r>
               <w:rPr>
@@ -1887,7 +1887,7 @@
               <w:lang w:val="fr-CH" w:eastAsia="fr-CH"/>
             </w:rPr>
           </w:pPr>
-          <w:hyperlink w:anchor="_Toc3963692" w:history="1">
+          <w:hyperlink w:anchor="_Toc4058361" w:history="1">
             <w:r>
               <w:rPr>
                 <w:rStyle w:val="Lienhypertexte"/>
@@ -1914,7 +1914,7 @@
                 <w:noProof/>
                 <w:webHidden/>
               </w:rPr>
-              <w:instrText xml:space="preserve"> PAGEREF _Toc3963692 \h </w:instrText>
+              <w:instrText xml:space="preserve"> PAGEREF _Toc4058361 \h </w:instrText>
             </w:r>
             <w:r>
               <w:rPr>
@@ -1957,7 +1957,7 @@
               <w:lang w:val="fr-CH" w:eastAsia="fr-CH"/>
             </w:rPr>
           </w:pPr>
-          <w:hyperlink w:anchor="_Toc3963693" w:history="1">
+          <w:hyperlink w:anchor="_Toc4058362" w:history="1">
             <w:r>
               <w:rPr>
                 <w:rStyle w:val="Lienhypertexte"/>
@@ -1984,7 +1984,7 @@
                 <w:noProof/>
                 <w:webHidden/>
               </w:rPr>
-              <w:instrText xml:space="preserve"> PAGEREF _Toc3963693 \h </w:instrText>
+              <w:instrText xml:space="preserve"> PAGEREF _Toc4058362 \h </w:instrText>
             </w:r>
             <w:r>
               <w:rPr>
@@ -2027,7 +2027,7 @@
               <w:lang w:val="fr-CH" w:eastAsia="fr-CH"/>
             </w:rPr>
           </w:pPr>
-          <w:hyperlink w:anchor="_Toc3963694" w:history="1">
+          <w:hyperlink w:anchor="_Toc4058363" w:history="1">
             <w:r>
               <w:rPr>
                 <w:rStyle w:val="Lienhypertexte"/>
@@ -2054,7 +2054,7 @@
                 <w:noProof/>
                 <w:webHidden/>
               </w:rPr>
-              <w:instrText xml:space="preserve"> PAGEREF _Toc3963694 \h </w:instrText>
+              <w:instrText xml:space="preserve"> PAGEREF _Toc4058363 \h </w:instrText>
             </w:r>
             <w:r>
               <w:rPr>
@@ -2097,7 +2097,7 @@
               <w:lang w:val="fr-CH" w:eastAsia="fr-CH"/>
             </w:rPr>
           </w:pPr>
-          <w:hyperlink w:anchor="_Toc3963695" w:history="1">
+          <w:hyperlink w:anchor="_Toc4058364" w:history="1">
             <w:r>
               <w:rPr>
                 <w:rStyle w:val="Lienhypertexte"/>
@@ -2124,7 +2124,7 @@
                 <w:noProof/>
                 <w:webHidden/>
               </w:rPr>
-              <w:instrText xml:space="preserve"> PAGEREF _Toc3963695 \h </w:instrText>
+              <w:instrText xml:space="preserve"> PAGEREF _Toc4058364 \h </w:instrText>
             </w:r>
             <w:r>
               <w:rPr>
@@ -2167,7 +2167,7 @@
               <w:lang w:val="fr-CH" w:eastAsia="fr-CH"/>
             </w:rPr>
           </w:pPr>
-          <w:hyperlink w:anchor="_Toc3963696" w:history="1">
+          <w:hyperlink w:anchor="_Toc4058365" w:history="1">
             <w:r>
               <w:rPr>
                 <w:rStyle w:val="Lienhypertexte"/>
@@ -2194,7 +2194,7 @@
                 <w:noProof/>
                 <w:webHidden/>
               </w:rPr>
-              <w:instrText xml:space="preserve"> PAGEREF _Toc3963696 \h </w:instrText>
+              <w:instrText xml:space="preserve"> PAGEREF _Toc4058365 \h </w:instrText>
             </w:r>
             <w:r>
               <w:rPr>
@@ -2237,7 +2237,7 @@
               <w:lang w:val="fr-CH" w:eastAsia="fr-CH"/>
             </w:rPr>
           </w:pPr>
-          <w:hyperlink w:anchor="_Toc3963697" w:history="1">
+          <w:hyperlink w:anchor="_Toc4058366" w:history="1">
             <w:r>
               <w:rPr>
                 <w:rStyle w:val="Lienhypertexte"/>
@@ -2264,7 +2264,7 @@
                 <w:noProof/>
                 <w:webHidden/>
               </w:rPr>
-              <w:instrText xml:space="preserve"> PAGEREF _Toc3963697 \h </w:instrText>
+              <w:instrText xml:space="preserve"> PAGEREF _Toc4058366 \h </w:instrText>
             </w:r>
             <w:r>
               <w:rPr>
@@ -2307,7 +2307,7 @@
               <w:lang w:val="fr-CH" w:eastAsia="fr-CH"/>
             </w:rPr>
           </w:pPr>
-          <w:hyperlink w:anchor="_Toc3963698" w:history="1">
+          <w:hyperlink w:anchor="_Toc4058367" w:history="1">
             <w:r>
               <w:rPr>
                 <w:rStyle w:val="Lienhypertexte"/>
@@ -2334,7 +2334,7 @@
                 <w:noProof/>
                 <w:webHidden/>
               </w:rPr>
-              <w:instrText xml:space="preserve"> PAGEREF _Toc3963698 \h </w:instrText>
+              <w:instrText xml:space="preserve"> PAGEREF _Toc4058367 \h </w:instrText>
             </w:r>
             <w:r>
               <w:rPr>
@@ -2377,7 +2377,7 @@
               <w:lang w:val="fr-CH" w:eastAsia="fr-CH"/>
             </w:rPr>
           </w:pPr>
-          <w:hyperlink w:anchor="_Toc3963699" w:history="1">
+          <w:hyperlink w:anchor="_Toc4058368" w:history="1">
             <w:r>
               <w:rPr>
                 <w:rStyle w:val="Lienhypertexte"/>
@@ -2404,7 +2404,7 @@
                 <w:noProof/>
                 <w:webHidden/>
               </w:rPr>
-              <w:instrText xml:space="preserve"> PAGEREF _Toc3963699 \h </w:instrText>
+              <w:instrText xml:space="preserve"> PAGEREF _Toc4058368 \h </w:instrText>
             </w:r>
             <w:r>
               <w:rPr>
@@ -2447,7 +2447,7 @@
               <w:lang w:val="fr-CH" w:eastAsia="fr-CH"/>
             </w:rPr>
           </w:pPr>
-          <w:hyperlink w:anchor="_Toc3963700" w:history="1">
+          <w:hyperlink w:anchor="_Toc4058369" w:history="1">
             <w:r>
               <w:rPr>
                 <w:rStyle w:val="Lienhypertexte"/>
@@ -2475,7 +2475,7 @@
                 <w:noProof/>
                 <w:webHidden/>
               </w:rPr>
-              <w:instrText xml:space="preserve"> PAGEREF _Toc3963700 \h </w:instrText>
+              <w:instrText xml:space="preserve"> PAGEREF _Toc4058369 \h </w:instrText>
             </w:r>
             <w:r>
               <w:rPr>
@@ -2518,7 +2518,7 @@
               <w:lang w:val="fr-CH" w:eastAsia="fr-CH"/>
             </w:rPr>
           </w:pPr>
-          <w:hyperlink w:anchor="_Toc3963701" w:history="1">
+          <w:hyperlink w:anchor="_Toc4058370" w:history="1">
             <w:r>
               <w:rPr>
                 <w:rStyle w:val="Lienhypertexte"/>
@@ -2546,7 +2546,7 @@
                 <w:noProof/>
                 <w:webHidden/>
               </w:rPr>
-              <w:instrText xml:space="preserve"> PAGEREF _Toc3963701 \h </w:instrText>
+              <w:instrText xml:space="preserve"> PAGEREF _Toc4058370 \h </w:instrText>
             </w:r>
             <w:r>
               <w:rPr>
@@ -2589,7 +2589,7 @@
               <w:lang w:val="fr-CH" w:eastAsia="fr-CH"/>
             </w:rPr>
           </w:pPr>
-          <w:hyperlink w:anchor="_Toc3963702" w:history="1">
+          <w:hyperlink w:anchor="_Toc4058371" w:history="1">
             <w:r>
               <w:rPr>
                 <w:rStyle w:val="Lienhypertexte"/>
@@ -2616,7 +2616,7 @@
                 <w:noProof/>
                 <w:webHidden/>
               </w:rPr>
-              <w:instrText xml:space="preserve"> PAGEREF _Toc3963702 \h </w:instrText>
+              <w:instrText xml:space="preserve"> PAGEREF _Toc4058371 \h </w:instrText>
             </w:r>
             <w:r>
               <w:rPr>
@@ -2659,7 +2659,7 @@
               <w:lang w:val="fr-CH" w:eastAsia="fr-CH"/>
             </w:rPr>
           </w:pPr>
-          <w:hyperlink w:anchor="_Toc3963703" w:history="1">
+          <w:hyperlink w:anchor="_Toc4058372" w:history="1">
             <w:r>
               <w:rPr>
                 <w:rStyle w:val="Lienhypertexte"/>
@@ -2686,7 +2686,7 @@
                 <w:noProof/>
                 <w:webHidden/>
               </w:rPr>
-              <w:instrText xml:space="preserve"> PAGEREF _Toc3963703 \h </w:instrText>
+              <w:instrText xml:space="preserve"> PAGEREF _Toc4058372 \h </w:instrText>
             </w:r>
             <w:r>
               <w:rPr>
@@ -2729,7 +2729,7 @@
               <w:lang w:val="fr-CH" w:eastAsia="fr-CH"/>
             </w:rPr>
           </w:pPr>
-          <w:hyperlink w:anchor="_Toc3963704" w:history="1">
+          <w:hyperlink w:anchor="_Toc4058373" w:history="1">
             <w:r>
               <w:rPr>
                 <w:rStyle w:val="Lienhypertexte"/>
@@ -2756,7 +2756,7 @@
                 <w:noProof/>
                 <w:webHidden/>
               </w:rPr>
-              <w:instrText xml:space="preserve"> PAGEREF _Toc3963704 \h </w:instrText>
+              <w:instrText xml:space="preserve"> PAGEREF _Toc4058373 \h </w:instrText>
             </w:r>
             <w:r>
               <w:rPr>
@@ -2799,7 +2799,7 @@
               <w:lang w:val="fr-CH" w:eastAsia="fr-CH"/>
             </w:rPr>
           </w:pPr>
-          <w:hyperlink w:anchor="_Toc3963705" w:history="1">
+          <w:hyperlink w:anchor="_Toc4058374" w:history="1">
             <w:r>
               <w:rPr>
                 <w:rStyle w:val="Lienhypertexte"/>
@@ -2826,7 +2826,7 @@
                 <w:noProof/>
                 <w:webHidden/>
               </w:rPr>
-              <w:instrText xml:space="preserve"> PAGEREF _Toc3963705 \h </w:instrText>
+              <w:instrText xml:space="preserve"> PAGEREF _Toc4058374 \h </w:instrText>
             </w:r>
             <w:r>
               <w:rPr>
@@ -2869,7 +2869,7 @@
               <w:lang w:val="fr-CH" w:eastAsia="fr-CH"/>
             </w:rPr>
           </w:pPr>
-          <w:hyperlink w:anchor="_Toc3963706" w:history="1">
+          <w:hyperlink w:anchor="_Toc4058375" w:history="1">
             <w:r>
               <w:rPr>
                 <w:rStyle w:val="Lienhypertexte"/>
@@ -2896,7 +2896,7 @@
                 <w:noProof/>
                 <w:webHidden/>
               </w:rPr>
-              <w:instrText xml:space="preserve"> PAGEREF _Toc3963706 \h </w:instrText>
+              <w:instrText xml:space="preserve"> PAGEREF _Toc4058375 \h </w:instrText>
             </w:r>
             <w:r>
               <w:rPr>
@@ -2939,13 +2939,13 @@
               <w:lang w:val="fr-CH" w:eastAsia="fr-CH"/>
             </w:rPr>
           </w:pPr>
-          <w:hyperlink w:anchor="_Toc3963707" w:history="1">
+          <w:hyperlink w:anchor="_Toc4058376" w:history="1">
             <w:r>
               <w:rPr>
                 <w:rStyle w:val="Lienhypertexte"/>
                 <w:noProof/>
               </w:rPr>
-              <w:t>4.3. Controlor</w:t>
+              <w:t>4.3. Controller</w:t>
             </w:r>
             <w:r>
               <w:rPr>
@@ -2966,7 +2966,7 @@
                 <w:noProof/>
                 <w:webHidden/>
               </w:rPr>
-              <w:instrText xml:space="preserve"> PAGEREF _Toc3963707 \h </w:instrText>
+              <w:instrText xml:space="preserve"> PAGEREF _Toc4058376 \h </w:instrText>
             </w:r>
             <w:r>
               <w:rPr>
@@ -3009,7 +3009,7 @@
               <w:lang w:val="fr-CH" w:eastAsia="fr-CH"/>
             </w:rPr>
           </w:pPr>
-          <w:hyperlink w:anchor="_Toc3963708" w:history="1">
+          <w:hyperlink w:anchor="_Toc4058377" w:history="1">
             <w:r>
               <w:rPr>
                 <w:rStyle w:val="Lienhypertexte"/>
@@ -3037,7 +3037,7 @@
                 <w:noProof/>
                 <w:webHidden/>
               </w:rPr>
-              <w:instrText xml:space="preserve"> PAGEREF _Toc3963708 \h </w:instrText>
+              <w:instrText xml:space="preserve"> PAGEREF _Toc4058377 \h </w:instrText>
             </w:r>
             <w:r>
               <w:rPr>
@@ -3080,7 +3080,7 @@
               <w:lang w:val="fr-CH" w:eastAsia="fr-CH"/>
             </w:rPr>
           </w:pPr>
-          <w:hyperlink w:anchor="_Toc3963709" w:history="1">
+          <w:hyperlink w:anchor="_Toc4058378" w:history="1">
             <w:r>
               <w:rPr>
                 <w:rStyle w:val="Lienhypertexte"/>
@@ -3108,7 +3108,7 @@
                 <w:noProof/>
                 <w:webHidden/>
               </w:rPr>
-              <w:instrText xml:space="preserve"> PAGEREF _Toc3963709 \h </w:instrText>
+              <w:instrText xml:space="preserve"> PAGEREF _Toc4058378 \h </w:instrText>
             </w:r>
             <w:r>
               <w:rPr>
@@ -3151,7 +3151,7 @@
               <w:lang w:val="fr-CH" w:eastAsia="fr-CH"/>
             </w:rPr>
           </w:pPr>
-          <w:hyperlink w:anchor="_Toc3963710" w:history="1">
+          <w:hyperlink w:anchor="_Toc4058379" w:history="1">
             <w:r>
               <w:rPr>
                 <w:rStyle w:val="Lienhypertexte"/>
@@ -3179,7 +3179,7 @@
                 <w:noProof/>
                 <w:webHidden/>
               </w:rPr>
-              <w:instrText xml:space="preserve"> PAGEREF _Toc3963710 \h </w:instrText>
+              <w:instrText xml:space="preserve"> PAGEREF _Toc4058379 \h </w:instrText>
             </w:r>
             <w:r>
               <w:rPr>
@@ -3222,7 +3222,7 @@
               <w:lang w:val="fr-CH" w:eastAsia="fr-CH"/>
             </w:rPr>
           </w:pPr>
-          <w:hyperlink w:anchor="_Toc3963711" w:history="1">
+          <w:hyperlink w:anchor="_Toc4058380" w:history="1">
             <w:r>
               <w:rPr>
                 <w:rStyle w:val="Lienhypertexte"/>
@@ -3250,7 +3250,7 @@
                 <w:noProof/>
                 <w:webHidden/>
               </w:rPr>
-              <w:instrText xml:space="preserve"> PAGEREF _Toc3963711 \h </w:instrText>
+              <w:instrText xml:space="preserve"> PAGEREF _Toc4058380 \h </w:instrText>
             </w:r>
             <w:r>
               <w:rPr>
@@ -3293,7 +3293,7 @@
               <w:lang w:val="fr-CH" w:eastAsia="fr-CH"/>
             </w:rPr>
           </w:pPr>
-          <w:hyperlink w:anchor="_Toc3963712" w:history="1">
+          <w:hyperlink w:anchor="_Toc4058381" w:history="1">
             <w:r>
               <w:rPr>
                 <w:rStyle w:val="Lienhypertexte"/>
@@ -3321,7 +3321,7 @@
                 <w:noProof/>
                 <w:webHidden/>
               </w:rPr>
-              <w:instrText xml:space="preserve"> PAGEREF _Toc3963712 \h </w:instrText>
+              <w:instrText xml:space="preserve"> PAGEREF _Toc4058381 \h </w:instrText>
             </w:r>
             <w:r>
               <w:rPr>
@@ -3364,7 +3364,7 @@
               <w:lang w:val="fr-CH" w:eastAsia="fr-CH"/>
             </w:rPr>
           </w:pPr>
-          <w:hyperlink w:anchor="_Toc3963713" w:history="1">
+          <w:hyperlink w:anchor="_Toc4058382" w:history="1">
             <w:r>
               <w:rPr>
                 <w:rStyle w:val="Lienhypertexte"/>
@@ -3392,7 +3392,7 @@
                 <w:noProof/>
                 <w:webHidden/>
               </w:rPr>
-              <w:instrText xml:space="preserve"> PAGEREF _Toc3963713 \h </w:instrText>
+              <w:instrText xml:space="preserve"> PAGEREF _Toc4058382 \h </w:instrText>
             </w:r>
             <w:r>
               <w:rPr>
@@ -3435,7 +3435,7 @@
               <w:lang w:val="fr-CH" w:eastAsia="fr-CH"/>
             </w:rPr>
           </w:pPr>
-          <w:hyperlink w:anchor="_Toc3963714" w:history="1">
+          <w:hyperlink w:anchor="_Toc4058383" w:history="1">
             <w:r>
               <w:rPr>
                 <w:rStyle w:val="Lienhypertexte"/>
@@ -3463,7 +3463,7 @@
                 <w:noProof/>
                 <w:webHidden/>
               </w:rPr>
-              <w:instrText xml:space="preserve"> PAGEREF _Toc3963714 \h </w:instrText>
+              <w:instrText xml:space="preserve"> PAGEREF _Toc4058383 \h </w:instrText>
             </w:r>
             <w:r>
               <w:rPr>
@@ -3506,7 +3506,7 @@
               <w:lang w:val="fr-CH" w:eastAsia="fr-CH"/>
             </w:rPr>
           </w:pPr>
-          <w:hyperlink w:anchor="_Toc3963715" w:history="1">
+          <w:hyperlink w:anchor="_Toc4058384" w:history="1">
             <w:r>
               <w:rPr>
                 <w:rStyle w:val="Lienhypertexte"/>
@@ -3533,7 +3533,7 @@
                 <w:noProof/>
                 <w:webHidden/>
               </w:rPr>
-              <w:instrText xml:space="preserve"> PAGEREF _Toc3963715 \h </w:instrText>
+              <w:instrText xml:space="preserve"> PAGEREF _Toc4058384 \h </w:instrText>
             </w:r>
             <w:r>
               <w:rPr>
@@ -3576,7 +3576,7 @@
               <w:lang w:val="fr-CH" w:eastAsia="fr-CH"/>
             </w:rPr>
           </w:pPr>
-          <w:hyperlink w:anchor="_Toc3963716" w:history="1">
+          <w:hyperlink w:anchor="_Toc4058385" w:history="1">
             <w:r>
               <w:rPr>
                 <w:rStyle w:val="Lienhypertexte"/>
@@ -3603,7 +3603,7 @@
                 <w:noProof/>
                 <w:webHidden/>
               </w:rPr>
-              <w:instrText xml:space="preserve"> PAGEREF _Toc3963716 \h </w:instrText>
+              <w:instrText xml:space="preserve"> PAGEREF _Toc4058385 \h </w:instrText>
             </w:r>
             <w:r>
               <w:rPr>
@@ -3646,7 +3646,7 @@
               <w:lang w:val="fr-CH" w:eastAsia="fr-CH"/>
             </w:rPr>
           </w:pPr>
-          <w:hyperlink w:anchor="_Toc3963717" w:history="1">
+          <w:hyperlink w:anchor="_Toc4058386" w:history="1">
             <w:r>
               <w:rPr>
                 <w:rStyle w:val="Lienhypertexte"/>
@@ -3673,7 +3673,7 @@
                 <w:noProof/>
                 <w:webHidden/>
               </w:rPr>
-              <w:instrText xml:space="preserve"> PAGEREF _Toc3963717 \h </w:instrText>
+              <w:instrText xml:space="preserve"> PAGEREF _Toc4058386 \h </w:instrText>
             </w:r>
             <w:r>
               <w:rPr>
@@ -3716,7 +3716,7 @@
               <w:lang w:val="fr-CH" w:eastAsia="fr-CH"/>
             </w:rPr>
           </w:pPr>
-          <w:hyperlink w:anchor="_Toc3963718" w:history="1">
+          <w:hyperlink w:anchor="_Toc4058387" w:history="1">
             <w:r>
               <w:rPr>
                 <w:rStyle w:val="Lienhypertexte"/>
@@ -3743,7 +3743,7 @@
                 <w:noProof/>
                 <w:webHidden/>
               </w:rPr>
-              <w:instrText xml:space="preserve"> PAGEREF _Toc3963718 \h </w:instrText>
+              <w:instrText xml:space="preserve"> PAGEREF _Toc4058387 \h </w:instrText>
             </w:r>
             <w:r>
               <w:rPr>
@@ -3786,7 +3786,7 @@
               <w:lang w:val="fr-CH" w:eastAsia="fr-CH"/>
             </w:rPr>
           </w:pPr>
-          <w:hyperlink w:anchor="_Toc3963719" w:history="1">
+          <w:hyperlink w:anchor="_Toc4058388" w:history="1">
             <w:r>
               <w:rPr>
                 <w:rStyle w:val="Lienhypertexte"/>
@@ -3814,7 +3814,7 @@
                 <w:noProof/>
                 <w:webHidden/>
               </w:rPr>
-              <w:instrText xml:space="preserve"> PAGEREF _Toc3963719 \h </w:instrText>
+              <w:instrText xml:space="preserve"> PAGEREF _Toc4058388 \h </w:instrText>
             </w:r>
             <w:r>
               <w:rPr>
@@ -3857,7 +3857,7 @@
               <w:lang w:val="fr-CH" w:eastAsia="fr-CH"/>
             </w:rPr>
           </w:pPr>
-          <w:hyperlink w:anchor="_Toc3963720" w:history="1">
+          <w:hyperlink w:anchor="_Toc4058389" w:history="1">
             <w:r>
               <w:rPr>
                 <w:rStyle w:val="Lienhypertexte"/>
@@ -3885,7 +3885,7 @@
                 <w:noProof/>
                 <w:webHidden/>
               </w:rPr>
-              <w:instrText xml:space="preserve"> PAGEREF _Toc3963720 \h </w:instrText>
+              <w:instrText xml:space="preserve"> PAGEREF _Toc4058389 \h </w:instrText>
             </w:r>
             <w:r>
               <w:rPr>
@@ -3928,7 +3928,7 @@
               <w:lang w:val="fr-CH" w:eastAsia="fr-CH"/>
             </w:rPr>
           </w:pPr>
-          <w:hyperlink w:anchor="_Toc3963721" w:history="1">
+          <w:hyperlink w:anchor="_Toc4058390" w:history="1">
             <w:r>
               <w:rPr>
                 <w:rStyle w:val="Lienhypertexte"/>
@@ -3956,7 +3956,7 @@
                 <w:noProof/>
                 <w:webHidden/>
               </w:rPr>
-              <w:instrText xml:space="preserve"> PAGEREF _Toc3963721 \h </w:instrText>
+              <w:instrText xml:space="preserve"> PAGEREF _Toc4058390 \h </w:instrText>
             </w:r>
             <w:r>
               <w:rPr>
@@ -3999,7 +3999,7 @@
               <w:lang w:val="fr-CH" w:eastAsia="fr-CH"/>
             </w:rPr>
           </w:pPr>
-          <w:hyperlink w:anchor="_Toc3963722" w:history="1">
+          <w:hyperlink w:anchor="_Toc4058391" w:history="1">
             <w:r>
               <w:rPr>
                 <w:rStyle w:val="Lienhypertexte"/>
@@ -4027,7 +4027,7 @@
                 <w:noProof/>
                 <w:webHidden/>
               </w:rPr>
-              <w:instrText xml:space="preserve"> PAGEREF _Toc3963722 \h </w:instrText>
+              <w:instrText xml:space="preserve"> PAGEREF _Toc4058391 \h </w:instrText>
             </w:r>
             <w:r>
               <w:rPr>
@@ -4060,7 +4060,7 @@
         </w:p>
         <w:p>
           <w:pPr>
-            <w:pStyle w:val="TM1"/>
+            <w:pStyle w:val="TM2"/>
             <w:rPr>
               <w:rFonts w:eastAsiaTheme="minorEastAsia"/>
               <w:noProof/>
@@ -4070,14 +4070,14 @@
               <w:lang w:val="fr-CH" w:eastAsia="fr-CH"/>
             </w:rPr>
           </w:pPr>
-          <w:hyperlink w:anchor="_Toc3963723" w:history="1">
+          <w:hyperlink w:anchor="_Toc4058392" w:history="1">
             <w:r>
               <w:rPr>
                 <w:rStyle w:val="Lienhypertexte"/>
                 <w:noProof/>
                 <w:lang w:val="fr-CH"/>
               </w:rPr>
-              <w:t>5. Réalisation</w:t>
+              <w:t>4.6. Dossier de réalisation</w:t>
             </w:r>
             <w:r>
               <w:rPr>
@@ -4098,7 +4098,7 @@
                 <w:noProof/>
                 <w:webHidden/>
               </w:rPr>
-              <w:instrText xml:space="preserve"> PAGEREF _Toc3963723 \h </w:instrText>
+              <w:instrText xml:space="preserve"> PAGEREF _Toc4058392 \h </w:instrText>
             </w:r>
             <w:r>
               <w:rPr>
@@ -4119,6 +4119,361 @@
                 <w:webHidden/>
               </w:rPr>
               <w:t>13</w:t>
+            </w:r>
+            <w:r>
+              <w:rPr>
+                <w:noProof/>
+                <w:webHidden/>
+              </w:rPr>
+              <w:fldChar w:fldCharType="end"/>
+            </w:r>
+          </w:hyperlink>
+        </w:p>
+        <w:p>
+          <w:pPr>
+            <w:pStyle w:val="TM3"/>
+            <w:rPr>
+              <w:rFonts w:eastAsiaTheme="minorEastAsia"/>
+              <w:noProof/>
+              <w:color w:val="auto"/>
+              <w:sz w:val="22"/>
+              <w:szCs w:val="22"/>
+              <w:lang w:val="fr-CH" w:eastAsia="fr-CH"/>
+            </w:rPr>
+          </w:pPr>
+          <w:hyperlink w:anchor="_Toc4058393" w:history="1">
+            <w:r>
+              <w:rPr>
+                <w:rStyle w:val="Lienhypertexte"/>
+                <w:noProof/>
+                <w:lang w:val="fr-CH"/>
+              </w:rPr>
+              <w:t>4.6.1. Outils / Applications</w:t>
+            </w:r>
+            <w:r>
+              <w:rPr>
+                <w:noProof/>
+                <w:webHidden/>
+              </w:rPr>
+              <w:tab/>
+            </w:r>
+            <w:r>
+              <w:rPr>
+                <w:noProof/>
+                <w:webHidden/>
+              </w:rPr>
+              <w:fldChar w:fldCharType="begin"/>
+            </w:r>
+            <w:r>
+              <w:rPr>
+                <w:noProof/>
+                <w:webHidden/>
+              </w:rPr>
+              <w:instrText xml:space="preserve"> PAGEREF _Toc4058393 \h </w:instrText>
+            </w:r>
+            <w:r>
+              <w:rPr>
+                <w:noProof/>
+                <w:webHidden/>
+              </w:rPr>
+            </w:r>
+            <w:r>
+              <w:rPr>
+                <w:noProof/>
+                <w:webHidden/>
+              </w:rPr>
+              <w:fldChar w:fldCharType="separate"/>
+            </w:r>
+            <w:r>
+              <w:rPr>
+                <w:noProof/>
+                <w:webHidden/>
+              </w:rPr>
+              <w:t>13</w:t>
+            </w:r>
+            <w:r>
+              <w:rPr>
+                <w:noProof/>
+                <w:webHidden/>
+              </w:rPr>
+              <w:fldChar w:fldCharType="end"/>
+            </w:r>
+          </w:hyperlink>
+        </w:p>
+        <w:p>
+          <w:pPr>
+            <w:pStyle w:val="TM3"/>
+            <w:rPr>
+              <w:rFonts w:eastAsiaTheme="minorEastAsia"/>
+              <w:noProof/>
+              <w:color w:val="auto"/>
+              <w:sz w:val="22"/>
+              <w:szCs w:val="22"/>
+              <w:lang w:val="fr-CH" w:eastAsia="fr-CH"/>
+            </w:rPr>
+          </w:pPr>
+          <w:hyperlink w:anchor="_Toc4058394" w:history="1">
+            <w:r>
+              <w:rPr>
+                <w:rStyle w:val="Lienhypertexte"/>
+                <w:noProof/>
+                <w:lang w:val="fr-CH"/>
+              </w:rPr>
+              <w:t>4.6.2. Fichiers / Dossiers</w:t>
+            </w:r>
+            <w:r>
+              <w:rPr>
+                <w:noProof/>
+                <w:webHidden/>
+              </w:rPr>
+              <w:tab/>
+            </w:r>
+            <w:r>
+              <w:rPr>
+                <w:noProof/>
+                <w:webHidden/>
+              </w:rPr>
+              <w:fldChar w:fldCharType="begin"/>
+            </w:r>
+            <w:r>
+              <w:rPr>
+                <w:noProof/>
+                <w:webHidden/>
+              </w:rPr>
+              <w:instrText xml:space="preserve"> PAGEREF _Toc4058394 \h </w:instrText>
+            </w:r>
+            <w:r>
+              <w:rPr>
+                <w:noProof/>
+                <w:webHidden/>
+              </w:rPr>
+            </w:r>
+            <w:r>
+              <w:rPr>
+                <w:noProof/>
+                <w:webHidden/>
+              </w:rPr>
+              <w:fldChar w:fldCharType="separate"/>
+            </w:r>
+            <w:r>
+              <w:rPr>
+                <w:noProof/>
+                <w:webHidden/>
+              </w:rPr>
+              <w:t>13</w:t>
+            </w:r>
+            <w:r>
+              <w:rPr>
+                <w:noProof/>
+                <w:webHidden/>
+              </w:rPr>
+              <w:fldChar w:fldCharType="end"/>
+            </w:r>
+          </w:hyperlink>
+        </w:p>
+        <w:p>
+          <w:pPr>
+            <w:pStyle w:val="TM2"/>
+            <w:rPr>
+              <w:rFonts w:eastAsiaTheme="minorEastAsia"/>
+              <w:noProof/>
+              <w:color w:val="auto"/>
+              <w:sz w:val="22"/>
+              <w:szCs w:val="22"/>
+              <w:lang w:val="fr-CH" w:eastAsia="fr-CH"/>
+            </w:rPr>
+          </w:pPr>
+          <w:hyperlink w:anchor="_Toc4058395" w:history="1">
+            <w:r>
+              <w:rPr>
+                <w:rStyle w:val="Lienhypertexte"/>
+                <w:noProof/>
+                <w:lang w:val="fr-CH"/>
+              </w:rPr>
+              <w:t>4.7. Erreur restantes</w:t>
+            </w:r>
+            <w:r>
+              <w:rPr>
+                <w:noProof/>
+                <w:webHidden/>
+              </w:rPr>
+              <w:tab/>
+            </w:r>
+            <w:r>
+              <w:rPr>
+                <w:noProof/>
+                <w:webHidden/>
+              </w:rPr>
+              <w:fldChar w:fldCharType="begin"/>
+            </w:r>
+            <w:r>
+              <w:rPr>
+                <w:noProof/>
+                <w:webHidden/>
+              </w:rPr>
+              <w:instrText xml:space="preserve"> PAGEREF _Toc4058395 \h </w:instrText>
+            </w:r>
+            <w:r>
+              <w:rPr>
+                <w:noProof/>
+                <w:webHidden/>
+              </w:rPr>
+            </w:r>
+            <w:r>
+              <w:rPr>
+                <w:noProof/>
+                <w:webHidden/>
+              </w:rPr>
+              <w:fldChar w:fldCharType="separate"/>
+            </w:r>
+            <w:r>
+              <w:rPr>
+                <w:noProof/>
+                <w:webHidden/>
+              </w:rPr>
+              <w:t>14</w:t>
+            </w:r>
+            <w:r>
+              <w:rPr>
+                <w:noProof/>
+                <w:webHidden/>
+              </w:rPr>
+              <w:fldChar w:fldCharType="end"/>
+            </w:r>
+          </w:hyperlink>
+        </w:p>
+        <w:p>
+          <w:pPr>
+            <w:pStyle w:val="TM3"/>
+            <w:rPr>
+              <w:rFonts w:eastAsiaTheme="minorEastAsia"/>
+              <w:noProof/>
+              <w:color w:val="auto"/>
+              <w:sz w:val="22"/>
+              <w:szCs w:val="22"/>
+              <w:lang w:val="fr-CH" w:eastAsia="fr-CH"/>
+            </w:rPr>
+          </w:pPr>
+          <w:hyperlink w:anchor="_Toc4058396" w:history="1">
+            <w:r>
+              <w:rPr>
+                <w:rStyle w:val="Lienhypertexte"/>
+                <w:noProof/>
+                <w:lang w:val="fr-CH"/>
+              </w:rPr>
+              <w:t>4.7.1. Choix de symboles</w:t>
+            </w:r>
+            <w:r>
+              <w:rPr>
+                <w:noProof/>
+                <w:webHidden/>
+              </w:rPr>
+              <w:tab/>
+            </w:r>
+            <w:r>
+              <w:rPr>
+                <w:noProof/>
+                <w:webHidden/>
+              </w:rPr>
+              <w:fldChar w:fldCharType="begin"/>
+            </w:r>
+            <w:r>
+              <w:rPr>
+                <w:noProof/>
+                <w:webHidden/>
+              </w:rPr>
+              <w:instrText xml:space="preserve"> PAGEREF _Toc4058396 \h </w:instrText>
+            </w:r>
+            <w:r>
+              <w:rPr>
+                <w:noProof/>
+                <w:webHidden/>
+              </w:rPr>
+            </w:r>
+            <w:r>
+              <w:rPr>
+                <w:noProof/>
+                <w:webHidden/>
+              </w:rPr>
+              <w:fldChar w:fldCharType="separate"/>
+            </w:r>
+            <w:r>
+              <w:rPr>
+                <w:noProof/>
+                <w:webHidden/>
+              </w:rPr>
+              <w:t>14</w:t>
+            </w:r>
+            <w:r>
+              <w:rPr>
+                <w:noProof/>
+                <w:webHidden/>
+              </w:rPr>
+              <w:fldChar w:fldCharType="end"/>
+            </w:r>
+          </w:hyperlink>
+        </w:p>
+        <w:p>
+          <w:pPr>
+            <w:pStyle w:val="TM3"/>
+            <w:rPr>
+              <w:rFonts w:eastAsiaTheme="minorEastAsia"/>
+              <w:noProof/>
+              <w:color w:val="auto"/>
+              <w:sz w:val="22"/>
+              <w:szCs w:val="22"/>
+              <w:lang w:val="fr-CH" w:eastAsia="fr-CH"/>
+            </w:rPr>
+          </w:pPr>
+          <w:hyperlink w:anchor="_Toc4058397" w:history="1">
+            <w:r>
+              <w:rPr>
+                <w:rStyle w:val="Lienhypertexte"/>
+                <w:noProof/>
+                <w:lang w:val="fr-CH"/>
+              </w:rPr>
+              <w:t>4.7.2. Partie réseau</w:t>
+            </w:r>
+            <w:r>
+              <w:rPr>
+                <w:noProof/>
+                <w:webHidden/>
+              </w:rPr>
+              <w:tab/>
+            </w:r>
+            <w:r>
+              <w:rPr>
+                <w:noProof/>
+                <w:webHidden/>
+              </w:rPr>
+              <w:fldChar w:fldCharType="begin"/>
+            </w:r>
+            <w:r>
+              <w:rPr>
+                <w:noProof/>
+                <w:webHidden/>
+              </w:rPr>
+              <w:instrText xml:space="preserve"> PAGEREF _Toc4058397 \h </w:instrText>
+            </w:r>
+            <w:r>
+              <w:rPr>
+                <w:noProof/>
+                <w:webHidden/>
+              </w:rPr>
+            </w:r>
+            <w:r>
+              <w:rPr>
+                <w:noProof/>
+                <w:webHidden/>
+              </w:rPr>
+              <w:fldChar w:fldCharType="separate"/>
+            </w:r>
+            <w:r>
+              <w:rPr>
+                <w:noProof/>
+                <w:webHidden/>
+              </w:rPr>
+              <w:t>14</w:t>
             </w:r>
             <w:r>
               <w:rPr>
@@ -4145,7 +4500,7 @@
         <w:pStyle w:val="Titre1"/>
         <w:ind w:left="426"/>
       </w:pPr>
-      <w:bookmarkStart w:id="2" w:name="_Toc3963678"/>
+      <w:bookmarkStart w:id="2" w:name="_Toc4058347"/>
       <w:bookmarkEnd w:id="1"/>
       <w:r>
         <w:lastRenderedPageBreak/>
@@ -4157,7 +4512,7 @@
       <w:pPr>
         <w:pStyle w:val="Titre2"/>
       </w:pPr>
-      <w:bookmarkStart w:id="3" w:name="_Toc3963679"/>
+      <w:bookmarkStart w:id="3" w:name="_Toc4058348"/>
       <w:r>
         <w:t>Introduction</w:t>
       </w:r>
@@ -4296,7 +4651,7 @@
       <w:pPr>
         <w:pStyle w:val="Titre2"/>
       </w:pPr>
-      <w:bookmarkStart w:id="4" w:name="_Toc3963680"/>
+      <w:bookmarkStart w:id="4" w:name="_Toc4058349"/>
       <w:r>
         <w:t>Organisation</w:t>
       </w:r>
@@ -4527,7 +4882,7 @@
       <w:pPr>
         <w:pStyle w:val="Titre2"/>
       </w:pPr>
-      <w:bookmarkStart w:id="5" w:name="_Toc3963681"/>
+      <w:bookmarkStart w:id="5" w:name="_Toc4058350"/>
       <w:r>
         <w:t>Objectifs</w:t>
       </w:r>
@@ -4568,7 +4923,7 @@
           <w:lang w:val="fr-CH"/>
         </w:rPr>
       </w:pPr>
-      <w:bookmarkStart w:id="6" w:name="_Toc3963682"/>
+      <w:bookmarkStart w:id="6" w:name="_Toc4058351"/>
       <w:r>
         <w:rPr>
           <w:lang w:val="fr-CH"/>
@@ -4816,7 +5171,7 @@
           <w:lang w:val="fr-CH"/>
         </w:rPr>
       </w:pPr>
-      <w:bookmarkStart w:id="7" w:name="_Toc3963683"/>
+      <w:bookmarkStart w:id="7" w:name="_Toc4058352"/>
       <w:r>
         <w:rPr>
           <w:lang w:val="fr-CH"/>
@@ -4898,7 +5253,7 @@
       <w:pPr>
         <w:pStyle w:val="Titre2"/>
       </w:pPr>
-      <w:bookmarkStart w:id="8" w:name="_Toc3963684"/>
+      <w:bookmarkStart w:id="8" w:name="_Toc4058353"/>
       <w:r>
         <w:lastRenderedPageBreak/>
         <w:t>Planification Initiale</w:t>
@@ -4981,7 +5336,7 @@
       <w:pPr>
         <w:pStyle w:val="Titre1"/>
       </w:pPr>
-      <w:bookmarkStart w:id="9" w:name="_Toc3963685"/>
+      <w:bookmarkStart w:id="9" w:name="_Toc4058354"/>
       <w:r>
         <w:lastRenderedPageBreak/>
         <w:t>Analyse</w:t>
@@ -4992,7 +5347,7 @@
       <w:pPr>
         <w:pStyle w:val="Titre2"/>
       </w:pPr>
-      <w:bookmarkStart w:id="10" w:name="_Toc3963686"/>
+      <w:bookmarkStart w:id="10" w:name="_Toc4058355"/>
       <w:r>
         <w:rPr>
           <w:noProof/>
@@ -5099,7 +5454,7 @@
       <w:pPr>
         <w:pStyle w:val="Titre2"/>
       </w:pPr>
-      <w:bookmarkStart w:id="11" w:name="_Toc3963687"/>
+      <w:bookmarkStart w:id="11" w:name="_Toc4058356"/>
       <w:r>
         <w:t>MLD</w:t>
       </w:r>
@@ -5166,7 +5521,7 @@
       <w:pPr>
         <w:pStyle w:val="Titre2"/>
       </w:pPr>
-      <w:bookmarkStart w:id="12" w:name="_Toc3963688"/>
+      <w:bookmarkStart w:id="12" w:name="_Toc4058357"/>
       <w:r>
         <w:lastRenderedPageBreak/>
         <w:t>Scénarios</w:t>
@@ -7252,7 +7607,7 @@
       <w:pPr>
         <w:pStyle w:val="Titre2"/>
       </w:pPr>
-      <w:bookmarkStart w:id="13" w:name="_Toc3963689"/>
+      <w:bookmarkStart w:id="13" w:name="_Toc4058358"/>
       <w:r>
         <w:lastRenderedPageBreak/>
         <w:t>Choix Graphiques</w:t>
@@ -7283,7 +7638,7 @@
       <w:pPr>
         <w:pStyle w:val="Titre3"/>
       </w:pPr>
-      <w:bookmarkStart w:id="14" w:name="_Toc3963690"/>
+      <w:bookmarkStart w:id="14" w:name="_Toc4058359"/>
       <w:r>
         <w:rPr>
           <w:noProof/>
@@ -7354,7 +7709,7 @@
       <w:pPr>
         <w:pStyle w:val="Titre3"/>
       </w:pPr>
-      <w:bookmarkStart w:id="15" w:name="_Toc3963691"/>
+      <w:bookmarkStart w:id="15" w:name="_Toc4058360"/>
       <w:r>
         <w:t>Choix pour une partie locale</w:t>
       </w:r>
@@ -7516,7 +7871,7 @@
       <w:pPr>
         <w:pStyle w:val="Titre3"/>
       </w:pPr>
-      <w:bookmarkStart w:id="16" w:name="_Toc3963692"/>
+      <w:bookmarkStart w:id="16" w:name="_Toc4058361"/>
       <w:r>
         <w:lastRenderedPageBreak/>
         <w:t>Demande du nom</w:t>
@@ -7593,7 +7948,7 @@
       <w:pPr>
         <w:pStyle w:val="Titre3"/>
       </w:pPr>
-      <w:bookmarkStart w:id="17" w:name="_Toc3963693"/>
+      <w:bookmarkStart w:id="17" w:name="_Toc4058362"/>
       <w:r>
         <w:t>Partie</w:t>
       </w:r>
@@ -7678,7 +8033,7 @@
       <w:pPr>
         <w:pStyle w:val="Titre2"/>
       </w:pPr>
-      <w:bookmarkStart w:id="18" w:name="_Toc3963694"/>
+      <w:bookmarkStart w:id="18" w:name="_Toc4058363"/>
       <w:r>
         <w:lastRenderedPageBreak/>
         <w:t>UML</w:t>
@@ -7771,7 +8126,7 @@
       <w:pPr>
         <w:pStyle w:val="Titre1"/>
       </w:pPr>
-      <w:bookmarkStart w:id="19" w:name="_Toc3963695"/>
+      <w:bookmarkStart w:id="19" w:name="_Toc4058364"/>
       <w:r>
         <w:lastRenderedPageBreak/>
         <w:t>Implémentation</w:t>
@@ -7782,7 +8137,7 @@
       <w:pPr>
         <w:pStyle w:val="Titre2"/>
       </w:pPr>
-      <w:bookmarkStart w:id="20" w:name="_Toc3963696"/>
+      <w:bookmarkStart w:id="20" w:name="_Toc4058365"/>
       <w:r>
         <w:t>DataBase</w:t>
       </w:r>
@@ -7852,7 +8207,7 @@
       <w:pPr>
         <w:pStyle w:val="Titre3"/>
       </w:pPr>
-      <w:bookmarkStart w:id="21" w:name="_Toc3963697"/>
+      <w:bookmarkStart w:id="21" w:name="_Toc4058366"/>
       <w:r>
         <w:t>Création de la base de données</w:t>
       </w:r>
@@ -7870,7 +8225,7 @@
       <w:pPr>
         <w:pStyle w:val="Titre3"/>
       </w:pPr>
-      <w:bookmarkStart w:id="22" w:name="_Toc3963698"/>
+      <w:bookmarkStart w:id="22" w:name="_Toc4058367"/>
       <w:r>
         <w:t>InsertScore</w:t>
       </w:r>
@@ -8063,7 +8418,7 @@
       <w:pPr>
         <w:pStyle w:val="Titre3"/>
       </w:pPr>
-      <w:bookmarkStart w:id="23" w:name="_Toc3963699"/>
+      <w:bookmarkStart w:id="23" w:name="_Toc4058368"/>
       <w:r>
         <w:t>Limite de scores</w:t>
       </w:r>
@@ -8087,7 +8442,7 @@
           <w:lang w:val="fr-CH"/>
         </w:rPr>
       </w:pPr>
-      <w:bookmarkStart w:id="24" w:name="_Toc3963700"/>
+      <w:bookmarkStart w:id="24" w:name="_Toc4058369"/>
       <w:r>
         <w:rPr>
           <w:lang w:val="fr-CH"/>
@@ -8125,7 +8480,7 @@
           <w:lang w:val="fr-CH"/>
         </w:rPr>
       </w:pPr>
-      <w:bookmarkStart w:id="25" w:name="_Toc3963701"/>
+      <w:bookmarkStart w:id="25" w:name="_Toc4058370"/>
       <w:r>
         <w:rPr>
           <w:lang w:val="fr-CH"/>
@@ -8208,7 +8563,7 @@
       <w:pPr>
         <w:pStyle w:val="Titre2"/>
       </w:pPr>
-      <w:bookmarkStart w:id="26" w:name="_Toc3963702"/>
+      <w:bookmarkStart w:id="26" w:name="_Toc4058371"/>
       <w:r>
         <w:t xml:space="preserve">Test </w:t>
       </w:r>
@@ -8232,7 +8587,7 @@
       <w:pPr>
         <w:pStyle w:val="Titre3"/>
       </w:pPr>
-      <w:bookmarkStart w:id="27" w:name="_Toc3963703"/>
+      <w:bookmarkStart w:id="27" w:name="_Toc4058372"/>
       <w:r>
         <w:t>Initialisation</w:t>
       </w:r>
@@ -8270,7 +8625,7 @@
       <w:pPr>
         <w:pStyle w:val="Titre3"/>
       </w:pPr>
-      <w:bookmarkStart w:id="28" w:name="_Toc3963704"/>
+      <w:bookmarkStart w:id="28" w:name="_Toc4058373"/>
       <w:r>
         <w:t>Vérification du dossier / fichier</w:t>
       </w:r>
@@ -8285,7 +8640,7 @@
       <w:pPr>
         <w:pStyle w:val="Titre3"/>
       </w:pPr>
-      <w:bookmarkStart w:id="29" w:name="_Toc3963705"/>
+      <w:bookmarkStart w:id="29" w:name="_Toc4058374"/>
       <w:r>
         <w:t>Les insertions</w:t>
       </w:r>
@@ -8305,7 +8660,7 @@
       <w:pPr>
         <w:pStyle w:val="Titre3"/>
       </w:pPr>
-      <w:bookmarkStart w:id="30" w:name="_Toc3963706"/>
+      <w:bookmarkStart w:id="30" w:name="_Toc4058375"/>
       <w:r>
         <w:t>11 Insertions</w:t>
       </w:r>
@@ -8323,13 +8678,19 @@
       <w:pPr>
         <w:pStyle w:val="Titre2"/>
       </w:pPr>
-      <w:bookmarkStart w:id="31" w:name="_Toc3963707"/>
+      <w:bookmarkStart w:id="31" w:name="_Toc4058376"/>
       <w:r>
         <w:lastRenderedPageBreak/>
         <w:t>Contr</w:t>
       </w:r>
       <w:r>
-        <w:t>olor</w:t>
+        <w:t>ol</w:t>
+      </w:r>
+      <w:r>
+        <w:t>le</w:t>
+      </w:r>
+      <w:r>
+        <w:t>r</w:t>
       </w:r>
       <w:bookmarkEnd w:id="31"/>
     </w:p>
@@ -8368,7 +8729,7 @@
           <w:lang w:val="fr-CH"/>
         </w:rPr>
       </w:pPr>
-      <w:bookmarkStart w:id="32" w:name="_Toc3963708"/>
+      <w:bookmarkStart w:id="32" w:name="_Toc4058377"/>
       <w:r>
         <w:rPr>
           <w:lang w:val="fr-CH"/>
@@ -8511,7 +8872,7 @@
           <w:lang w:val="fr-CH"/>
         </w:rPr>
       </w:pPr>
-      <w:bookmarkStart w:id="33" w:name="_Toc3963709"/>
+      <w:bookmarkStart w:id="33" w:name="_Toc4058378"/>
       <w:r>
         <w:rPr>
           <w:lang w:val="fr-CH"/>
@@ -8638,7 +8999,7 @@
           <w:lang w:val="fr-CH"/>
         </w:rPr>
       </w:pPr>
-      <w:bookmarkStart w:id="34" w:name="_Toc3963710"/>
+      <w:bookmarkStart w:id="34" w:name="_Toc4058379"/>
       <w:r>
         <w:rPr>
           <w:lang w:val="fr-CH"/>
@@ -8929,7 +9290,7 @@
           <w:lang w:val="fr-CH"/>
         </w:rPr>
       </w:pPr>
-      <w:bookmarkStart w:id="35" w:name="_Toc3963711"/>
+      <w:bookmarkStart w:id="35" w:name="_Toc4058380"/>
       <w:r>
         <w:rPr>
           <w:lang w:val="fr-CH"/>
@@ -9010,7 +9371,7 @@
           <w:lang w:val="fr-CH"/>
         </w:rPr>
       </w:pPr>
-      <w:bookmarkStart w:id="36" w:name="_Toc3963712"/>
+      <w:bookmarkStart w:id="36" w:name="_Toc4058381"/>
       <w:r>
         <w:rPr>
           <w:lang w:val="fr-CH"/>
@@ -9096,7 +9457,7 @@
           <w:lang w:val="fr-CH"/>
         </w:rPr>
       </w:pPr>
-      <w:bookmarkStart w:id="37" w:name="_Toc3963713"/>
+      <w:bookmarkStart w:id="37" w:name="_Toc4058382"/>
       <w:r>
         <w:rPr>
           <w:lang w:val="fr-CH"/>
@@ -9163,7 +9524,7 @@
           <w:lang w:val="fr-CH"/>
         </w:rPr>
       </w:pPr>
-      <w:bookmarkStart w:id="38" w:name="_Toc3963714"/>
+      <w:bookmarkStart w:id="38" w:name="_Toc4058383"/>
       <w:r>
         <w:rPr>
           <w:lang w:val="fr-CH"/>
@@ -9227,7 +9588,7 @@
       <w:pPr>
         <w:pStyle w:val="Titre3"/>
       </w:pPr>
-      <w:bookmarkStart w:id="39" w:name="_Toc3963715"/>
+      <w:bookmarkStart w:id="39" w:name="_Toc4058384"/>
       <w:r>
         <w:t>Replay</w:t>
       </w:r>
@@ -9259,7 +9620,7 @@
       <w:pPr>
         <w:pStyle w:val="Titre2"/>
       </w:pPr>
-      <w:bookmarkStart w:id="40" w:name="_Toc3963716"/>
+      <w:bookmarkStart w:id="40" w:name="_Toc4058385"/>
       <w:r>
         <w:lastRenderedPageBreak/>
         <w:t>Model</w:t>
@@ -9290,7 +9651,7 @@
       <w:pPr>
         <w:pStyle w:val="Titre3"/>
       </w:pPr>
-      <w:bookmarkStart w:id="41" w:name="_Toc3963717"/>
+      <w:bookmarkStart w:id="41" w:name="_Toc4058386"/>
       <w:r>
         <w:t>CheckGame</w:t>
       </w:r>
@@ -9309,7 +9670,7 @@
       <w:pPr>
         <w:pStyle w:val="Titre3"/>
       </w:pPr>
-      <w:bookmarkStart w:id="42" w:name="_Toc3963718"/>
+      <w:bookmarkStart w:id="42" w:name="_Toc4058387"/>
       <w:r>
         <w:t>checkPossibilities</w:t>
       </w:r>
@@ -9330,7 +9691,7 @@
           <w:lang w:val="fr-CH"/>
         </w:rPr>
       </w:pPr>
-      <w:bookmarkStart w:id="43" w:name="_Toc3963719"/>
+      <w:bookmarkStart w:id="43" w:name="_Toc4058388"/>
       <w:r>
         <w:rPr>
           <w:lang w:val="fr-CH"/>
@@ -9492,7 +9853,7 @@
           <w:lang w:val="fr-CH"/>
         </w:rPr>
       </w:pPr>
-      <w:bookmarkStart w:id="44" w:name="_Toc3963720"/>
+      <w:bookmarkStart w:id="44" w:name="_Toc4058389"/>
       <w:r>
         <w:rPr>
           <w:lang w:val="fr-CH"/>
@@ -9521,7 +9882,7 @@
           <w:lang w:val="fr-CH"/>
         </w:rPr>
       </w:pPr>
-      <w:bookmarkStart w:id="45" w:name="_Toc3963721"/>
+      <w:bookmarkStart w:id="45" w:name="_Toc4058390"/>
       <w:r>
         <w:rPr>
           <w:lang w:val="fr-CH"/>
@@ -9551,7 +9912,7 @@
           <w:lang w:val="fr-CH"/>
         </w:rPr>
       </w:pPr>
-      <w:bookmarkStart w:id="46" w:name="_Toc3963722"/>
+      <w:bookmarkStart w:id="46" w:name="_Toc4058391"/>
       <w:r>
         <w:rPr>
           <w:lang w:val="fr-CH"/>
@@ -9685,20 +10046,653 @@
     </w:p>
     <w:p>
       <w:pPr>
+        <w:pStyle w:val="Titre2"/>
+        <w:rPr>
+          <w:lang w:val="fr-CH"/>
+        </w:rPr>
+      </w:pPr>
+      <w:bookmarkStart w:id="47" w:name="_Toc4058392"/>
+      <w:r>
+        <w:rPr>
+          <w:lang w:val="fr-CH"/>
+        </w:rPr>
+        <w:lastRenderedPageBreak/>
+        <w:t>Dossier de réalisation</w:t>
+      </w:r>
+      <w:bookmarkEnd w:id="47"/>
+    </w:p>
+    <w:p>
+      <w:pPr>
+        <w:rPr>
+          <w:lang w:val="fr-CH"/>
+        </w:rPr>
+      </w:pPr>
+      <w:r>
+        <w:rPr>
+          <w:lang w:val="fr-CH"/>
+        </w:rPr>
+        <w:t>Pour que mon projet voit le jour, j’</w:t>
+      </w:r>
+      <w:r>
+        <w:rPr>
+          <w:lang w:val="fr-CH"/>
+        </w:rPr>
+        <w:t>ai eu besoin de</w:t>
+      </w:r>
+      <w:r>
+        <w:rPr>
+          <w:lang w:val="fr-CH"/>
+        </w:rPr>
+        <w:t>:</w:t>
+      </w:r>
+    </w:p>
+    <w:p>
+      <w:pPr>
+        <w:pStyle w:val="Titre3"/>
+        <w:spacing w:after="240"/>
+        <w:rPr>
+          <w:lang w:val="fr-CH"/>
+        </w:rPr>
+      </w:pPr>
+      <w:bookmarkStart w:id="48" w:name="_Toc4058393"/>
+      <w:r>
+        <w:rPr>
+          <w:lang w:val="fr-CH"/>
+        </w:rPr>
+        <w:t>Outils</w:t>
+      </w:r>
+      <w:r>
+        <w:rPr>
+          <w:lang w:val="fr-CH"/>
+        </w:rPr>
+        <w:t xml:space="preserve"> / Applications</w:t>
+      </w:r>
+      <w:bookmarkEnd w:id="48"/>
+    </w:p>
+    <w:p>
+      <w:pPr>
+        <w:spacing w:after="0"/>
+        <w:rPr>
+          <w:lang w:val="fr-CH"/>
+        </w:rPr>
+      </w:pPr>
+      <w:r>
+        <w:rPr>
+          <w:lang w:val="fr-CH"/>
+        </w:rPr>
+        <w:t>Windows (j’utilise Windows 10 éducation)</w:t>
+      </w:r>
+    </w:p>
+    <w:p>
+      <w:pPr>
+        <w:spacing w:after="0"/>
+        <w:rPr>
+          <w:lang w:val="fr-CH"/>
+        </w:rPr>
+      </w:pPr>
+      <w:r>
+        <w:rPr>
+          <w:lang w:val="fr-CH"/>
+        </w:rPr>
+        <w:t>Visual Studio 2017 Enterprise</w:t>
+      </w:r>
+    </w:p>
+    <w:p>
+      <w:pPr>
+        <w:spacing w:after="0"/>
+        <w:rPr>
+          <w:lang w:val="fr-CH"/>
+        </w:rPr>
+      </w:pPr>
+      <w:r>
+        <w:rPr>
+          <w:lang w:val="fr-CH"/>
+        </w:rPr>
+        <w:t>GanttProject 2.8.1 build 2024</w:t>
+      </w:r>
+    </w:p>
+    <w:p>
+      <w:pPr>
+        <w:spacing w:after="0"/>
+        <w:rPr>
+          <w:lang w:val="fr-CH"/>
+        </w:rPr>
+      </w:pPr>
+      <w:r>
+        <w:rPr>
+          <w:lang w:val="fr-CH"/>
+        </w:rPr>
+        <w:t>Microsoft Office Professionnel Plus 2016</w:t>
+      </w:r>
+    </w:p>
+    <w:p>
+      <w:pPr>
+        <w:rPr>
+          <w:lang w:val="fr-CH"/>
+        </w:rPr>
+      </w:pPr>
+      <w:r>
+        <w:rPr>
+          <w:lang w:val="fr-CH"/>
+        </w:rPr>
+        <w:t>Git Kraken, c’est un lo</w:t>
+      </w:r>
+      <w:r>
+        <w:rPr>
+          <w:lang w:val="fr-CH"/>
+        </w:rPr>
+        <w:t>giciel de versionning comme Git avec une interface graphique</w:t>
+      </w:r>
+      <w:r>
+        <w:rPr>
+          <w:lang w:val="fr-CH"/>
+        </w:rPr>
+        <w:t xml:space="preserve"> </w:t>
+      </w:r>
+    </w:p>
+    <w:p>
+      <w:pPr>
+        <w:pStyle w:val="Titre3"/>
+        <w:rPr>
+          <w:lang w:val="fr-CH"/>
+        </w:rPr>
+      </w:pPr>
+      <w:bookmarkStart w:id="49" w:name="_Toc4058394"/>
+      <w:r>
+        <w:rPr>
+          <w:lang w:val="fr-CH"/>
+        </w:rPr>
+        <w:t>Fichiers / Dossiers</w:t>
+      </w:r>
+      <w:bookmarkEnd w:id="49"/>
+    </w:p>
+    <w:p>
+      <w:pPr>
+        <w:pStyle w:val="Titre4"/>
+        <w:rPr>
+          <w:lang w:val="fr-CH"/>
+        </w:rPr>
+      </w:pPr>
+      <w:r>
+        <w:rPr>
+          <w:lang w:val="fr-CH"/>
+        </w:rPr>
+        <w:t>CDC (Cahier des charges)</w:t>
+      </w:r>
+    </w:p>
+    <w:p>
+      <w:pPr>
+        <w:ind w:left="1440"/>
+        <w:rPr>
+          <w:lang w:val="fr-CH"/>
+        </w:rPr>
+      </w:pPr>
+      <w:r>
+        <w:rPr>
+          <w:lang w:val="fr-CH"/>
+        </w:rPr>
+        <w:t>Ce dossier contient le cahier des charges vu avec le chef de projet</w:t>
+      </w:r>
+    </w:p>
+    <w:p>
+      <w:pPr>
+        <w:pStyle w:val="Titre4"/>
+        <w:rPr>
+          <w:lang w:val="fr-CH"/>
+        </w:rPr>
+      </w:pPr>
+      <w:r>
+        <w:rPr>
+          <w:lang w:val="fr-CH"/>
+        </w:rPr>
+        <w:t>Code</w:t>
+      </w:r>
+    </w:p>
+    <w:p>
+      <w:pPr>
+        <w:ind w:left="1440"/>
+        <w:rPr>
+          <w:lang w:val="fr-CH"/>
+        </w:rPr>
+      </w:pPr>
+      <w:r>
+        <w:rPr>
+          <w:lang w:val="fr-CH"/>
+        </w:rPr>
+        <w:t>Contient 2 dossiers :</w:t>
+      </w:r>
+    </w:p>
+    <w:p>
+      <w:pPr>
+        <w:pStyle w:val="Titre5"/>
+        <w:rPr>
+          <w:lang w:val="fr-CH"/>
+        </w:rPr>
+      </w:pPr>
+      <w:r>
+        <w:rPr>
+          <w:lang w:val="fr-CH"/>
+        </w:rPr>
+        <w:t>DB</w:t>
+      </w:r>
+    </w:p>
+    <w:p>
+      <w:pPr>
+        <w:ind w:left="1701"/>
+        <w:rPr>
+          <w:lang w:val="fr-CH"/>
+        </w:rPr>
+      </w:pPr>
+      <w:r>
+        <w:rPr>
+          <w:lang w:val="fr-CH"/>
+        </w:rPr>
+        <w:t>Comprend</w:t>
+      </w:r>
+      <w:r>
+        <w:rPr>
+          <w:lang w:val="fr-CH"/>
+        </w:rPr>
+        <w:t xml:space="preserve"> le script pour créer la base de données, j’ai préféré créer en premier lieu la base de données et la tester avant de le faire directement depuis le code morpion.</w:t>
+      </w:r>
+    </w:p>
+    <w:p>
+      <w:pPr>
+        <w:pStyle w:val="Titre5"/>
+        <w:rPr>
+          <w:lang w:val="fr-CH"/>
+        </w:rPr>
+      </w:pPr>
+      <w:r>
+        <w:rPr>
+          <w:lang w:val="fr-CH"/>
+        </w:rPr>
+        <w:t>Morpion</w:t>
+      </w:r>
+    </w:p>
+    <w:p>
+      <w:pPr>
+        <w:spacing w:after="0"/>
+        <w:ind w:left="1701"/>
+        <w:rPr>
+          <w:lang w:val="fr-CH"/>
+        </w:rPr>
+      </w:pPr>
+      <w:r>
+        <w:rPr>
+          <w:lang w:val="fr-CH"/>
+        </w:rPr>
+        <w:t xml:space="preserve">Morpion est le dossier du projet, celui-ci </w:t>
+      </w:r>
+      <w:r>
+        <w:rPr>
+          <w:lang w:val="fr-CH"/>
+        </w:rPr>
+        <w:t>possède</w:t>
+      </w:r>
+      <w:r>
+        <w:rPr>
+          <w:lang w:val="fr-CH"/>
+        </w:rPr>
+        <w:t xml:space="preserve"> tous les fichiers et dossiers pour générer le projet.</w:t>
+      </w:r>
+    </w:p>
+    <w:p>
+      <w:pPr>
+        <w:ind w:left="1701"/>
+        <w:rPr>
+          <w:lang w:val="fr-CH"/>
+        </w:rPr>
+      </w:pPr>
+      <w:r>
+        <w:rPr>
+          <w:lang w:val="fr-CH"/>
+        </w:rPr>
+        <w:t>On retrouve à l’intérieur de celui-ci :</w:t>
+      </w:r>
+    </w:p>
+    <w:p>
+      <w:pPr>
+        <w:pStyle w:val="Paragraphedeliste"/>
+        <w:numPr>
+          <w:ilvl w:val="0"/>
+          <w:numId w:val="15"/>
+        </w:numPr>
+        <w:ind w:hanging="218"/>
+        <w:rPr>
+          <w:lang w:val="fr-CH"/>
+        </w:rPr>
+      </w:pPr>
+      <w:r>
+        <w:rPr>
+          <w:lang w:val="fr-CH"/>
+        </w:rPr>
+        <w:t>Morpion avec toutes les classe et les executables</w:t>
+      </w:r>
+    </w:p>
+    <w:p>
+      <w:pPr>
+        <w:pStyle w:val="Paragraphedeliste"/>
+        <w:numPr>
+          <w:ilvl w:val="0"/>
+          <w:numId w:val="15"/>
+        </w:numPr>
+        <w:ind w:hanging="218"/>
+        <w:rPr>
+          <w:lang w:val="fr-CH"/>
+        </w:rPr>
+      </w:pPr>
+      <w:r>
+        <w:rPr>
+          <w:lang w:val="fr-CH"/>
+        </w:rPr>
+        <w:t>Packages avec tous les Framework ayant permis la création du jeu</w:t>
+      </w:r>
+    </w:p>
+    <w:p>
+      <w:pPr>
+        <w:pStyle w:val="Paragraphedeliste"/>
+        <w:numPr>
+          <w:ilvl w:val="0"/>
+          <w:numId w:val="15"/>
+        </w:numPr>
+        <w:ind w:hanging="218"/>
+        <w:rPr>
+          <w:lang w:val="fr-CH"/>
+        </w:rPr>
+      </w:pPr>
+      <w:r>
+        <w:rPr>
+          <w:lang w:val="fr-CH"/>
+        </w:rPr>
+        <w:t>TestMorpion correpond au dossier contenant toutes mes classes de test</w:t>
+      </w:r>
+    </w:p>
+    <w:p>
+      <w:pPr>
+        <w:pStyle w:val="Paragraphedeliste"/>
+        <w:numPr>
+          <w:ilvl w:val="0"/>
+          <w:numId w:val="15"/>
+        </w:numPr>
+        <w:ind w:hanging="218"/>
+        <w:rPr>
+          <w:lang w:val="fr-CH"/>
+        </w:rPr>
+      </w:pPr>
+      <w:r>
+        <w:rPr>
+          <w:lang w:val="fr-CH"/>
+        </w:rPr>
+        <w:t>TestResults contient tous les tests effectués jusqu’à maintenant avec les classes</w:t>
+      </w:r>
+    </w:p>
+    <w:p>
+      <w:pPr>
+        <w:pStyle w:val="Paragraphedeliste"/>
+        <w:numPr>
+          <w:ilvl w:val="0"/>
+          <w:numId w:val="15"/>
+        </w:numPr>
+        <w:ind w:hanging="218"/>
+        <w:rPr>
+          <w:lang w:val="fr-CH"/>
+        </w:rPr>
+      </w:pPr>
+      <w:r>
+        <w:rPr>
+          <w:lang w:val="fr-CH"/>
+        </w:rPr>
+        <w:t>F</w:t>
+      </w:r>
+      <w:r>
+        <w:rPr>
+          <w:lang w:val="fr-CH"/>
+        </w:rPr>
+        <w:t>INAL est le dossier contenant la version release du projet qui sera rendue.</w:t>
+      </w:r>
+    </w:p>
+    <w:p>
+      <w:pPr>
+        <w:pStyle w:val="Titre4"/>
+        <w:rPr>
+          <w:lang w:val="fr-CH"/>
+        </w:rPr>
+      </w:pPr>
+      <w:r>
+        <w:rPr>
+          <w:lang w:val="fr-CH"/>
+        </w:rPr>
+        <w:t>MCD et MLD</w:t>
+      </w:r>
+    </w:p>
+    <w:p>
+      <w:pPr>
+        <w:ind w:left="1701"/>
+        <w:rPr>
+          <w:lang w:val="fr-CH"/>
+        </w:rPr>
+      </w:pPr>
+      <w:r>
+        <w:rPr>
+          <w:lang w:val="fr-CH"/>
+        </w:rPr>
+        <w:t>Dossier contenant les fichiers qui m’ont permis de créer mes MCD et MLD en plus d’un format PDF.</w:t>
+      </w:r>
+    </w:p>
+    <w:p>
+      <w:pPr>
+        <w:pStyle w:val="Titre4"/>
+        <w:rPr>
+          <w:lang w:val="fr-CH"/>
+        </w:rPr>
+      </w:pPr>
+      <w:r>
+        <w:rPr>
+          <w:lang w:val="fr-CH"/>
+        </w:rPr>
+        <w:t>Doxygen</w:t>
+      </w:r>
+    </w:p>
+    <w:p>
+      <w:pPr>
+        <w:ind w:left="1701"/>
+        <w:rPr>
+          <w:lang w:val="fr-CH"/>
+        </w:rPr>
+      </w:pPr>
+      <w:r>
+        <w:rPr>
+          <w:lang w:val="fr-CH"/>
+        </w:rPr>
+        <w:t xml:space="preserve">Il a toute la documentation technique en format HTML de tout mon code. </w:t>
+      </w:r>
+      <w:r>
+        <w:rPr>
+          <w:lang w:val="fr-CH"/>
+        </w:rPr>
+        <w:br/>
+        <w:t>A la racine, un fichier « Morpion.xml » a été ajouté, il s’agit de la documentation technique générée par Visual Studio.</w:t>
+      </w:r>
+    </w:p>
+    <w:p>
+      <w:pPr>
+        <w:rPr>
+          <w:lang w:val="fr-CH"/>
+        </w:rPr>
+      </w:pPr>
+      <w:r>
+        <w:rPr>
+          <w:lang w:val="fr-CH"/>
+        </w:rPr>
+        <w:br w:type="page"/>
+      </w:r>
+    </w:p>
+    <w:p>
+      <w:pPr>
+        <w:pStyle w:val="Titre2"/>
+        <w:rPr>
+          <w:lang w:val="fr-CH"/>
+        </w:rPr>
+      </w:pPr>
+      <w:bookmarkStart w:id="50" w:name="_Toc4058395"/>
+      <w:r>
+        <w:rPr>
+          <w:lang w:val="fr-CH"/>
+        </w:rPr>
+        <w:lastRenderedPageBreak/>
+        <w:t>Erreur restantes</w:t>
+      </w:r>
+      <w:bookmarkEnd w:id="50"/>
+    </w:p>
+    <w:p>
+      <w:pPr>
+        <w:pStyle w:val="Titre3"/>
+        <w:rPr>
+          <w:lang w:val="fr-CH"/>
+        </w:rPr>
+      </w:pPr>
+      <w:bookmarkStart w:id="51" w:name="_Toc4058396"/>
+      <w:r>
+        <w:rPr>
+          <w:lang w:val="fr-CH"/>
+        </w:rPr>
+        <w:t>Choix de symboles</w:t>
+      </w:r>
+      <w:bookmarkEnd w:id="51"/>
+    </w:p>
+    <w:p>
+      <w:pPr>
+        <w:rPr>
+          <w:lang w:val="fr-CH"/>
+        </w:rPr>
+      </w:pPr>
+      <w:r>
+        <w:rPr>
+          <w:lang w:val="fr-CH"/>
+        </w:rPr>
+        <w:t>Actuellement mon code ne permet pas de choisir le symbole des utilisateurs en début de partie.</w:t>
+      </w:r>
+      <w:r>
+        <w:rPr>
+          <w:lang w:val="fr-CH"/>
+        </w:rPr>
+        <w:br/>
+        <w:t>De ce fait, le premier joueur aura toujours une croix et le deuxième un rond, mais cela n’empêche point de jouer au jeu normalement.</w:t>
+      </w:r>
+    </w:p>
+    <w:p>
+      <w:pPr>
+        <w:rPr>
+          <w:lang w:val="fr-CH"/>
+        </w:rPr>
+      </w:pPr>
+      <w:r>
+        <w:rPr>
+          <w:lang w:val="fr-CH"/>
+        </w:rPr>
+        <w:t>Dans une prochaine version, je pourrais ajouter la fonctionnalité.</w:t>
+      </w:r>
+    </w:p>
+    <w:p>
+      <w:pPr>
+        <w:pStyle w:val="Titre3"/>
+        <w:rPr>
+          <w:lang w:val="fr-CH"/>
+        </w:rPr>
+      </w:pPr>
+      <w:bookmarkStart w:id="52" w:name="_Toc4058397"/>
+      <w:r>
+        <w:rPr>
+          <w:lang w:val="fr-CH"/>
+        </w:rPr>
+        <w:t xml:space="preserve">Partie </w:t>
+      </w:r>
+      <w:r>
+        <w:rPr>
+          <w:lang w:val="fr-CH"/>
+        </w:rPr>
+        <w:t xml:space="preserve">sur le </w:t>
+      </w:r>
+      <w:r>
+        <w:rPr>
+          <w:lang w:val="fr-CH"/>
+        </w:rPr>
+        <w:t>réseau</w:t>
+      </w:r>
+      <w:bookmarkEnd w:id="52"/>
+      <w:r>
+        <w:rPr>
+          <w:lang w:val="fr-CH"/>
+        </w:rPr>
+        <w:t xml:space="preserve"> </w:t>
+      </w:r>
+    </w:p>
+    <w:p>
+      <w:pPr>
+        <w:rPr>
+          <w:lang w:val="fr-CH"/>
+        </w:rPr>
+      </w:pPr>
+      <w:r>
+        <w:rPr>
+          <w:lang w:val="fr-CH"/>
+        </w:rPr>
+        <w:t>Je n’ai pas assez bien géré mon temps, ce qui m’a mis énormément en retard et je n’ai donc pas réussi à mettre en place la partie en réseau.</w:t>
+      </w:r>
+    </w:p>
+    <w:p>
+      <w:pPr>
+        <w:rPr>
+          <w:lang w:val="fr-CH"/>
+        </w:rPr>
+      </w:pPr>
+      <w:r>
+        <w:rPr>
+          <w:lang w:val="fr-CH"/>
+        </w:rPr>
+        <w:t>Ce qui oblige les joueurs à jouer sur le même ordinateur s’ils désirent jouer à plusieurs.</w:t>
+      </w:r>
+    </w:p>
+    <w:p>
+      <w:pPr>
+        <w:rPr>
+          <w:lang w:val="fr-CH"/>
+        </w:rPr>
+      </w:pPr>
+      <w:r>
+        <w:rPr>
+          <w:lang w:val="fr-CH"/>
+        </w:rPr>
+        <w:t xml:space="preserve">Comme action, j’ai envisagé d’afficher un message annonçant que c’est en cours de </w:t>
+      </w:r>
+      <w:r>
+        <w:rPr>
+          <w:lang w:val="fr-CH"/>
+        </w:rPr>
+        <w:t>développement</w:t>
+      </w:r>
+      <w:r>
+        <w:rPr>
+          <w:lang w:val="fr-CH"/>
+        </w:rPr>
+        <w:t xml:space="preserve">. </w:t>
+      </w:r>
+    </w:p>
+    <w:p>
+      <w:pPr>
         <w:pStyle w:val="Titre1"/>
         <w:rPr>
           <w:lang w:val="fr-CH"/>
         </w:rPr>
       </w:pPr>
-      <w:bookmarkStart w:id="47" w:name="_Toc3963723"/>
       <w:r>
         <w:rPr>
           <w:lang w:val="fr-CH"/>
         </w:rPr>
         <w:lastRenderedPageBreak/>
-        <w:t>Réalisation</w:t>
-      </w:r>
-      <w:bookmarkEnd w:id="47"/>
+        <w:t>Conclusion</w:t>
+      </w:r>
     </w:p>
     <w:p>
       <w:pPr>
@@ -9711,32 +10705,7 @@
         <w:rPr>
           <w:lang w:val="fr-CH"/>
         </w:rPr>
-        <w:t>Dossier de réalisation</w:t>
-      </w:r>
-    </w:p>
-    <w:p>
-      <w:pPr>
-        <w:rPr>
-          <w:lang w:val="fr-CH"/>
-        </w:rPr>
-      </w:pPr>
-      <w:r>
-        <w:rPr>
-          <w:lang w:val="fr-CH"/>
-        </w:rPr>
-        <w:t>Pour que mon projet voit le jour, j’</w:t>
-      </w:r>
-      <w:r>
-        <w:rPr>
-          <w:lang w:val="fr-CH"/>
-        </w:rPr>
-        <w:t>ai eu besoin de</w:t>
-      </w:r>
-      <w:r>
-        <w:rPr>
-          <w:lang w:val="fr-CH"/>
-        </w:rPr>
-        <w:t>:</w:t>
+        <w:t>Objectifs</w:t>
       </w:r>
     </w:p>
     <w:p>
@@ -9750,55 +10719,208 @@
         <w:rPr>
           <w:lang w:val="fr-CH"/>
         </w:rPr>
-        <w:t>Outils</w:t>
-      </w:r>
-      <w:r>
-        <w:rPr>
-          <w:lang w:val="fr-CH"/>
-        </w:rPr>
-        <w:t xml:space="preserve"> / Applications</w:t>
-      </w:r>
-    </w:p>
-    <w:p>
-      <w:pPr>
-        <w:rPr>
-          <w:lang w:val="fr-CH"/>
-        </w:rPr>
-      </w:pPr>
-      <w:r>
-        <w:rPr>
-          <w:lang w:val="fr-CH"/>
-        </w:rPr>
-        <w:t>Visual Studio 2017 Enterprise</w:t>
-      </w:r>
-    </w:p>
-    <w:p>
-      <w:pPr>
-        <w:rPr>
-          <w:lang w:val="fr-CH"/>
-        </w:rPr>
-      </w:pPr>
-      <w:r>
-        <w:rPr>
-          <w:lang w:val="fr-CH"/>
-        </w:rPr>
-        <w:t>La suite office</w:t>
-      </w:r>
-    </w:p>
-    <w:p>
-      <w:pPr>
-        <w:rPr>
-          <w:lang w:val="fr-CH"/>
-        </w:rPr>
-      </w:pPr>
-      <w:r>
-        <w:rPr>
-          <w:lang w:val="fr-CH"/>
-        </w:rPr>
-        <w:t>Git Kraken, c’est un logiciel de versionning comme Git</w:t>
-      </w:r>
-      <w:bookmarkStart w:id="48" w:name="_GoBack"/>
-      <w:bookmarkEnd w:id="48"/>
+        <w:t>Atteints</w:t>
+      </w:r>
+    </w:p>
+    <w:p>
+      <w:pPr>
+        <w:rPr>
+          <w:lang w:val="fr-CH"/>
+        </w:rPr>
+      </w:pPr>
+      <w:r>
+        <w:rPr>
+          <w:lang w:val="fr-CH"/>
+        </w:rPr>
+        <w:t>J’ai réussi à mettre en place un système de partie solo en local, le tout avec trois types de difficultés :</w:t>
+      </w:r>
+    </w:p>
+    <w:p>
+      <w:pPr>
+        <w:spacing w:after="0"/>
+        <w:rPr>
+          <w:lang w:val="fr-CH"/>
+        </w:rPr>
+      </w:pPr>
+      <w:r>
+        <w:rPr>
+          <w:lang w:val="fr-CH"/>
+        </w:rPr>
+        <w:tab/>
+        <w:t>Facile : L’ordinateur placera aléatoirement chaque coup</w:t>
+      </w:r>
+    </w:p>
+    <w:p>
+      <w:pPr>
+        <w:spacing w:after="0"/>
+        <w:rPr>
+          <w:lang w:val="fr-CH"/>
+        </w:rPr>
+      </w:pPr>
+      <w:r>
+        <w:rPr>
+          <w:lang w:val="fr-CH"/>
+        </w:rPr>
+        <w:tab/>
+        <w:t>Moyen : L’ordinateur a pour objectif d’empêcher le joueur d’aligner ses symboles</w:t>
+      </w:r>
+    </w:p>
+    <w:p>
+      <w:pPr>
+        <w:rPr>
+          <w:lang w:val="fr-CH"/>
+        </w:rPr>
+      </w:pPr>
+      <w:r>
+        <w:rPr>
+          <w:lang w:val="fr-CH"/>
+        </w:rPr>
+        <w:tab/>
+        <w:t>Difficile : L’ordinateur essaie d’</w:t>
+      </w:r>
+      <w:r>
+        <w:rPr>
+          <w:lang w:val="fr-CH"/>
+        </w:rPr>
+        <w:t>aligner ses symboles avant d’empêcher le joueur d’aligner les siens</w:t>
+      </w:r>
+    </w:p>
+    <w:p>
+      <w:pPr>
+        <w:rPr>
+          <w:lang w:val="fr-CH"/>
+        </w:rPr>
+      </w:pPr>
+      <w:r>
+        <w:rPr>
+          <w:lang w:val="fr-CH"/>
+        </w:rPr>
+        <w:t>Possibilité de faire une partie locale en multijoueur.</w:t>
+      </w:r>
+    </w:p>
+    <w:p>
+      <w:pPr>
+        <w:rPr>
+          <w:lang w:val="fr-CH"/>
+        </w:rPr>
+      </w:pPr>
+      <w:r>
+        <w:rPr>
+          <w:lang w:val="fr-CH"/>
+        </w:rPr>
+        <w:t xml:space="preserve">Les joueurs peuvent </w:t>
+      </w:r>
+      <w:r>
+        <w:rPr>
+          <w:lang w:val="fr-CH"/>
+        </w:rPr>
+        <w:t>faire des revanchent à l’infini et quand ils arrêtent le score est sauvegardé.</w:t>
+      </w:r>
+    </w:p>
+    <w:p>
+      <w:pPr>
+        <w:rPr>
+          <w:lang w:val="fr-CH"/>
+        </w:rPr>
+      </w:pPr>
+      <w:r>
+        <w:rPr>
+          <w:lang w:val="fr-CH"/>
+        </w:rPr>
+        <w:t xml:space="preserve">L’utilisateur peut voir les </w:t>
+      </w:r>
+      <w:r>
+        <w:rPr>
+          <w:lang w:val="fr-CH"/>
+        </w:rPr>
+        <w:t>10 derniers scores.</w:t>
+      </w:r>
+    </w:p>
+    <w:p>
+      <w:pPr>
+        <w:pStyle w:val="Titre3"/>
+        <w:rPr>
+          <w:lang w:val="fr-CH"/>
+        </w:rPr>
+      </w:pPr>
+      <w:r>
+        <w:rPr>
+          <w:lang w:val="fr-CH"/>
+        </w:rPr>
+        <w:t>Non-atteins</w:t>
+      </w:r>
+    </w:p>
+    <w:p>
+      <w:pPr>
+        <w:rPr>
+          <w:lang w:val="fr-CH"/>
+        </w:rPr>
+      </w:pPr>
+      <w:r>
+        <w:rPr>
+          <w:lang w:val="fr-CH"/>
+        </w:rPr>
+        <w:t>Je n’ai pas réussi à mettre en place une version permettant de jouer sur le réseau, ce qui m’a énormément dessus, car mon objectif premier était de faire un ce jeu pour pouvoir faire des parties sur le réseau.</w:t>
+      </w:r>
+    </w:p>
+    <w:p>
+      <w:pPr>
+        <w:rPr>
+          <w:lang w:val="fr-CH"/>
+        </w:rPr>
+      </w:pPr>
+      <w:r>
+        <w:rPr>
+          <w:lang w:val="fr-CH"/>
+        </w:rPr>
+        <w:t>Les joueurs étaient censés pouvoir choisir le symbole avec lequel ils allaient jouer, mais malheureusement je n’ai pas eu le temps de le mettre en place.</w:t>
+      </w:r>
+    </w:p>
+    <w:p>
+      <w:pPr>
+        <w:pStyle w:val="Titre2"/>
+        <w:rPr>
+          <w:lang w:val="fr-CH"/>
+        </w:rPr>
+      </w:pPr>
+      <w:r>
+        <w:rPr>
+          <w:lang w:val="fr-CH"/>
+        </w:rPr>
+        <w:t>Points positifs</w:t>
+      </w:r>
+    </w:p>
+    <w:p>
+      <w:pPr>
+        <w:rPr>
+          <w:lang w:val="fr-CH"/>
+        </w:rPr>
+      </w:pPr>
+      <w:r>
+        <w:rPr>
+          <w:lang w:val="fr-CH"/>
+        </w:rPr>
+        <w:t>J’ai beaucoup apprécié faire ce projet en ayant la possibilité d’essayer de mettre en place une structure MVC, ce qui m’a permis de simplifier mon code et de créer que le strict minimum au niveau des fonctions.</w:t>
+      </w:r>
+    </w:p>
+    <w:p>
+      <w:pPr>
+        <w:rPr>
+          <w:lang w:val="fr-CH"/>
+        </w:rPr>
+      </w:pPr>
+      <w:r>
+        <w:rPr>
+          <w:lang w:val="fr-CH"/>
+        </w:rPr>
+        <w:t>J’ai pu voir que l’</w:t>
+      </w:r>
+      <w:r>
+        <w:rPr>
+          <w:lang w:val="fr-CH"/>
+        </w:rPr>
+        <w:t>insertion de données dans les base de données, je ne pensais pas rencontrer autant de difficultés sur ce point.</w:t>
+      </w:r>
       <w:r>
         <w:rPr>
           <w:lang w:val="fr-CH"/>
@@ -9808,7 +10930,83 @@
     </w:p>
     <w:p>
       <w:pPr>
-        <w:pStyle w:val="Titre3"/>
+        <w:pStyle w:val="Titre2"/>
+        <w:rPr>
+          <w:lang w:val="fr-CH"/>
+        </w:rPr>
+      </w:pPr>
+      <w:r>
+        <w:rPr>
+          <w:lang w:val="fr-CH"/>
+        </w:rPr>
+        <w:t xml:space="preserve">Points </w:t>
+      </w:r>
+      <w:r>
+        <w:rPr>
+          <w:lang w:val="fr-CH"/>
+        </w:rPr>
+        <w:t>négatifs</w:t>
+      </w:r>
+    </w:p>
+    <w:p>
+      <w:pPr>
+        <w:rPr>
+          <w:lang w:val="fr-CH"/>
+        </w:rPr>
+      </w:pPr>
+      <w:r>
+        <w:rPr>
+          <w:lang w:val="fr-CH"/>
+        </w:rPr>
+        <w:t>Mauvaise gestion de mon temps, actuellement j’écris cette partie de la documentation sur mon temps pour prévu à l’ajout de la fonctionnalité ré</w:t>
+      </w:r>
+      <w:r>
+        <w:rPr>
+          <w:lang w:val="fr-CH"/>
+        </w:rPr>
+        <w:t>seau.</w:t>
+      </w:r>
+    </w:p>
+    <w:p>
+      <w:pPr>
+        <w:pStyle w:val="Titre1"/>
+        <w:rPr>
+          <w:lang w:val="fr-CH"/>
+        </w:rPr>
+      </w:pPr>
+      <w:r>
+        <w:rPr>
+          <w:lang w:val="fr-CH"/>
+        </w:rPr>
+        <w:lastRenderedPageBreak/>
+        <w:t>Annexes</w:t>
+      </w:r>
+    </w:p>
+    <w:p>
+      <w:pPr>
+        <w:pStyle w:val="Titre2"/>
+        <w:rPr>
+          <w:lang w:val="fr-CH"/>
+        </w:rPr>
+      </w:pPr>
+      <w:r>
+        <w:rPr>
+          <w:lang w:val="fr-CH"/>
+        </w:rPr>
+        <w:t>Résumé du Rapport</w:t>
+      </w:r>
+    </w:p>
+    <w:p>
+      <w:pPr>
+        <w:rPr>
+          <w:lang w:val="fr-CH"/>
+        </w:rPr>
+      </w:pPr>
+      <w:bookmarkStart w:id="53" w:name="_GoBack"/>
+      <w:bookmarkEnd w:id="53"/>
+    </w:p>
+    <w:p>
+      <w:pPr>
         <w:rPr>
           <w:lang w:val="fr-CH"/>
         </w:rPr>
@@ -9940,7 +11138,7 @@
         <w:noProof/>
         <w:color w:val="auto"/>
       </w:rPr>
-      <w:t>13</w:t>
+      <w:t>16</w:t>
     </w:r>
     <w:r>
       <w:rPr>
@@ -9977,7 +11175,7 @@
         <w:noProof/>
         <w:color w:val="auto"/>
       </w:rPr>
-      <w:t>18</w:t>
+      <w:t>21</w:t>
     </w:r>
     <w:r>
       <w:rPr>
@@ -10014,7 +11212,7 @@
         <w:noProof/>
         <w:color w:val="auto"/>
       </w:rPr>
-      <w:t>19 mars 2019</w:t>
+      <w:t>21 mars 2019</w:t>
     </w:r>
     <w:r>
       <w:rPr>
@@ -10164,7 +11362,7 @@
             <w:rPr>
               <w:noProof/>
             </w:rPr>
-            <w:instrText>Réalisation</w:instrText>
+            <w:instrText>Annexes</w:instrText>
           </w:r>
           <w:r>
             <w:rPr>
@@ -10194,7 +11392,7 @@
             <w:rPr>
               <w:noProof/>
             </w:rPr>
-            <w:instrText>Réalisation</w:instrText>
+            <w:instrText>Annexes</w:instrText>
           </w:r>
           <w:r>
             <w:rPr>
@@ -10209,7 +11407,7 @@
             <w:rPr>
               <w:noProof/>
             </w:rPr>
-            <w:t>Réalisation</w:t>
+            <w:t>Annexes</w:t>
           </w:r>
           <w:r>
             <w:fldChar w:fldCharType="end"/>
@@ -10937,7 +12135,7 @@
   <w:abstractNum w:abstractNumId="6" w15:restartNumberingAfterBreak="0">
     <w:nsid w:val="22B240A1"/>
     <w:multiLevelType w:val="multilevel"/>
-    <w:tmpl w:val="8F60C5B0"/>
+    <w:tmpl w:val="31CCEE40"/>
     <w:lvl w:ilvl="0">
       <w:start w:val="1"/>
       <w:numFmt w:val="decimal"/>
@@ -10996,8 +12194,10 @@
     </w:lvl>
     <w:lvl w:ilvl="4">
       <w:start w:val="1"/>
-      <w:numFmt w:val="lowerLetter"/>
-      <w:lvlText w:val="(%5)"/>
+      <w:numFmt w:val="decimal"/>
+      <w:pStyle w:val="Titre5"/>
+      <w:suff w:val="space"/>
+      <w:lvlText w:val="%1.%2.%3.%4.%5"/>
       <w:lvlJc w:val="left"/>
       <w:pPr>
         <w:ind w:left="1800" w:hanging="360"/>
@@ -11056,6 +12256,118 @@
     </w:lvl>
   </w:abstractNum>
   <w:abstractNum w:abstractNumId="7" w15:restartNumberingAfterBreak="0">
+    <w:nsid w:val="3C990A20"/>
+    <w:multiLevelType w:val="hybridMultilevel"/>
+    <w:tmpl w:val="3DAC4868"/>
+    <w:lvl w:ilvl="0" w:tplc="1E5E42BA">
+      <w:numFmt w:val="bullet"/>
+      <w:lvlText w:val="-"/>
+      <w:lvlJc w:val="left"/>
+      <w:pPr>
+        <w:ind w:left="2061" w:hanging="360"/>
+      </w:pPr>
+      <w:rPr>
+        <w:rFonts w:ascii="Arial" w:eastAsiaTheme="minorHAnsi" w:hAnsi="Arial" w:cs="Arial" w:hint="default"/>
+      </w:rPr>
+    </w:lvl>
+    <w:lvl w:ilvl="1" w:tplc="100C0003" w:tentative="1">
+      <w:start w:val="1"/>
+      <w:numFmt w:val="bullet"/>
+      <w:lvlText w:val="o"/>
+      <w:lvlJc w:val="left"/>
+      <w:pPr>
+        <w:ind w:left="2781" w:hanging="360"/>
+      </w:pPr>
+      <w:rPr>
+        <w:rFonts w:ascii="Courier New" w:hAnsi="Courier New" w:cs="Courier New" w:hint="default"/>
+      </w:rPr>
+    </w:lvl>
+    <w:lvl w:ilvl="2" w:tplc="100C0005" w:tentative="1">
+      <w:start w:val="1"/>
+      <w:numFmt w:val="bullet"/>
+      <w:lvlText w:val=""/>
+      <w:lvlJc w:val="left"/>
+      <w:pPr>
+        <w:ind w:left="3501" w:hanging="360"/>
+      </w:pPr>
+      <w:rPr>
+        <w:rFonts w:ascii="Wingdings" w:hAnsi="Wingdings" w:hint="default"/>
+      </w:rPr>
+    </w:lvl>
+    <w:lvl w:ilvl="3" w:tplc="100C0001" w:tentative="1">
+      <w:start w:val="1"/>
+      <w:numFmt w:val="bullet"/>
+      <w:lvlText w:val=""/>
+      <w:lvlJc w:val="left"/>
+      <w:pPr>
+        <w:ind w:left="4221" w:hanging="360"/>
+      </w:pPr>
+      <w:rPr>
+        <w:rFonts w:ascii="Symbol" w:hAnsi="Symbol" w:hint="default"/>
+      </w:rPr>
+    </w:lvl>
+    <w:lvl w:ilvl="4" w:tplc="100C0003" w:tentative="1">
+      <w:start w:val="1"/>
+      <w:numFmt w:val="bullet"/>
+      <w:lvlText w:val="o"/>
+      <w:lvlJc w:val="left"/>
+      <w:pPr>
+        <w:ind w:left="4941" w:hanging="360"/>
+      </w:pPr>
+      <w:rPr>
+        <w:rFonts w:ascii="Courier New" w:hAnsi="Courier New" w:cs="Courier New" w:hint="default"/>
+      </w:rPr>
+    </w:lvl>
+    <w:lvl w:ilvl="5" w:tplc="100C0005" w:tentative="1">
+      <w:start w:val="1"/>
+      <w:numFmt w:val="bullet"/>
+      <w:lvlText w:val=""/>
+      <w:lvlJc w:val="left"/>
+      <w:pPr>
+        <w:ind w:left="5661" w:hanging="360"/>
+      </w:pPr>
+      <w:rPr>
+        <w:rFonts w:ascii="Wingdings" w:hAnsi="Wingdings" w:hint="default"/>
+      </w:rPr>
+    </w:lvl>
+    <w:lvl w:ilvl="6" w:tplc="100C0001" w:tentative="1">
+      <w:start w:val="1"/>
+      <w:numFmt w:val="bullet"/>
+      <w:lvlText w:val=""/>
+      <w:lvlJc w:val="left"/>
+      <w:pPr>
+        <w:ind w:left="6381" w:hanging="360"/>
+      </w:pPr>
+      <w:rPr>
+        <w:rFonts w:ascii="Symbol" w:hAnsi="Symbol" w:hint="default"/>
+      </w:rPr>
+    </w:lvl>
+    <w:lvl w:ilvl="7" w:tplc="100C0003" w:tentative="1">
+      <w:start w:val="1"/>
+      <w:numFmt w:val="bullet"/>
+      <w:lvlText w:val="o"/>
+      <w:lvlJc w:val="left"/>
+      <w:pPr>
+        <w:ind w:left="7101" w:hanging="360"/>
+      </w:pPr>
+      <w:rPr>
+        <w:rFonts w:ascii="Courier New" w:hAnsi="Courier New" w:cs="Courier New" w:hint="default"/>
+      </w:rPr>
+    </w:lvl>
+    <w:lvl w:ilvl="8" w:tplc="100C0005" w:tentative="1">
+      <w:start w:val="1"/>
+      <w:numFmt w:val="bullet"/>
+      <w:lvlText w:val=""/>
+      <w:lvlJc w:val="left"/>
+      <w:pPr>
+        <w:ind w:left="7821" w:hanging="360"/>
+      </w:pPr>
+      <w:rPr>
+        <w:rFonts w:ascii="Wingdings" w:hAnsi="Wingdings" w:hint="default"/>
+      </w:rPr>
+    </w:lvl>
+  </w:abstractNum>
+  <w:abstractNum w:abstractNumId="8" w15:restartNumberingAfterBreak="0">
     <w:nsid w:val="49F50320"/>
     <w:multiLevelType w:val="hybridMultilevel"/>
     <w:tmpl w:val="4DE83688"/>
@@ -11167,7 +12479,7 @@
       </w:rPr>
     </w:lvl>
   </w:abstractNum>
-  <w:abstractNum w:abstractNumId="8" w15:restartNumberingAfterBreak="0">
+  <w:abstractNum w:abstractNumId="9" w15:restartNumberingAfterBreak="0">
     <w:nsid w:val="50BC0DFA"/>
     <w:multiLevelType w:val="hybridMultilevel"/>
     <w:tmpl w:val="EAE8866A"/>
@@ -11279,7 +12591,7 @@
       </w:rPr>
     </w:lvl>
   </w:abstractNum>
-  <w:abstractNum w:abstractNumId="9" w15:restartNumberingAfterBreak="0">
+  <w:abstractNum w:abstractNumId="10" w15:restartNumberingAfterBreak="0">
     <w:nsid w:val="6BCD6264"/>
     <w:multiLevelType w:val="hybridMultilevel"/>
     <w:tmpl w:val="C5CCAF34"/>
@@ -11368,16 +12680,16 @@
       </w:pPr>
     </w:lvl>
   </w:abstractNum>
-  <w:abstractNum w:abstractNumId="10" w15:restartNumberingAfterBreak="0">
-    <w:nsid w:val="780E0717"/>
+  <w:abstractNum w:abstractNumId="11" w15:restartNumberingAfterBreak="0">
+    <w:nsid w:val="6DC74000"/>
     <w:multiLevelType w:val="hybridMultilevel"/>
-    <w:tmpl w:val="9B022422"/>
-    <w:lvl w:ilvl="0" w:tplc="714CE214">
+    <w:tmpl w:val="44666FD8"/>
+    <w:lvl w:ilvl="0" w:tplc="0CC42A2C">
       <w:numFmt w:val="bullet"/>
       <w:lvlText w:val="-"/>
       <w:lvlJc w:val="left"/>
       <w:pPr>
-        <w:ind w:left="1494" w:hanging="360"/>
+        <w:ind w:left="2061" w:hanging="360"/>
       </w:pPr>
       <w:rPr>
         <w:rFonts w:ascii="Arial" w:eastAsiaTheme="minorHAnsi" w:hAnsi="Arial" w:cs="Arial" w:hint="default"/>
@@ -11389,7 +12701,7 @@
       <w:lvlText w:val="o"/>
       <w:lvlJc w:val="left"/>
       <w:pPr>
-        <w:ind w:left="2214" w:hanging="360"/>
+        <w:ind w:left="2781" w:hanging="360"/>
       </w:pPr>
       <w:rPr>
         <w:rFonts w:ascii="Courier New" w:hAnsi="Courier New" w:cs="Courier New" w:hint="default"/>
@@ -11401,7 +12713,7 @@
       <w:lvlText w:val=""/>
       <w:lvlJc w:val="left"/>
       <w:pPr>
-        <w:ind w:left="2934" w:hanging="360"/>
+        <w:ind w:left="3501" w:hanging="360"/>
       </w:pPr>
       <w:rPr>
         <w:rFonts w:ascii="Wingdings" w:hAnsi="Wingdings" w:hint="default"/>
@@ -11413,7 +12725,7 @@
       <w:lvlText w:val=""/>
       <w:lvlJc w:val="left"/>
       <w:pPr>
-        <w:ind w:left="3654" w:hanging="360"/>
+        <w:ind w:left="4221" w:hanging="360"/>
       </w:pPr>
       <w:rPr>
         <w:rFonts w:ascii="Symbol" w:hAnsi="Symbol" w:hint="default"/>
@@ -11425,7 +12737,7 @@
       <w:lvlText w:val="o"/>
       <w:lvlJc w:val="left"/>
       <w:pPr>
-        <w:ind w:left="4374" w:hanging="360"/>
+        <w:ind w:left="4941" w:hanging="360"/>
       </w:pPr>
       <w:rPr>
         <w:rFonts w:ascii="Courier New" w:hAnsi="Courier New" w:cs="Courier New" w:hint="default"/>
@@ -11437,7 +12749,7 @@
       <w:lvlText w:val=""/>
       <w:lvlJc w:val="left"/>
       <w:pPr>
-        <w:ind w:left="5094" w:hanging="360"/>
+        <w:ind w:left="5661" w:hanging="360"/>
       </w:pPr>
       <w:rPr>
         <w:rFonts w:ascii="Wingdings" w:hAnsi="Wingdings" w:hint="default"/>
@@ -11449,7 +12761,7 @@
       <w:lvlText w:val=""/>
       <w:lvlJc w:val="left"/>
       <w:pPr>
-        <w:ind w:left="5814" w:hanging="360"/>
+        <w:ind w:left="6381" w:hanging="360"/>
       </w:pPr>
       <w:rPr>
         <w:rFonts w:ascii="Symbol" w:hAnsi="Symbol" w:hint="default"/>
@@ -11461,7 +12773,7 @@
       <w:lvlText w:val="o"/>
       <w:lvlJc w:val="left"/>
       <w:pPr>
-        <w:ind w:left="6534" w:hanging="360"/>
+        <w:ind w:left="7101" w:hanging="360"/>
       </w:pPr>
       <w:rPr>
         <w:rFonts w:ascii="Courier New" w:hAnsi="Courier New" w:cs="Courier New" w:hint="default"/>
@@ -11473,23 +12785,23 @@
       <w:lvlText w:val=""/>
       <w:lvlJc w:val="left"/>
       <w:pPr>
-        <w:ind w:left="7254" w:hanging="360"/>
+        <w:ind w:left="7821" w:hanging="360"/>
       </w:pPr>
       <w:rPr>
         <w:rFonts w:ascii="Wingdings" w:hAnsi="Wingdings" w:hint="default"/>
       </w:rPr>
     </w:lvl>
   </w:abstractNum>
-  <w:abstractNum w:abstractNumId="11" w15:restartNumberingAfterBreak="0">
-    <w:nsid w:val="7F4F4877"/>
+  <w:abstractNum w:abstractNumId="12" w15:restartNumberingAfterBreak="0">
+    <w:nsid w:val="780E0717"/>
     <w:multiLevelType w:val="hybridMultilevel"/>
-    <w:tmpl w:val="071AAD4C"/>
-    <w:lvl w:ilvl="0" w:tplc="6DBC5E6E">
+    <w:tmpl w:val="9B022422"/>
+    <w:lvl w:ilvl="0" w:tplc="714CE214">
       <w:numFmt w:val="bullet"/>
-      <w:lvlText w:val="•"/>
+      <w:lvlText w:val="-"/>
       <w:lvlJc w:val="left"/>
       <w:pPr>
-        <w:ind w:left="1800" w:hanging="360"/>
+        <w:ind w:left="1494" w:hanging="360"/>
       </w:pPr>
       <w:rPr>
         <w:rFonts w:ascii="Arial" w:eastAsiaTheme="minorHAnsi" w:hAnsi="Arial" w:cs="Arial" w:hint="default"/>
@@ -11501,7 +12813,7 @@
       <w:lvlText w:val="o"/>
       <w:lvlJc w:val="left"/>
       <w:pPr>
-        <w:ind w:left="2520" w:hanging="360"/>
+        <w:ind w:left="2214" w:hanging="360"/>
       </w:pPr>
       <w:rPr>
         <w:rFonts w:ascii="Courier New" w:hAnsi="Courier New" w:cs="Courier New" w:hint="default"/>
@@ -11513,7 +12825,7 @@
       <w:lvlText w:val=""/>
       <w:lvlJc w:val="left"/>
       <w:pPr>
-        <w:ind w:left="3240" w:hanging="360"/>
+        <w:ind w:left="2934" w:hanging="360"/>
       </w:pPr>
       <w:rPr>
         <w:rFonts w:ascii="Wingdings" w:hAnsi="Wingdings" w:hint="default"/>
@@ -11525,7 +12837,7 @@
       <w:lvlText w:val=""/>
       <w:lvlJc w:val="left"/>
       <w:pPr>
-        <w:ind w:left="3960" w:hanging="360"/>
+        <w:ind w:left="3654" w:hanging="360"/>
       </w:pPr>
       <w:rPr>
         <w:rFonts w:ascii="Symbol" w:hAnsi="Symbol" w:hint="default"/>
@@ -11537,7 +12849,7 @@
       <w:lvlText w:val="o"/>
       <w:lvlJc w:val="left"/>
       <w:pPr>
-        <w:ind w:left="4680" w:hanging="360"/>
+        <w:ind w:left="4374" w:hanging="360"/>
       </w:pPr>
       <w:rPr>
         <w:rFonts w:ascii="Courier New" w:hAnsi="Courier New" w:cs="Courier New" w:hint="default"/>
@@ -11549,7 +12861,7 @@
       <w:lvlText w:val=""/>
       <w:lvlJc w:val="left"/>
       <w:pPr>
-        <w:ind w:left="5400" w:hanging="360"/>
+        <w:ind w:left="5094" w:hanging="360"/>
       </w:pPr>
       <w:rPr>
         <w:rFonts w:ascii="Wingdings" w:hAnsi="Wingdings" w:hint="default"/>
@@ -11561,7 +12873,7 @@
       <w:lvlText w:val=""/>
       <w:lvlJc w:val="left"/>
       <w:pPr>
-        <w:ind w:left="6120" w:hanging="360"/>
+        <w:ind w:left="5814" w:hanging="360"/>
       </w:pPr>
       <w:rPr>
         <w:rFonts w:ascii="Symbol" w:hAnsi="Symbol" w:hint="default"/>
@@ -11573,7 +12885,7 @@
       <w:lvlText w:val="o"/>
       <w:lvlJc w:val="left"/>
       <w:pPr>
-        <w:ind w:left="6840" w:hanging="360"/>
+        <w:ind w:left="6534" w:hanging="360"/>
       </w:pPr>
       <w:rPr>
         <w:rFonts w:ascii="Courier New" w:hAnsi="Courier New" w:cs="Courier New" w:hint="default"/>
@@ -11585,6 +12897,118 @@
       <w:lvlText w:val=""/>
       <w:lvlJc w:val="left"/>
       <w:pPr>
+        <w:ind w:left="7254" w:hanging="360"/>
+      </w:pPr>
+      <w:rPr>
+        <w:rFonts w:ascii="Wingdings" w:hAnsi="Wingdings" w:hint="default"/>
+      </w:rPr>
+    </w:lvl>
+  </w:abstractNum>
+  <w:abstractNum w:abstractNumId="13" w15:restartNumberingAfterBreak="0">
+    <w:nsid w:val="7F4F4877"/>
+    <w:multiLevelType w:val="hybridMultilevel"/>
+    <w:tmpl w:val="071AAD4C"/>
+    <w:lvl w:ilvl="0" w:tplc="6DBC5E6E">
+      <w:numFmt w:val="bullet"/>
+      <w:lvlText w:val="•"/>
+      <w:lvlJc w:val="left"/>
+      <w:pPr>
+        <w:ind w:left="1800" w:hanging="360"/>
+      </w:pPr>
+      <w:rPr>
+        <w:rFonts w:ascii="Arial" w:eastAsiaTheme="minorHAnsi" w:hAnsi="Arial" w:cs="Arial" w:hint="default"/>
+      </w:rPr>
+    </w:lvl>
+    <w:lvl w:ilvl="1" w:tplc="100C0003" w:tentative="1">
+      <w:start w:val="1"/>
+      <w:numFmt w:val="bullet"/>
+      <w:lvlText w:val="o"/>
+      <w:lvlJc w:val="left"/>
+      <w:pPr>
+        <w:ind w:left="2520" w:hanging="360"/>
+      </w:pPr>
+      <w:rPr>
+        <w:rFonts w:ascii="Courier New" w:hAnsi="Courier New" w:cs="Courier New" w:hint="default"/>
+      </w:rPr>
+    </w:lvl>
+    <w:lvl w:ilvl="2" w:tplc="100C0005" w:tentative="1">
+      <w:start w:val="1"/>
+      <w:numFmt w:val="bullet"/>
+      <w:lvlText w:val=""/>
+      <w:lvlJc w:val="left"/>
+      <w:pPr>
+        <w:ind w:left="3240" w:hanging="360"/>
+      </w:pPr>
+      <w:rPr>
+        <w:rFonts w:ascii="Wingdings" w:hAnsi="Wingdings" w:hint="default"/>
+      </w:rPr>
+    </w:lvl>
+    <w:lvl w:ilvl="3" w:tplc="100C0001" w:tentative="1">
+      <w:start w:val="1"/>
+      <w:numFmt w:val="bullet"/>
+      <w:lvlText w:val=""/>
+      <w:lvlJc w:val="left"/>
+      <w:pPr>
+        <w:ind w:left="3960" w:hanging="360"/>
+      </w:pPr>
+      <w:rPr>
+        <w:rFonts w:ascii="Symbol" w:hAnsi="Symbol" w:hint="default"/>
+      </w:rPr>
+    </w:lvl>
+    <w:lvl w:ilvl="4" w:tplc="100C0003" w:tentative="1">
+      <w:start w:val="1"/>
+      <w:numFmt w:val="bullet"/>
+      <w:lvlText w:val="o"/>
+      <w:lvlJc w:val="left"/>
+      <w:pPr>
+        <w:ind w:left="4680" w:hanging="360"/>
+      </w:pPr>
+      <w:rPr>
+        <w:rFonts w:ascii="Courier New" w:hAnsi="Courier New" w:cs="Courier New" w:hint="default"/>
+      </w:rPr>
+    </w:lvl>
+    <w:lvl w:ilvl="5" w:tplc="100C0005" w:tentative="1">
+      <w:start w:val="1"/>
+      <w:numFmt w:val="bullet"/>
+      <w:lvlText w:val=""/>
+      <w:lvlJc w:val="left"/>
+      <w:pPr>
+        <w:ind w:left="5400" w:hanging="360"/>
+      </w:pPr>
+      <w:rPr>
+        <w:rFonts w:ascii="Wingdings" w:hAnsi="Wingdings" w:hint="default"/>
+      </w:rPr>
+    </w:lvl>
+    <w:lvl w:ilvl="6" w:tplc="100C0001" w:tentative="1">
+      <w:start w:val="1"/>
+      <w:numFmt w:val="bullet"/>
+      <w:lvlText w:val=""/>
+      <w:lvlJc w:val="left"/>
+      <w:pPr>
+        <w:ind w:left="6120" w:hanging="360"/>
+      </w:pPr>
+      <w:rPr>
+        <w:rFonts w:ascii="Symbol" w:hAnsi="Symbol" w:hint="default"/>
+      </w:rPr>
+    </w:lvl>
+    <w:lvl w:ilvl="7" w:tplc="100C0003" w:tentative="1">
+      <w:start w:val="1"/>
+      <w:numFmt w:val="bullet"/>
+      <w:lvlText w:val="o"/>
+      <w:lvlJc w:val="left"/>
+      <w:pPr>
+        <w:ind w:left="6840" w:hanging="360"/>
+      </w:pPr>
+      <w:rPr>
+        <w:rFonts w:ascii="Courier New" w:hAnsi="Courier New" w:cs="Courier New" w:hint="default"/>
+      </w:rPr>
+    </w:lvl>
+    <w:lvl w:ilvl="8" w:tplc="100C0005" w:tentative="1">
+      <w:start w:val="1"/>
+      <w:numFmt w:val="bullet"/>
+      <w:lvlText w:val=""/>
+      <w:lvlJc w:val="left"/>
+      <w:pPr>
         <w:ind w:left="7560" w:hanging="360"/>
       </w:pPr>
       <w:rPr>
@@ -11593,22 +13017,22 @@
     </w:lvl>
   </w:abstractNum>
   <w:num w:numId="1">
-    <w:abstractNumId w:val="9"/>
+    <w:abstractNumId w:val="10"/>
   </w:num>
   <w:num w:numId="2">
-    <w:abstractNumId w:val="11"/>
+    <w:abstractNumId w:val="13"/>
   </w:num>
   <w:num w:numId="3">
     <w:abstractNumId w:val="3"/>
   </w:num>
   <w:num w:numId="4">
+    <w:abstractNumId w:val="9"/>
+  </w:num>
+  <w:num w:numId="5">
     <w:abstractNumId w:val="8"/>
   </w:num>
-  <w:num w:numId="5">
-    <w:abstractNumId w:val="7"/>
-  </w:num>
   <w:num w:numId="6">
-    <w:abstractNumId w:val="10"/>
+    <w:abstractNumId w:val="12"/>
   </w:num>
   <w:num w:numId="7">
     <w:abstractNumId w:val="0"/>
@@ -11627,6 +13051,42 @@
   </w:num>
   <w:num w:numId="12">
     <w:abstractNumId w:val="6"/>
+  </w:num>
+  <w:num w:numId="13">
+    <w:abstractNumId w:val="6"/>
+    <w:lvlOverride w:ilvl="0">
+      <w:startOverride w:val="1"/>
+    </w:lvlOverride>
+    <w:lvlOverride w:ilvl="1">
+      <w:startOverride w:val="1"/>
+    </w:lvlOverride>
+    <w:lvlOverride w:ilvl="2">
+      <w:startOverride w:val="1"/>
+    </w:lvlOverride>
+    <w:lvlOverride w:ilvl="3">
+      <w:startOverride w:val="1"/>
+    </w:lvlOverride>
+    <w:lvlOverride w:ilvl="4">
+      <w:startOverride w:val="1"/>
+    </w:lvlOverride>
+    <w:lvlOverride w:ilvl="5">
+      <w:startOverride w:val="1"/>
+    </w:lvlOverride>
+    <w:lvlOverride w:ilvl="6">
+      <w:startOverride w:val="1"/>
+    </w:lvlOverride>
+    <w:lvlOverride w:ilvl="7">
+      <w:startOverride w:val="1"/>
+    </w:lvlOverride>
+    <w:lvlOverride w:ilvl="8">
+      <w:startOverride w:val="1"/>
+    </w:lvlOverride>
+  </w:num>
+  <w:num w:numId="14">
+    <w:abstractNumId w:val="7"/>
+  </w:num>
+  <w:num w:numId="15">
+    <w:abstractNumId w:val="11"/>
   </w:num>
 </w:numbering>
 </file>
@@ -12129,6 +13589,30 @@
       <w:color w:val="7F1D09" w:themeColor="accent1" w:themeShade="80"/>
     </w:rPr>
   </w:style>
+  <w:style w:type="paragraph" w:styleId="Titre5">
+    <w:name w:val="heading 5"/>
+    <w:basedOn w:val="Normal"/>
+    <w:next w:val="Normal"/>
+    <w:link w:val="Titre5Car"/>
+    <w:uiPriority w:val="9"/>
+    <w:unhideWhenUsed/>
+    <w:qFormat/>
+    <w:rsid w:val="00A053DD"/>
+    <w:pPr>
+      <w:keepNext/>
+      <w:keepLines/>
+      <w:numPr>
+        <w:ilvl w:val="4"/>
+        <w:numId w:val="12"/>
+      </w:numPr>
+      <w:spacing w:before="40" w:after="0"/>
+      <w:outlineLvl w:val="4"/>
+    </w:pPr>
+    <w:rPr>
+      <w:rFonts w:asciiTheme="majorHAnsi" w:eastAsiaTheme="majorEastAsia" w:hAnsiTheme="majorHAnsi" w:cstheme="majorBidi"/>
+      <w:color w:val="BF2B0E" w:themeColor="accent1" w:themeShade="BF"/>
+    </w:rPr>
+  </w:style>
   <w:style w:type="character" w:default="1" w:styleId="Policepardfaut">
     <w:name w:val="Default Paragraph Font"/>
     <w:uiPriority w:val="1"/>
@@ -12716,6 +14200,18 @@
       <w:szCs w:val="18"/>
     </w:rPr>
   </w:style>
+  <w:style w:type="character" w:customStyle="1" w:styleId="Titre5Car">
+    <w:name w:val="Titre 5 Car"/>
+    <w:basedOn w:val="Policepardfaut"/>
+    <w:link w:val="Titre5"/>
+    <w:uiPriority w:val="9"/>
+    <w:rsid w:val="00A053DD"/>
+    <w:rPr>
+      <w:rFonts w:asciiTheme="majorHAnsi" w:eastAsiaTheme="majorEastAsia" w:hAnsiTheme="majorHAnsi" w:cstheme="majorBidi"/>
+      <w:color w:val="BF2B0E" w:themeColor="accent1" w:themeShade="BF"/>
+      <w:lang w:val="fr-FR"/>
+    </w:rPr>
+  </w:style>
 </w:styles>
 </file>
 
@@ -13076,7 +14572,7 @@
 </file>
 
 <file path=customXml/itemProps3.xml><?xml version="1.0" encoding="utf-8"?>
-<ds:datastoreItem xmlns:ds="http://schemas.openxmlformats.org/officeDocument/2006/customXml" ds:itemID="{191A3896-F2BA-49C5-A5CA-19FEAC77540C}">
+<ds:datastoreItem xmlns:ds="http://schemas.openxmlformats.org/officeDocument/2006/customXml" ds:itemID="{D83D4FB2-26C0-48D9-8096-9AA3484F1AEF}">
   <ds:schemaRefs>
     <ds:schemaRef ds:uri="http://schemas.openxmlformats.org/officeDocument/2006/bibliography"/>
   </ds:schemaRefs>

</xml_diff>

<commit_message>
début des test réseau, je n'arrive pas a fermer le form
</commit_message>
<xml_diff>
--- a/Pre-TPI_Morpion.docx
+++ b/Pre-TPI_Morpion.docx
@@ -10,6 +10,7 @@
           <w:docPartUnique/>
         </w:docPartObj>
       </w:sdtPr>
+      <w:sdtEndPr/>
       <w:sdtContent>
         <w:p>
           <w:r>
@@ -187,6 +188,7 @@
                                     <w:dataBinding w:prefixMappings="xmlns:ns0='http://purl.org/dc/elements/1.1/' xmlns:ns1='http://schemas.openxmlformats.org/package/2006/metadata/core-properties' " w:xpath="/ns1:coreProperties[1]/ns0:title[1]" w:storeItemID="{6C3C8BC8-F283-45AE-878A-BAB7291924A1}"/>
                                     <w:text/>
                                   </w:sdtPr>
+                                  <w:sdtEndPr/>
                                   <w:sdtContent>
                                     <w:p>
                                       <w:pPr>
@@ -227,6 +229,7 @@
                                     <w:dataBinding w:prefixMappings="xmlns:ns0='http://purl.org/dc/elements/1.1/' xmlns:ns1='http://schemas.openxmlformats.org/package/2006/metadata/core-properties' " w:xpath="/ns1:coreProperties[1]/ns0:subject[1]" w:storeItemID="{6C3C8BC8-F283-45AE-878A-BAB7291924A1}"/>
                                     <w:text/>
                                   </w:sdtPr>
+                                  <w:sdtEndPr/>
                                   <w:sdtContent>
                                     <w:p>
                                       <w:pPr>
@@ -4901,6 +4904,7 @@
             <w14:uncheckedState w14:val="2610" w14:font="MS Gothic"/>
           </w14:checkbox>
         </w:sdtPr>
+        <w:sdtEndPr/>
         <w:sdtContent>
           <w:r>
             <w:rPr>
@@ -4949,6 +4953,7 @@
             <w14:uncheckedState w14:val="2610" w14:font="MS Gothic"/>
           </w14:checkbox>
         </w:sdtPr>
+        <w:sdtEndPr/>
         <w:sdtContent>
           <w:r>
             <w:rPr>
@@ -4983,6 +4988,7 @@
             <w14:uncheckedState w14:val="2610" w14:font="MS Gothic"/>
           </w14:checkbox>
         </w:sdtPr>
+        <w:sdtEndPr/>
         <w:sdtContent>
           <w:r>
             <w:rPr>
@@ -5017,6 +5023,7 @@
             <w14:uncheckedState w14:val="2610" w14:font="MS Gothic"/>
           </w14:checkbox>
         </w:sdtPr>
+        <w:sdtEndPr/>
         <w:sdtContent>
           <w:r>
             <w:rPr>
@@ -5048,6 +5055,7 @@
             <w14:uncheckedState w14:val="2610" w14:font="MS Gothic"/>
           </w14:checkbox>
         </w:sdtPr>
+        <w:sdtEndPr/>
         <w:sdtContent>
           <w:r>
             <w:rPr>
@@ -5082,6 +5090,7 @@
             <w14:uncheckedState w14:val="2610" w14:font="MS Gothic"/>
           </w14:checkbox>
         </w:sdtPr>
+        <w:sdtEndPr/>
         <w:sdtContent>
           <w:r>
             <w:rPr>
@@ -5113,6 +5122,7 @@
             <w14:uncheckedState w14:val="2610" w14:font="MS Gothic"/>
           </w14:checkbox>
         </w:sdtPr>
+        <w:sdtEndPr/>
         <w:sdtContent>
           <w:r>
             <w:rPr>
@@ -5149,6 +5159,7 @@
             <w14:uncheckedState w14:val="2610" w14:font="MS Gothic"/>
           </w14:checkbox>
         </w:sdtPr>
+        <w:sdtEndPr/>
         <w:sdtContent>
           <w:r>
             <w:rPr>
@@ -5212,6 +5223,7 @@
             <w14:uncheckedState w14:val="2610" w14:font="MS Gothic"/>
           </w14:checkbox>
         </w:sdtPr>
+        <w:sdtEndPr/>
         <w:sdtContent>
           <w:r>
             <w:rPr>
@@ -10939,13 +10951,7 @@
         <w:rPr>
           <w:lang w:val="fr-CH"/>
         </w:rPr>
-        <w:t xml:space="preserve">Points </w:t>
-      </w:r>
-      <w:r>
-        <w:rPr>
-          <w:lang w:val="fr-CH"/>
-        </w:rPr>
-        <w:t>négatifs</w:t>
+        <w:t>Points négatifs</w:t>
       </w:r>
     </w:p>
     <w:p>
@@ -11002,6 +11008,18 @@
           <w:lang w:val="fr-CH"/>
         </w:rPr>
       </w:pPr>
+      <w:r>
+        <w:rPr>
+          <w:lang w:val="fr-CH"/>
+        </w:rPr>
+        <w:t>(pas d’images)</w:t>
+      </w:r>
+      <w:r>
+        <w:rPr>
+          <w:lang w:val="fr-CH"/>
+        </w:rPr>
+        <w:t xml:space="preserve"> (pas plus qu’une page A4)</w:t>
+      </w:r>
       <w:bookmarkStart w:id="53" w:name="_GoBack"/>
       <w:bookmarkEnd w:id="53"/>
     </w:p>
@@ -11011,6 +11029,38 @@
           <w:lang w:val="fr-CH"/>
         </w:rPr>
       </w:pPr>
+      <w:r>
+        <w:rPr>
+          <w:lang w:val="fr-CH"/>
+        </w:rPr>
+        <w:t>Situation de départ : est-ce un projet qui part de 0 ou une suite, les objectifs et fonctionnalités principales</w:t>
+      </w:r>
+    </w:p>
+    <w:p>
+      <w:pPr>
+        <w:rPr>
+          <w:lang w:val="fr-CH"/>
+        </w:rPr>
+      </w:pPr>
+      <w:r>
+        <w:rPr>
+          <w:lang w:val="fr-CH"/>
+        </w:rPr>
+        <w:t>Mise en œuvre : comment j’ai fait pour le mettre en place, langage utilisé, db ? librairies ?</w:t>
+      </w:r>
+    </w:p>
+    <w:p>
+      <w:pPr>
+        <w:rPr>
+          <w:lang w:val="fr-CH"/>
+        </w:rPr>
+      </w:pPr>
+      <w:r>
+        <w:rPr>
+          <w:lang w:val="fr-CH"/>
+        </w:rPr>
+        <w:t>Résultats : qu’est-ce que j’ai eu au final, objectifs…., planif réussie ?</w:t>
+      </w:r>
     </w:p>
     <w:sectPr>
       <w:pgSz w:w="12240" w:h="15840" w:code="1"/>
@@ -11212,7 +11262,7 @@
         <w:noProof/>
         <w:color w:val="auto"/>
       </w:rPr>
-      <w:t>21 mars 2019</w:t>
+      <w:t>22 mars 2019</w:t>
     </w:r>
     <w:r>
       <w:rPr>
@@ -14572,7 +14622,7 @@
 </file>
 
 <file path=customXml/itemProps3.xml><?xml version="1.0" encoding="utf-8"?>
-<ds:datastoreItem xmlns:ds="http://schemas.openxmlformats.org/officeDocument/2006/customXml" ds:itemID="{D83D4FB2-26C0-48D9-8096-9AA3484F1AEF}">
+<ds:datastoreItem xmlns:ds="http://schemas.openxmlformats.org/officeDocument/2006/customXml" ds:itemID="{B0330B96-EF46-43AF-A97A-A593C60A25CA}">
   <ds:schemaRefs>
     <ds:schemaRef ds:uri="http://schemas.openxmlformats.org/officeDocument/2006/bibliography"/>
   </ds:schemaRefs>

</xml_diff>

<commit_message>
j'ai réussi à faire fermer l'application, j'ai commencé à implémenter dans le morpion.
</commit_message>
<xml_diff>
--- a/Pre-TPI_Morpion.docx
+++ b/Pre-TPI_Morpion.docx
@@ -10,7 +10,6 @@
           <w:docPartUnique/>
         </w:docPartObj>
       </w:sdtPr>
-      <w:sdtEndPr/>
       <w:sdtContent>
         <w:p>
           <w:r>
@@ -188,7 +187,6 @@
                                     <w:dataBinding w:prefixMappings="xmlns:ns0='http://purl.org/dc/elements/1.1/' xmlns:ns1='http://schemas.openxmlformats.org/package/2006/metadata/core-properties' " w:xpath="/ns1:coreProperties[1]/ns0:title[1]" w:storeItemID="{6C3C8BC8-F283-45AE-878A-BAB7291924A1}"/>
                                     <w:text/>
                                   </w:sdtPr>
-                                  <w:sdtEndPr/>
                                   <w:sdtContent>
                                     <w:p>
                                       <w:pPr>
@@ -229,7 +227,6 @@
                                     <w:dataBinding w:prefixMappings="xmlns:ns0='http://purl.org/dc/elements/1.1/' xmlns:ns1='http://schemas.openxmlformats.org/package/2006/metadata/core-properties' " w:xpath="/ns1:coreProperties[1]/ns0:subject[1]" w:storeItemID="{6C3C8BC8-F283-45AE-878A-BAB7291924A1}"/>
                                     <w:text/>
                                   </w:sdtPr>
-                                  <w:sdtEndPr/>
                                   <w:sdtContent>
                                     <w:p>
                                       <w:pPr>
@@ -4531,7 +4528,21 @@
         <w:rPr>
           <w:lang w:val="fr-CH"/>
         </w:rPr>
-        <w:t xml:space="preserve">Le jeu morpion, aussi appelé Tic-Tac-Toe, </w:t>
+        <w:t>Le jeu morpion, aussi appelé Tic-Tac-</w:t>
+      </w:r>
+      <w:proofErr w:type="spellStart"/>
+      <w:r>
+        <w:rPr>
+          <w:lang w:val="fr-CH"/>
+        </w:rPr>
+        <w:t>Toe</w:t>
+      </w:r>
+      <w:proofErr w:type="spellEnd"/>
+      <w:r>
+        <w:rPr>
+          <w:lang w:val="fr-CH"/>
+        </w:rPr>
+        <w:t xml:space="preserve">, </w:t>
       </w:r>
       <w:r>
         <w:rPr>
@@ -4701,11 +4712,19 @@
         <w:tab/>
         <w:t xml:space="preserve"> </w:t>
       </w:r>
-      <w:r>
-        <w:rPr>
-          <w:lang w:val="fr-CH"/>
-        </w:rPr>
-        <w:t xml:space="preserve">Andolfatto </w:t>
+      <w:proofErr w:type="spellStart"/>
+      <w:r>
+        <w:rPr>
+          <w:lang w:val="fr-CH"/>
+        </w:rPr>
+        <w:t>Andolfatto</w:t>
+      </w:r>
+      <w:proofErr w:type="spellEnd"/>
+      <w:r>
+        <w:rPr>
+          <w:lang w:val="fr-CH"/>
+        </w:rPr>
+        <w:t xml:space="preserve"> </w:t>
       </w:r>
       <w:r>
         <w:rPr>
@@ -4904,7 +4923,6 @@
             <w14:uncheckedState w14:val="2610" w14:font="MS Gothic"/>
           </w14:checkbox>
         </w:sdtPr>
-        <w:sdtEndPr/>
         <w:sdtContent>
           <w:r>
             <w:rPr>
@@ -4916,7 +4934,15 @@
       </w:sdt>
       <w:r>
         <w:tab/>
-        <w:t>Créer une interface « Friendly user », c’est-à-dire facile d’utilisation dès le premier regard.</w:t>
+        <w:t>Créer une interface « </w:t>
+      </w:r>
+      <w:proofErr w:type="spellStart"/>
+      <w:r>
+        <w:t>Friendly</w:t>
+      </w:r>
+      <w:proofErr w:type="spellEnd"/>
+      <w:r>
+        <w:t xml:space="preserve"> user », c’est-à-dire facile d’utilisation dès le premier regard.</w:t>
       </w:r>
     </w:p>
     <w:p>
@@ -4953,7 +4979,6 @@
             <w14:uncheckedState w14:val="2610" w14:font="MS Gothic"/>
           </w14:checkbox>
         </w:sdtPr>
-        <w:sdtEndPr/>
         <w:sdtContent>
           <w:r>
             <w:rPr>
@@ -4988,7 +5013,6 @@
             <w14:uncheckedState w14:val="2610" w14:font="MS Gothic"/>
           </w14:checkbox>
         </w:sdtPr>
-        <w:sdtEndPr/>
         <w:sdtContent>
           <w:r>
             <w:rPr>
@@ -5023,7 +5047,6 @@
             <w14:uncheckedState w14:val="2610" w14:font="MS Gothic"/>
           </w14:checkbox>
         </w:sdtPr>
-        <w:sdtEndPr/>
         <w:sdtContent>
           <w:r>
             <w:rPr>
@@ -5055,7 +5078,6 @@
             <w14:uncheckedState w14:val="2610" w14:font="MS Gothic"/>
           </w14:checkbox>
         </w:sdtPr>
-        <w:sdtEndPr/>
         <w:sdtContent>
           <w:r>
             <w:rPr>
@@ -5090,7 +5112,6 @@
             <w14:uncheckedState w14:val="2610" w14:font="MS Gothic"/>
           </w14:checkbox>
         </w:sdtPr>
-        <w:sdtEndPr/>
         <w:sdtContent>
           <w:r>
             <w:rPr>
@@ -5122,7 +5143,6 @@
             <w14:uncheckedState w14:val="2610" w14:font="MS Gothic"/>
           </w14:checkbox>
         </w:sdtPr>
-        <w:sdtEndPr/>
         <w:sdtContent>
           <w:r>
             <w:rPr>
@@ -5159,7 +5179,6 @@
             <w14:uncheckedState w14:val="2610" w14:font="MS Gothic"/>
           </w14:checkbox>
         </w:sdtPr>
-        <w:sdtEndPr/>
         <w:sdtContent>
           <w:r>
             <w:rPr>
@@ -5223,7 +5242,6 @@
             <w14:uncheckedState w14:val="2610" w14:font="MS Gothic"/>
           </w14:checkbox>
         </w:sdtPr>
-        <w:sdtEndPr/>
         <w:sdtContent>
           <w:r>
             <w:rPr>
@@ -6746,7 +6764,15 @@
               <w:ind w:left="0"/>
             </w:pPr>
             <w:r>
-              <w:t>3 croix deu joueur sont alignées</w:t>
+              <w:t xml:space="preserve">3 croix </w:t>
+            </w:r>
+            <w:proofErr w:type="spellStart"/>
+            <w:r>
+              <w:t>deu</w:t>
+            </w:r>
+            <w:proofErr w:type="spellEnd"/>
+            <w:r>
+              <w:t xml:space="preserve"> joueur sont alignées</w:t>
             </w:r>
           </w:p>
         </w:tc>
@@ -7643,7 +7669,23 @@
     </w:p>
     <w:p>
       <w:r>
-        <w:t xml:space="preserve">Je me suis basé sur mon wireframe pour faire l’interface finale du jeu, il se peut qu’il y ait une légère différence avec le wireframe et le projet final. </w:t>
+        <w:t xml:space="preserve">Je me suis basé sur mon </w:t>
+      </w:r>
+      <w:proofErr w:type="spellStart"/>
+      <w:r>
+        <w:t>wireframe</w:t>
+      </w:r>
+      <w:proofErr w:type="spellEnd"/>
+      <w:r>
+        <w:t xml:space="preserve"> pour faire l’interface finale du jeu, il se peut qu’il y ait une légère différence avec le </w:t>
+      </w:r>
+      <w:proofErr w:type="spellStart"/>
+      <w:r>
+        <w:t>wireframe</w:t>
+      </w:r>
+      <w:proofErr w:type="spellEnd"/>
+      <w:r>
+        <w:t xml:space="preserve"> et le projet final. </w:t>
       </w:r>
     </w:p>
     <w:p>
@@ -8150,10 +8192,12 @@
         <w:pStyle w:val="Titre2"/>
       </w:pPr>
       <w:bookmarkStart w:id="20" w:name="_Toc4058365"/>
+      <w:proofErr w:type="spellStart"/>
       <w:r>
         <w:t>DataBase</w:t>
       </w:r>
       <w:bookmarkEnd w:id="20"/>
+      <w:proofErr w:type="spellEnd"/>
     </w:p>
     <w:p>
       <w:r>
@@ -8238,10 +8282,12 @@
         <w:pStyle w:val="Titre3"/>
       </w:pPr>
       <w:bookmarkStart w:id="22" w:name="_Toc4058367"/>
+      <w:proofErr w:type="spellStart"/>
       <w:r>
         <w:t>InsertScore</w:t>
       </w:r>
       <w:bookmarkEnd w:id="22"/>
+      <w:proofErr w:type="spellEnd"/>
     </w:p>
     <w:p>
       <w:r>
@@ -8455,6 +8501,7 @@
         </w:rPr>
       </w:pPr>
       <w:bookmarkStart w:id="24" w:name="_Toc4058369"/>
+      <w:proofErr w:type="spellStart"/>
       <w:r>
         <w:rPr>
           <w:lang w:val="fr-CH"/>
@@ -8462,6 +8509,7 @@
         <w:t>ClearScores</w:t>
       </w:r>
       <w:bookmarkEnd w:id="24"/>
+      <w:proofErr w:type="spellEnd"/>
     </w:p>
     <w:p>
       <w:r>
@@ -8493,6 +8541,7 @@
         </w:rPr>
       </w:pPr>
       <w:bookmarkStart w:id="25" w:name="_Toc4058370"/>
+      <w:proofErr w:type="spellStart"/>
       <w:r>
         <w:rPr>
           <w:lang w:val="fr-CH"/>
@@ -8501,6 +8550,7 @@
         <w:t>ScoreList</w:t>
       </w:r>
       <w:bookmarkEnd w:id="25"/>
+      <w:proofErr w:type="spellEnd"/>
     </w:p>
     <w:p>
       <w:r>
@@ -8579,10 +8629,12 @@
       <w:r>
         <w:t xml:space="preserve">Test </w:t>
       </w:r>
+      <w:proofErr w:type="spellStart"/>
       <w:r>
         <w:t>Database</w:t>
       </w:r>
       <w:bookmarkEnd w:id="26"/>
+      <w:proofErr w:type="spellEnd"/>
     </w:p>
     <w:p>
       <w:r>
@@ -8708,7 +8760,15 @@
     </w:p>
     <w:p>
       <w:r>
-        <w:t>Dès que l’application démarre, le contrôleur est appelé en premier, celui-ci appel les classe « Model » et « View ».</w:t>
+        <w:t>Dès que l’application démarre, le contrôleur est appelé en premier, celui-ci appel les classe « Model » et « </w:t>
+      </w:r>
+      <w:proofErr w:type="spellStart"/>
+      <w:r>
+        <w:t>View</w:t>
+      </w:r>
+      <w:proofErr w:type="spellEnd"/>
+      <w:r>
+        <w:t> ».</w:t>
       </w:r>
     </w:p>
     <w:p>
@@ -8742,6 +8802,8 @@
         </w:rPr>
       </w:pPr>
       <w:bookmarkStart w:id="32" w:name="_Toc4058377"/>
+      <w:proofErr w:type="spellStart"/>
+      <w:proofErr w:type="gramStart"/>
       <w:r>
         <w:rPr>
           <w:lang w:val="fr-CH"/>
@@ -8749,6 +8811,8 @@
         <w:t>topMenu</w:t>
       </w:r>
       <w:bookmarkEnd w:id="32"/>
+      <w:proofErr w:type="spellEnd"/>
+      <w:proofErr w:type="gramEnd"/>
     </w:p>
     <w:p>
       <w:pPr>
@@ -8885,13 +8949,23 @@
         </w:rPr>
       </w:pPr>
       <w:bookmarkStart w:id="33" w:name="_Toc4058378"/>
-      <w:r>
-        <w:rPr>
-          <w:lang w:val="fr-CH"/>
-        </w:rPr>
-        <w:t>main_menu</w:t>
+      <w:proofErr w:type="spellStart"/>
+      <w:proofErr w:type="gramStart"/>
+      <w:r>
+        <w:rPr>
+          <w:lang w:val="fr-CH"/>
+        </w:rPr>
+        <w:t>main</w:t>
+      </w:r>
+      <w:proofErr w:type="gramEnd"/>
+      <w:r>
+        <w:rPr>
+          <w:lang w:val="fr-CH"/>
+        </w:rPr>
+        <w:t>_menu</w:t>
       </w:r>
       <w:bookmarkEnd w:id="33"/>
+      <w:proofErr w:type="spellEnd"/>
     </w:p>
     <w:p>
       <w:pPr>
@@ -8911,12 +8985,14 @@
         </w:rPr>
         <w:t>ayant les mêmes boutons que « </w:t>
       </w:r>
+      <w:proofErr w:type="spellStart"/>
       <w:r>
         <w:rPr>
           <w:lang w:val="fr-CH"/>
         </w:rPr>
         <w:t>topMenu</w:t>
       </w:r>
+      <w:proofErr w:type="spellEnd"/>
       <w:r>
         <w:rPr>
           <w:lang w:val="fr-CH"/>
@@ -9012,13 +9088,23 @@
         </w:rPr>
       </w:pPr>
       <w:bookmarkStart w:id="34" w:name="_Toc4058379"/>
-      <w:r>
-        <w:rPr>
-          <w:lang w:val="fr-CH"/>
-        </w:rPr>
-        <w:t>game_int</w:t>
+      <w:proofErr w:type="spellStart"/>
+      <w:proofErr w:type="gramStart"/>
+      <w:r>
+        <w:rPr>
+          <w:lang w:val="fr-CH"/>
+        </w:rPr>
+        <w:t>game</w:t>
+      </w:r>
+      <w:proofErr w:type="gramEnd"/>
+      <w:r>
+        <w:rPr>
+          <w:lang w:val="fr-CH"/>
+        </w:rPr>
+        <w:t>_int</w:t>
       </w:r>
       <w:bookmarkEnd w:id="34"/>
+      <w:proofErr w:type="spellEnd"/>
     </w:p>
     <w:p>
       <w:pPr>
@@ -9303,6 +9389,7 @@
         </w:rPr>
       </w:pPr>
       <w:bookmarkStart w:id="35" w:name="_Toc4058380"/>
+      <w:proofErr w:type="spellStart"/>
       <w:r>
         <w:rPr>
           <w:lang w:val="fr-CH"/>
@@ -9310,18 +9397,33 @@
         <w:t>Show_interface</w:t>
       </w:r>
       <w:bookmarkEnd w:id="35"/>
-    </w:p>
-    <w:p>
-      <w:pPr>
-        <w:rPr>
-          <w:lang w:val="fr-CH"/>
-        </w:rPr>
-      </w:pPr>
-      <w:r>
-        <w:rPr>
-          <w:lang w:val="fr-CH"/>
-        </w:rPr>
-        <w:t>Cette fonction attend une valeur de type int pour afficher les différentes interfaces de l’application.</w:t>
+      <w:proofErr w:type="spellEnd"/>
+    </w:p>
+    <w:p>
+      <w:pPr>
+        <w:rPr>
+          <w:lang w:val="fr-CH"/>
+        </w:rPr>
+      </w:pPr>
+      <w:r>
+        <w:rPr>
+          <w:lang w:val="fr-CH"/>
+        </w:rPr>
+        <w:t xml:space="preserve">Cette fonction attend une valeur de type </w:t>
+      </w:r>
+      <w:proofErr w:type="spellStart"/>
+      <w:r>
+        <w:rPr>
+          <w:lang w:val="fr-CH"/>
+        </w:rPr>
+        <w:t>int</w:t>
+      </w:r>
+      <w:proofErr w:type="spellEnd"/>
+      <w:r>
+        <w:rPr>
+          <w:lang w:val="fr-CH"/>
+        </w:rPr>
+        <w:t xml:space="preserve"> pour afficher les différentes interfaces de l’application.</w:t>
       </w:r>
     </w:p>
     <w:p>
@@ -9384,6 +9486,7 @@
         </w:rPr>
       </w:pPr>
       <w:bookmarkStart w:id="36" w:name="_Toc4058381"/>
+      <w:proofErr w:type="spellStart"/>
       <w:r>
         <w:rPr>
           <w:lang w:val="fr-CH"/>
@@ -9397,6 +9500,7 @@
         <w:t>skUserName</w:t>
       </w:r>
       <w:bookmarkEnd w:id="36"/>
+      <w:proofErr w:type="spellEnd"/>
     </w:p>
     <w:p>
       <w:pPr>
@@ -9410,24 +9514,42 @@
         </w:rPr>
         <w:t xml:space="preserve">Crée une pop-up et demande le nom d’utilisateur, le bouton de validation envoi sur la méthode </w:t>
       </w:r>
+      <w:proofErr w:type="spellStart"/>
       <w:r>
         <w:rPr>
           <w:lang w:val="fr-CH"/>
         </w:rPr>
         <w:t>CmdOk_Click</w:t>
       </w:r>
-      <w:r>
-        <w:rPr>
-          <w:lang w:val="fr-CH"/>
-        </w:rPr>
-        <w:t xml:space="preserve"> et un Enter sur les Textebox appelle la méthode </w:t>
-      </w:r>
+      <w:proofErr w:type="spellEnd"/>
+      <w:r>
+        <w:rPr>
+          <w:lang w:val="fr-CH"/>
+        </w:rPr>
+        <w:t xml:space="preserve"> et un Enter sur les </w:t>
+      </w:r>
+      <w:proofErr w:type="spellStart"/>
+      <w:r>
+        <w:rPr>
+          <w:lang w:val="fr-CH"/>
+        </w:rPr>
+        <w:t>Textebox</w:t>
+      </w:r>
+      <w:proofErr w:type="spellEnd"/>
+      <w:r>
+        <w:rPr>
+          <w:lang w:val="fr-CH"/>
+        </w:rPr>
+        <w:t xml:space="preserve"> appelle la méthode </w:t>
+      </w:r>
+      <w:proofErr w:type="spellStart"/>
       <w:r>
         <w:rPr>
           <w:lang w:val="fr-CH"/>
         </w:rPr>
         <w:t>MsgBoxAskUserName_KeyDown</w:t>
       </w:r>
+      <w:proofErr w:type="spellEnd"/>
       <w:r>
         <w:rPr>
           <w:lang w:val="fr-CH"/>
@@ -9451,6 +9573,7 @@
         </w:rPr>
         <w:t>Ces deux méthodes vont appeler la méthode suivante « </w:t>
       </w:r>
+      <w:proofErr w:type="spellStart"/>
       <w:r>
         <w:rPr>
           <w:rFonts w:ascii="Consolas" w:hAnsi="Consolas" w:cs="Consolas"/>
@@ -9459,495 +9582,10 @@
           <w:szCs w:val="19"/>
           <w:lang w:val="fr-CH"/>
         </w:rPr>
-        <w:t>PopUpUserName »</w:t>
-      </w:r>
-    </w:p>
-    <w:p>
-      <w:pPr>
-        <w:pStyle w:val="Titre3"/>
-        <w:rPr>
-          <w:lang w:val="fr-CH"/>
-        </w:rPr>
-      </w:pPr>
-      <w:bookmarkStart w:id="37" w:name="_Toc4058382"/>
-      <w:r>
-        <w:rPr>
-          <w:lang w:val="fr-CH"/>
-        </w:rPr>
-        <w:lastRenderedPageBreak/>
         <w:t>PopUpUserName</w:t>
       </w:r>
-      <w:bookmarkEnd w:id="37"/>
-    </w:p>
-    <w:p>
-      <w:pPr>
-        <w:rPr>
-          <w:lang w:val="fr-CH"/>
-        </w:rPr>
-      </w:pPr>
-      <w:r>
-        <w:rPr>
-          <w:lang w:val="fr-CH"/>
-        </w:rPr>
-        <w:t>Cette méthode vérifie en premier lieu si nous faisons une partie locale en solo ou en multijoueur, puis vérifie que le nom de cha</w:t>
-      </w:r>
-      <w:r>
-        <w:rPr>
-          <w:lang w:val="fr-CH"/>
-        </w:rPr>
-        <w:t xml:space="preserve">que joueur fait moins de 11 </w:t>
-      </w:r>
-      <w:r>
-        <w:rPr>
-          <w:lang w:val="fr-CH"/>
-        </w:rPr>
-        <w:t>lettres</w:t>
-      </w:r>
-      <w:r>
-        <w:rPr>
-          <w:lang w:val="fr-CH"/>
-        </w:rPr>
-        <w:t xml:space="preserve"> et qu’il ne soit pas composé de vide / espaces</w:t>
-      </w:r>
-      <w:r>
-        <w:rPr>
-          <w:lang w:val="fr-CH"/>
-        </w:rPr>
-        <w:t>.</w:t>
-      </w:r>
-    </w:p>
-    <w:p>
-      <w:pPr>
-        <w:rPr>
-          <w:lang w:val="fr-CH"/>
-        </w:rPr>
-      </w:pPr>
-      <w:r>
-        <w:rPr>
-          <w:lang w:val="fr-CH"/>
-        </w:rPr>
-        <w:t>Quand toutes les conditions sont remplies, l’interface de jeu est chargée et le ou les joueurs peuvent jouer.</w:t>
-      </w:r>
-    </w:p>
-    <w:p>
-      <w:pPr>
-        <w:pStyle w:val="Titre3"/>
-        <w:rPr>
-          <w:lang w:val="fr-CH"/>
-        </w:rPr>
-      </w:pPr>
-      <w:bookmarkStart w:id="38" w:name="_Toc4058383"/>
-      <w:r>
-        <w:rPr>
-          <w:lang w:val="fr-CH"/>
-        </w:rPr>
-        <w:t>ThinkingGame</w:t>
-      </w:r>
-      <w:bookmarkEnd w:id="38"/>
-    </w:p>
-    <w:p>
-      <w:pPr>
-        <w:rPr>
-          <w:lang w:val="fr-CH"/>
-        </w:rPr>
-      </w:pPr>
-      <w:r>
-        <w:rPr>
-          <w:lang w:val="fr-CH"/>
-        </w:rPr>
-        <w:t>ThinkingGame</w:t>
-      </w:r>
-      <w:r>
-        <w:rPr>
-          <w:lang w:val="fr-CH"/>
-        </w:rPr>
-        <w:t xml:space="preserve"> est appelé par la méthode UserClick générée après l’événement de clic des Picture Box.</w:t>
-      </w:r>
-    </w:p>
-    <w:p>
-      <w:pPr>
-        <w:rPr>
-          <w:lang w:val="fr-CH"/>
-        </w:rPr>
-      </w:pPr>
-      <w:r>
-        <w:rPr>
-          <w:lang w:val="fr-CH"/>
-        </w:rPr>
-        <w:t>Cette méthode récupère le nom de la Pictu</w:t>
-      </w:r>
-      <w:r>
-        <w:rPr>
-          <w:lang w:val="fr-CH"/>
-        </w:rPr>
-        <w:t>re Box, qui correspond à son ID pour ensuite voir si elle n’est pas déjà utilisée, c’est-à-dire qu’un des deux joueurs à déjà son symbole dessus, puis on demande au modèle de nous dire si la partie est terminée.</w:t>
-      </w:r>
-    </w:p>
-    <w:p>
-      <w:pPr>
-        <w:rPr>
-          <w:lang w:val="fr-CH"/>
-        </w:rPr>
-      </w:pPr>
-      <w:r>
-        <w:rPr>
-          <w:lang w:val="fr-CH"/>
-        </w:rPr>
-        <w:t>Quand une partie est terminée on informe qui a gagné, puis une demande de revanche est affichée par le biais de la méthode « Replay ».</w:t>
-      </w:r>
-    </w:p>
-    <w:p>
-      <w:pPr>
-        <w:pStyle w:val="Titre3"/>
-      </w:pPr>
-      <w:bookmarkStart w:id="39" w:name="_Toc4058384"/>
-      <w:r>
-        <w:t>Replay</w:t>
-      </w:r>
-      <w:bookmarkEnd w:id="39"/>
-    </w:p>
-    <w:p>
-      <w:r>
-        <w:t>L’utilisateur confirme qu’il veut rejouer une partie, l’interface de jeu est remise à neuf, et on reprend les scores pour savoir lequel des deux joueurs est en train de gagner.</w:t>
-      </w:r>
-    </w:p>
-    <w:p>
-      <w:r>
-        <w:t>Le joueur ne veut pas refaire une partie, les scores et les noms des joueurs sont sauvegardés dans la base de donnée.</w:t>
-      </w:r>
-      <w:r>
-        <w:br/>
-        <w:t>Ensuite on met à 0 les scores et on affiche l’interface d’accueil.</w:t>
-      </w:r>
-    </w:p>
-    <w:p>
-      <w:pPr>
-        <w:ind w:left="0"/>
-      </w:pPr>
-      <w:r>
-        <w:br w:type="page"/>
-      </w:r>
-    </w:p>
-    <w:p>
-      <w:pPr>
-        <w:pStyle w:val="Titre2"/>
-      </w:pPr>
-      <w:bookmarkStart w:id="40" w:name="_Toc4058385"/>
-      <w:r>
-        <w:lastRenderedPageBreak/>
-        <w:t>Model</w:t>
-      </w:r>
-      <w:bookmarkEnd w:id="40"/>
-    </w:p>
-    <w:p>
-      <w:r>
-        <w:t xml:space="preserve">Le modèle est la classe qui contient toutes les données pour le bon fonctionnement du jeu, de plus celle si fait le lien avec la classe « DataBase » </w:t>
-      </w:r>
-      <w:r>
-        <w:t xml:space="preserve">dès son initialisation </w:t>
-      </w:r>
-      <w:r>
-        <w:t xml:space="preserve">afin de pouvoir </w:t>
-      </w:r>
-      <w:r>
-        <w:t>interagir</w:t>
-      </w:r>
-      <w:r>
-        <w:t xml:space="preserve"> avec celle-ci</w:t>
-      </w:r>
-      <w:r>
-        <w:t>.</w:t>
-      </w:r>
-    </w:p>
-    <w:p>
-      <w:pPr>
-        <w:pStyle w:val="Titre3"/>
-      </w:pPr>
-      <w:bookmarkStart w:id="41" w:name="_Toc4058386"/>
-      <w:r>
-        <w:t>CheckGame</w:t>
-      </w:r>
-      <w:bookmarkEnd w:id="41"/>
-    </w:p>
-    <w:p>
-      <w:r>
-        <w:t>Vérifie l’état de la partie afin d’annoncer au joueur si celle-ci est terminée ou si une égalité a été effectuée.</w:t>
-      </w:r>
-      <w:r>
-        <w:br/>
-        <w:t>Puis change le tour du joueur.</w:t>
-      </w:r>
-    </w:p>
-    <w:p>
-      <w:pPr>
-        <w:pStyle w:val="Titre3"/>
-      </w:pPr>
-      <w:bookmarkStart w:id="42" w:name="_Toc4058387"/>
-      <w:r>
-        <w:t>checkPossibilities</w:t>
-      </w:r>
-      <w:bookmarkEnd w:id="42"/>
-    </w:p>
-    <w:p>
-      <w:r>
-        <w:t>Vérifie</w:t>
-      </w:r>
-      <w:r>
-        <w:t xml:space="preserve"> pour chaque ligne, colonne et diagonales s’il y a une possibilité pour terminer la partie, si ce n’est pas le cas une valeur de 999 est retournée.</w:t>
-      </w:r>
-    </w:p>
-    <w:p>
-      <w:pPr>
-        <w:pStyle w:val="Titre3"/>
-        <w:rPr>
-          <w:lang w:val="fr-CH"/>
-        </w:rPr>
-      </w:pPr>
-      <w:bookmarkStart w:id="43" w:name="_Toc4058388"/>
-      <w:r>
-        <w:rPr>
-          <w:lang w:val="fr-CH"/>
-        </w:rPr>
-        <w:t>AI</w:t>
-      </w:r>
-      <w:r>
-        <w:rPr>
-          <w:lang w:val="fr-CH"/>
-        </w:rPr>
-        <w:t xml:space="preserve"> (intelligence artificielle en anglais)</w:t>
-      </w:r>
-      <w:bookmarkEnd w:id="43"/>
-    </w:p>
-    <w:p>
-      <w:pPr>
-        <w:rPr>
-          <w:lang w:val="fr-CH"/>
-        </w:rPr>
-      </w:pPr>
-      <w:r>
-        <w:rPr>
-          <w:lang w:val="fr-CH"/>
-        </w:rPr>
-        <w:t>Cette méthode permet de générer un ordinateur ayant trois types d’intelligence, facile, moyen, difficile.</w:t>
-      </w:r>
-    </w:p>
-    <w:p>
-      <w:pPr>
-        <w:rPr>
-          <w:lang w:val="fr-CH"/>
-        </w:rPr>
-      </w:pPr>
-      <w:r>
-        <w:rPr>
-          <w:lang w:val="fr-CH"/>
-        </w:rPr>
-        <w:t xml:space="preserve">L’IA </w:t>
-      </w:r>
-      <w:r>
-        <w:rPr>
-          <w:lang w:val="fr-CH"/>
-        </w:rPr>
-        <w:t xml:space="preserve">de niveau </w:t>
-      </w:r>
-      <w:r>
-        <w:rPr>
-          <w:lang w:val="fr-CH"/>
-        </w:rPr>
-        <w:t>facile :</w:t>
-      </w:r>
-    </w:p>
-    <w:p>
-      <w:pPr>
-        <w:ind w:left="1418"/>
-        <w:rPr>
-          <w:lang w:val="fr-CH"/>
-        </w:rPr>
-      </w:pPr>
-      <w:r>
-        <w:rPr>
-          <w:lang w:val="fr-CH"/>
-        </w:rPr>
-        <w:tab/>
-        <w:t>Va choisir où jouer de manière aléatoire en vérifiant que la case où elle joue ne soit pas déjà utilisée.</w:t>
-      </w:r>
-      <w:r>
-        <w:rPr>
-          <w:lang w:val="fr-CH"/>
-        </w:rPr>
-        <w:t xml:space="preserve"> </w:t>
-      </w:r>
-    </w:p>
-    <w:p>
-      <w:pPr>
-        <w:rPr>
-          <w:lang w:val="fr-CH"/>
-        </w:rPr>
-      </w:pPr>
-      <w:r>
-        <w:rPr>
-          <w:lang w:val="fr-CH"/>
-        </w:rPr>
-        <w:t>L’IA de niveau moyen :</w:t>
-      </w:r>
-    </w:p>
-    <w:p>
-      <w:pPr>
-        <w:ind w:left="1418"/>
-        <w:rPr>
-          <w:lang w:val="fr-CH"/>
-        </w:rPr>
-      </w:pPr>
-      <w:r>
-        <w:rPr>
-          <w:lang w:val="fr-CH"/>
-        </w:rPr>
-        <w:t>Place son premier coup de manière aléatoire.</w:t>
-      </w:r>
-      <w:r>
-        <w:rPr>
-          <w:lang w:val="fr-CH"/>
-        </w:rPr>
-        <w:br/>
-      </w:r>
-      <w:r>
-        <w:rPr>
-          <w:lang w:val="fr-CH"/>
-        </w:rPr>
-        <w:tab/>
-        <w:t>Va essayer d’empêcher le joueur d’aligner 3 de ses symboles.</w:t>
-      </w:r>
-    </w:p>
-    <w:p>
-      <w:pPr>
-        <w:rPr>
-          <w:lang w:val="fr-CH"/>
-        </w:rPr>
-      </w:pPr>
-      <w:r>
-        <w:rPr>
-          <w:lang w:val="fr-CH"/>
-        </w:rPr>
-        <w:t>L’IA de niveau difficile :</w:t>
-      </w:r>
-    </w:p>
-    <w:p>
-      <w:pPr>
-        <w:ind w:left="1418"/>
-        <w:rPr>
-          <w:lang w:val="fr-CH"/>
-        </w:rPr>
-      </w:pPr>
-      <w:r>
-        <w:rPr>
-          <w:lang w:val="fr-CH"/>
-        </w:rPr>
-        <w:t>Place son premier coup de façon aléatoire.</w:t>
-      </w:r>
-      <w:r>
-        <w:rPr>
-          <w:lang w:val="fr-CH"/>
-        </w:rPr>
-        <w:br/>
-        <w:t>Va d’abord essayer de voir si elle a moyen de gagner en alignant 3 de ses symboles,</w:t>
-      </w:r>
-      <w:r>
-        <w:rPr>
-          <w:lang w:val="fr-CH"/>
-        </w:rPr>
-        <w:br/>
-        <w:t>puis vérifie si elle peut bloquer le joueur et si aucune de ses conditions n’est possible, elle joue un coup aléatoirement.</w:t>
-      </w:r>
-    </w:p>
-    <w:p>
-      <w:pPr>
-        <w:pStyle w:val="Titre3"/>
-        <w:rPr>
-          <w:lang w:val="fr-CH"/>
-        </w:rPr>
-      </w:pPr>
-      <w:bookmarkStart w:id="44" w:name="_Toc4058389"/>
-      <w:r>
-        <w:rPr>
-          <w:lang w:val="fr-CH"/>
-        </w:rPr>
-        <w:t>SaveGame</w:t>
-      </w:r>
-      <w:bookmarkEnd w:id="44"/>
-    </w:p>
-    <w:p>
-      <w:pPr>
-        <w:rPr>
-          <w:lang w:val="fr-CH"/>
-        </w:rPr>
-      </w:pPr>
-      <w:r>
-        <w:rPr>
-          <w:lang w:val="fr-CH"/>
-        </w:rPr>
-        <w:t>Va appeler la classe « DataBase » afin de lui envoyer les données à sauvegarder.</w:t>
-      </w:r>
-    </w:p>
-    <w:p>
-      <w:pPr>
-        <w:pStyle w:val="Titre2"/>
-        <w:rPr>
-          <w:lang w:val="fr-CH"/>
-        </w:rPr>
-      </w:pPr>
-      <w:bookmarkStart w:id="45" w:name="_Toc4058390"/>
-      <w:r>
-        <w:rPr>
-          <w:lang w:val="fr-CH"/>
-        </w:rPr>
-        <w:t>Test Model</w:t>
-      </w:r>
-      <w:bookmarkEnd w:id="45"/>
-    </w:p>
-    <w:p>
-      <w:pPr>
-        <w:ind w:left="1418"/>
-        <w:rPr>
-          <w:lang w:val="fr-CH"/>
-        </w:rPr>
-      </w:pPr>
-      <w:r>
-        <w:rPr>
-          <w:lang w:val="fr-CH"/>
-        </w:rPr>
-        <w:t>Je vérifie que la création de mon tableau de jeu fonctionne et ensuite je vérifie toutes les possibilités possibles pour gagner une partie.</w:t>
-      </w:r>
-    </w:p>
-    <w:p>
-      <w:pPr>
-        <w:pStyle w:val="Titre3"/>
-        <w:rPr>
-          <w:lang w:val="fr-CH"/>
-        </w:rPr>
-      </w:pPr>
-      <w:bookmarkStart w:id="46" w:name="_Toc4058391"/>
-      <w:r>
-        <w:rPr>
-          <w:lang w:val="fr-CH"/>
-        </w:rPr>
-        <w:t>Cas d’une égalité</w:t>
-      </w:r>
-      <w:bookmarkEnd w:id="46"/>
-    </w:p>
-    <w:p>
-      <w:pPr>
-        <w:rPr>
-          <w:lang w:val="fr-CH"/>
-        </w:rPr>
-      </w:pPr>
-      <w:r>
-        <w:rPr>
-          <w:lang w:val="fr-CH"/>
-        </w:rPr>
-        <w:t>Pour celui-ci, je crée une exception dans le model dès que les joueurs ne peuvent plus poser de symboles. De ce fait je dois faire un test sur une exception, ce qui m’a pris beaucoup de temps pour créer ce simple test.</w:t>
-      </w:r>
-    </w:p>
-    <w:p>
-      <w:pPr>
+      <w:proofErr w:type="spellEnd"/>
+      <w:r>
         <w:rPr>
           <w:rFonts w:ascii="Consolas" w:hAnsi="Consolas" w:cs="Consolas"/>
           <w:color w:val="000000"/>
@@ -9955,27 +9593,561 @@
           <w:szCs w:val="19"/>
           <w:lang w:val="fr-CH"/>
         </w:rPr>
-      </w:pPr>
-      <w:r>
-        <w:rPr>
-          <w:lang w:val="fr-CH"/>
-        </w:rPr>
-        <w:t>J’ai dû ajouter en dessous du [</w:t>
-      </w:r>
-      <w:r>
-        <w:rPr>
-          <w:color w:val="00B050"/>
-          <w:lang w:val="fr-CH"/>
-        </w:rPr>
-        <w:t>testMethod</w:t>
-      </w:r>
-      <w:r>
-        <w:rPr>
-          <w:lang w:val="fr-CH"/>
-        </w:rPr>
-        <w:t xml:space="preserve">] la ligne suivante : </w:t>
-      </w:r>
-      <w:r>
+        <w:t> »</w:t>
+      </w:r>
+    </w:p>
+    <w:p>
+      <w:pPr>
+        <w:pStyle w:val="Titre3"/>
+        <w:rPr>
+          <w:lang w:val="fr-CH"/>
+        </w:rPr>
+      </w:pPr>
+      <w:bookmarkStart w:id="37" w:name="_Toc4058382"/>
+      <w:proofErr w:type="spellStart"/>
+      <w:r>
+        <w:rPr>
+          <w:lang w:val="fr-CH"/>
+        </w:rPr>
+        <w:lastRenderedPageBreak/>
+        <w:t>PopUpUserName</w:t>
+      </w:r>
+      <w:bookmarkEnd w:id="37"/>
+      <w:proofErr w:type="spellEnd"/>
+    </w:p>
+    <w:p>
+      <w:pPr>
+        <w:rPr>
+          <w:lang w:val="fr-CH"/>
+        </w:rPr>
+      </w:pPr>
+      <w:r>
+        <w:rPr>
+          <w:lang w:val="fr-CH"/>
+        </w:rPr>
+        <w:t>Cette méthode vérifie en premier lieu si nous faisons une partie locale en solo ou en multijoueur, puis vérifie que le nom de cha</w:t>
+      </w:r>
+      <w:r>
+        <w:rPr>
+          <w:lang w:val="fr-CH"/>
+        </w:rPr>
+        <w:t xml:space="preserve">que joueur fait moins de 11 </w:t>
+      </w:r>
+      <w:r>
+        <w:rPr>
+          <w:lang w:val="fr-CH"/>
+        </w:rPr>
+        <w:t>lettres</w:t>
+      </w:r>
+      <w:r>
+        <w:rPr>
+          <w:lang w:val="fr-CH"/>
+        </w:rPr>
+        <w:t xml:space="preserve"> et qu’il ne soit pas composé de vide / espaces</w:t>
+      </w:r>
+      <w:r>
+        <w:rPr>
+          <w:lang w:val="fr-CH"/>
+        </w:rPr>
+        <w:t>.</w:t>
+      </w:r>
+    </w:p>
+    <w:p>
+      <w:pPr>
+        <w:rPr>
+          <w:lang w:val="fr-CH"/>
+        </w:rPr>
+      </w:pPr>
+      <w:r>
+        <w:rPr>
+          <w:lang w:val="fr-CH"/>
+        </w:rPr>
+        <w:t>Quand toutes les conditions sont remplies, l’interface de jeu est chargée et le ou les joueurs peuvent jouer.</w:t>
+      </w:r>
+    </w:p>
+    <w:p>
+      <w:pPr>
+        <w:pStyle w:val="Titre3"/>
+        <w:rPr>
+          <w:lang w:val="fr-CH"/>
+        </w:rPr>
+      </w:pPr>
+      <w:bookmarkStart w:id="38" w:name="_Toc4058383"/>
+      <w:proofErr w:type="spellStart"/>
+      <w:r>
+        <w:rPr>
+          <w:lang w:val="fr-CH"/>
+        </w:rPr>
+        <w:t>ThinkingGame</w:t>
+      </w:r>
+      <w:bookmarkEnd w:id="38"/>
+      <w:proofErr w:type="spellEnd"/>
+    </w:p>
+    <w:p>
+      <w:pPr>
+        <w:rPr>
+          <w:lang w:val="fr-CH"/>
+        </w:rPr>
+      </w:pPr>
+      <w:proofErr w:type="spellStart"/>
+      <w:r>
+        <w:rPr>
+          <w:lang w:val="fr-CH"/>
+        </w:rPr>
+        <w:t>ThinkingGame</w:t>
+      </w:r>
+      <w:proofErr w:type="spellEnd"/>
+      <w:r>
+        <w:rPr>
+          <w:lang w:val="fr-CH"/>
+        </w:rPr>
+        <w:t xml:space="preserve"> est appelé par la méthode </w:t>
+      </w:r>
+      <w:proofErr w:type="spellStart"/>
+      <w:r>
+        <w:rPr>
+          <w:lang w:val="fr-CH"/>
+        </w:rPr>
+        <w:t>UserClick</w:t>
+      </w:r>
+      <w:proofErr w:type="spellEnd"/>
+      <w:r>
+        <w:rPr>
+          <w:lang w:val="fr-CH"/>
+        </w:rPr>
+        <w:t xml:space="preserve"> générée après l’événement de clic des Picture Box.</w:t>
+      </w:r>
+    </w:p>
+    <w:p>
+      <w:pPr>
+        <w:rPr>
+          <w:lang w:val="fr-CH"/>
+        </w:rPr>
+      </w:pPr>
+      <w:r>
+        <w:rPr>
+          <w:lang w:val="fr-CH"/>
+        </w:rPr>
+        <w:t>Cette méthode récupère le nom de la Pictu</w:t>
+      </w:r>
+      <w:r>
+        <w:rPr>
+          <w:lang w:val="fr-CH"/>
+        </w:rPr>
+        <w:t>re Box, qui correspond à son ID pour ensuite voir si elle n’est pas déjà utilisée, c’est-à-dire qu’un des deux joueurs à déjà son symbole dessus, puis on demande au modèle de nous dire si la partie est terminée.</w:t>
+      </w:r>
+    </w:p>
+    <w:p>
+      <w:pPr>
+        <w:rPr>
+          <w:lang w:val="fr-CH"/>
+        </w:rPr>
+      </w:pPr>
+      <w:r>
+        <w:rPr>
+          <w:lang w:val="fr-CH"/>
+        </w:rPr>
+        <w:t>Quand une partie est terminée on informe qui a gagné, puis une demande de revanche est affichée par le biais de la méthode « </w:t>
+      </w:r>
+      <w:proofErr w:type="spellStart"/>
+      <w:r>
+        <w:rPr>
+          <w:lang w:val="fr-CH"/>
+        </w:rPr>
+        <w:t>Replay</w:t>
+      </w:r>
+      <w:proofErr w:type="spellEnd"/>
+      <w:r>
+        <w:rPr>
+          <w:lang w:val="fr-CH"/>
+        </w:rPr>
+        <w:t> ».</w:t>
+      </w:r>
+    </w:p>
+    <w:p>
+      <w:pPr>
+        <w:pStyle w:val="Titre3"/>
+      </w:pPr>
+      <w:bookmarkStart w:id="39" w:name="_Toc4058384"/>
+      <w:proofErr w:type="spellStart"/>
+      <w:r>
+        <w:t>Replay</w:t>
+      </w:r>
+      <w:bookmarkEnd w:id="39"/>
+      <w:proofErr w:type="spellEnd"/>
+    </w:p>
+    <w:p>
+      <w:r>
+        <w:t>L’utilisateur confirme qu’il veut rejouer une partie, l’interface de jeu est remise à neuf, et on reprend les scores pour savoir lequel des deux joueurs est en train de gagner.</w:t>
+      </w:r>
+    </w:p>
+    <w:p>
+      <w:r>
+        <w:t>Le joueur ne veut pas refaire une partie, les scores et les noms des joueurs sont sauvegardés dans la base de donnée.</w:t>
+      </w:r>
+      <w:r>
+        <w:br/>
+        <w:t>Ensuite on met à 0 les scores et on affiche l’interface d’accueil.</w:t>
+      </w:r>
+    </w:p>
+    <w:p>
+      <w:pPr>
+        <w:ind w:left="0"/>
+      </w:pPr>
+      <w:r>
+        <w:br w:type="page"/>
+      </w:r>
+    </w:p>
+    <w:p>
+      <w:pPr>
+        <w:pStyle w:val="Titre2"/>
+      </w:pPr>
+      <w:bookmarkStart w:id="40" w:name="_Toc4058385"/>
+      <w:r>
+        <w:lastRenderedPageBreak/>
+        <w:t>Model</w:t>
+      </w:r>
+      <w:bookmarkEnd w:id="40"/>
+    </w:p>
+    <w:p>
+      <w:r>
+        <w:t>Le modèle est la classe qui contient toutes les données pour le bon fonctionnement du jeu, de plus celle si fait le lien avec la classe « </w:t>
+      </w:r>
+      <w:proofErr w:type="spellStart"/>
+      <w:r>
+        <w:t>DataBase</w:t>
+      </w:r>
+      <w:proofErr w:type="spellEnd"/>
+      <w:r>
+        <w:t xml:space="preserve"> » </w:t>
+      </w:r>
+      <w:r>
+        <w:t xml:space="preserve">dès son initialisation </w:t>
+      </w:r>
+      <w:r>
+        <w:t xml:space="preserve">afin de pouvoir </w:t>
+      </w:r>
+      <w:r>
+        <w:t>interagir</w:t>
+      </w:r>
+      <w:r>
+        <w:t xml:space="preserve"> avec celle-ci</w:t>
+      </w:r>
+      <w:r>
+        <w:t>.</w:t>
+      </w:r>
+    </w:p>
+    <w:p>
+      <w:pPr>
+        <w:pStyle w:val="Titre3"/>
+      </w:pPr>
+      <w:bookmarkStart w:id="41" w:name="_Toc4058386"/>
+      <w:proofErr w:type="spellStart"/>
+      <w:r>
+        <w:t>CheckGame</w:t>
+      </w:r>
+      <w:bookmarkEnd w:id="41"/>
+      <w:proofErr w:type="spellEnd"/>
+    </w:p>
+    <w:p>
+      <w:r>
+        <w:t>Vérifie l’état de la partie afin d’annoncer au joueur si celle-ci est terminée ou si une égalité a été effectuée.</w:t>
+      </w:r>
+      <w:r>
+        <w:br/>
+        <w:t>Puis change le tour du joueur.</w:t>
+      </w:r>
+    </w:p>
+    <w:p>
+      <w:pPr>
+        <w:pStyle w:val="Titre3"/>
+      </w:pPr>
+      <w:bookmarkStart w:id="42" w:name="_Toc4058387"/>
+      <w:proofErr w:type="spellStart"/>
+      <w:proofErr w:type="gramStart"/>
+      <w:r>
+        <w:t>checkPossibilities</w:t>
+      </w:r>
+      <w:bookmarkEnd w:id="42"/>
+      <w:proofErr w:type="spellEnd"/>
+      <w:proofErr w:type="gramEnd"/>
+    </w:p>
+    <w:p>
+      <w:r>
+        <w:t>Vérifie</w:t>
+      </w:r>
+      <w:r>
+        <w:t xml:space="preserve"> pour chaque ligne, colonne et diagonales s’il y a une possibilité pour terminer la partie, si ce n’est pas le cas une valeur de 999 est retournée.</w:t>
+      </w:r>
+    </w:p>
+    <w:p>
+      <w:pPr>
+        <w:pStyle w:val="Titre3"/>
+        <w:rPr>
+          <w:lang w:val="fr-CH"/>
+        </w:rPr>
+      </w:pPr>
+      <w:bookmarkStart w:id="43" w:name="_Toc4058388"/>
+      <w:r>
+        <w:rPr>
+          <w:lang w:val="fr-CH"/>
+        </w:rPr>
+        <w:t>AI</w:t>
+      </w:r>
+      <w:r>
+        <w:rPr>
+          <w:lang w:val="fr-CH"/>
+        </w:rPr>
+        <w:t xml:space="preserve"> (intelligence artificielle en anglais)</w:t>
+      </w:r>
+      <w:bookmarkEnd w:id="43"/>
+    </w:p>
+    <w:p>
+      <w:pPr>
+        <w:rPr>
+          <w:lang w:val="fr-CH"/>
+        </w:rPr>
+      </w:pPr>
+      <w:r>
+        <w:rPr>
+          <w:lang w:val="fr-CH"/>
+        </w:rPr>
+        <w:t>Cette méthode permet de générer un ordinateur ayant trois types d’intelligence, facile, moyen, difficile.</w:t>
+      </w:r>
+    </w:p>
+    <w:p>
+      <w:pPr>
+        <w:rPr>
+          <w:lang w:val="fr-CH"/>
+        </w:rPr>
+      </w:pPr>
+      <w:r>
+        <w:rPr>
+          <w:lang w:val="fr-CH"/>
+        </w:rPr>
+        <w:t xml:space="preserve">L’IA </w:t>
+      </w:r>
+      <w:r>
+        <w:rPr>
+          <w:lang w:val="fr-CH"/>
+        </w:rPr>
+        <w:t xml:space="preserve">de niveau </w:t>
+      </w:r>
+      <w:r>
+        <w:rPr>
+          <w:lang w:val="fr-CH"/>
+        </w:rPr>
+        <w:t>facile :</w:t>
+      </w:r>
+    </w:p>
+    <w:p>
+      <w:pPr>
+        <w:ind w:left="1418"/>
+        <w:rPr>
+          <w:lang w:val="fr-CH"/>
+        </w:rPr>
+      </w:pPr>
+      <w:r>
+        <w:rPr>
+          <w:lang w:val="fr-CH"/>
+        </w:rPr>
+        <w:tab/>
+        <w:t>Va choisir où jouer de manière aléatoire en vérifiant que la case où elle joue ne soit pas déjà utilisée.</w:t>
+      </w:r>
+      <w:r>
+        <w:rPr>
+          <w:lang w:val="fr-CH"/>
+        </w:rPr>
+        <w:t xml:space="preserve"> </w:t>
+      </w:r>
+    </w:p>
+    <w:p>
+      <w:pPr>
+        <w:rPr>
+          <w:lang w:val="fr-CH"/>
+        </w:rPr>
+      </w:pPr>
+      <w:r>
+        <w:rPr>
+          <w:lang w:val="fr-CH"/>
+        </w:rPr>
+        <w:t>L’IA de niveau moyen :</w:t>
+      </w:r>
+    </w:p>
+    <w:p>
+      <w:pPr>
+        <w:ind w:left="1418"/>
+        <w:rPr>
+          <w:lang w:val="fr-CH"/>
+        </w:rPr>
+      </w:pPr>
+      <w:r>
+        <w:rPr>
+          <w:lang w:val="fr-CH"/>
+        </w:rPr>
+        <w:t>Place son premier coup de manière aléatoire.</w:t>
+      </w:r>
+      <w:r>
+        <w:rPr>
+          <w:lang w:val="fr-CH"/>
+        </w:rPr>
+        <w:br/>
+      </w:r>
+      <w:r>
+        <w:rPr>
+          <w:lang w:val="fr-CH"/>
+        </w:rPr>
+        <w:tab/>
+        <w:t>Va essayer d’empêcher le joueur d’aligner 3 de ses symboles.</w:t>
+      </w:r>
+    </w:p>
+    <w:p>
+      <w:pPr>
+        <w:rPr>
+          <w:lang w:val="fr-CH"/>
+        </w:rPr>
+      </w:pPr>
+      <w:r>
+        <w:rPr>
+          <w:lang w:val="fr-CH"/>
+        </w:rPr>
+        <w:t>L’IA de niveau difficile :</w:t>
+      </w:r>
+    </w:p>
+    <w:p>
+      <w:pPr>
+        <w:ind w:left="1418"/>
+        <w:rPr>
+          <w:lang w:val="fr-CH"/>
+        </w:rPr>
+      </w:pPr>
+      <w:r>
+        <w:rPr>
+          <w:lang w:val="fr-CH"/>
+        </w:rPr>
+        <w:t>Place son premier coup de façon aléatoire.</w:t>
+      </w:r>
+      <w:r>
+        <w:rPr>
+          <w:lang w:val="fr-CH"/>
+        </w:rPr>
+        <w:br/>
+        <w:t>Va d’abord essayer de voir si elle a moyen de gagner en alignant 3 de ses symboles,</w:t>
+      </w:r>
+      <w:r>
+        <w:rPr>
+          <w:lang w:val="fr-CH"/>
+        </w:rPr>
+        <w:br/>
+        <w:t>puis vérifie si elle peut bloquer le joueur et si aucune de ses conditions n’est possible, elle joue un coup aléatoirement.</w:t>
+      </w:r>
+    </w:p>
+    <w:p>
+      <w:pPr>
+        <w:pStyle w:val="Titre3"/>
+        <w:rPr>
+          <w:lang w:val="fr-CH"/>
+        </w:rPr>
+      </w:pPr>
+      <w:bookmarkStart w:id="44" w:name="_Toc4058389"/>
+      <w:proofErr w:type="spellStart"/>
+      <w:r>
+        <w:rPr>
+          <w:lang w:val="fr-CH"/>
+        </w:rPr>
+        <w:t>SaveGame</w:t>
+      </w:r>
+      <w:bookmarkEnd w:id="44"/>
+      <w:proofErr w:type="spellEnd"/>
+    </w:p>
+    <w:p>
+      <w:pPr>
+        <w:rPr>
+          <w:lang w:val="fr-CH"/>
+        </w:rPr>
+      </w:pPr>
+      <w:r>
+        <w:rPr>
+          <w:lang w:val="fr-CH"/>
+        </w:rPr>
+        <w:t>Va appeler la classe « </w:t>
+      </w:r>
+      <w:proofErr w:type="spellStart"/>
+      <w:r>
+        <w:rPr>
+          <w:lang w:val="fr-CH"/>
+        </w:rPr>
+        <w:t>DataBase</w:t>
+      </w:r>
+      <w:proofErr w:type="spellEnd"/>
+      <w:r>
+        <w:rPr>
+          <w:lang w:val="fr-CH"/>
+        </w:rPr>
+        <w:t> » afin de lui envoyer les données à sauvegarder.</w:t>
+      </w:r>
+    </w:p>
+    <w:p>
+      <w:pPr>
+        <w:pStyle w:val="Titre2"/>
+        <w:rPr>
+          <w:lang w:val="fr-CH"/>
+        </w:rPr>
+      </w:pPr>
+      <w:bookmarkStart w:id="45" w:name="_Toc4058390"/>
+      <w:r>
+        <w:rPr>
+          <w:lang w:val="fr-CH"/>
+        </w:rPr>
+        <w:t>Test Model</w:t>
+      </w:r>
+      <w:bookmarkEnd w:id="45"/>
+    </w:p>
+    <w:p>
+      <w:pPr>
+        <w:ind w:left="1418"/>
+        <w:rPr>
+          <w:lang w:val="fr-CH"/>
+        </w:rPr>
+      </w:pPr>
+      <w:r>
+        <w:rPr>
+          <w:lang w:val="fr-CH"/>
+        </w:rPr>
+        <w:t>Je vérifie que la création de mon tableau de jeu fonctionne et ensuite je vérifie toutes les possibilités possibles pour gagner une partie.</w:t>
+      </w:r>
+    </w:p>
+    <w:p>
+      <w:pPr>
+        <w:pStyle w:val="Titre3"/>
+        <w:rPr>
+          <w:lang w:val="fr-CH"/>
+        </w:rPr>
+      </w:pPr>
+      <w:bookmarkStart w:id="46" w:name="_Toc4058391"/>
+      <w:r>
+        <w:rPr>
+          <w:lang w:val="fr-CH"/>
+        </w:rPr>
+        <w:t>Cas d’une égalité</w:t>
+      </w:r>
+      <w:bookmarkEnd w:id="46"/>
+    </w:p>
+    <w:p>
+      <w:pPr>
+        <w:rPr>
+          <w:lang w:val="fr-CH"/>
+        </w:rPr>
+      </w:pPr>
+      <w:r>
+        <w:rPr>
+          <w:lang w:val="fr-CH"/>
+        </w:rPr>
+        <w:t>Pour celui-ci, je crée une exception dans le model dès que les joueurs ne peuvent plus poser de symboles. De ce fait je dois faire un test sur une exception, ce qui m’a pris beaucoup de temps pour créer ce simple test.</w:t>
+      </w:r>
+    </w:p>
+    <w:p>
+      <w:pPr>
         <w:rPr>
           <w:rFonts w:ascii="Consolas" w:hAnsi="Consolas" w:cs="Consolas"/>
           <w:color w:val="000000"/>
@@ -9983,8 +10155,39 @@
           <w:szCs w:val="19"/>
           <w:lang w:val="fr-CH"/>
         </w:rPr>
+      </w:pPr>
+      <w:r>
+        <w:rPr>
+          <w:lang w:val="fr-CH"/>
+        </w:rPr>
+        <w:t>J’ai dû ajouter en dessous du [</w:t>
+      </w:r>
+      <w:proofErr w:type="spellStart"/>
+      <w:r>
+        <w:rPr>
+          <w:color w:val="00B050"/>
+          <w:lang w:val="fr-CH"/>
+        </w:rPr>
+        <w:t>testMethod</w:t>
+      </w:r>
+      <w:proofErr w:type="spellEnd"/>
+      <w:r>
+        <w:rPr>
+          <w:lang w:val="fr-CH"/>
+        </w:rPr>
+        <w:t xml:space="preserve">] la ligne suivante : </w:t>
+      </w:r>
+      <w:r>
+        <w:rPr>
+          <w:rFonts w:ascii="Consolas" w:hAnsi="Consolas" w:cs="Consolas"/>
+          <w:color w:val="000000"/>
+          <w:sz w:val="19"/>
+          <w:szCs w:val="19"/>
+          <w:lang w:val="fr-CH"/>
+        </w:rPr>
         <w:t>[</w:t>
       </w:r>
+      <w:proofErr w:type="spellStart"/>
       <w:r>
         <w:rPr>
           <w:rFonts w:ascii="Consolas" w:hAnsi="Consolas" w:cs="Consolas"/>
@@ -9995,6 +10198,7 @@
         </w:rPr>
         <w:t>ExpectedException</w:t>
       </w:r>
+      <w:proofErr w:type="spellEnd"/>
       <w:r>
         <w:rPr>
           <w:rFonts w:ascii="Consolas" w:hAnsi="Consolas" w:cs="Consolas"/>
@@ -10005,6 +10209,7 @@
         </w:rPr>
         <w:t>(</w:t>
       </w:r>
+      <w:proofErr w:type="spellStart"/>
       <w:r>
         <w:rPr>
           <w:rFonts w:ascii="Consolas" w:hAnsi="Consolas" w:cs="Consolas"/>
@@ -10015,6 +10220,7 @@
         </w:rPr>
         <w:t>typeof</w:t>
       </w:r>
+      <w:proofErr w:type="spellEnd"/>
       <w:r>
         <w:rPr>
           <w:rFonts w:ascii="Consolas" w:hAnsi="Consolas" w:cs="Consolas"/>
@@ -10089,7 +10295,14 @@
         <w:rPr>
           <w:lang w:val="fr-CH"/>
         </w:rPr>
-        <w:t>ai eu besoin de</w:t>
+        <w:t xml:space="preserve">ai eu besoin </w:t>
+      </w:r>
+      <w:proofErr w:type="gramStart"/>
+      <w:r>
+        <w:rPr>
+          <w:lang w:val="fr-CH"/>
+        </w:rPr>
+        <w:t>de</w:t>
       </w:r>
       <w:r>
         <w:rPr>
@@ -10097,6 +10310,7 @@
         </w:rPr>
         <w:t>:</w:t>
       </w:r>
+      <w:proofErr w:type="gramEnd"/>
     </w:p>
     <w:p>
       <w:pPr>
@@ -10156,11 +10370,33 @@
           <w:lang w:val="fr-CH"/>
         </w:rPr>
       </w:pPr>
-      <w:r>
-        <w:rPr>
-          <w:lang w:val="fr-CH"/>
-        </w:rPr>
-        <w:t>GanttProject 2.8.1 build 2024</w:t>
+      <w:proofErr w:type="spellStart"/>
+      <w:r>
+        <w:rPr>
+          <w:lang w:val="fr-CH"/>
+        </w:rPr>
+        <w:t>GanttProject</w:t>
+      </w:r>
+      <w:proofErr w:type="spellEnd"/>
+      <w:r>
+        <w:rPr>
+          <w:lang w:val="fr-CH"/>
+        </w:rPr>
+        <w:t xml:space="preserve"> 2.8.1 </w:t>
+      </w:r>
+      <w:proofErr w:type="spellStart"/>
+      <w:r>
+        <w:rPr>
+          <w:lang w:val="fr-CH"/>
+        </w:rPr>
+        <w:t>build</w:t>
+      </w:r>
+      <w:proofErr w:type="spellEnd"/>
+      <w:r>
+        <w:rPr>
+          <w:lang w:val="fr-CH"/>
+        </w:rPr>
+        <w:t xml:space="preserve"> 2024</w:t>
       </w:r>
     </w:p>
     <w:p>
@@ -10193,7 +10429,21 @@
         <w:rPr>
           <w:lang w:val="fr-CH"/>
         </w:rPr>
-        <w:t>giciel de versionning comme Git avec une interface graphique</w:t>
+        <w:t xml:space="preserve">giciel de </w:t>
+      </w:r>
+      <w:proofErr w:type="spellStart"/>
+      <w:r>
+        <w:rPr>
+          <w:lang w:val="fr-CH"/>
+        </w:rPr>
+        <w:t>versionning</w:t>
+      </w:r>
+      <w:proofErr w:type="spellEnd"/>
+      <w:r>
+        <w:rPr>
+          <w:lang w:val="fr-CH"/>
+        </w:rPr>
+        <w:t xml:space="preserve"> comme Git avec une interface graphique</w:t>
       </w:r>
       <w:r>
         <w:rPr>
@@ -10379,8 +10629,16 @@
         <w:rPr>
           <w:lang w:val="fr-CH"/>
         </w:rPr>
-        <w:t>Morpion avec toutes les classe et les executables</w:t>
-      </w:r>
+        <w:t xml:space="preserve">Morpion avec toutes les classe et les </w:t>
+      </w:r>
+      <w:proofErr w:type="spellStart"/>
+      <w:r>
+        <w:rPr>
+          <w:lang w:val="fr-CH"/>
+        </w:rPr>
+        <w:t>executables</w:t>
+      </w:r>
+      <w:proofErr w:type="spellEnd"/>
     </w:p>
     <w:p>
       <w:pPr>
@@ -10413,11 +10671,33 @@
           <w:lang w:val="fr-CH"/>
         </w:rPr>
       </w:pPr>
-      <w:r>
-        <w:rPr>
-          <w:lang w:val="fr-CH"/>
-        </w:rPr>
-        <w:t>TestMorpion correpond au dossier contenant toutes mes classes de test</w:t>
+      <w:proofErr w:type="spellStart"/>
+      <w:r>
+        <w:rPr>
+          <w:lang w:val="fr-CH"/>
+        </w:rPr>
+        <w:t>TestMorpion</w:t>
+      </w:r>
+      <w:proofErr w:type="spellEnd"/>
+      <w:r>
+        <w:rPr>
+          <w:lang w:val="fr-CH"/>
+        </w:rPr>
+        <w:t xml:space="preserve"> </w:t>
+      </w:r>
+      <w:proofErr w:type="spellStart"/>
+      <w:r>
+        <w:rPr>
+          <w:lang w:val="fr-CH"/>
+        </w:rPr>
+        <w:t>correpond</w:t>
+      </w:r>
+      <w:proofErr w:type="spellEnd"/>
+      <w:r>
+        <w:rPr>
+          <w:lang w:val="fr-CH"/>
+        </w:rPr>
+        <w:t xml:space="preserve"> au dossier contenant toutes mes classes de test</w:t>
       </w:r>
     </w:p>
     <w:p>
@@ -10432,11 +10712,19 @@
           <w:lang w:val="fr-CH"/>
         </w:rPr>
       </w:pPr>
-      <w:r>
-        <w:rPr>
-          <w:lang w:val="fr-CH"/>
-        </w:rPr>
-        <w:t>TestResults contient tous les tests effectués jusqu’à maintenant avec les classes</w:t>
+      <w:proofErr w:type="spellStart"/>
+      <w:r>
+        <w:rPr>
+          <w:lang w:val="fr-CH"/>
+        </w:rPr>
+        <w:t>TestResults</w:t>
+      </w:r>
+      <w:proofErr w:type="spellEnd"/>
+      <w:r>
+        <w:rPr>
+          <w:lang w:val="fr-CH"/>
+        </w:rPr>
+        <w:t xml:space="preserve"> contient tous les tests effectués jusqu’à maintenant avec les classes</w:t>
       </w:r>
     </w:p>
     <w:p>
@@ -10499,12 +10787,14 @@
           <w:lang w:val="fr-CH"/>
         </w:rPr>
       </w:pPr>
+      <w:proofErr w:type="spellStart"/>
       <w:r>
         <w:rPr>
           <w:lang w:val="fr-CH"/>
         </w:rPr>
         <w:t>Doxygen</w:t>
       </w:r>
+      <w:proofErr w:type="spellEnd"/>
     </w:p>
     <w:p>
       <w:pPr>
@@ -11012,7 +11302,21 @@
         <w:rPr>
           <w:lang w:val="fr-CH"/>
         </w:rPr>
-        <w:t>(pas d’images)</w:t>
+        <w:t>(</w:t>
+      </w:r>
+      <w:proofErr w:type="gramStart"/>
+      <w:r>
+        <w:rPr>
+          <w:lang w:val="fr-CH"/>
+        </w:rPr>
+        <w:t>pas</w:t>
+      </w:r>
+      <w:proofErr w:type="gramEnd"/>
+      <w:r>
+        <w:rPr>
+          <w:lang w:val="fr-CH"/>
+        </w:rPr>
+        <w:t xml:space="preserve"> d’images)</w:t>
       </w:r>
       <w:r>
         <w:rPr>
@@ -11046,20 +11350,62 @@
         <w:rPr>
           <w:lang w:val="fr-CH"/>
         </w:rPr>
-        <w:t>Mise en œuvre : comment j’ai fait pour le mettre en place, langage utilisé, db ? librairies ?</w:t>
-      </w:r>
-    </w:p>
-    <w:p>
-      <w:pPr>
-        <w:rPr>
-          <w:lang w:val="fr-CH"/>
-        </w:rPr>
-      </w:pPr>
-      <w:r>
-        <w:rPr>
-          <w:lang w:val="fr-CH"/>
-        </w:rPr>
-        <w:t>Résultats : qu’est-ce que j’ai eu au final, objectifs…., planif réussie ?</w:t>
+        <w:t xml:space="preserve">Mise en œuvre : comment j’ai fait pour le mettre en place, langage utilisé, </w:t>
+      </w:r>
+      <w:proofErr w:type="spellStart"/>
+      <w:r>
+        <w:rPr>
+          <w:lang w:val="fr-CH"/>
+        </w:rPr>
+        <w:t>db</w:t>
+      </w:r>
+      <w:proofErr w:type="spellEnd"/>
+      <w:r>
+        <w:rPr>
+          <w:lang w:val="fr-CH"/>
+        </w:rPr>
+        <w:t> ? librairies ?</w:t>
+      </w:r>
+    </w:p>
+    <w:p>
+      <w:pPr>
+        <w:rPr>
+          <w:lang w:val="fr-CH"/>
+        </w:rPr>
+      </w:pPr>
+      <w:r>
+        <w:rPr>
+          <w:lang w:val="fr-CH"/>
+        </w:rPr>
+        <w:t xml:space="preserve">Résultats : qu’est-ce que j’ai eu au final, </w:t>
+      </w:r>
+      <w:proofErr w:type="gramStart"/>
+      <w:r>
+        <w:rPr>
+          <w:lang w:val="fr-CH"/>
+        </w:rPr>
+        <w:t>objectifs….</w:t>
+      </w:r>
+      <w:proofErr w:type="gramEnd"/>
+      <w:r>
+        <w:rPr>
+          <w:lang w:val="fr-CH"/>
+        </w:rPr>
+        <w:t xml:space="preserve">, </w:t>
+      </w:r>
+      <w:proofErr w:type="spellStart"/>
+      <w:r>
+        <w:rPr>
+          <w:lang w:val="fr-CH"/>
+        </w:rPr>
+        <w:t>planif</w:t>
+      </w:r>
+      <w:proofErr w:type="spellEnd"/>
+      <w:r>
+        <w:rPr>
+          <w:lang w:val="fr-CH"/>
+        </w:rPr>
+        <w:t xml:space="preserve"> réussie ?</w:t>
       </w:r>
     </w:p>
     <w:sectPr>
@@ -14622,7 +14968,7 @@
 </file>
 
 <file path=customXml/itemProps3.xml><?xml version="1.0" encoding="utf-8"?>
-<ds:datastoreItem xmlns:ds="http://schemas.openxmlformats.org/officeDocument/2006/customXml" ds:itemID="{B0330B96-EF46-43AF-A97A-A593C60A25CA}">
+<ds:datastoreItem xmlns:ds="http://schemas.openxmlformats.org/officeDocument/2006/customXml" ds:itemID="{8305A37A-E928-4306-8165-FEAFCB34C770}">
   <ds:schemaRefs>
     <ds:schemaRef ds:uri="http://schemas.openxmlformats.org/officeDocument/2006/bibliography"/>
   </ds:schemaRefs>

</xml_diff>

<commit_message>
documentation et test des sockets
</commit_message>
<xml_diff>
--- a/Pre-TPI_Morpion.docx
+++ b/Pre-TPI_Morpion.docx
@@ -9882,6 +9882,163 @@
           <w:lang w:val="fr-CH"/>
         </w:rPr>
       </w:pPr>
+      <w:r>
+        <w:rPr>
+          <w:lang w:val="fr-CH"/>
+        </w:rPr>
+        <w:t>NetworkCommunication</w:t>
+      </w:r>
+    </w:p>
+    <w:p>
+      <w:pPr>
+        <w:rPr>
+          <w:lang w:val="fr-CH"/>
+        </w:rPr>
+      </w:pPr>
+      <w:r>
+        <w:rPr>
+          <w:lang w:val="fr-CH"/>
+        </w:rPr>
+        <w:t>Cette classe n’est utilisée que dans la branche dev, puisque je n’ai pas encore réussi à mettre en place la partie réseau.</w:t>
+      </w:r>
+    </w:p>
+    <w:p>
+      <w:pPr>
+        <w:pStyle w:val="Titre3"/>
+        <w:rPr>
+          <w:lang w:val="fr-CH"/>
+        </w:rPr>
+      </w:pPr>
+      <w:r>
+        <w:rPr>
+          <w:lang w:val="fr-CH"/>
+        </w:rPr>
+        <w:t>NetworkCommunication</w:t>
+      </w:r>
+    </w:p>
+    <w:p>
+      <w:pPr>
+        <w:rPr>
+          <w:lang w:val="fr-CH"/>
+        </w:rPr>
+      </w:pPr>
+      <w:r>
+        <w:rPr>
+          <w:lang w:val="fr-CH"/>
+        </w:rPr>
+        <w:t>Je récupère l’IP du joueur et je prépare la mise en place du serveur en plus des données pour le client.</w:t>
+      </w:r>
+    </w:p>
+    <w:p>
+      <w:pPr>
+        <w:pStyle w:val="Titre3"/>
+        <w:rPr>
+          <w:lang w:val="fr-CH"/>
+        </w:rPr>
+      </w:pPr>
+      <w:r>
+        <w:rPr>
+          <w:lang w:val="fr-CH"/>
+        </w:rPr>
+        <w:t>SocketSender</w:t>
+      </w:r>
+    </w:p>
+    <w:p>
+      <w:pPr>
+        <w:rPr>
+          <w:lang w:val="fr-CH"/>
+        </w:rPr>
+      </w:pPr>
+      <w:r>
+        <w:rPr>
+          <w:lang w:val="fr-CH"/>
+        </w:rPr>
+        <w:t xml:space="preserve">Cette méthode envoie </w:t>
+      </w:r>
+      <w:r>
+        <w:rPr>
+          <w:lang w:val="fr-CH"/>
+        </w:rPr>
+        <w:t>un socket</w:t>
+      </w:r>
+      <w:r>
+        <w:rPr>
+          <w:lang w:val="fr-CH"/>
+        </w:rPr>
+        <w:t xml:space="preserve">, c’est une trame sur le réseau qui contient l’ip source, l’ip de destination, </w:t>
+      </w:r>
+      <w:r>
+        <w:rPr>
+          <w:lang w:val="fr-CH"/>
+        </w:rPr>
+        <w:t>le message</w:t>
+      </w:r>
+      <w:r>
+        <w:rPr>
+          <w:lang w:val="fr-CH"/>
+        </w:rPr>
+        <w:t xml:space="preserve"> que j’ai codé en ASCII</w:t>
+      </w:r>
+      <w:r>
+        <w:rPr>
+          <w:lang w:val="fr-CH"/>
+        </w:rPr>
+        <w:t xml:space="preserve"> et le port utilisé.</w:t>
+      </w:r>
+      <w:r>
+        <w:rPr>
+          <w:lang w:val="fr-CH"/>
+        </w:rPr>
+        <w:t xml:space="preserve"> </w:t>
+      </w:r>
+    </w:p>
+    <w:p>
+      <w:pPr>
+        <w:pStyle w:val="Titre3"/>
+        <w:rPr>
+          <w:lang w:val="fr-CH"/>
+        </w:rPr>
+      </w:pPr>
+      <w:r>
+        <w:rPr>
+          <w:lang w:val="fr-CH"/>
+        </w:rPr>
+        <w:lastRenderedPageBreak/>
+        <w:t>SocketReader</w:t>
+      </w:r>
+    </w:p>
+    <w:p>
+      <w:pPr>
+        <w:rPr>
+          <w:lang w:val="fr-CH"/>
+        </w:rPr>
+      </w:pPr>
+      <w:r>
+        <w:rPr>
+          <w:lang w:val="fr-CH"/>
+        </w:rPr>
+        <w:t xml:space="preserve">Cette méthode ne sert qu’à écouter les trames venant d’un autre joueur, c’est-à-dire qu’il nous envoie </w:t>
+      </w:r>
+      <w:r>
+        <w:rPr>
+          <w:lang w:val="fr-CH"/>
+        </w:rPr>
+        <w:t>un socket</w:t>
+      </w:r>
+      <w:r>
+        <w:rPr>
+          <w:lang w:val="fr-CH"/>
+        </w:rPr>
+        <w:t xml:space="preserve"> avec l’état du jeu après son coup. </w:t>
+      </w:r>
+    </w:p>
+    <w:p>
+      <w:pPr>
+        <w:pStyle w:val="Titre2"/>
+        <w:rPr>
+          <w:lang w:val="fr-CH"/>
+        </w:rPr>
+      </w:pPr>
       <w:bookmarkStart w:id="45" w:name="_Toc4058390"/>
       <w:r>
         <w:rPr>
@@ -10056,7 +10213,6 @@
         <w:rPr>
           <w:lang w:val="fr-CH"/>
         </w:rPr>
-        <w:lastRenderedPageBreak/>
         <w:t>Dossier de réalisation</w:t>
       </w:r>
       <w:bookmarkEnd w:id="47"/>
@@ -10424,6 +10580,7 @@
         <w:rPr>
           <w:lang w:val="fr-CH"/>
         </w:rPr>
+        <w:lastRenderedPageBreak/>
         <w:t>TestResults contient tous les tests effectués jusqu’à maintenant avec les classes</w:t>
       </w:r>
     </w:p>
@@ -11329,15 +11486,468 @@
           <w:lang w:val="fr-CH"/>
         </w:rPr>
       </w:pPr>
+      <w:r>
+        <w:rPr>
+          <w:lang w:val="fr-CH"/>
+        </w:rPr>
+        <w:lastRenderedPageBreak/>
+        <w:t>Journal de travail</w:t>
+      </w:r>
+    </w:p>
+    <w:p>
+      <w:pPr>
+        <w:rPr>
+          <w:lang w:val="fr-CH"/>
+        </w:rPr>
+      </w:pPr>
+    </w:p>
+    <w:p>
+      <w:pPr>
+        <w:pStyle w:val="Titre2"/>
+        <w:rPr>
+          <w:lang w:val="fr-CH"/>
+        </w:rPr>
+      </w:pPr>
+      <w:r>
+        <w:rPr>
+          <w:lang w:val="fr-CH"/>
+        </w:rPr>
+        <w:t>Manuel D’installation</w:t>
+      </w:r>
+    </w:p>
+    <w:p>
+      <w:pPr>
+        <w:pStyle w:val="Titre3"/>
+        <w:rPr>
+          <w:lang w:val="fr-CH"/>
+        </w:rPr>
+      </w:pPr>
+      <w:r>
+        <w:rPr>
+          <w:lang w:val="fr-CH"/>
+        </w:rPr>
+        <w:t>Récupérer le projet</w:t>
+      </w:r>
+    </w:p>
+    <w:p>
+      <w:pPr>
+        <w:pStyle w:val="Titre4"/>
+        <w:rPr>
+          <w:lang w:val="fr-CH"/>
+        </w:rPr>
+      </w:pPr>
+      <w:r>
+        <w:rPr>
+          <w:lang w:val="fr-CH"/>
+        </w:rPr>
+        <w:t>Avec Git</w:t>
+      </w:r>
+    </w:p>
+    <w:p>
+      <w:pPr>
+        <w:rPr>
+          <w:lang w:val="fr-CH"/>
+        </w:rPr>
+      </w:pPr>
+      <w:r>
+        <w:rPr>
+          <w:lang w:val="fr-CH"/>
+        </w:rPr>
+        <w:t xml:space="preserve">Il faudra au préalable demander les accès au </w:t>
+      </w:r>
+      <w:r>
+        <w:rPr>
+          <w:lang w:val="fr-CH"/>
+        </w:rPr>
+        <w:t>projet</w:t>
+      </w:r>
+      <w:r>
+        <w:rPr>
+          <w:lang w:val="fr-CH"/>
+        </w:rPr>
+        <w:t>.</w:t>
+      </w:r>
+    </w:p>
+    <w:p>
+      <w:pPr>
+        <w:rPr>
+          <w:rStyle w:val="CodeHTML"/>
+          <w:rFonts w:eastAsiaTheme="minorHAnsi"/>
+        </w:rPr>
+      </w:pPr>
+      <w:r>
+        <w:rPr>
+          <w:lang w:val="fr-CH"/>
+        </w:rPr>
+        <w:t>Ensuite ouvrir git sur le répertoire désiré et tape</w:t>
+      </w:r>
+      <w:r>
+        <w:rPr>
+          <w:lang w:val="fr-CH"/>
+        </w:rPr>
+        <w:t>z</w:t>
+      </w:r>
+      <w:r>
+        <w:rPr>
+          <w:lang w:val="fr-CH"/>
+        </w:rPr>
+        <w:t xml:space="preserve"> la commande :</w:t>
+      </w:r>
+      <w:r>
+        <w:rPr>
+          <w:lang w:val="fr-CH"/>
+        </w:rPr>
+        <w:br/>
+      </w:r>
+      <w:r>
+        <w:rPr>
+          <w:rStyle w:val="CodeHTML"/>
+          <w:rFonts w:eastAsiaTheme="minorHAnsi"/>
+        </w:rPr>
+        <w:t xml:space="preserve">git clone </w:t>
+      </w:r>
+      <w:hyperlink r:id="rId28" w:history="1">
+        <w:r>
+          <w:rPr>
+            <w:rStyle w:val="Lienhypertexte"/>
+            <w:rFonts w:ascii="Courier New" w:hAnsi="Courier New" w:cs="Courier New"/>
+          </w:rPr>
+          <w:t>https://github.com/DiogoVieiraFerreira/Morpion_Pre-TPI.git</w:t>
+        </w:r>
+      </w:hyperlink>
+    </w:p>
+    <w:p>
+      <w:pPr>
+        <w:rPr>
+          <w:lang w:val="fr-CH"/>
+        </w:rPr>
+      </w:pPr>
+      <w:r>
+        <w:rPr>
+          <w:lang w:val="fr-CH"/>
+        </w:rPr>
+        <w:t>Pour naviguer entre les branche</w:t>
+      </w:r>
+      <w:r>
+        <w:rPr>
+          <w:lang w:val="fr-CH"/>
+        </w:rPr>
+        <w:t>,dev ou master,</w:t>
+      </w:r>
+      <w:r>
+        <w:rPr>
+          <w:lang w:val="fr-CH"/>
+        </w:rPr>
+        <w:t xml:space="preserve"> il vous suffit d’écrire :</w:t>
+      </w:r>
+      <w:r>
+        <w:rPr>
+          <w:lang w:val="fr-CH"/>
+        </w:rPr>
+        <w:br/>
+      </w:r>
+      <w:r>
+        <w:rPr>
+          <w:rStyle w:val="CodeHTML"/>
+          <w:rFonts w:eastAsiaTheme="minorHAnsi"/>
+        </w:rPr>
+        <w:t xml:space="preserve">git </w:t>
+      </w:r>
+      <w:r>
+        <w:rPr>
+          <w:rStyle w:val="CodeHTML"/>
+          <w:rFonts w:eastAsiaTheme="minorHAnsi"/>
+        </w:rPr>
+        <w:t>checkout branch</w:t>
+      </w:r>
+    </w:p>
+    <w:p>
+      <w:pPr>
+        <w:rPr>
+          <w:lang w:val="fr-CH"/>
+        </w:rPr>
+      </w:pPr>
+      <w:r>
+        <w:rPr>
+          <w:lang w:val="fr-CH"/>
+        </w:rPr>
+        <w:t>Au lieu de « branch », insérez le nom de la branche désirée.</w:t>
+      </w:r>
+    </w:p>
+    <w:p>
+      <w:pPr>
+        <w:pStyle w:val="Titre4"/>
+        <w:spacing w:after="240"/>
+        <w:rPr>
+          <w:lang w:val="fr-CH"/>
+        </w:rPr>
+      </w:pPr>
+      <w:r>
+        <w:rPr>
+          <w:lang w:val="fr-CH"/>
+        </w:rPr>
+        <w:t>Sans Git</w:t>
+      </w:r>
+    </w:p>
+    <w:p>
+      <w:pPr>
+        <w:rPr>
+          <w:rStyle w:val="CodeHTML"/>
+          <w:rFonts w:eastAsiaTheme="minorHAnsi"/>
+        </w:rPr>
+      </w:pPr>
+      <w:r>
+        <w:rPr>
+          <w:rStyle w:val="CodeHTML"/>
+          <w:rFonts w:asciiTheme="minorHAnsi" w:eastAsiaTheme="minorHAnsi" w:hAnsiTheme="minorHAnsi" w:cstheme="minorHAnsi"/>
+        </w:rPr>
+        <w:t>Téléchargez le dossier compressé, si vous souhaitez télécharger la version livrée :</w:t>
+      </w:r>
+      <w:r>
+        <w:rPr>
+          <w:rStyle w:val="CodeHTML"/>
+          <w:rFonts w:eastAsiaTheme="minorHAnsi"/>
+        </w:rPr>
+        <w:br/>
+      </w:r>
+      <w:hyperlink r:id="rId29" w:history="1">
+        <w:r>
+          <w:rPr>
+            <w:rStyle w:val="Lienhypertexte"/>
+            <w:rFonts w:ascii="Courier New" w:hAnsi="Courier New" w:cs="Courier New"/>
+          </w:rPr>
+          <w:t>https://github.com/DiogoVieiraFerreira/Morpion_Pre-TPI/archive/master.zip</w:t>
+        </w:r>
+      </w:hyperlink>
+    </w:p>
+    <w:p>
+      <w:pPr>
+        <w:rPr>
+          <w:rStyle w:val="CodeHTML"/>
+          <w:rFonts w:eastAsiaTheme="minorHAnsi"/>
+        </w:rPr>
+      </w:pPr>
+      <w:r>
+        <w:rPr>
+          <w:rStyle w:val="CodeHTML"/>
+          <w:rFonts w:asciiTheme="minorHAnsi" w:eastAsiaTheme="minorHAnsi" w:hAnsiTheme="minorHAnsi" w:cstheme="minorHAnsi"/>
+        </w:rPr>
+        <w:t>par contre si vous souhaitez la version en cours de développement :</w:t>
+      </w:r>
+      <w:r>
+        <w:rPr>
+          <w:rStyle w:val="CodeHTML"/>
+          <w:rFonts w:asciiTheme="minorHAnsi" w:eastAsiaTheme="minorHAnsi" w:hAnsiTheme="minorHAnsi" w:cstheme="minorHAnsi"/>
+        </w:rPr>
+        <w:br/>
+      </w:r>
+      <w:hyperlink r:id="rId30" w:history="1">
+        <w:r>
+          <w:rPr>
+            <w:rStyle w:val="Lienhypertexte"/>
+            <w:rFonts w:ascii="Courier New" w:hAnsi="Courier New" w:cs="Courier New"/>
+          </w:rPr>
+          <w:t>https://github.com/DiogoVieiraFerreira/Morpion_Pre-TPI/archive/dev.zip</w:t>
+        </w:r>
+      </w:hyperlink>
+    </w:p>
+    <w:p>
+      <w:pPr>
+        <w:pStyle w:val="Titre3"/>
+        <w:rPr>
+          <w:lang w:val="fr-CH"/>
+        </w:rPr>
+      </w:pPr>
+      <w:r>
+        <w:rPr>
+          <w:lang w:val="fr-CH"/>
+        </w:rPr>
+        <w:t>Logiciel</w:t>
+      </w:r>
+    </w:p>
+    <w:p>
+      <w:pPr>
+        <w:rPr>
+          <w:lang w:val="fr-CH"/>
+        </w:rPr>
+      </w:pPr>
+      <w:r>
+        <w:rPr>
+          <w:lang w:val="fr-CH"/>
+        </w:rPr>
+        <w:t>Il vous faudra Visual Studio 2017 afin d’avoir les mêmes conditions de travail que lors du projet Morpion.</w:t>
+      </w:r>
+    </w:p>
+    <w:p>
+      <w:pPr>
+        <w:pStyle w:val="Titre2"/>
+        <w:rPr>
+          <w:lang w:val="fr-CH"/>
+        </w:rPr>
+      </w:pPr>
+      <w:r>
+        <w:rPr>
+          <w:lang w:val="fr-CH"/>
+        </w:rPr>
+        <w:t>Manuel D’utilisation</w:t>
+      </w:r>
+    </w:p>
+    <w:p>
+      <w:pPr>
+        <w:rPr>
+          <w:lang w:val="fr-CH"/>
+        </w:rPr>
+      </w:pPr>
+      <w:r>
+        <w:rPr>
+          <w:lang w:val="fr-CH"/>
+        </w:rPr>
+        <w:t>Pour cette partie de la documentation, je l’ai mise à part pour la raison suivante.</w:t>
+      </w:r>
+    </w:p>
+    <w:p>
+      <w:pPr>
+        <w:rPr>
+          <w:lang w:val="fr-CH"/>
+        </w:rPr>
+      </w:pPr>
+      <w:r>
+        <w:rPr>
+          <w:lang w:val="fr-CH"/>
+        </w:rPr>
+        <w:t>Le manuel est destiné à un utilisateur, de ce fait nous n’avons pas besoin de lui fournir tout un rapport s’il ne souhaite qu’avoir un manuel lui expliquant le fonctionnement de l’application.</w:t>
+      </w:r>
+    </w:p>
+    <w:p>
+      <w:pPr>
+        <w:pStyle w:val="Titre2"/>
+        <w:rPr>
+          <w:lang w:val="fr-CH"/>
+        </w:rPr>
+      </w:pPr>
+      <w:r>
+        <w:rPr>
+          <w:lang w:val="fr-CH"/>
+        </w:rPr>
+        <w:t>Sources</w:t>
+      </w:r>
+      <w:r>
+        <w:rPr>
+          <w:lang w:val="fr-CH"/>
+        </w:rPr>
+        <w:t xml:space="preserve"> / Remerciement</w:t>
+      </w:r>
+    </w:p>
+    <w:p>
+      <w:pPr>
+        <w:pStyle w:val="Titre3"/>
+        <w:rPr>
+          <w:lang w:val="fr-CH"/>
+        </w:rPr>
+      </w:pPr>
+      <w:r>
+        <w:rPr>
+          <w:lang w:val="fr-CH"/>
+        </w:rPr>
+        <w:t>Sources</w:t>
+      </w:r>
+    </w:p>
+    <w:p>
+      <w:pPr>
+        <w:rPr>
+          <w:lang w:val="fr-CH"/>
+        </w:rPr>
+      </w:pPr>
+      <w:r>
+        <w:rPr>
+          <w:lang w:val="fr-CH"/>
+        </w:rPr>
+        <w:t>J’ai utilisé les différents sites pour me documenter : « StackOverflow » et « Openclassroom »</w:t>
+      </w:r>
+    </w:p>
+    <w:p>
+      <w:pPr>
+        <w:rPr>
+          <w:lang w:val="fr-CH"/>
+        </w:rPr>
+      </w:pPr>
+      <w:r>
+        <w:rPr>
+          <w:lang w:val="fr-CH"/>
+        </w:rPr>
+        <w:t>J’ai aussi lu les informations sur activeMQ pour savoir le quel correspondrait le plus à mon utilisation.</w:t>
+      </w:r>
+      <w:r>
+        <w:rPr>
+          <w:lang w:val="fr-CH"/>
+        </w:rPr>
+        <w:br/>
+      </w:r>
+      <w:hyperlink r:id="rId31" w:history="1">
+        <w:r>
+          <w:rPr>
+            <w:rStyle w:val="Lienhypertexte"/>
+            <w:lang w:val="fr-CH"/>
+          </w:rPr>
+          <w:t>https://www.pmichaels.net/2016/09/29/a-c-programmers-guide-to-installing-running-and-messaging-with-activemq/</w:t>
+        </w:r>
+      </w:hyperlink>
+      <w:r>
+        <w:rPr>
+          <w:lang w:val="fr-CH"/>
+        </w:rPr>
+        <w:t xml:space="preserve"> </w:t>
+      </w:r>
       <w:bookmarkStart w:id="53" w:name="_GoBack"/>
       <w:bookmarkEnd w:id="53"/>
+    </w:p>
+    <w:p>
+      <w:pPr>
+        <w:pStyle w:val="Titre3"/>
+        <w:rPr>
+          <w:lang w:val="fr-CH"/>
+        </w:rPr>
+      </w:pPr>
+      <w:r>
+        <w:rPr>
+          <w:lang w:val="fr-CH"/>
+        </w:rPr>
+        <w:t>Remerciements</w:t>
+      </w:r>
+    </w:p>
+    <w:p>
+      <w:pPr>
+        <w:rPr>
+          <w:lang w:val="fr-CH"/>
+        </w:rPr>
+      </w:pPr>
+      <w:r>
+        <w:rPr>
+          <w:lang w:val="fr-CH"/>
+        </w:rPr>
+        <w:t>Je remercie Yannick Tercier pour son aide, grâce à lui j’ai pu repérer plusieurs problèmes sur mes IA.</w:t>
+      </w:r>
+    </w:p>
+    <w:p>
+      <w:pPr>
+        <w:rPr>
+          <w:lang w:val="fr-CH"/>
+        </w:rPr>
+      </w:pPr>
       <w:r>
         <w:rPr>
           <w:lang w:val="fr-CH"/>
         </w:rPr>
         <w:lastRenderedPageBreak/>
-        <w:t>Journal de travail</w:t>
-      </w:r>
+        <w:t>Je remercie Madame Andolfato pour son aide tout au long du projet et Monsieur Glassey pour m’avoir aidé à sur l’arrêt des threads.</w:t>
+      </w:r>
+    </w:p>
+    <w:p>
+      <w:pPr>
+        <w:rPr>
+          <w:lang w:val="fr-CH"/>
+        </w:rPr>
+      </w:pPr>
     </w:p>
     <w:p>
       <w:pPr>
@@ -11472,7 +12082,7 @@
         <w:noProof/>
         <w:color w:val="auto"/>
       </w:rPr>
-      <w:t>14</w:t>
+      <w:t>18</w:t>
     </w:r>
     <w:r>
       <w:rPr>
@@ -11509,7 +12119,7 @@
         <w:noProof/>
         <w:color w:val="auto"/>
       </w:rPr>
-      <w:t>22</w:t>
+      <w:t>24</w:t>
     </w:r>
     <w:r>
       <w:rPr>
@@ -11546,7 +12156,7 @@
         <w:noProof/>
         <w:color w:val="auto"/>
       </w:rPr>
-      <w:t>26 mars 2019</w:t>
+      <w:t>1er avril 2019</w:t>
     </w:r>
     <w:r>
       <w:rPr>
@@ -11696,7 +12306,7 @@
             <w:rPr>
               <w:noProof/>
             </w:rPr>
-            <w:instrText>Implémentation</w:instrText>
+            <w:instrText>Annexes</w:instrText>
           </w:r>
           <w:r>
             <w:rPr>
@@ -11726,7 +12336,7 @@
             <w:rPr>
               <w:noProof/>
             </w:rPr>
-            <w:instrText>Implémentation</w:instrText>
+            <w:instrText>Annexes</w:instrText>
           </w:r>
           <w:r>
             <w:rPr>
@@ -11741,7 +12351,7 @@
             <w:rPr>
               <w:noProof/>
             </w:rPr>
-            <w:t>Implémentation</w:t>
+            <w:t>Annexes</w:t>
           </w:r>
           <w:r>
             <w:fldChar w:fldCharType="end"/>
@@ -11756,9 +12366,6 @@
           </w:r>
           <w:r>
             <w:instrText xml:space="preserve"> AUTOTEXTLIST  \* Upper  \* MERGEFORMAT </w:instrText>
-          </w:r>
-          <w:r>
-            <w:fldChar w:fldCharType="separate"/>
           </w:r>
           <w:r>
             <w:fldChar w:fldCharType="end"/>
@@ -11821,6 +12428,92 @@
 <file path=word/numbering.xml><?xml version="1.0" encoding="utf-8"?>
 <w:numbering xmlns:wpc="http://schemas.microsoft.com/office/word/2010/wordprocessingCanvas" xmlns:cx="http://schemas.microsoft.com/office/drawing/2014/chartex" xmlns:cx1="http://schemas.microsoft.com/office/drawing/2015/9/8/chartex" xmlns:mc="http://schemas.openxmlformats.org/markup-compatibility/2006" xmlns:o="urn:schemas-microsoft-com:office:office" xmlns:r="http://schemas.openxmlformats.org/officeDocument/2006/relationships" xmlns:m="http://schemas.openxmlformats.org/officeDocument/2006/math" xmlns:v="urn:schemas-microsoft-com:vml" xmlns:wp14="http://schemas.microsoft.com/office/word/2010/wordprocessingDrawing" xmlns:wp="http://schemas.openxmlformats.org/drawingml/2006/wordprocessingDrawing" xmlns:w10="urn:schemas-microsoft-com:office:word" xmlns:w="http://schemas.openxmlformats.org/wordprocessingml/2006/main" xmlns:w14="http://schemas.microsoft.com/office/word/2010/wordml" xmlns:w15="http://schemas.microsoft.com/office/word/2012/wordml" xmlns:w16se="http://schemas.microsoft.com/office/word/2015/wordml/symex" xmlns:wpg="http://schemas.microsoft.com/office/word/2010/wordprocessingGroup" xmlns:wpi="http://schemas.microsoft.com/office/word/2010/wordprocessingInk" xmlns:wne="http://schemas.microsoft.com/office/word/2006/wordml" xmlns:wps="http://schemas.microsoft.com/office/word/2010/wordprocessingShape" mc:Ignorable="w14 w15 w16se wp14">
   <w:abstractNum w:abstractNumId="0" w15:restartNumberingAfterBreak="0">
+    <w:nsid w:val="085C6ACB"/>
+    <w:multiLevelType w:val="multilevel"/>
+    <w:tmpl w:val="100C001D"/>
+    <w:lvl w:ilvl="0">
+      <w:start w:val="1"/>
+      <w:numFmt w:val="decimal"/>
+      <w:lvlText w:val="%1)"/>
+      <w:lvlJc w:val="left"/>
+      <w:pPr>
+        <w:ind w:left="360" w:hanging="360"/>
+      </w:pPr>
+    </w:lvl>
+    <w:lvl w:ilvl="1">
+      <w:start w:val="1"/>
+      <w:numFmt w:val="lowerLetter"/>
+      <w:lvlText w:val="%2)"/>
+      <w:lvlJc w:val="left"/>
+      <w:pPr>
+        <w:ind w:left="720" w:hanging="360"/>
+      </w:pPr>
+    </w:lvl>
+    <w:lvl w:ilvl="2">
+      <w:start w:val="1"/>
+      <w:numFmt w:val="lowerRoman"/>
+      <w:lvlText w:val="%3)"/>
+      <w:lvlJc w:val="left"/>
+      <w:pPr>
+        <w:ind w:left="1080" w:hanging="360"/>
+      </w:pPr>
+    </w:lvl>
+    <w:lvl w:ilvl="3">
+      <w:start w:val="1"/>
+      <w:numFmt w:val="decimal"/>
+      <w:lvlText w:val="(%4)"/>
+      <w:lvlJc w:val="left"/>
+      <w:pPr>
+        <w:ind w:left="1440" w:hanging="360"/>
+      </w:pPr>
+    </w:lvl>
+    <w:lvl w:ilvl="4">
+      <w:start w:val="1"/>
+      <w:numFmt w:val="lowerLetter"/>
+      <w:lvlText w:val="(%5)"/>
+      <w:lvlJc w:val="left"/>
+      <w:pPr>
+        <w:ind w:left="1800" w:hanging="360"/>
+      </w:pPr>
+    </w:lvl>
+    <w:lvl w:ilvl="5">
+      <w:start w:val="1"/>
+      <w:numFmt w:val="lowerRoman"/>
+      <w:lvlText w:val="(%6)"/>
+      <w:lvlJc w:val="left"/>
+      <w:pPr>
+        <w:ind w:left="2160" w:hanging="360"/>
+      </w:pPr>
+    </w:lvl>
+    <w:lvl w:ilvl="6">
+      <w:start w:val="1"/>
+      <w:numFmt w:val="decimal"/>
+      <w:lvlText w:val="%7."/>
+      <w:lvlJc w:val="left"/>
+      <w:pPr>
+        <w:ind w:left="2520" w:hanging="360"/>
+      </w:pPr>
+    </w:lvl>
+    <w:lvl w:ilvl="7">
+      <w:start w:val="1"/>
+      <w:numFmt w:val="lowerLetter"/>
+      <w:lvlText w:val="%8."/>
+      <w:lvlJc w:val="left"/>
+      <w:pPr>
+        <w:ind w:left="2880" w:hanging="360"/>
+      </w:pPr>
+    </w:lvl>
+    <w:lvl w:ilvl="8">
+      <w:start w:val="1"/>
+      <w:numFmt w:val="lowerRoman"/>
+      <w:lvlText w:val="%9."/>
+      <w:lvlJc w:val="left"/>
+      <w:pPr>
+        <w:ind w:left="3240" w:hanging="360"/>
+      </w:pPr>
+    </w:lvl>
+  </w:abstractNum>
+  <w:abstractNum w:abstractNumId="1" w15:restartNumberingAfterBreak="0">
     <w:nsid w:val="0D507653"/>
     <w:multiLevelType w:val="hybridMultilevel"/>
     <w:tmpl w:val="CB007346"/>
@@ -11933,7 +12626,7 @@
       </w:rPr>
     </w:lvl>
   </w:abstractNum>
-  <w:abstractNum w:abstractNumId="1" w15:restartNumberingAfterBreak="0">
+  <w:abstractNum w:abstractNumId="2" w15:restartNumberingAfterBreak="0">
     <w:nsid w:val="0F2532EF"/>
     <w:multiLevelType w:val="hybridMultilevel"/>
     <w:tmpl w:val="1E4C98EC"/>
@@ -12019,7 +12712,125 @@
       </w:pPr>
     </w:lvl>
   </w:abstractNum>
-  <w:abstractNum w:abstractNumId="2" w15:restartNumberingAfterBreak="0">
+  <w:abstractNum w:abstractNumId="3" w15:restartNumberingAfterBreak="0">
+    <w:nsid w:val="0F39347C"/>
+    <w:multiLevelType w:val="multilevel"/>
+    <w:tmpl w:val="31CCEE40"/>
+    <w:lvl w:ilvl="0">
+      <w:start w:val="1"/>
+      <w:numFmt w:val="decimal"/>
+      <w:suff w:val="space"/>
+      <w:lvlText w:val="%1. "/>
+      <w:lvlJc w:val="left"/>
+      <w:pPr>
+        <w:ind w:left="360" w:hanging="360"/>
+      </w:pPr>
+      <w:rPr>
+        <w:rFonts w:hint="default"/>
+      </w:rPr>
+    </w:lvl>
+    <w:lvl w:ilvl="1">
+      <w:start w:val="1"/>
+      <w:numFmt w:val="decimal"/>
+      <w:suff w:val="space"/>
+      <w:lvlText w:val="%1.%2."/>
+      <w:lvlJc w:val="left"/>
+      <w:pPr>
+        <w:ind w:left="0" w:firstLine="360"/>
+      </w:pPr>
+      <w:rPr>
+        <w:rFonts w:hint="default"/>
+      </w:rPr>
+    </w:lvl>
+    <w:lvl w:ilvl="2">
+      <w:start w:val="1"/>
+      <w:numFmt w:val="decimal"/>
+      <w:suff w:val="space"/>
+      <w:lvlText w:val="%1.%2.%3. "/>
+      <w:lvlJc w:val="left"/>
+      <w:pPr>
+        <w:ind w:left="1080" w:hanging="360"/>
+      </w:pPr>
+      <w:rPr>
+        <w:rFonts w:hint="default"/>
+      </w:rPr>
+    </w:lvl>
+    <w:lvl w:ilvl="3">
+      <w:start w:val="1"/>
+      <w:numFmt w:val="decimal"/>
+      <w:suff w:val="space"/>
+      <w:lvlText w:val="%1.%2.%3.%4. "/>
+      <w:lvlJc w:val="left"/>
+      <w:pPr>
+        <w:ind w:left="1440" w:hanging="360"/>
+      </w:pPr>
+      <w:rPr>
+        <w:rFonts w:hint="default"/>
+      </w:rPr>
+    </w:lvl>
+    <w:lvl w:ilvl="4">
+      <w:start w:val="1"/>
+      <w:numFmt w:val="decimal"/>
+      <w:suff w:val="space"/>
+      <w:lvlText w:val="%1.%2.%3.%4.%5"/>
+      <w:lvlJc w:val="left"/>
+      <w:pPr>
+        <w:ind w:left="1800" w:hanging="360"/>
+      </w:pPr>
+      <w:rPr>
+        <w:rFonts w:hint="default"/>
+      </w:rPr>
+    </w:lvl>
+    <w:lvl w:ilvl="5">
+      <w:start w:val="1"/>
+      <w:numFmt w:val="lowerRoman"/>
+      <w:lvlText w:val="(%6)"/>
+      <w:lvlJc w:val="left"/>
+      <w:pPr>
+        <w:ind w:left="2160" w:hanging="360"/>
+      </w:pPr>
+      <w:rPr>
+        <w:rFonts w:hint="default"/>
+      </w:rPr>
+    </w:lvl>
+    <w:lvl w:ilvl="6">
+      <w:start w:val="1"/>
+      <w:numFmt w:val="decimal"/>
+      <w:lvlText w:val="%7."/>
+      <w:lvlJc w:val="left"/>
+      <w:pPr>
+        <w:ind w:left="2520" w:hanging="360"/>
+      </w:pPr>
+      <w:rPr>
+        <w:rFonts w:hint="default"/>
+      </w:rPr>
+    </w:lvl>
+    <w:lvl w:ilvl="7">
+      <w:start w:val="1"/>
+      <w:numFmt w:val="lowerLetter"/>
+      <w:lvlText w:val="%8."/>
+      <w:lvlJc w:val="left"/>
+      <w:pPr>
+        <w:ind w:left="2880" w:hanging="360"/>
+      </w:pPr>
+      <w:rPr>
+        <w:rFonts w:hint="default"/>
+      </w:rPr>
+    </w:lvl>
+    <w:lvl w:ilvl="8">
+      <w:start w:val="1"/>
+      <w:numFmt w:val="lowerRoman"/>
+      <w:lvlText w:val="%9."/>
+      <w:lvlJc w:val="left"/>
+      <w:pPr>
+        <w:ind w:left="3240" w:hanging="360"/>
+      </w:pPr>
+      <w:rPr>
+        <w:rFonts w:hint="default"/>
+      </w:rPr>
+    </w:lvl>
+  </w:abstractNum>
+  <w:abstractNum w:abstractNumId="4" w15:restartNumberingAfterBreak="0">
     <w:nsid w:val="10595D13"/>
     <w:multiLevelType w:val="hybridMultilevel"/>
     <w:tmpl w:val="37DE9C56"/>
@@ -12132,7 +12943,7 @@
       </w:rPr>
     </w:lvl>
   </w:abstractNum>
-  <w:abstractNum w:abstractNumId="3" w15:restartNumberingAfterBreak="0">
+  <w:abstractNum w:abstractNumId="5" w15:restartNumberingAfterBreak="0">
     <w:nsid w:val="14D14175"/>
     <w:multiLevelType w:val="hybridMultilevel"/>
     <w:tmpl w:val="DF6A7CD0"/>
@@ -12245,7 +13056,7 @@
       </w:rPr>
     </w:lvl>
   </w:abstractNum>
-  <w:abstractNum w:abstractNumId="4" w15:restartNumberingAfterBreak="0">
+  <w:abstractNum w:abstractNumId="6" w15:restartNumberingAfterBreak="0">
     <w:nsid w:val="1ABE20C1"/>
     <w:multiLevelType w:val="hybridMultilevel"/>
     <w:tmpl w:val="40D6DEC2"/>
@@ -12357,7 +13168,7 @@
       </w:rPr>
     </w:lvl>
   </w:abstractNum>
-  <w:abstractNum w:abstractNumId="5" w15:restartNumberingAfterBreak="0">
+  <w:abstractNum w:abstractNumId="7" w15:restartNumberingAfterBreak="0">
     <w:nsid w:val="205C1ECF"/>
     <w:multiLevelType w:val="hybridMultilevel"/>
     <w:tmpl w:val="F1D40FD8"/>
@@ -12469,7 +13280,7 @@
       </w:rPr>
     </w:lvl>
   </w:abstractNum>
-  <w:abstractNum w:abstractNumId="6" w15:restartNumberingAfterBreak="0">
+  <w:abstractNum w:abstractNumId="8" w15:restartNumberingAfterBreak="0">
     <w:nsid w:val="22B240A1"/>
     <w:multiLevelType w:val="multilevel"/>
     <w:tmpl w:val="31CCEE40"/>
@@ -12592,7 +13403,7 @@
       </w:rPr>
     </w:lvl>
   </w:abstractNum>
-  <w:abstractNum w:abstractNumId="7" w15:restartNumberingAfterBreak="0">
+  <w:abstractNum w:abstractNumId="9" w15:restartNumberingAfterBreak="0">
     <w:nsid w:val="3C990A20"/>
     <w:multiLevelType w:val="hybridMultilevel"/>
     <w:tmpl w:val="3DAC4868"/>
@@ -12704,7 +13515,7 @@
       </w:rPr>
     </w:lvl>
   </w:abstractNum>
-  <w:abstractNum w:abstractNumId="8" w15:restartNumberingAfterBreak="0">
+  <w:abstractNum w:abstractNumId="10" w15:restartNumberingAfterBreak="0">
     <w:nsid w:val="49F50320"/>
     <w:multiLevelType w:val="hybridMultilevel"/>
     <w:tmpl w:val="4DE83688"/>
@@ -12816,7 +13627,7 @@
       </w:rPr>
     </w:lvl>
   </w:abstractNum>
-  <w:abstractNum w:abstractNumId="9" w15:restartNumberingAfterBreak="0">
+  <w:abstractNum w:abstractNumId="11" w15:restartNumberingAfterBreak="0">
     <w:nsid w:val="50BC0DFA"/>
     <w:multiLevelType w:val="hybridMultilevel"/>
     <w:tmpl w:val="EAE8866A"/>
@@ -12928,7 +13739,7 @@
       </w:rPr>
     </w:lvl>
   </w:abstractNum>
-  <w:abstractNum w:abstractNumId="10" w15:restartNumberingAfterBreak="0">
+  <w:abstractNum w:abstractNumId="12" w15:restartNumberingAfterBreak="0">
     <w:nsid w:val="6BCD6264"/>
     <w:multiLevelType w:val="hybridMultilevel"/>
     <w:tmpl w:val="C5CCAF34"/>
@@ -13017,7 +13828,7 @@
       </w:pPr>
     </w:lvl>
   </w:abstractNum>
-  <w:abstractNum w:abstractNumId="11" w15:restartNumberingAfterBreak="0">
+  <w:abstractNum w:abstractNumId="13" w15:restartNumberingAfterBreak="0">
     <w:nsid w:val="6DC74000"/>
     <w:multiLevelType w:val="hybridMultilevel"/>
     <w:tmpl w:val="44666FD8"/>
@@ -13129,7 +13940,7 @@
       </w:rPr>
     </w:lvl>
   </w:abstractNum>
-  <w:abstractNum w:abstractNumId="12" w15:restartNumberingAfterBreak="0">
+  <w:abstractNum w:abstractNumId="14" w15:restartNumberingAfterBreak="0">
     <w:nsid w:val="780E0717"/>
     <w:multiLevelType w:val="hybridMultilevel"/>
     <w:tmpl w:val="9B022422"/>
@@ -13241,7 +14052,7 @@
       </w:rPr>
     </w:lvl>
   </w:abstractNum>
-  <w:abstractNum w:abstractNumId="13" w15:restartNumberingAfterBreak="0">
+  <w:abstractNum w:abstractNumId="15" w15:restartNumberingAfterBreak="0">
     <w:nsid w:val="7F4F4877"/>
     <w:multiLevelType w:val="hybridMultilevel"/>
     <w:tmpl w:val="071AAD4C"/>
@@ -13354,43 +14165,43 @@
     </w:lvl>
   </w:abstractNum>
   <w:num w:numId="1">
+    <w:abstractNumId w:val="12"/>
+  </w:num>
+  <w:num w:numId="2">
+    <w:abstractNumId w:val="15"/>
+  </w:num>
+  <w:num w:numId="3">
+    <w:abstractNumId w:val="5"/>
+  </w:num>
+  <w:num w:numId="4">
+    <w:abstractNumId w:val="11"/>
+  </w:num>
+  <w:num w:numId="5">
     <w:abstractNumId w:val="10"/>
   </w:num>
-  <w:num w:numId="2">
-    <w:abstractNumId w:val="13"/>
+  <w:num w:numId="6">
+    <w:abstractNumId w:val="14"/>
   </w:num>
-  <w:num w:numId="3">
-    <w:abstractNumId w:val="3"/>
+  <w:num w:numId="7">
+    <w:abstractNumId w:val="1"/>
   </w:num>
-  <w:num w:numId="4">
-    <w:abstractNumId w:val="9"/>
+  <w:num w:numId="8">
+    <w:abstractNumId w:val="6"/>
   </w:num>
-  <w:num w:numId="5">
+  <w:num w:numId="9">
+    <w:abstractNumId w:val="4"/>
+  </w:num>
+  <w:num w:numId="10">
+    <w:abstractNumId w:val="7"/>
+  </w:num>
+  <w:num w:numId="11">
+    <w:abstractNumId w:val="2"/>
+  </w:num>
+  <w:num w:numId="12">
     <w:abstractNumId w:val="8"/>
   </w:num>
-  <w:num w:numId="6">
-    <w:abstractNumId w:val="12"/>
-  </w:num>
-  <w:num w:numId="7">
-    <w:abstractNumId w:val="0"/>
-  </w:num>
-  <w:num w:numId="8">
-    <w:abstractNumId w:val="4"/>
-  </w:num>
-  <w:num w:numId="9">
-    <w:abstractNumId w:val="2"/>
-  </w:num>
-  <w:num w:numId="10">
-    <w:abstractNumId w:val="5"/>
-  </w:num>
-  <w:num w:numId="11">
-    <w:abstractNumId w:val="1"/>
-  </w:num>
-  <w:num w:numId="12">
-    <w:abstractNumId w:val="6"/>
-  </w:num>
   <w:num w:numId="13">
-    <w:abstractNumId w:val="6"/>
+    <w:abstractNumId w:val="8"/>
     <w:lvlOverride w:ilvl="0">
       <w:startOverride w:val="1"/>
     </w:lvlOverride>
@@ -13420,10 +14231,25 @@
     </w:lvlOverride>
   </w:num>
   <w:num w:numId="14">
-    <w:abstractNumId w:val="7"/>
+    <w:abstractNumId w:val="9"/>
   </w:num>
   <w:num w:numId="15">
-    <w:abstractNumId w:val="11"/>
+    <w:abstractNumId w:val="13"/>
+  </w:num>
+  <w:num w:numId="16">
+    <w:abstractNumId w:val="0"/>
+  </w:num>
+  <w:num w:numId="17">
+    <w:abstractNumId w:val="3"/>
+  </w:num>
+  <w:num w:numId="18">
+    <w:abstractNumId w:val="8"/>
+  </w:num>
+  <w:num w:numId="19">
+    <w:abstractNumId w:val="8"/>
+  </w:num>
+  <w:num w:numId="20">
+    <w:abstractNumId w:val="8"/>
   </w:num>
 </w:numbering>
 </file>
@@ -14549,6 +15375,19 @@
       <w:lang w:val="fr-FR"/>
     </w:rPr>
   </w:style>
+  <w:style w:type="character" w:styleId="CodeHTML">
+    <w:name w:val="HTML Code"/>
+    <w:basedOn w:val="Policepardfaut"/>
+    <w:uiPriority w:val="99"/>
+    <w:semiHidden/>
+    <w:unhideWhenUsed/>
+    <w:rsid w:val="00DE7765"/>
+    <w:rPr>
+      <w:rFonts w:ascii="Courier New" w:eastAsia="Times New Roman" w:hAnsi="Courier New" w:cs="Courier New"/>
+      <w:sz w:val="20"/>
+      <w:szCs w:val="20"/>
+    </w:rPr>
+  </w:style>
 </w:styles>
 </file>
 
@@ -14909,7 +15748,7 @@
 </file>
 
 <file path=customXml/itemProps3.xml><?xml version="1.0" encoding="utf-8"?>
-<ds:datastoreItem xmlns:ds="http://schemas.openxmlformats.org/officeDocument/2006/customXml" ds:itemID="{FA8E5755-5B40-482A-A1E0-9629E0C682A3}">
+<ds:datastoreItem xmlns:ds="http://schemas.openxmlformats.org/officeDocument/2006/customXml" ds:itemID="{09110794-FB7C-4BC6-A1B6-57663435745A}">
   <ds:schemaRefs>
     <ds:schemaRef ds:uri="http://schemas.openxmlformats.org/officeDocument/2006/bibliography"/>
   </ds:schemaRefs>

</xml_diff>